<commit_message>
02 Criando projeto node js
</commit_message>
<xml_diff>
--- a/2023/03_api_solid.docx
+++ b/2023/03_api_solid.docx
@@ -70,23 +70,262 @@
           </wp:inline>
         </w:drawing>
       </w:r>
+    </w:p>
+    <w:p>
+      <w:r>
+        <w:rPr>
+          <w:highlight w:val="cyan"/>
+        </w:rPr>
+        <w:t>02 –</w:t>
+      </w:r>
+      <w:r>
+        <w:rPr>
+          <w:highlight w:val="cyan"/>
+        </w:rPr>
+        <w:t xml:space="preserve"> Criando projeto node js</w:t>
+      </w:r>
+    </w:p>
+    <w:p>
+      <w:r>
+        <w:t xml:space="preserve">No terminal </w:t>
+      </w:r>
+      <w:r>
+        <w:rPr>
+          <w:u w:val="single"/>
+        </w:rPr>
+        <w:t>npm init -y</w:t>
+      </w:r>
+      <w:r>
+        <w:t xml:space="preserve"> e </w:t>
+      </w:r>
+      <w:r>
+        <w:rPr>
+          <w:u w:val="single"/>
+        </w:rPr>
+        <w:t>npm i typescript @types/node -D</w:t>
+      </w:r>
+      <w:r>
+        <w:t xml:space="preserve"> </w:t>
+      </w:r>
+      <w:r>
+        <w:t xml:space="preserve">e </w:t>
+      </w:r>
+      <w:r>
+        <w:rPr>
+          <w:u w:val="single"/>
+        </w:rPr>
+        <w:t>npm i tsx tsup -D</w:t>
+      </w:r>
+      <w:r>
+        <w:t xml:space="preserve"> depois no terminal executar </w:t>
+      </w:r>
+      <w:r>
+        <w:rPr>
+          <w:u w:val="single"/>
+        </w:rPr>
+        <w:t xml:space="preserve">npx tsc </w:t>
+      </w:r>
+      <w:r>
+        <w:rPr>
+          <w:u w:val="single"/>
+        </w:rPr>
+        <w:t>–</w:t>
+      </w:r>
+      <w:r>
+        <w:rPr>
+          <w:u w:val="single"/>
+        </w:rPr>
+        <w:t>init</w:t>
+      </w:r>
+      <w:r>
+        <w:t xml:space="preserve"> </w:t>
+      </w:r>
+    </w:p>
+    <w:p>
+      <w:r>
+        <w:drawing>
+          <wp:inline distT="0" distB="0" distL="0" distR="0" wp14:anchorId="054D5653" wp14:editId="16F89A41">
+            <wp:extent cx="5400040" cy="655955"/>
+            <wp:effectExtent l="0" t="0" r="0" b="0"/>
+            <wp:docPr id="2" name="Imagem 2"/>
+            <wp:cNvGraphicFramePr>
+              <a:graphicFrameLocks xmlns:a="http://schemas.openxmlformats.org/drawingml/2006/main" noChangeAspect="1"/>
+            </wp:cNvGraphicFramePr>
+            <a:graphic xmlns:a="http://schemas.openxmlformats.org/drawingml/2006/main">
+              <a:graphicData uri="http://schemas.openxmlformats.org/drawingml/2006/picture">
+                <pic:pic xmlns:pic="http://schemas.openxmlformats.org/drawingml/2006/picture">
+                  <pic:nvPicPr>
+                    <pic:cNvPr id="1" name=""/>
+                    <pic:cNvPicPr/>
+                  </pic:nvPicPr>
+                  <pic:blipFill>
+                    <a:blip r:embed="rId5"/>
+                    <a:stretch>
+                      <a:fillRect/>
+                    </a:stretch>
+                  </pic:blipFill>
+                  <pic:spPr>
+                    <a:xfrm>
+                      <a:off x="0" y="0"/>
+                      <a:ext cx="5400040" cy="655955"/>
+                    </a:xfrm>
+                    <a:prstGeom prst="rect">
+                      <a:avLst/>
+                    </a:prstGeom>
+                  </pic:spPr>
+                </pic:pic>
+              </a:graphicData>
+            </a:graphic>
+          </wp:inline>
+        </w:drawing>
+      </w:r>
+    </w:p>
+    <w:p>
+      <w:r>
+        <w:t xml:space="preserve">Instalar </w:t>
+      </w:r>
+      <w:r>
+        <w:rPr>
+          <w:u w:val="single"/>
+        </w:rPr>
+        <w:t>npm i fastify</w:t>
+      </w:r>
+    </w:p>
+    <w:p>
+      <w:r>
+        <w:drawing>
+          <wp:inline distT="0" distB="0" distL="0" distR="0" wp14:anchorId="1941D71E" wp14:editId="50C09E1B">
+            <wp:extent cx="5400040" cy="1849755"/>
+            <wp:effectExtent l="0" t="0" r="0" b="0"/>
+            <wp:docPr id="3" name="Imagem 3"/>
+            <wp:cNvGraphicFramePr>
+              <a:graphicFrameLocks xmlns:a="http://schemas.openxmlformats.org/drawingml/2006/main" noChangeAspect="1"/>
+            </wp:cNvGraphicFramePr>
+            <a:graphic xmlns:a="http://schemas.openxmlformats.org/drawingml/2006/main">
+              <a:graphicData uri="http://schemas.openxmlformats.org/drawingml/2006/picture">
+                <pic:pic xmlns:pic="http://schemas.openxmlformats.org/drawingml/2006/picture">
+                  <pic:nvPicPr>
+                    <pic:cNvPr id="1" name=""/>
+                    <pic:cNvPicPr/>
+                  </pic:nvPicPr>
+                  <pic:blipFill>
+                    <a:blip r:embed="rId6"/>
+                    <a:stretch>
+                      <a:fillRect/>
+                    </a:stretch>
+                  </pic:blipFill>
+                  <pic:spPr>
+                    <a:xfrm>
+                      <a:off x="0" y="0"/>
+                      <a:ext cx="5400040" cy="1849755"/>
+                    </a:xfrm>
+                    <a:prstGeom prst="rect">
+                      <a:avLst/>
+                    </a:prstGeom>
+                  </pic:spPr>
+                </pic:pic>
+              </a:graphicData>
+            </a:graphic>
+          </wp:inline>
+        </w:drawing>
+      </w:r>
+    </w:p>
+    <w:p>
+      <w:r>
+        <w:lastRenderedPageBreak/>
+        <w:drawing>
+          <wp:inline distT="0" distB="0" distL="0" distR="0" wp14:anchorId="7A89D1B7" wp14:editId="796D7A2E">
+            <wp:extent cx="5400040" cy="1858645"/>
+            <wp:effectExtent l="0" t="0" r="0" b="8255"/>
+            <wp:docPr id="4" name="Imagem 4"/>
+            <wp:cNvGraphicFramePr>
+              <a:graphicFrameLocks xmlns:a="http://schemas.openxmlformats.org/drawingml/2006/main" noChangeAspect="1"/>
+            </wp:cNvGraphicFramePr>
+            <a:graphic xmlns:a="http://schemas.openxmlformats.org/drawingml/2006/main">
+              <a:graphicData uri="http://schemas.openxmlformats.org/drawingml/2006/picture">
+                <pic:pic xmlns:pic="http://schemas.openxmlformats.org/drawingml/2006/picture">
+                  <pic:nvPicPr>
+                    <pic:cNvPr id="1" name=""/>
+                    <pic:cNvPicPr/>
+                  </pic:nvPicPr>
+                  <pic:blipFill>
+                    <a:blip r:embed="rId7"/>
+                    <a:stretch>
+                      <a:fillRect/>
+                    </a:stretch>
+                  </pic:blipFill>
+                  <pic:spPr>
+                    <a:xfrm>
+                      <a:off x="0" y="0"/>
+                      <a:ext cx="5400040" cy="1858645"/>
+                    </a:xfrm>
+                    <a:prstGeom prst="rect">
+                      <a:avLst/>
+                    </a:prstGeom>
+                  </pic:spPr>
+                </pic:pic>
+              </a:graphicData>
+            </a:graphic>
+          </wp:inline>
+        </w:drawing>
+      </w:r>
+    </w:p>
+    <w:p>
+      <w:r>
+        <w:drawing>
+          <wp:inline distT="0" distB="0" distL="0" distR="0" wp14:anchorId="5398D3BC" wp14:editId="06C361EF">
+            <wp:extent cx="5400040" cy="1356360"/>
+            <wp:effectExtent l="0" t="0" r="0" b="0"/>
+            <wp:docPr id="5" name="Imagem 5"/>
+            <wp:cNvGraphicFramePr>
+              <a:graphicFrameLocks xmlns:a="http://schemas.openxmlformats.org/drawingml/2006/main" noChangeAspect="1"/>
+            </wp:cNvGraphicFramePr>
+            <a:graphic xmlns:a="http://schemas.openxmlformats.org/drawingml/2006/main">
+              <a:graphicData uri="http://schemas.openxmlformats.org/drawingml/2006/picture">
+                <pic:pic xmlns:pic="http://schemas.openxmlformats.org/drawingml/2006/picture">
+                  <pic:nvPicPr>
+                    <pic:cNvPr id="1" name=""/>
+                    <pic:cNvPicPr/>
+                  </pic:nvPicPr>
+                  <pic:blipFill>
+                    <a:blip r:embed="rId8"/>
+                    <a:stretch>
+                      <a:fillRect/>
+                    </a:stretch>
+                  </pic:blipFill>
+                  <pic:spPr>
+                    <a:xfrm>
+                      <a:off x="0" y="0"/>
+                      <a:ext cx="5400040" cy="1356360"/>
+                    </a:xfrm>
+                    <a:prstGeom prst="rect">
+                      <a:avLst/>
+                    </a:prstGeom>
+                  </pic:spPr>
+                </pic:pic>
+              </a:graphicData>
+            </a:graphic>
+          </wp:inline>
+        </w:drawing>
+      </w:r>
       <w:bookmarkStart w:id="0" w:name="_GoBack"/>
       <w:bookmarkEnd w:id="0"/>
     </w:p>
     <w:p>
       <w:r>
-        <w:t>02 –</w:t>
-      </w:r>
-    </w:p>
-    <w:p>
-      <w:r>
         <w:t>03 –</w:t>
       </w:r>
+      <w:r>
+        <w:t xml:space="preserve"> Usando versões exatas do npm</w:t>
+      </w:r>
     </w:p>
     <w:p>
       <w:r>
         <w:t>04 –</w:t>
       </w:r>
+      <w:r>
+        <w:t xml:space="preserve"> Carregando variáveis ambiente</w:t>
+      </w:r>
     </w:p>
     <w:p>
       <w:r>
@@ -155,27 +394,27 @@
     </w:p>
     <w:p>
       <w:r>
+        <w:t>18 –</w:t>
+      </w:r>
+    </w:p>
+    <w:p>
+      <w:r>
+        <w:t>19 –</w:t>
+      </w:r>
+    </w:p>
+    <w:p>
+      <w:r>
+        <w:t>20 -</w:t>
+      </w:r>
+    </w:p>
+    <w:p>
+      <w:r>
+        <w:t>21 -</w:t>
+      </w:r>
+    </w:p>
+    <w:p>
+      <w:r>
         <w:lastRenderedPageBreak/>
-        <w:t>18 –</w:t>
-      </w:r>
-    </w:p>
-    <w:p>
-      <w:r>
-        <w:t>19 –</w:t>
-      </w:r>
-    </w:p>
-    <w:p>
-      <w:r>
-        <w:t>20 -</w:t>
-      </w:r>
-    </w:p>
-    <w:p>
-      <w:r>
-        <w:t>21 -</w:t>
-      </w:r>
-    </w:p>
-    <w:p>
-      <w:r>
         <w:t>22 -</w:t>
       </w:r>
     </w:p>

</xml_diff>

<commit_message>
03 Usando versões exatas do npm
</commit_message>
<xml_diff>
--- a/2023/03_api_solid.docx
+++ b/2023/03_api_solid.docx
@@ -308,15 +308,65 @@
           </wp:inline>
         </w:drawing>
       </w:r>
+    </w:p>
+    <w:p>
+      <w:r>
+        <w:rPr>
+          <w:highlight w:val="cyan"/>
+        </w:rPr>
+        <w:t>03 –</w:t>
+      </w:r>
+      <w:r>
+        <w:rPr>
+          <w:highlight w:val="cyan"/>
+        </w:rPr>
+        <w:t xml:space="preserve"> Usando versões exatas do npm</w:t>
+      </w:r>
+    </w:p>
+    <w:p>
+      <w:r>
+        <w:t>Deixa as versão do npm fixa</w:t>
+      </w:r>
       <w:bookmarkStart w:id="0" w:name="_GoBack"/>
       <w:bookmarkEnd w:id="0"/>
     </w:p>
     <w:p>
       <w:r>
-        <w:t>03 –</w:t>
-      </w:r>
-      <w:r>
-        <w:t xml:space="preserve"> Usando versões exatas do npm</w:t>
+        <w:drawing>
+          <wp:inline distT="0" distB="0" distL="0" distR="0" wp14:anchorId="6896C59F" wp14:editId="6E5E4A19">
+            <wp:extent cx="5400040" cy="2063115"/>
+            <wp:effectExtent l="0" t="0" r="0" b="0"/>
+            <wp:docPr id="6" name="Imagem 6"/>
+            <wp:cNvGraphicFramePr>
+              <a:graphicFrameLocks xmlns:a="http://schemas.openxmlformats.org/drawingml/2006/main" noChangeAspect="1"/>
+            </wp:cNvGraphicFramePr>
+            <a:graphic xmlns:a="http://schemas.openxmlformats.org/drawingml/2006/main">
+              <a:graphicData uri="http://schemas.openxmlformats.org/drawingml/2006/picture">
+                <pic:pic xmlns:pic="http://schemas.openxmlformats.org/drawingml/2006/picture">
+                  <pic:nvPicPr>
+                    <pic:cNvPr id="1" name=""/>
+                    <pic:cNvPicPr/>
+                  </pic:nvPicPr>
+                  <pic:blipFill>
+                    <a:blip r:embed="rId9"/>
+                    <a:stretch>
+                      <a:fillRect/>
+                    </a:stretch>
+                  </pic:blipFill>
+                  <pic:spPr>
+                    <a:xfrm>
+                      <a:off x="0" y="0"/>
+                      <a:ext cx="5400040" cy="2063115"/>
+                    </a:xfrm>
+                    <a:prstGeom prst="rect">
+                      <a:avLst/>
+                    </a:prstGeom>
+                  </pic:spPr>
+                </pic:pic>
+              </a:graphicData>
+            </a:graphic>
+          </wp:inline>
+        </w:drawing>
       </w:r>
     </w:p>
     <w:p>
@@ -369,6 +419,7 @@
     </w:p>
     <w:p>
       <w:r>
+        <w:lastRenderedPageBreak/>
         <w:t>13 –</w:t>
       </w:r>
     </w:p>
@@ -414,7 +465,6 @@
     </w:p>
     <w:p>
       <w:r>
-        <w:lastRenderedPageBreak/>
         <w:t>22 -</w:t>
       </w:r>
     </w:p>

</xml_diff>

<commit_message>
04 Carregando variáveis ambiente
</commit_message>
<xml_diff>
--- a/2023/03_api_solid.docx
+++ b/2023/03_api_solid.docx
@@ -327,8 +327,6 @@
       <w:r>
         <w:t>Deixa as versão do npm fixa</w:t>
       </w:r>
-      <w:bookmarkStart w:id="0" w:name="_GoBack"/>
-      <w:bookmarkEnd w:id="0"/>
     </w:p>
     <w:p>
       <w:r>
@@ -371,14 +369,166 @@
     </w:p>
     <w:p>
       <w:r>
+        <w:rPr>
+          <w:highlight w:val="cyan"/>
+        </w:rPr>
         <w:t>04 –</w:t>
       </w:r>
       <w:r>
+        <w:rPr>
+          <w:highlight w:val="cyan"/>
+        </w:rPr>
         <w:t xml:space="preserve"> Carregando variáveis ambiente</w:t>
       </w:r>
     </w:p>
     <w:p>
       <w:r>
+        <w:t xml:space="preserve">Instalar o </w:t>
+      </w:r>
+      <w:r>
+        <w:rPr>
+          <w:u w:val="single"/>
+        </w:rPr>
+        <w:t>npm i dotenv</w:t>
+      </w:r>
+      <w:r>
+        <w:rPr>
+          <w:u w:val="single"/>
+        </w:rPr>
+        <w:t xml:space="preserve"> </w:t>
+      </w:r>
+      <w:r>
+        <w:t xml:space="preserve">e </w:t>
+      </w:r>
+      <w:r>
+        <w:rPr>
+          <w:u w:val="single"/>
+        </w:rPr>
+        <w:t>npm i zod</w:t>
+      </w:r>
+    </w:p>
+    <w:p>
+      <w:r>
+        <w:drawing>
+          <wp:inline distT="0" distB="0" distL="0" distR="0" wp14:anchorId="7B8B7E21" wp14:editId="3172A2D6">
+            <wp:extent cx="5096586" cy="933580"/>
+            <wp:effectExtent l="0" t="0" r="8890" b="0"/>
+            <wp:docPr id="7" name="Imagem 7"/>
+            <wp:cNvGraphicFramePr>
+              <a:graphicFrameLocks xmlns:a="http://schemas.openxmlformats.org/drawingml/2006/main" noChangeAspect="1"/>
+            </wp:cNvGraphicFramePr>
+            <a:graphic xmlns:a="http://schemas.openxmlformats.org/drawingml/2006/main">
+              <a:graphicData uri="http://schemas.openxmlformats.org/drawingml/2006/picture">
+                <pic:pic xmlns:pic="http://schemas.openxmlformats.org/drawingml/2006/picture">
+                  <pic:nvPicPr>
+                    <pic:cNvPr id="1" name=""/>
+                    <pic:cNvPicPr/>
+                  </pic:nvPicPr>
+                  <pic:blipFill>
+                    <a:blip r:embed="rId10"/>
+                    <a:stretch>
+                      <a:fillRect/>
+                    </a:stretch>
+                  </pic:blipFill>
+                  <pic:spPr>
+                    <a:xfrm>
+                      <a:off x="0" y="0"/>
+                      <a:ext cx="5096586" cy="933580"/>
+                    </a:xfrm>
+                    <a:prstGeom prst="rect">
+                      <a:avLst/>
+                    </a:prstGeom>
+                  </pic:spPr>
+                </pic:pic>
+              </a:graphicData>
+            </a:graphic>
+          </wp:inline>
+        </w:drawing>
+      </w:r>
+    </w:p>
+    <w:p>
+      <w:r>
+        <w:lastRenderedPageBreak/>
+        <w:drawing>
+          <wp:inline distT="0" distB="0" distL="0" distR="0" wp14:anchorId="4D75EA49" wp14:editId="2A9B7B7B">
+            <wp:extent cx="5400040" cy="2435225"/>
+            <wp:effectExtent l="0" t="0" r="0" b="3175"/>
+            <wp:docPr id="8" name="Imagem 8"/>
+            <wp:cNvGraphicFramePr>
+              <a:graphicFrameLocks xmlns:a="http://schemas.openxmlformats.org/drawingml/2006/main" noChangeAspect="1"/>
+            </wp:cNvGraphicFramePr>
+            <a:graphic xmlns:a="http://schemas.openxmlformats.org/drawingml/2006/main">
+              <a:graphicData uri="http://schemas.openxmlformats.org/drawingml/2006/picture">
+                <pic:pic xmlns:pic="http://schemas.openxmlformats.org/drawingml/2006/picture">
+                  <pic:nvPicPr>
+                    <pic:cNvPr id="1" name=""/>
+                    <pic:cNvPicPr/>
+                  </pic:nvPicPr>
+                  <pic:blipFill>
+                    <a:blip r:embed="rId11"/>
+                    <a:stretch>
+                      <a:fillRect/>
+                    </a:stretch>
+                  </pic:blipFill>
+                  <pic:spPr>
+                    <a:xfrm>
+                      <a:off x="0" y="0"/>
+                      <a:ext cx="5400040" cy="2435225"/>
+                    </a:xfrm>
+                    <a:prstGeom prst="rect">
+                      <a:avLst/>
+                    </a:prstGeom>
+                  </pic:spPr>
+                </pic:pic>
+              </a:graphicData>
+            </a:graphic>
+          </wp:inline>
+        </w:drawing>
+      </w:r>
+    </w:p>
+    <w:p>
+      <w:r>
+        <w:drawing>
+          <wp:inline distT="0" distB="0" distL="0" distR="0" wp14:anchorId="57600FB9" wp14:editId="44DD42C6">
+            <wp:extent cx="5400040" cy="1830070"/>
+            <wp:effectExtent l="0" t="0" r="0" b="0"/>
+            <wp:docPr id="9" name="Imagem 9"/>
+            <wp:cNvGraphicFramePr>
+              <a:graphicFrameLocks xmlns:a="http://schemas.openxmlformats.org/drawingml/2006/main" noChangeAspect="1"/>
+            </wp:cNvGraphicFramePr>
+            <a:graphic xmlns:a="http://schemas.openxmlformats.org/drawingml/2006/main">
+              <a:graphicData uri="http://schemas.openxmlformats.org/drawingml/2006/picture">
+                <pic:pic xmlns:pic="http://schemas.openxmlformats.org/drawingml/2006/picture">
+                  <pic:nvPicPr>
+                    <pic:cNvPr id="1" name=""/>
+                    <pic:cNvPicPr/>
+                  </pic:nvPicPr>
+                  <pic:blipFill>
+                    <a:blip r:embed="rId12"/>
+                    <a:stretch>
+                      <a:fillRect/>
+                    </a:stretch>
+                  </pic:blipFill>
+                  <pic:spPr>
+                    <a:xfrm>
+                      <a:off x="0" y="0"/>
+                      <a:ext cx="5400040" cy="1830070"/>
+                    </a:xfrm>
+                    <a:prstGeom prst="rect">
+                      <a:avLst/>
+                    </a:prstGeom>
+                  </pic:spPr>
+                </pic:pic>
+              </a:graphicData>
+            </a:graphic>
+          </wp:inline>
+        </w:drawing>
+      </w:r>
+      <w:bookmarkStart w:id="0" w:name="_GoBack"/>
+      <w:bookmarkEnd w:id="0"/>
+    </w:p>
+    <w:p>
+      <w:r>
         <w:t>05 –</w:t>
       </w:r>
     </w:p>
@@ -419,42 +569,42 @@
     </w:p>
     <w:p>
       <w:r>
+        <w:t>13 –</w:t>
+      </w:r>
+    </w:p>
+    <w:p>
+      <w:r>
+        <w:t>14 –</w:t>
+      </w:r>
+    </w:p>
+    <w:p>
+      <w:r>
+        <w:t>15 –</w:t>
+      </w:r>
+    </w:p>
+    <w:p>
+      <w:r>
+        <w:t>16 –</w:t>
+      </w:r>
+    </w:p>
+    <w:p>
+      <w:r>
+        <w:t>17 –</w:t>
+      </w:r>
+    </w:p>
+    <w:p>
+      <w:r>
+        <w:t>18 –</w:t>
+      </w:r>
+    </w:p>
+    <w:p>
+      <w:r>
+        <w:t>19 –</w:t>
+      </w:r>
+    </w:p>
+    <w:p>
+      <w:r>
         <w:lastRenderedPageBreak/>
-        <w:t>13 –</w:t>
-      </w:r>
-    </w:p>
-    <w:p>
-      <w:r>
-        <w:t>14 –</w:t>
-      </w:r>
-    </w:p>
-    <w:p>
-      <w:r>
-        <w:t>15 –</w:t>
-      </w:r>
-    </w:p>
-    <w:p>
-      <w:r>
-        <w:t>16 –</w:t>
-      </w:r>
-    </w:p>
-    <w:p>
-      <w:r>
-        <w:t>17 –</w:t>
-      </w:r>
-    </w:p>
-    <w:p>
-      <w:r>
-        <w:t>18 –</w:t>
-      </w:r>
-    </w:p>
-    <w:p>
-      <w:r>
-        <w:t>19 –</w:t>
-      </w:r>
-    </w:p>
-    <w:p>
-      <w:r>
         <w:t>20 -</w:t>
       </w:r>
     </w:p>

</xml_diff>

<commit_message>
05 Criando aliases de importação
</commit_message>
<xml_diff>
--- a/2023/03_api_solid.docx
+++ b/2023/03_api_solid.docx
@@ -524,16 +524,103 @@
           </wp:inline>
         </w:drawing>
       </w:r>
+    </w:p>
+    <w:p>
+      <w:r>
+        <w:rPr>
+          <w:highlight w:val="cyan"/>
+        </w:rPr>
+        <w:t>05 –</w:t>
+      </w:r>
+      <w:r>
+        <w:rPr>
+          <w:highlight w:val="cyan"/>
+        </w:rPr>
+        <w:t xml:space="preserve"> Criando aliases de importação</w:t>
+      </w:r>
+    </w:p>
+    <w:p>
+      <w:r>
+        <w:drawing>
+          <wp:inline distT="0" distB="0" distL="0" distR="0" wp14:anchorId="342E4EF2" wp14:editId="600AC878">
+            <wp:extent cx="5400040" cy="1894205"/>
+            <wp:effectExtent l="0" t="0" r="0" b="0"/>
+            <wp:docPr id="10" name="Imagem 10"/>
+            <wp:cNvGraphicFramePr>
+              <a:graphicFrameLocks xmlns:a="http://schemas.openxmlformats.org/drawingml/2006/main" noChangeAspect="1"/>
+            </wp:cNvGraphicFramePr>
+            <a:graphic xmlns:a="http://schemas.openxmlformats.org/drawingml/2006/main">
+              <a:graphicData uri="http://schemas.openxmlformats.org/drawingml/2006/picture">
+                <pic:pic xmlns:pic="http://schemas.openxmlformats.org/drawingml/2006/picture">
+                  <pic:nvPicPr>
+                    <pic:cNvPr id="1" name=""/>
+                    <pic:cNvPicPr/>
+                  </pic:nvPicPr>
+                  <pic:blipFill>
+                    <a:blip r:embed="rId13"/>
+                    <a:stretch>
+                      <a:fillRect/>
+                    </a:stretch>
+                  </pic:blipFill>
+                  <pic:spPr>
+                    <a:xfrm>
+                      <a:off x="0" y="0"/>
+                      <a:ext cx="5400040" cy="1894205"/>
+                    </a:xfrm>
+                    <a:prstGeom prst="rect">
+                      <a:avLst/>
+                    </a:prstGeom>
+                  </pic:spPr>
+                </pic:pic>
+              </a:graphicData>
+            </a:graphic>
+          </wp:inline>
+        </w:drawing>
+      </w:r>
+    </w:p>
+    <w:p>
+      <w:r>
+        <w:drawing>
+          <wp:inline distT="0" distB="0" distL="0" distR="0" wp14:anchorId="237FB258" wp14:editId="74E99BAE">
+            <wp:extent cx="5096586" cy="638264"/>
+            <wp:effectExtent l="0" t="0" r="8890" b="9525"/>
+            <wp:docPr id="11" name="Imagem 11"/>
+            <wp:cNvGraphicFramePr>
+              <a:graphicFrameLocks xmlns:a="http://schemas.openxmlformats.org/drawingml/2006/main" noChangeAspect="1"/>
+            </wp:cNvGraphicFramePr>
+            <a:graphic xmlns:a="http://schemas.openxmlformats.org/drawingml/2006/main">
+              <a:graphicData uri="http://schemas.openxmlformats.org/drawingml/2006/picture">
+                <pic:pic xmlns:pic="http://schemas.openxmlformats.org/drawingml/2006/picture">
+                  <pic:nvPicPr>
+                    <pic:cNvPr id="1" name=""/>
+                    <pic:cNvPicPr/>
+                  </pic:nvPicPr>
+                  <pic:blipFill>
+                    <a:blip r:embed="rId14"/>
+                    <a:stretch>
+                      <a:fillRect/>
+                    </a:stretch>
+                  </pic:blipFill>
+                  <pic:spPr>
+                    <a:xfrm>
+                      <a:off x="0" y="0"/>
+                      <a:ext cx="5096586" cy="638264"/>
+                    </a:xfrm>
+                    <a:prstGeom prst="rect">
+                      <a:avLst/>
+                    </a:prstGeom>
+                  </pic:spPr>
+                </pic:pic>
+              </a:graphicData>
+            </a:graphic>
+          </wp:inline>
+        </w:drawing>
+      </w:r>
       <w:bookmarkStart w:id="0" w:name="_GoBack"/>
       <w:bookmarkEnd w:id="0"/>
     </w:p>
     <w:p>
       <w:r>
-        <w:t>05 –</w:t>
-      </w:r>
-    </w:p>
-    <w:p>
-      <w:r>
         <w:t>06 -</w:t>
       </w:r>
     </w:p>
@@ -559,6 +646,7 @@
     </w:p>
     <w:p>
       <w:r>
+        <w:lastRenderedPageBreak/>
         <w:t>11 –</w:t>
       </w:r>
     </w:p>
@@ -604,7 +692,6 @@
     </w:p>
     <w:p>
       <w:r>
-        <w:lastRenderedPageBreak/>
         <w:t>20 -</w:t>
       </w:r>
     </w:p>

</xml_diff>

<commit_message>
06 Fundamentos do prisma ORM
</commit_message>
<xml_diff>
--- a/2023/03_api_solid.docx
+++ b/2023/03_api_solid.docx
@@ -93,7 +93,21 @@
         <w:rPr>
           <w:u w:val="single"/>
         </w:rPr>
-        <w:t>npm init -y</w:t>
+        <w:t xml:space="preserve">npm </w:t>
+      </w:r>
+      <w:proofErr w:type="spellStart"/>
+      <w:r>
+        <w:rPr>
+          <w:u w:val="single"/>
+        </w:rPr>
+        <w:t>init</w:t>
+      </w:r>
+      <w:proofErr w:type="spellEnd"/>
+      <w:r>
+        <w:rPr>
+          <w:u w:val="single"/>
+        </w:rPr>
+        <w:t xml:space="preserve"> -y</w:t>
       </w:r>
       <w:r>
         <w:t xml:space="preserve"> e </w:t>
@@ -102,7 +116,21 @@
         <w:rPr>
           <w:u w:val="single"/>
         </w:rPr>
-        <w:t>npm i typescript @types/node -D</w:t>
+        <w:t>npm i typescript @</w:t>
+      </w:r>
+      <w:proofErr w:type="spellStart"/>
+      <w:r>
+        <w:rPr>
+          <w:u w:val="single"/>
+        </w:rPr>
+        <w:t>types</w:t>
+      </w:r>
+      <w:proofErr w:type="spellEnd"/>
+      <w:r>
+        <w:rPr>
+          <w:u w:val="single"/>
+        </w:rPr>
+        <w:t>/node -D</w:t>
       </w:r>
       <w:r>
         <w:t xml:space="preserve"> </w:t>
@@ -114,7 +142,21 @@
         <w:rPr>
           <w:u w:val="single"/>
         </w:rPr>
-        <w:t>npm i tsx tsup -D</w:t>
+        <w:t xml:space="preserve">npm i tsx </w:t>
+      </w:r>
+      <w:proofErr w:type="spellStart"/>
+      <w:r>
+        <w:rPr>
+          <w:u w:val="single"/>
+        </w:rPr>
+        <w:t>tsup</w:t>
+      </w:r>
+      <w:proofErr w:type="spellEnd"/>
+      <w:r>
+        <w:rPr>
+          <w:u w:val="single"/>
+        </w:rPr>
+        <w:t xml:space="preserve"> -D</w:t>
       </w:r>
       <w:r>
         <w:t xml:space="preserve"> depois no terminal executar </w:t>
@@ -123,7 +165,21 @@
         <w:rPr>
           <w:u w:val="single"/>
         </w:rPr>
-        <w:t xml:space="preserve">npx tsc </w:t>
+        <w:t xml:space="preserve">npx </w:t>
+      </w:r>
+      <w:proofErr w:type="spellStart"/>
+      <w:r>
+        <w:rPr>
+          <w:u w:val="single"/>
+        </w:rPr>
+        <w:t>tsc</w:t>
+      </w:r>
+      <w:proofErr w:type="spellEnd"/>
+      <w:r>
+        <w:rPr>
+          <w:u w:val="single"/>
+        </w:rPr>
+        <w:t xml:space="preserve"> </w:t>
       </w:r>
       <w:r>
         <w:rPr>
@@ -131,12 +187,14 @@
         </w:rPr>
         <w:t>–</w:t>
       </w:r>
+      <w:proofErr w:type="spellStart"/>
       <w:r>
         <w:rPr>
           <w:u w:val="single"/>
         </w:rPr>
         <w:t>init</w:t>
       </w:r>
+      <w:proofErr w:type="spellEnd"/>
       <w:r>
         <w:t xml:space="preserve"> </w:t>
       </w:r>
@@ -188,8 +246,16 @@
         <w:rPr>
           <w:u w:val="single"/>
         </w:rPr>
-        <w:t>npm i fastify</w:t>
-      </w:r>
+        <w:t xml:space="preserve">npm i </w:t>
+      </w:r>
+      <w:proofErr w:type="spellStart"/>
+      <w:r>
+        <w:rPr>
+          <w:u w:val="single"/>
+        </w:rPr>
+        <w:t>fastify</w:t>
+      </w:r>
+      <w:proofErr w:type="spellEnd"/>
     </w:p>
     <w:p>
       <w:r>
@@ -389,8 +455,16 @@
         <w:rPr>
           <w:u w:val="single"/>
         </w:rPr>
-        <w:t>npm i dotenv</w:t>
-      </w:r>
+        <w:t xml:space="preserve">npm i </w:t>
+      </w:r>
+      <w:proofErr w:type="spellStart"/>
+      <w:r>
+        <w:rPr>
+          <w:u w:val="single"/>
+        </w:rPr>
+        <w:t>dotenv</w:t>
+      </w:r>
+      <w:proofErr w:type="spellEnd"/>
       <w:r>
         <w:rPr>
           <w:u w:val="single"/>
@@ -404,8 +478,16 @@
         <w:rPr>
           <w:u w:val="single"/>
         </w:rPr>
-        <w:t>npm i zod</w:t>
-      </w:r>
+        <w:t xml:space="preserve">npm i </w:t>
+      </w:r>
+      <w:proofErr w:type="spellStart"/>
+      <w:r>
+        <w:rPr>
+          <w:u w:val="single"/>
+        </w:rPr>
+        <w:t>zod</w:t>
+      </w:r>
+      <w:proofErr w:type="spellEnd"/>
     </w:p>
     <w:p>
       <w:r>
@@ -536,7 +618,21 @@
         <w:rPr>
           <w:highlight w:val="cyan"/>
         </w:rPr>
-        <w:t xml:space="preserve"> Criando aliases de importação</w:t>
+        <w:t xml:space="preserve"> Criando </w:t>
+      </w:r>
+      <w:proofErr w:type="spellStart"/>
+      <w:r>
+        <w:rPr>
+          <w:highlight w:val="cyan"/>
+        </w:rPr>
+        <w:t>aliases</w:t>
+      </w:r>
+      <w:proofErr w:type="spellEnd"/>
+      <w:r>
+        <w:rPr>
+          <w:highlight w:val="cyan"/>
+        </w:rPr>
+        <w:t xml:space="preserve"> de importação</w:t>
       </w:r>
     </w:p>
     <w:p>
@@ -616,16 +712,185 @@
           </wp:inline>
         </w:drawing>
       </w:r>
+    </w:p>
+    <w:p>
+      <w:r>
+        <w:rPr>
+          <w:highlight w:val="cyan"/>
+        </w:rPr>
+        <w:t xml:space="preserve">06 </w:t>
+      </w:r>
+      <w:r>
+        <w:rPr>
+          <w:highlight w:val="cyan"/>
+        </w:rPr>
+        <w:t>– Fundamentos do prisma ORM</w:t>
+      </w:r>
+    </w:p>
+    <w:p>
+      <w:pPr>
+        <w:rPr>
+          <w:u w:val="single"/>
+        </w:rPr>
+      </w:pPr>
+      <w:r>
+        <w:t xml:space="preserve">Instalar o </w:t>
+      </w:r>
+      <w:r>
+        <w:rPr>
+          <w:u w:val="single"/>
+        </w:rPr>
+        <w:t>npm i prisma -D</w:t>
+      </w:r>
+      <w:r>
+        <w:t xml:space="preserve"> e </w:t>
+      </w:r>
+      <w:r>
+        <w:t xml:space="preserve">para inicializar o prisma </w:t>
+      </w:r>
+      <w:r>
+        <w:rPr>
+          <w:u w:val="single"/>
+        </w:rPr>
+        <w:t xml:space="preserve">npx prisma </w:t>
+      </w:r>
+      <w:proofErr w:type="spellStart"/>
+      <w:r>
+        <w:rPr>
+          <w:u w:val="single"/>
+        </w:rPr>
+        <w:t>init</w:t>
+      </w:r>
+      <w:proofErr w:type="spellEnd"/>
+    </w:p>
+    <w:p>
+      <w:r>
+        <w:lastRenderedPageBreak/>
+        <w:drawing>
+          <wp:inline distT="0" distB="0" distL="0" distR="0" wp14:anchorId="14AF8593" wp14:editId="7079E2A4">
+            <wp:extent cx="5400040" cy="1022350"/>
+            <wp:effectExtent l="0" t="0" r="0" b="6350"/>
+            <wp:docPr id="12" name="Imagem 12"/>
+            <wp:cNvGraphicFramePr>
+              <a:graphicFrameLocks xmlns:a="http://schemas.openxmlformats.org/drawingml/2006/main" noChangeAspect="1"/>
+            </wp:cNvGraphicFramePr>
+            <a:graphic xmlns:a="http://schemas.openxmlformats.org/drawingml/2006/main">
+              <a:graphicData uri="http://schemas.openxmlformats.org/drawingml/2006/picture">
+                <pic:pic xmlns:pic="http://schemas.openxmlformats.org/drawingml/2006/picture">
+                  <pic:nvPicPr>
+                    <pic:cNvPr id="1" name=""/>
+                    <pic:cNvPicPr/>
+                  </pic:nvPicPr>
+                  <pic:blipFill>
+                    <a:blip r:embed="rId15"/>
+                    <a:stretch>
+                      <a:fillRect/>
+                    </a:stretch>
+                  </pic:blipFill>
+                  <pic:spPr>
+                    <a:xfrm>
+                      <a:off x="0" y="0"/>
+                      <a:ext cx="5400040" cy="1022350"/>
+                    </a:xfrm>
+                    <a:prstGeom prst="rect">
+                      <a:avLst/>
+                    </a:prstGeom>
+                  </pic:spPr>
+                </pic:pic>
+              </a:graphicData>
+            </a:graphic>
+          </wp:inline>
+        </w:drawing>
+      </w:r>
+    </w:p>
+    <w:p>
+      <w:r>
+        <w:t>Para criar as tabelas</w:t>
+      </w:r>
+    </w:p>
+    <w:p>
+      <w:r>
+        <w:drawing>
+          <wp:inline distT="0" distB="0" distL="0" distR="0" wp14:anchorId="37287C86" wp14:editId="273DFA72">
+            <wp:extent cx="5029902" cy="3448531"/>
+            <wp:effectExtent l="0" t="0" r="0" b="0"/>
+            <wp:docPr id="13" name="Imagem 13"/>
+            <wp:cNvGraphicFramePr>
+              <a:graphicFrameLocks xmlns:a="http://schemas.openxmlformats.org/drawingml/2006/main" noChangeAspect="1"/>
+            </wp:cNvGraphicFramePr>
+            <a:graphic xmlns:a="http://schemas.openxmlformats.org/drawingml/2006/main">
+              <a:graphicData uri="http://schemas.openxmlformats.org/drawingml/2006/picture">
+                <pic:pic xmlns:pic="http://schemas.openxmlformats.org/drawingml/2006/picture">
+                  <pic:nvPicPr>
+                    <pic:cNvPr id="1" name=""/>
+                    <pic:cNvPicPr/>
+                  </pic:nvPicPr>
+                  <pic:blipFill>
+                    <a:blip r:embed="rId16"/>
+                    <a:stretch>
+                      <a:fillRect/>
+                    </a:stretch>
+                  </pic:blipFill>
+                  <pic:spPr>
+                    <a:xfrm>
+                      <a:off x="0" y="0"/>
+                      <a:ext cx="5029902" cy="3448531"/>
+                    </a:xfrm>
+                    <a:prstGeom prst="rect">
+                      <a:avLst/>
+                    </a:prstGeom>
+                  </pic:spPr>
+                </pic:pic>
+              </a:graphicData>
+            </a:graphic>
+          </wp:inline>
+        </w:drawing>
+      </w:r>
+    </w:p>
+    <w:p>
+      <w:r>
+        <w:t>Depo</w:t>
+      </w:r>
+      <w:r>
+        <w:t>is</w:t>
+      </w:r>
+      <w:r>
+        <w:t xml:space="preserve"> execute o comando </w:t>
+      </w:r>
+      <w:r>
+        <w:rPr>
+          <w:u w:val="single"/>
+        </w:rPr>
+        <w:t xml:space="preserve">npx prisma </w:t>
+      </w:r>
+      <w:proofErr w:type="spellStart"/>
+      <w:r>
+        <w:rPr>
+          <w:u w:val="single"/>
+        </w:rPr>
+        <w:t>generate</w:t>
+      </w:r>
+      <w:proofErr w:type="spellEnd"/>
+      <w:r>
+        <w:t xml:space="preserve"> para gerar as tipagens</w:t>
+      </w:r>
+      <w:r>
+        <w:t xml:space="preserve"> e depois instalar o </w:t>
+      </w:r>
+      <w:r>
+        <w:rPr>
+          <w:u w:val="single"/>
+        </w:rPr>
+        <w:t>npm i @prisma/cliente</w:t>
+      </w:r>
+      <w:r>
+        <w:t xml:space="preserve"> </w:t>
+      </w:r>
       <w:bookmarkStart w:id="0" w:name="_GoBack"/>
       <w:bookmarkEnd w:id="0"/>
     </w:p>
     <w:p>
       <w:r>
-        <w:t>06 -</w:t>
-      </w:r>
-    </w:p>
-    <w:p>
-      <w:r>
         <w:t>07 –</w:t>
       </w:r>
     </w:p>
@@ -646,47 +911,47 @@
     </w:p>
     <w:p>
       <w:r>
+        <w:t>11 –</w:t>
+      </w:r>
+    </w:p>
+    <w:p>
+      <w:r>
+        <w:t>12 –</w:t>
+      </w:r>
+    </w:p>
+    <w:p>
+      <w:r>
+        <w:t>13 –</w:t>
+      </w:r>
+    </w:p>
+    <w:p>
+      <w:r>
+        <w:t>14 –</w:t>
+      </w:r>
+    </w:p>
+    <w:p>
+      <w:r>
+        <w:t>15 –</w:t>
+      </w:r>
+    </w:p>
+    <w:p>
+      <w:r>
+        <w:t>16 –</w:t>
+      </w:r>
+    </w:p>
+    <w:p>
+      <w:r>
+        <w:t>17 –</w:t>
+      </w:r>
+    </w:p>
+    <w:p>
+      <w:r>
+        <w:t>18 –</w:t>
+      </w:r>
+    </w:p>
+    <w:p>
+      <w:r>
         <w:lastRenderedPageBreak/>
-        <w:t>11 –</w:t>
-      </w:r>
-    </w:p>
-    <w:p>
-      <w:r>
-        <w:t>12 –</w:t>
-      </w:r>
-    </w:p>
-    <w:p>
-      <w:r>
-        <w:t>13 –</w:t>
-      </w:r>
-    </w:p>
-    <w:p>
-      <w:r>
-        <w:t>14 –</w:t>
-      </w:r>
-    </w:p>
-    <w:p>
-      <w:r>
-        <w:t>15 –</w:t>
-      </w:r>
-    </w:p>
-    <w:p>
-      <w:r>
-        <w:t>16 –</w:t>
-      </w:r>
-    </w:p>
-    <w:p>
-      <w:r>
-        <w:t>17 –</w:t>
-      </w:r>
-    </w:p>
-    <w:p>
-      <w:r>
-        <w:t>18 –</w:t>
-      </w:r>
-    </w:p>
-    <w:p>
-      <w:r>
         <w:t>19 –</w:t>
       </w:r>
     </w:p>

</xml_diff>

<commit_message>
07 PostgreSQL com Docker
</commit_message>
<xml_diff>
--- a/2023/03_api_solid.docx
+++ b/2023/03_api_solid.docx
@@ -93,108 +93,50 @@
         <w:rPr>
           <w:u w:val="single"/>
         </w:rPr>
-        <w:t xml:space="preserve">npm </w:t>
-      </w:r>
-      <w:proofErr w:type="spellStart"/>
+        <w:t>npm init -y</w:t>
+      </w:r>
+      <w:r>
+        <w:t xml:space="preserve"> e </w:t>
+      </w:r>
       <w:r>
         <w:rPr>
           <w:u w:val="single"/>
         </w:rPr>
+        <w:t>npm i typescript @types/node -D</w:t>
+      </w:r>
+      <w:r>
+        <w:t xml:space="preserve"> </w:t>
+      </w:r>
+      <w:r>
+        <w:t xml:space="preserve">e </w:t>
+      </w:r>
+      <w:r>
+        <w:rPr>
+          <w:u w:val="single"/>
+        </w:rPr>
+        <w:t>npm i tsx tsup -D</w:t>
+      </w:r>
+      <w:r>
+        <w:t xml:space="preserve"> depois no terminal executar </w:t>
+      </w:r>
+      <w:r>
+        <w:rPr>
+          <w:u w:val="single"/>
+        </w:rPr>
+        <w:t xml:space="preserve">npx tsc </w:t>
+      </w:r>
+      <w:r>
+        <w:rPr>
+          <w:u w:val="single"/>
+        </w:rPr>
+        <w:t>–</w:t>
+      </w:r>
+      <w:r>
+        <w:rPr>
+          <w:u w:val="single"/>
+        </w:rPr>
         <w:t>init</w:t>
       </w:r>
-      <w:proofErr w:type="spellEnd"/>
-      <w:r>
-        <w:rPr>
-          <w:u w:val="single"/>
-        </w:rPr>
-        <w:t xml:space="preserve"> -y</w:t>
-      </w:r>
-      <w:r>
-        <w:t xml:space="preserve"> e </w:t>
-      </w:r>
-      <w:r>
-        <w:rPr>
-          <w:u w:val="single"/>
-        </w:rPr>
-        <w:t>npm i typescript @</w:t>
-      </w:r>
-      <w:proofErr w:type="spellStart"/>
-      <w:r>
-        <w:rPr>
-          <w:u w:val="single"/>
-        </w:rPr>
-        <w:t>types</w:t>
-      </w:r>
-      <w:proofErr w:type="spellEnd"/>
-      <w:r>
-        <w:rPr>
-          <w:u w:val="single"/>
-        </w:rPr>
-        <w:t>/node -D</w:t>
-      </w:r>
-      <w:r>
-        <w:t xml:space="preserve"> </w:t>
-      </w:r>
-      <w:r>
-        <w:t xml:space="preserve">e </w:t>
-      </w:r>
-      <w:r>
-        <w:rPr>
-          <w:u w:val="single"/>
-        </w:rPr>
-        <w:t xml:space="preserve">npm i tsx </w:t>
-      </w:r>
-      <w:proofErr w:type="spellStart"/>
-      <w:r>
-        <w:rPr>
-          <w:u w:val="single"/>
-        </w:rPr>
-        <w:t>tsup</w:t>
-      </w:r>
-      <w:proofErr w:type="spellEnd"/>
-      <w:r>
-        <w:rPr>
-          <w:u w:val="single"/>
-        </w:rPr>
-        <w:t xml:space="preserve"> -D</w:t>
-      </w:r>
-      <w:r>
-        <w:t xml:space="preserve"> depois no terminal executar </w:t>
-      </w:r>
-      <w:r>
-        <w:rPr>
-          <w:u w:val="single"/>
-        </w:rPr>
-        <w:t xml:space="preserve">npx </w:t>
-      </w:r>
-      <w:proofErr w:type="spellStart"/>
-      <w:r>
-        <w:rPr>
-          <w:u w:val="single"/>
-        </w:rPr>
-        <w:t>tsc</w:t>
-      </w:r>
-      <w:proofErr w:type="spellEnd"/>
-      <w:r>
-        <w:rPr>
-          <w:u w:val="single"/>
-        </w:rPr>
-        <w:t xml:space="preserve"> </w:t>
-      </w:r>
-      <w:r>
-        <w:rPr>
-          <w:u w:val="single"/>
-        </w:rPr>
-        <w:t>–</w:t>
-      </w:r>
-      <w:proofErr w:type="spellStart"/>
-      <w:r>
-        <w:rPr>
-          <w:u w:val="single"/>
-        </w:rPr>
-        <w:t>init</w:t>
-      </w:r>
-      <w:proofErr w:type="spellEnd"/>
       <w:r>
         <w:t xml:space="preserve"> </w:t>
       </w:r>
@@ -246,16 +188,8 @@
         <w:rPr>
           <w:u w:val="single"/>
         </w:rPr>
-        <w:t xml:space="preserve">npm i </w:t>
-      </w:r>
-      <w:proofErr w:type="spellStart"/>
-      <w:r>
-        <w:rPr>
-          <w:u w:val="single"/>
-        </w:rPr>
-        <w:t>fastify</w:t>
-      </w:r>
-      <w:proofErr w:type="spellEnd"/>
+        <w:t>npm i fastify</w:t>
+      </w:r>
     </w:p>
     <w:p>
       <w:r>
@@ -455,39 +389,23 @@
         <w:rPr>
           <w:u w:val="single"/>
         </w:rPr>
-        <w:t xml:space="preserve">npm i </w:t>
-      </w:r>
-      <w:proofErr w:type="spellStart"/>
+        <w:t>npm i dotenv</w:t>
+      </w:r>
       <w:r>
         <w:rPr>
           <w:u w:val="single"/>
         </w:rPr>
-        <w:t>dotenv</w:t>
-      </w:r>
-      <w:proofErr w:type="spellEnd"/>
+        <w:t xml:space="preserve"> </w:t>
+      </w:r>
+      <w:r>
+        <w:t xml:space="preserve">e </w:t>
+      </w:r>
       <w:r>
         <w:rPr>
           <w:u w:val="single"/>
         </w:rPr>
-        <w:t xml:space="preserve"> </w:t>
-      </w:r>
-      <w:r>
-        <w:t xml:space="preserve">e </w:t>
-      </w:r>
-      <w:r>
-        <w:rPr>
-          <w:u w:val="single"/>
-        </w:rPr>
-        <w:t xml:space="preserve">npm i </w:t>
-      </w:r>
-      <w:proofErr w:type="spellStart"/>
-      <w:r>
-        <w:rPr>
-          <w:u w:val="single"/>
-        </w:rPr>
-        <w:t>zod</w:t>
-      </w:r>
-      <w:proofErr w:type="spellEnd"/>
+        <w:t>npm i zod</w:t>
+      </w:r>
     </w:p>
     <w:p>
       <w:r>
@@ -618,21 +536,7 @@
         <w:rPr>
           <w:highlight w:val="cyan"/>
         </w:rPr>
-        <w:t xml:space="preserve"> Criando </w:t>
-      </w:r>
-      <w:proofErr w:type="spellStart"/>
-      <w:r>
-        <w:rPr>
-          <w:highlight w:val="cyan"/>
-        </w:rPr>
-        <w:t>aliases</w:t>
-      </w:r>
-      <w:proofErr w:type="spellEnd"/>
-      <w:r>
-        <w:rPr>
-          <w:highlight w:val="cyan"/>
-        </w:rPr>
-        <w:t xml:space="preserve"> de importação</w:t>
+        <w:t xml:space="preserve"> Criando aliases de importação</w:t>
       </w:r>
     </w:p>
     <w:p>
@@ -752,16 +656,8 @@
         <w:rPr>
           <w:u w:val="single"/>
         </w:rPr>
-        <w:t xml:space="preserve">npx prisma </w:t>
-      </w:r>
-      <w:proofErr w:type="spellStart"/>
-      <w:r>
-        <w:rPr>
-          <w:u w:val="single"/>
-        </w:rPr>
-        <w:t>init</w:t>
-      </w:r>
-      <w:proofErr w:type="spellEnd"/>
+        <w:t>npx prisma init</w:t>
+      </w:r>
     </w:p>
     <w:p>
       <w:r>
@@ -861,37 +757,82 @@
         <w:rPr>
           <w:u w:val="single"/>
         </w:rPr>
-        <w:t xml:space="preserve">npx prisma </w:t>
-      </w:r>
-      <w:proofErr w:type="spellStart"/>
+        <w:t>npx prisma generate</w:t>
+      </w:r>
+      <w:r>
+        <w:t xml:space="preserve"> para gerar as tipagens</w:t>
+      </w:r>
+      <w:r>
+        <w:t xml:space="preserve"> e depois instalar o </w:t>
+      </w:r>
       <w:r>
         <w:rPr>
           <w:u w:val="single"/>
         </w:rPr>
-        <w:t>generate</w:t>
-      </w:r>
-      <w:proofErr w:type="spellEnd"/>
-      <w:r>
-        <w:t xml:space="preserve"> para gerar as tipagens</w:t>
-      </w:r>
-      <w:r>
-        <w:t xml:space="preserve"> e depois instalar o </w:t>
-      </w:r>
-      <w:r>
+        <w:t>npm i @prisma/client</w:t>
+      </w:r>
+    </w:p>
+    <w:p>
+      <w:r>
+        <w:rPr>
+          <w:highlight w:val="cyan"/>
+        </w:rPr>
+        <w:t>07 –</w:t>
+      </w:r>
+      <w:r>
+        <w:rPr>
+          <w:highlight w:val="cyan"/>
+        </w:rPr>
+        <w:t xml:space="preserve"> PostgreSQL com Docker</w:t>
+      </w:r>
+    </w:p>
+    <w:p>
+      <w:pPr>
         <w:rPr>
           <w:u w:val="single"/>
         </w:rPr>
-        <w:t>npm i @prisma/cliente</w:t>
-      </w:r>
+      </w:pPr>
+      <w:r>
+        <w:t xml:space="preserve">Para achar imagems no Docker </w:t>
+      </w:r>
+      <w:hyperlink r:id="rId17" w:history="1">
+        <w:r>
+          <w:rPr>
+            <w:rStyle w:val="Hyperlink"/>
+          </w:rPr>
+          <w:t>https://hub.docker.com/search</w:t>
+        </w:r>
+      </w:hyperlink>
+      <w:r>
+        <w:t xml:space="preserve"> usar essa </w:t>
+      </w:r>
+      <w:hyperlink r:id="rId18" w:history="1">
+        <w:r>
+          <w:rPr>
+            <w:rStyle w:val="Hyperlink"/>
+          </w:rPr>
+          <w:t>https://hub.docker.com/r/bitnami/postgresql</w:t>
+        </w:r>
+      </w:hyperlink>
       <w:r>
         <w:t xml:space="preserve"> </w:t>
+      </w:r>
+      <w:r>
+        <w:t xml:space="preserve">e para criar a imagem </w:t>
+      </w:r>
+      <w:r>
+        <w:rPr>
+          <w:u w:val="single"/>
+        </w:rPr>
+        <w:t>docker run –name api-solid-pg -e POSTGRESQL_USERNAME=Docker -e POSTGRESQL_PASSWORD=Docker -e POSTGRESQL_DATABASE=apisolid -p 5432:5432</w:t>
       </w:r>
       <w:bookmarkStart w:id="0" w:name="_GoBack"/>
       <w:bookmarkEnd w:id="0"/>
-    </w:p>
-    <w:p>
-      <w:r>
-        <w:t>07 –</w:t>
+      <w:r>
+        <w:rPr>
+          <w:u w:val="single"/>
+        </w:rPr>
+        <w:t xml:space="preserve"> bitnami/postgresql</w:t>
       </w:r>
     </w:p>
     <w:p>
@@ -936,6 +877,7 @@
     </w:p>
     <w:p>
       <w:r>
+        <w:lastRenderedPageBreak/>
         <w:t>16 –</w:t>
       </w:r>
     </w:p>
@@ -951,7 +893,6 @@
     </w:p>
     <w:p>
       <w:r>
-        <w:lastRenderedPageBreak/>
         <w:t>19 –</w:t>
       </w:r>
     </w:p>
@@ -1497,6 +1438,29 @@
     <w:semiHidden/>
     <w:unhideWhenUsed/>
   </w:style>
+  <w:style w:type="character" w:styleId="Hyperlink">
+    <w:name w:val="Hyperlink"/>
+    <w:basedOn w:val="Fontepargpadro"/>
+    <w:uiPriority w:val="99"/>
+    <w:unhideWhenUsed/>
+    <w:rsid w:val="00F74147"/>
+    <w:rPr>
+      <w:color w:val="0563C1" w:themeColor="hyperlink"/>
+      <w:u w:val="single"/>
+    </w:rPr>
+  </w:style>
+  <w:style w:type="character" w:styleId="MenoPendente">
+    <w:name w:val="Unresolved Mention"/>
+    <w:basedOn w:val="Fontepargpadro"/>
+    <w:uiPriority w:val="99"/>
+    <w:semiHidden/>
+    <w:unhideWhenUsed/>
+    <w:rsid w:val="00F74147"/>
+    <w:rPr>
+      <w:color w:val="605E5C"/>
+      <w:shd w:val="clear" w:color="auto" w:fill="E1DFDD"/>
+    </w:rPr>
+  </w:style>
 </w:styles>
 </file>
 

</xml_diff>

<commit_message>
09 Criando schema do prisma
</commit_message>
<xml_diff>
--- a/2023/03_api_solid.docx
+++ b/2023/03_api_solid.docx
@@ -34,6 +34,9 @@
     </w:p>
     <w:p>
       <w:r>
+        <w:rPr>
+          <w:noProof/>
+        </w:rPr>
         <w:drawing>
           <wp:inline distT="0" distB="0" distL="0" distR="0" wp14:anchorId="1699C5F0" wp14:editId="00A4EEB3">
             <wp:extent cx="5400040" cy="3542665"/>
@@ -143,6 +146,9 @@
     </w:p>
     <w:p>
       <w:r>
+        <w:rPr>
+          <w:noProof/>
+        </w:rPr>
         <w:drawing>
           <wp:inline distT="0" distB="0" distL="0" distR="0" wp14:anchorId="054D5653" wp14:editId="16F89A41">
             <wp:extent cx="5400040" cy="655955"/>
@@ -193,6 +199,9 @@
     </w:p>
     <w:p>
       <w:r>
+        <w:rPr>
+          <w:noProof/>
+        </w:rPr>
         <w:drawing>
           <wp:inline distT="0" distB="0" distL="0" distR="0" wp14:anchorId="1941D71E" wp14:editId="50C09E1B">
             <wp:extent cx="5400040" cy="1849755"/>
@@ -232,6 +241,9 @@
     </w:p>
     <w:p>
       <w:r>
+        <w:rPr>
+          <w:noProof/>
+        </w:rPr>
         <w:lastRenderedPageBreak/>
         <w:drawing>
           <wp:inline distT="0" distB="0" distL="0" distR="0" wp14:anchorId="7A89D1B7" wp14:editId="796D7A2E">
@@ -272,6 +284,9 @@
     </w:p>
     <w:p>
       <w:r>
+        <w:rPr>
+          <w:noProof/>
+        </w:rPr>
         <w:drawing>
           <wp:inline distT="0" distB="0" distL="0" distR="0" wp14:anchorId="5398D3BC" wp14:editId="06C361EF">
             <wp:extent cx="5400040" cy="1356360"/>
@@ -330,6 +345,9 @@
     </w:p>
     <w:p>
       <w:r>
+        <w:rPr>
+          <w:noProof/>
+        </w:rPr>
         <w:drawing>
           <wp:inline distT="0" distB="0" distL="0" distR="0" wp14:anchorId="6896C59F" wp14:editId="6E5E4A19">
             <wp:extent cx="5400040" cy="2063115"/>
@@ -409,6 +427,9 @@
     </w:p>
     <w:p>
       <w:r>
+        <w:rPr>
+          <w:noProof/>
+        </w:rPr>
         <w:drawing>
           <wp:inline distT="0" distB="0" distL="0" distR="0" wp14:anchorId="7B8B7E21" wp14:editId="3172A2D6">
             <wp:extent cx="5096586" cy="933580"/>
@@ -448,6 +469,9 @@
     </w:p>
     <w:p>
       <w:r>
+        <w:rPr>
+          <w:noProof/>
+        </w:rPr>
         <w:lastRenderedPageBreak/>
         <w:drawing>
           <wp:inline distT="0" distB="0" distL="0" distR="0" wp14:anchorId="4D75EA49" wp14:editId="2A9B7B7B">
@@ -488,6 +512,9 @@
     </w:p>
     <w:p>
       <w:r>
+        <w:rPr>
+          <w:noProof/>
+        </w:rPr>
         <w:drawing>
           <wp:inline distT="0" distB="0" distL="0" distR="0" wp14:anchorId="57600FB9" wp14:editId="44DD42C6">
             <wp:extent cx="5400040" cy="1830070"/>
@@ -541,6 +568,9 @@
     </w:p>
     <w:p>
       <w:r>
+        <w:rPr>
+          <w:noProof/>
+        </w:rPr>
         <w:drawing>
           <wp:inline distT="0" distB="0" distL="0" distR="0" wp14:anchorId="342E4EF2" wp14:editId="600AC878">
             <wp:extent cx="5400040" cy="1894205"/>
@@ -580,6 +610,9 @@
     </w:p>
     <w:p>
       <w:r>
+        <w:rPr>
+          <w:noProof/>
+        </w:rPr>
         <w:drawing>
           <wp:inline distT="0" distB="0" distL="0" distR="0" wp14:anchorId="237FB258" wp14:editId="74E99BAE">
             <wp:extent cx="5096586" cy="638264"/>
@@ -661,6 +694,9 @@
     </w:p>
     <w:p>
       <w:r>
+        <w:rPr>
+          <w:noProof/>
+        </w:rPr>
         <w:lastRenderedPageBreak/>
         <w:drawing>
           <wp:inline distT="0" distB="0" distL="0" distR="0" wp14:anchorId="14AF8593" wp14:editId="7079E2A4">
@@ -706,6 +742,9 @@
     </w:p>
     <w:p>
       <w:r>
+        <w:rPr>
+          <w:noProof/>
+        </w:rPr>
         <w:drawing>
           <wp:inline distT="0" distB="0" distL="0" distR="0" wp14:anchorId="37287C86" wp14:editId="273DFA72">
             <wp:extent cx="5029902" cy="3448531"/>
@@ -834,13 +873,22 @@
         </w:tabs>
       </w:pPr>
       <w:r>
+        <w:rPr>
+          <w:highlight w:val="cyan"/>
+        </w:rPr>
         <w:t>08 –</w:t>
       </w:r>
       <w:r>
+        <w:rPr>
+          <w:highlight w:val="cyan"/>
+        </w:rPr>
         <w:t xml:space="preserve"> Docker </w:t>
       </w:r>
       <w:r>
-        <w:t>composse</w:t>
+        <w:rPr>
+          <w:highlight w:val="cyan"/>
+        </w:rPr>
+        <w:t>compose</w:t>
       </w:r>
     </w:p>
     <w:p>
@@ -882,8 +930,6 @@
         </w:rPr>
         <w:t>npx prisma studio</w:t>
       </w:r>
-      <w:bookmarkStart w:id="0" w:name="_GoBack"/>
-      <w:bookmarkEnd w:id="0"/>
     </w:p>
     <w:p>
       <w:pPr>
@@ -899,6 +945,9 @@
         </w:tabs>
       </w:pPr>
       <w:r>
+        <w:rPr>
+          <w:noProof/>
+        </w:rPr>
         <w:lastRenderedPageBreak/>
         <w:drawing>
           <wp:inline distT="0" distB="0" distL="0" distR="0" wp14:anchorId="30E4983B" wp14:editId="4CB0D1F8">
@@ -944,6 +993,9 @@
         </w:tabs>
       </w:pPr>
       <w:r>
+        <w:rPr>
+          <w:noProof/>
+        </w:rPr>
         <w:drawing>
           <wp:inline distT="0" distB="0" distL="0" distR="0" wp14:anchorId="7CB7C3D4" wp14:editId="3E0E4838">
             <wp:extent cx="5400040" cy="996950"/>
@@ -983,33 +1035,110 @@
     </w:p>
     <w:p>
       <w:r>
+        <w:rPr>
+          <w:highlight w:val="cyan"/>
+        </w:rPr>
         <w:t>09 –</w:t>
       </w:r>
+      <w:r>
+        <w:rPr>
+          <w:highlight w:val="cyan"/>
+        </w:rPr>
+        <w:t xml:space="preserve"> Criando schema do prisma</w:t>
+      </w:r>
+    </w:p>
+    <w:p>
+      <w:r>
+        <w:t xml:space="preserve">Depois de alterar as tabela no prisma </w:t>
+      </w:r>
+      <w:r>
+        <w:rPr>
+          <w:u w:val="single"/>
+        </w:rPr>
+        <w:t>npx prisma migrate dev</w:t>
+      </w:r>
+      <w:bookmarkStart w:id="0" w:name="_GoBack"/>
+      <w:bookmarkEnd w:id="0"/>
+    </w:p>
+    <w:p>
+      <w:r>
+        <w:lastRenderedPageBreak/>
+        <w:drawing>
+          <wp:inline distT="0" distB="0" distL="0" distR="0" wp14:anchorId="2BCEA9EA" wp14:editId="05E1DAE1">
+            <wp:extent cx="5400040" cy="4771390"/>
+            <wp:effectExtent l="0" t="0" r="0" b="0"/>
+            <wp:docPr id="14" name="Imagem 14"/>
+            <wp:cNvGraphicFramePr>
+              <a:graphicFrameLocks xmlns:a="http://schemas.openxmlformats.org/drawingml/2006/main" noChangeAspect="1"/>
+            </wp:cNvGraphicFramePr>
+            <a:graphic xmlns:a="http://schemas.openxmlformats.org/drawingml/2006/main">
+              <a:graphicData uri="http://schemas.openxmlformats.org/drawingml/2006/picture">
+                <pic:pic xmlns:pic="http://schemas.openxmlformats.org/drawingml/2006/picture">
+                  <pic:nvPicPr>
+                    <pic:cNvPr id="1" name=""/>
+                    <pic:cNvPicPr/>
+                  </pic:nvPicPr>
+                  <pic:blipFill>
+                    <a:blip r:embed="rId21"/>
+                    <a:stretch>
+                      <a:fillRect/>
+                    </a:stretch>
+                  </pic:blipFill>
+                  <pic:spPr>
+                    <a:xfrm>
+                      <a:off x="0" y="0"/>
+                      <a:ext cx="5400040" cy="4771390"/>
+                    </a:xfrm>
+                    <a:prstGeom prst="rect">
+                      <a:avLst/>
+                    </a:prstGeom>
+                  </pic:spPr>
+                </pic:pic>
+              </a:graphicData>
+            </a:graphic>
+          </wp:inline>
+        </w:drawing>
+      </w:r>
     </w:p>
     <w:p>
       <w:r>
         <w:t>10 –</w:t>
       </w:r>
+      <w:r>
+        <w:t xml:space="preserve"> Relacionamentos entre tabelas</w:t>
+      </w:r>
     </w:p>
     <w:p>
       <w:r>
         <w:t>11 –</w:t>
       </w:r>
+      <w:r>
+        <w:t xml:space="preserve"> Criação de um usuário</w:t>
+      </w:r>
     </w:p>
     <w:p>
       <w:r>
         <w:t>12 –</w:t>
       </w:r>
+      <w:r>
+        <w:t xml:space="preserve"> Controller de registro</w:t>
+      </w:r>
     </w:p>
     <w:p>
       <w:r>
         <w:t>13 –</w:t>
       </w:r>
+      <w:r>
+        <w:t xml:space="preserve"> Hash de senha e validação</w:t>
+      </w:r>
     </w:p>
     <w:p>
       <w:r>
         <w:t>14 –</w:t>
       </w:r>
+      <w:r>
+        <w:t xml:space="preserve"> Caso de uso de registro</w:t>
+      </w:r>
     </w:p>
     <w:p>
       <w:r>
@@ -1058,6 +1187,7 @@
     </w:p>
     <w:p>
       <w:r>
+        <w:lastRenderedPageBreak/>
         <w:t>24 -</w:t>
       </w:r>
     </w:p>
@@ -1068,7 +1198,6 @@
     </w:p>
     <w:p>
       <w:r>
-        <w:lastRenderedPageBreak/>
         <w:t>26 -</w:t>
       </w:r>
     </w:p>

</xml_diff>

<commit_message>
10 Relacionamentos entre tabelas
</commit_message>
<xml_diff>
--- a/2023/03_api_solid.docx
+++ b/2023/03_api_solid.docx
@@ -42,118 +42,6 @@
             <wp:extent cx="5400040" cy="3542665"/>
             <wp:effectExtent l="0" t="0" r="0" b="635"/>
             <wp:docPr id="1" name="Imagem 1"/>
-            <wp:cNvGraphicFramePr>
-              <a:graphicFrameLocks xmlns:a="http://schemas.openxmlformats.org/drawingml/2006/main" noChangeAspect="1"/>
-            </wp:cNvGraphicFramePr>
-            <a:graphic xmlns:a="http://schemas.openxmlformats.org/drawingml/2006/main">
-              <a:graphicData uri="http://schemas.openxmlformats.org/drawingml/2006/picture">
-                <pic:pic xmlns:pic="http://schemas.openxmlformats.org/drawingml/2006/picture">
-                  <pic:nvPicPr>
-                    <pic:cNvPr id="1" name=""/>
-                    <pic:cNvPicPr/>
-                  </pic:nvPicPr>
-                  <pic:blipFill>
-                    <a:blip r:embed="rId4"/>
-                    <a:stretch>
-                      <a:fillRect/>
-                    </a:stretch>
-                  </pic:blipFill>
-                  <pic:spPr>
-                    <a:xfrm>
-                      <a:off x="0" y="0"/>
-                      <a:ext cx="5400040" cy="3542665"/>
-                    </a:xfrm>
-                    <a:prstGeom prst="rect">
-                      <a:avLst/>
-                    </a:prstGeom>
-                  </pic:spPr>
-                </pic:pic>
-              </a:graphicData>
-            </a:graphic>
-          </wp:inline>
-        </w:drawing>
-      </w:r>
-    </w:p>
-    <w:p>
-      <w:r>
-        <w:rPr>
-          <w:highlight w:val="cyan"/>
-        </w:rPr>
-        <w:t>02 –</w:t>
-      </w:r>
-      <w:r>
-        <w:rPr>
-          <w:highlight w:val="cyan"/>
-        </w:rPr>
-        <w:t xml:space="preserve"> Criando projeto node js</w:t>
-      </w:r>
-    </w:p>
-    <w:p>
-      <w:r>
-        <w:t xml:space="preserve">No terminal </w:t>
-      </w:r>
-      <w:r>
-        <w:rPr>
-          <w:u w:val="single"/>
-        </w:rPr>
-        <w:t>npm init -y</w:t>
-      </w:r>
-      <w:r>
-        <w:t xml:space="preserve"> e </w:t>
-      </w:r>
-      <w:r>
-        <w:rPr>
-          <w:u w:val="single"/>
-        </w:rPr>
-        <w:t>npm i typescript @types/node -D</w:t>
-      </w:r>
-      <w:r>
-        <w:t xml:space="preserve"> </w:t>
-      </w:r>
-      <w:r>
-        <w:t xml:space="preserve">e </w:t>
-      </w:r>
-      <w:r>
-        <w:rPr>
-          <w:u w:val="single"/>
-        </w:rPr>
-        <w:t>npm i tsx tsup -D</w:t>
-      </w:r>
-      <w:r>
-        <w:t xml:space="preserve"> depois no terminal executar </w:t>
-      </w:r>
-      <w:r>
-        <w:rPr>
-          <w:u w:val="single"/>
-        </w:rPr>
-        <w:t xml:space="preserve">npx tsc </w:t>
-      </w:r>
-      <w:r>
-        <w:rPr>
-          <w:u w:val="single"/>
-        </w:rPr>
-        <w:t>–</w:t>
-      </w:r>
-      <w:r>
-        <w:rPr>
-          <w:u w:val="single"/>
-        </w:rPr>
-        <w:t>init</w:t>
-      </w:r>
-      <w:r>
-        <w:t xml:space="preserve"> </w:t>
-      </w:r>
-    </w:p>
-    <w:p>
-      <w:r>
-        <w:rPr>
-          <w:noProof/>
-        </w:rPr>
-        <w:drawing>
-          <wp:inline distT="0" distB="0" distL="0" distR="0" wp14:anchorId="054D5653" wp14:editId="16F89A41">
-            <wp:extent cx="5400040" cy="655955"/>
-            <wp:effectExtent l="0" t="0" r="0" b="0"/>
-            <wp:docPr id="2" name="Imagem 2"/>
             <wp:cNvGraphicFramePr>
               <a:graphicFrameLocks xmlns:a="http://schemas.openxmlformats.org/drawingml/2006/main" noChangeAspect="1"/>
             </wp:cNvGraphicFramePr>
@@ -173,7 +61,7 @@
                   <pic:spPr>
                     <a:xfrm>
                       <a:off x="0" y="0"/>
-                      <a:ext cx="5400040" cy="655955"/>
+                      <a:ext cx="5400040" cy="3542665"/>
                     </a:xfrm>
                     <a:prstGeom prst="rect">
                       <a:avLst/>
@@ -188,13 +76,72 @@
     </w:p>
     <w:p>
       <w:r>
-        <w:t xml:space="preserve">Instalar </w:t>
-      </w:r>
-      <w:r>
-        <w:rPr>
-          <w:u w:val="single"/>
-        </w:rPr>
-        <w:t>npm i fastify</w:t>
+        <w:rPr>
+          <w:highlight w:val="cyan"/>
+        </w:rPr>
+        <w:t>02 –</w:t>
+      </w:r>
+      <w:r>
+        <w:rPr>
+          <w:highlight w:val="cyan"/>
+        </w:rPr>
+        <w:t xml:space="preserve"> Criando projeto node js</w:t>
+      </w:r>
+    </w:p>
+    <w:p>
+      <w:r>
+        <w:t xml:space="preserve">No terminal </w:t>
+      </w:r>
+      <w:r>
+        <w:rPr>
+          <w:u w:val="single"/>
+        </w:rPr>
+        <w:t>npm init -y</w:t>
+      </w:r>
+      <w:r>
+        <w:t xml:space="preserve"> e </w:t>
+      </w:r>
+      <w:r>
+        <w:rPr>
+          <w:u w:val="single"/>
+        </w:rPr>
+        <w:t>npm i typescript @types/node -D</w:t>
+      </w:r>
+      <w:r>
+        <w:t xml:space="preserve"> </w:t>
+      </w:r>
+      <w:r>
+        <w:t xml:space="preserve">e </w:t>
+      </w:r>
+      <w:r>
+        <w:rPr>
+          <w:u w:val="single"/>
+        </w:rPr>
+        <w:t>npm i tsx tsup -D</w:t>
+      </w:r>
+      <w:r>
+        <w:t xml:space="preserve"> depois no terminal executar </w:t>
+      </w:r>
+      <w:r>
+        <w:rPr>
+          <w:u w:val="single"/>
+        </w:rPr>
+        <w:t xml:space="preserve">npx tsc </w:t>
+      </w:r>
+      <w:r>
+        <w:rPr>
+          <w:u w:val="single"/>
+        </w:rPr>
+        <w:t>–</w:t>
+      </w:r>
+      <w:r>
+        <w:rPr>
+          <w:u w:val="single"/>
+        </w:rPr>
+        <w:t>init</w:t>
+      </w:r>
+      <w:r>
+        <w:t xml:space="preserve"> </w:t>
       </w:r>
     </w:p>
     <w:p>
@@ -203,10 +150,10 @@
           <w:noProof/>
         </w:rPr>
         <w:drawing>
-          <wp:inline distT="0" distB="0" distL="0" distR="0" wp14:anchorId="1941D71E" wp14:editId="50C09E1B">
-            <wp:extent cx="5400040" cy="1849755"/>
+          <wp:inline distT="0" distB="0" distL="0" distR="0" wp14:anchorId="054D5653" wp14:editId="16F89A41">
+            <wp:extent cx="5400040" cy="655955"/>
             <wp:effectExtent l="0" t="0" r="0" b="0"/>
-            <wp:docPr id="3" name="Imagem 3"/>
+            <wp:docPr id="2" name="Imagem 2"/>
             <wp:cNvGraphicFramePr>
               <a:graphicFrameLocks xmlns:a="http://schemas.openxmlformats.org/drawingml/2006/main" noChangeAspect="1"/>
             </wp:cNvGraphicFramePr>
@@ -226,7 +173,7 @@
                   <pic:spPr>
                     <a:xfrm>
                       <a:off x="0" y="0"/>
-                      <a:ext cx="5400040" cy="1849755"/>
+                      <a:ext cx="5400040" cy="655955"/>
                     </a:xfrm>
                     <a:prstGeom prst="rect">
                       <a:avLst/>
@@ -241,15 +188,25 @@
     </w:p>
     <w:p>
       <w:r>
+        <w:t xml:space="preserve">Instalar </w:t>
+      </w:r>
+      <w:r>
+        <w:rPr>
+          <w:u w:val="single"/>
+        </w:rPr>
+        <w:t>npm i fastify</w:t>
+      </w:r>
+    </w:p>
+    <w:p>
+      <w:r>
         <w:rPr>
           <w:noProof/>
         </w:rPr>
-        <w:lastRenderedPageBreak/>
         <w:drawing>
-          <wp:inline distT="0" distB="0" distL="0" distR="0" wp14:anchorId="7A89D1B7" wp14:editId="796D7A2E">
-            <wp:extent cx="5400040" cy="1858645"/>
-            <wp:effectExtent l="0" t="0" r="0" b="8255"/>
-            <wp:docPr id="4" name="Imagem 4"/>
+          <wp:inline distT="0" distB="0" distL="0" distR="0" wp14:anchorId="1941D71E" wp14:editId="50C09E1B">
+            <wp:extent cx="5400040" cy="1849755"/>
+            <wp:effectExtent l="0" t="0" r="0" b="0"/>
+            <wp:docPr id="3" name="Imagem 3"/>
             <wp:cNvGraphicFramePr>
               <a:graphicFrameLocks xmlns:a="http://schemas.openxmlformats.org/drawingml/2006/main" noChangeAspect="1"/>
             </wp:cNvGraphicFramePr>
@@ -269,7 +226,7 @@
                   <pic:spPr>
                     <a:xfrm>
                       <a:off x="0" y="0"/>
-                      <a:ext cx="5400040" cy="1858645"/>
+                      <a:ext cx="5400040" cy="1849755"/>
                     </a:xfrm>
                     <a:prstGeom prst="rect">
                       <a:avLst/>
@@ -287,11 +244,12 @@
         <w:rPr>
           <w:noProof/>
         </w:rPr>
+        <w:lastRenderedPageBreak/>
         <w:drawing>
-          <wp:inline distT="0" distB="0" distL="0" distR="0" wp14:anchorId="5398D3BC" wp14:editId="06C361EF">
-            <wp:extent cx="5400040" cy="1356360"/>
-            <wp:effectExtent l="0" t="0" r="0" b="0"/>
-            <wp:docPr id="5" name="Imagem 5"/>
+          <wp:inline distT="0" distB="0" distL="0" distR="0" wp14:anchorId="7A89D1B7" wp14:editId="796D7A2E">
+            <wp:extent cx="5400040" cy="1858645"/>
+            <wp:effectExtent l="0" t="0" r="0" b="8255"/>
+            <wp:docPr id="4" name="Imagem 4"/>
             <wp:cNvGraphicFramePr>
               <a:graphicFrameLocks xmlns:a="http://schemas.openxmlformats.org/drawingml/2006/main" noChangeAspect="1"/>
             </wp:cNvGraphicFramePr>
@@ -311,7 +269,7 @@
                   <pic:spPr>
                     <a:xfrm>
                       <a:off x="0" y="0"/>
-                      <a:ext cx="5400040" cy="1356360"/>
+                      <a:ext cx="5400040" cy="1858645"/>
                     </a:xfrm>
                     <a:prstGeom prst="rect">
                       <a:avLst/>
@@ -327,32 +285,13 @@
     <w:p>
       <w:r>
         <w:rPr>
-          <w:highlight w:val="cyan"/>
-        </w:rPr>
-        <w:t>03 –</w:t>
-      </w:r>
-      <w:r>
-        <w:rPr>
-          <w:highlight w:val="cyan"/>
-        </w:rPr>
-        <w:t xml:space="preserve"> Usando versões exatas do npm</w:t>
-      </w:r>
-    </w:p>
-    <w:p>
-      <w:r>
-        <w:t>Deixa as versão do npm fixa</w:t>
-      </w:r>
-    </w:p>
-    <w:p>
-      <w:r>
-        <w:rPr>
           <w:noProof/>
         </w:rPr>
         <w:drawing>
-          <wp:inline distT="0" distB="0" distL="0" distR="0" wp14:anchorId="6896C59F" wp14:editId="6E5E4A19">
-            <wp:extent cx="5400040" cy="2063115"/>
+          <wp:inline distT="0" distB="0" distL="0" distR="0" wp14:anchorId="5398D3BC" wp14:editId="06C361EF">
+            <wp:extent cx="5400040" cy="1356360"/>
             <wp:effectExtent l="0" t="0" r="0" b="0"/>
-            <wp:docPr id="6" name="Imagem 6"/>
+            <wp:docPr id="5" name="Imagem 5"/>
             <wp:cNvGraphicFramePr>
               <a:graphicFrameLocks xmlns:a="http://schemas.openxmlformats.org/drawingml/2006/main" noChangeAspect="1"/>
             </wp:cNvGraphicFramePr>
@@ -372,7 +311,7 @@
                   <pic:spPr>
                     <a:xfrm>
                       <a:off x="0" y="0"/>
-                      <a:ext cx="5400040" cy="2063115"/>
+                      <a:ext cx="5400040" cy="1356360"/>
                     </a:xfrm>
                     <a:prstGeom prst="rect">
                       <a:avLst/>
@@ -390,39 +329,18 @@
         <w:rPr>
           <w:highlight w:val="cyan"/>
         </w:rPr>
-        <w:t>04 –</w:t>
+        <w:t>03 –</w:t>
       </w:r>
       <w:r>
         <w:rPr>
           <w:highlight w:val="cyan"/>
         </w:rPr>
-        <w:t xml:space="preserve"> Carregando variáveis ambiente</w:t>
-      </w:r>
-    </w:p>
-    <w:p>
-      <w:r>
-        <w:t xml:space="preserve">Instalar o </w:t>
-      </w:r>
-      <w:r>
-        <w:rPr>
-          <w:u w:val="single"/>
-        </w:rPr>
-        <w:t>npm i dotenv</w:t>
-      </w:r>
-      <w:r>
-        <w:rPr>
-          <w:u w:val="single"/>
-        </w:rPr>
-        <w:t xml:space="preserve"> </w:t>
-      </w:r>
-      <w:r>
-        <w:t xml:space="preserve">e </w:t>
-      </w:r>
-      <w:r>
-        <w:rPr>
-          <w:u w:val="single"/>
-        </w:rPr>
-        <w:t>npm i zod</w:t>
+        <w:t xml:space="preserve"> Usando versões exatas do npm</w:t>
+      </w:r>
+    </w:p>
+    <w:p>
+      <w:r>
+        <w:t>Deixa as versão do npm fixa</w:t>
       </w:r>
     </w:p>
     <w:p>
@@ -431,10 +349,10 @@
           <w:noProof/>
         </w:rPr>
         <w:drawing>
-          <wp:inline distT="0" distB="0" distL="0" distR="0" wp14:anchorId="7B8B7E21" wp14:editId="3172A2D6">
-            <wp:extent cx="5096586" cy="933580"/>
-            <wp:effectExtent l="0" t="0" r="8890" b="0"/>
-            <wp:docPr id="7" name="Imagem 7"/>
+          <wp:inline distT="0" distB="0" distL="0" distR="0" wp14:anchorId="6896C59F" wp14:editId="6E5E4A19">
+            <wp:extent cx="5400040" cy="2063115"/>
+            <wp:effectExtent l="0" t="0" r="0" b="0"/>
+            <wp:docPr id="6" name="Imagem 6"/>
             <wp:cNvGraphicFramePr>
               <a:graphicFrameLocks xmlns:a="http://schemas.openxmlformats.org/drawingml/2006/main" noChangeAspect="1"/>
             </wp:cNvGraphicFramePr>
@@ -454,7 +372,7 @@
                   <pic:spPr>
                     <a:xfrm>
                       <a:off x="0" y="0"/>
-                      <a:ext cx="5096586" cy="933580"/>
+                      <a:ext cx="5400040" cy="2063115"/>
                     </a:xfrm>
                     <a:prstGeom prst="rect">
                       <a:avLst/>
@@ -470,14 +388,53 @@
     <w:p>
       <w:r>
         <w:rPr>
+          <w:highlight w:val="cyan"/>
+        </w:rPr>
+        <w:t>04 –</w:t>
+      </w:r>
+      <w:r>
+        <w:rPr>
+          <w:highlight w:val="cyan"/>
+        </w:rPr>
+        <w:t xml:space="preserve"> Carregando variáveis ambiente</w:t>
+      </w:r>
+    </w:p>
+    <w:p>
+      <w:r>
+        <w:t xml:space="preserve">Instalar o </w:t>
+      </w:r>
+      <w:r>
+        <w:rPr>
+          <w:u w:val="single"/>
+        </w:rPr>
+        <w:t>npm i dotenv</w:t>
+      </w:r>
+      <w:r>
+        <w:rPr>
+          <w:u w:val="single"/>
+        </w:rPr>
+        <w:t xml:space="preserve"> </w:t>
+      </w:r>
+      <w:r>
+        <w:t xml:space="preserve">e </w:t>
+      </w:r>
+      <w:r>
+        <w:rPr>
+          <w:u w:val="single"/>
+        </w:rPr>
+        <w:t>npm i zod</w:t>
+      </w:r>
+    </w:p>
+    <w:p>
+      <w:r>
+        <w:rPr>
           <w:noProof/>
         </w:rPr>
-        <w:lastRenderedPageBreak/>
         <w:drawing>
-          <wp:inline distT="0" distB="0" distL="0" distR="0" wp14:anchorId="4D75EA49" wp14:editId="2A9B7B7B">
-            <wp:extent cx="5400040" cy="2435225"/>
-            <wp:effectExtent l="0" t="0" r="0" b="3175"/>
-            <wp:docPr id="8" name="Imagem 8"/>
+          <wp:inline distT="0" distB="0" distL="0" distR="0" wp14:anchorId="7B8B7E21" wp14:editId="3172A2D6">
+            <wp:extent cx="5096586" cy="933580"/>
+            <wp:effectExtent l="0" t="0" r="8890" b="0"/>
+            <wp:docPr id="7" name="Imagem 7"/>
             <wp:cNvGraphicFramePr>
               <a:graphicFrameLocks xmlns:a="http://schemas.openxmlformats.org/drawingml/2006/main" noChangeAspect="1"/>
             </wp:cNvGraphicFramePr>
@@ -497,7 +454,7 @@
                   <pic:spPr>
                     <a:xfrm>
                       <a:off x="0" y="0"/>
-                      <a:ext cx="5400040" cy="2435225"/>
+                      <a:ext cx="5096586" cy="933580"/>
                     </a:xfrm>
                     <a:prstGeom prst="rect">
                       <a:avLst/>
@@ -515,11 +472,12 @@
         <w:rPr>
           <w:noProof/>
         </w:rPr>
+        <w:lastRenderedPageBreak/>
         <w:drawing>
-          <wp:inline distT="0" distB="0" distL="0" distR="0" wp14:anchorId="57600FB9" wp14:editId="44DD42C6">
-            <wp:extent cx="5400040" cy="1830070"/>
-            <wp:effectExtent l="0" t="0" r="0" b="0"/>
-            <wp:docPr id="9" name="Imagem 9"/>
+          <wp:inline distT="0" distB="0" distL="0" distR="0" wp14:anchorId="4D75EA49" wp14:editId="2A9B7B7B">
+            <wp:extent cx="5400040" cy="2435225"/>
+            <wp:effectExtent l="0" t="0" r="0" b="3175"/>
+            <wp:docPr id="8" name="Imagem 8"/>
             <wp:cNvGraphicFramePr>
               <a:graphicFrameLocks xmlns:a="http://schemas.openxmlformats.org/drawingml/2006/main" noChangeAspect="1"/>
             </wp:cNvGraphicFramePr>
@@ -539,7 +497,7 @@
                   <pic:spPr>
                     <a:xfrm>
                       <a:off x="0" y="0"/>
-                      <a:ext cx="5400040" cy="1830070"/>
+                      <a:ext cx="5400040" cy="2435225"/>
                     </a:xfrm>
                     <a:prstGeom prst="rect">
                       <a:avLst/>
@@ -555,27 +513,13 @@
     <w:p>
       <w:r>
         <w:rPr>
-          <w:highlight w:val="cyan"/>
-        </w:rPr>
-        <w:t>05 –</w:t>
-      </w:r>
-      <w:r>
-        <w:rPr>
-          <w:highlight w:val="cyan"/>
-        </w:rPr>
-        <w:t xml:space="preserve"> Criando aliases de importação</w:t>
-      </w:r>
-    </w:p>
-    <w:p>
-      <w:r>
-        <w:rPr>
           <w:noProof/>
         </w:rPr>
         <w:drawing>
-          <wp:inline distT="0" distB="0" distL="0" distR="0" wp14:anchorId="342E4EF2" wp14:editId="600AC878">
-            <wp:extent cx="5400040" cy="1894205"/>
+          <wp:inline distT="0" distB="0" distL="0" distR="0" wp14:anchorId="57600FB9" wp14:editId="44DD42C6">
+            <wp:extent cx="5400040" cy="1830070"/>
             <wp:effectExtent l="0" t="0" r="0" b="0"/>
-            <wp:docPr id="10" name="Imagem 10"/>
+            <wp:docPr id="9" name="Imagem 9"/>
             <wp:cNvGraphicFramePr>
               <a:graphicFrameLocks xmlns:a="http://schemas.openxmlformats.org/drawingml/2006/main" noChangeAspect="1"/>
             </wp:cNvGraphicFramePr>
@@ -595,7 +539,7 @@
                   <pic:spPr>
                     <a:xfrm>
                       <a:off x="0" y="0"/>
-                      <a:ext cx="5400040" cy="1894205"/>
+                      <a:ext cx="5400040" cy="1830070"/>
                     </a:xfrm>
                     <a:prstGeom prst="rect">
                       <a:avLst/>
@@ -611,13 +555,27 @@
     <w:p>
       <w:r>
         <w:rPr>
+          <w:highlight w:val="cyan"/>
+        </w:rPr>
+        <w:t>05 –</w:t>
+      </w:r>
+      <w:r>
+        <w:rPr>
+          <w:highlight w:val="cyan"/>
+        </w:rPr>
+        <w:t xml:space="preserve"> Criando aliases de importação</w:t>
+      </w:r>
+    </w:p>
+    <w:p>
+      <w:r>
+        <w:rPr>
           <w:noProof/>
         </w:rPr>
         <w:drawing>
-          <wp:inline distT="0" distB="0" distL="0" distR="0" wp14:anchorId="237FB258" wp14:editId="74E99BAE">
-            <wp:extent cx="5096586" cy="638264"/>
-            <wp:effectExtent l="0" t="0" r="8890" b="9525"/>
-            <wp:docPr id="11" name="Imagem 11"/>
+          <wp:inline distT="0" distB="0" distL="0" distR="0" wp14:anchorId="342E4EF2" wp14:editId="600AC878">
+            <wp:extent cx="5400040" cy="1894205"/>
+            <wp:effectExtent l="0" t="0" r="0" b="0"/>
+            <wp:docPr id="10" name="Imagem 10"/>
             <wp:cNvGraphicFramePr>
               <a:graphicFrameLocks xmlns:a="http://schemas.openxmlformats.org/drawingml/2006/main" noChangeAspect="1"/>
             </wp:cNvGraphicFramePr>
@@ -637,7 +595,7 @@
                   <pic:spPr>
                     <a:xfrm>
                       <a:off x="0" y="0"/>
-                      <a:ext cx="5096586" cy="638264"/>
+                      <a:ext cx="5400040" cy="1894205"/>
                     </a:xfrm>
                     <a:prstGeom prst="rect">
                       <a:avLst/>
@@ -653,56 +611,13 @@
     <w:p>
       <w:r>
         <w:rPr>
-          <w:highlight w:val="cyan"/>
-        </w:rPr>
-        <w:t xml:space="preserve">06 </w:t>
-      </w:r>
-      <w:r>
-        <w:rPr>
-          <w:highlight w:val="cyan"/>
-        </w:rPr>
-        <w:t>– Fundamentos do prisma ORM</w:t>
-      </w:r>
-    </w:p>
-    <w:p>
-      <w:pPr>
-        <w:rPr>
-          <w:u w:val="single"/>
-        </w:rPr>
-      </w:pPr>
-      <w:r>
-        <w:t xml:space="preserve">Instalar o </w:t>
-      </w:r>
-      <w:r>
-        <w:rPr>
-          <w:u w:val="single"/>
-        </w:rPr>
-        <w:t>npm i prisma -D</w:t>
-      </w:r>
-      <w:r>
-        <w:t xml:space="preserve"> e </w:t>
-      </w:r>
-      <w:r>
-        <w:t xml:space="preserve">para inicializar o prisma </w:t>
-      </w:r>
-      <w:r>
-        <w:rPr>
-          <w:u w:val="single"/>
-        </w:rPr>
-        <w:t>npx prisma init</w:t>
-      </w:r>
-    </w:p>
-    <w:p>
-      <w:r>
-        <w:rPr>
           <w:noProof/>
         </w:rPr>
-        <w:lastRenderedPageBreak/>
         <w:drawing>
-          <wp:inline distT="0" distB="0" distL="0" distR="0" wp14:anchorId="14AF8593" wp14:editId="7079E2A4">
-            <wp:extent cx="5400040" cy="1022350"/>
-            <wp:effectExtent l="0" t="0" r="0" b="6350"/>
-            <wp:docPr id="12" name="Imagem 12"/>
+          <wp:inline distT="0" distB="0" distL="0" distR="0" wp14:anchorId="237FB258" wp14:editId="74E99BAE">
+            <wp:extent cx="5096586" cy="638264"/>
+            <wp:effectExtent l="0" t="0" r="8890" b="9525"/>
+            <wp:docPr id="11" name="Imagem 11"/>
             <wp:cNvGraphicFramePr>
               <a:graphicFrameLocks xmlns:a="http://schemas.openxmlformats.org/drawingml/2006/main" noChangeAspect="1"/>
             </wp:cNvGraphicFramePr>
@@ -722,7 +637,7 @@
                   <pic:spPr>
                     <a:xfrm>
                       <a:off x="0" y="0"/>
-                      <a:ext cx="5400040" cy="1022350"/>
+                      <a:ext cx="5096586" cy="638264"/>
                     </a:xfrm>
                     <a:prstGeom prst="rect">
                       <a:avLst/>
@@ -737,7 +652,44 @@
     </w:p>
     <w:p>
       <w:r>
-        <w:t>Para criar as tabelas</w:t>
+        <w:rPr>
+          <w:highlight w:val="cyan"/>
+        </w:rPr>
+        <w:t xml:space="preserve">06 </w:t>
+      </w:r>
+      <w:r>
+        <w:rPr>
+          <w:highlight w:val="cyan"/>
+        </w:rPr>
+        <w:t>– Fundamentos do prisma ORM</w:t>
+      </w:r>
+    </w:p>
+    <w:p>
+      <w:pPr>
+        <w:rPr>
+          <w:u w:val="single"/>
+        </w:rPr>
+      </w:pPr>
+      <w:r>
+        <w:t xml:space="preserve">Instalar o </w:t>
+      </w:r>
+      <w:r>
+        <w:rPr>
+          <w:u w:val="single"/>
+        </w:rPr>
+        <w:t>npm i prisma -D</w:t>
+      </w:r>
+      <w:r>
+        <w:t xml:space="preserve"> e </w:t>
+      </w:r>
+      <w:r>
+        <w:t xml:space="preserve">para inicializar o prisma </w:t>
+      </w:r>
+      <w:r>
+        <w:rPr>
+          <w:u w:val="single"/>
+        </w:rPr>
+        <w:t>npx prisma init</w:t>
       </w:r>
     </w:p>
     <w:p>
@@ -745,11 +697,12 @@
         <w:rPr>
           <w:noProof/>
         </w:rPr>
+        <w:lastRenderedPageBreak/>
         <w:drawing>
-          <wp:inline distT="0" distB="0" distL="0" distR="0" wp14:anchorId="37287C86" wp14:editId="273DFA72">
-            <wp:extent cx="5029902" cy="3448531"/>
-            <wp:effectExtent l="0" t="0" r="0" b="0"/>
-            <wp:docPr id="13" name="Imagem 13"/>
+          <wp:inline distT="0" distB="0" distL="0" distR="0" wp14:anchorId="14AF8593" wp14:editId="7079E2A4">
+            <wp:extent cx="5400040" cy="1022350"/>
+            <wp:effectExtent l="0" t="0" r="0" b="6350"/>
+            <wp:docPr id="12" name="Imagem 12"/>
             <wp:cNvGraphicFramePr>
               <a:graphicFrameLocks xmlns:a="http://schemas.openxmlformats.org/drawingml/2006/main" noChangeAspect="1"/>
             </wp:cNvGraphicFramePr>
@@ -769,6 +722,53 @@
                   <pic:spPr>
                     <a:xfrm>
                       <a:off x="0" y="0"/>
+                      <a:ext cx="5400040" cy="1022350"/>
+                    </a:xfrm>
+                    <a:prstGeom prst="rect">
+                      <a:avLst/>
+                    </a:prstGeom>
+                  </pic:spPr>
+                </pic:pic>
+              </a:graphicData>
+            </a:graphic>
+          </wp:inline>
+        </w:drawing>
+      </w:r>
+    </w:p>
+    <w:p>
+      <w:r>
+        <w:t>Para criar as tabelas</w:t>
+      </w:r>
+    </w:p>
+    <w:p>
+      <w:r>
+        <w:rPr>
+          <w:noProof/>
+        </w:rPr>
+        <w:drawing>
+          <wp:inline distT="0" distB="0" distL="0" distR="0" wp14:anchorId="37287C86" wp14:editId="273DFA72">
+            <wp:extent cx="5029902" cy="3448531"/>
+            <wp:effectExtent l="0" t="0" r="0" b="0"/>
+            <wp:docPr id="13" name="Imagem 13"/>
+            <wp:cNvGraphicFramePr>
+              <a:graphicFrameLocks xmlns:a="http://schemas.openxmlformats.org/drawingml/2006/main" noChangeAspect="1"/>
+            </wp:cNvGraphicFramePr>
+            <a:graphic xmlns:a="http://schemas.openxmlformats.org/drawingml/2006/main">
+              <a:graphicData uri="http://schemas.openxmlformats.org/drawingml/2006/picture">
+                <pic:pic xmlns:pic="http://schemas.openxmlformats.org/drawingml/2006/picture">
+                  <pic:nvPicPr>
+                    <pic:cNvPr id="1" name=""/>
+                    <pic:cNvPicPr/>
+                  </pic:nvPicPr>
+                  <pic:blipFill>
+                    <a:blip r:embed="rId17"/>
+                    <a:stretch>
+                      <a:fillRect/>
+                    </a:stretch>
+                  </pic:blipFill>
+                  <pic:spPr>
+                    <a:xfrm>
+                      <a:off x="0" y="0"/>
                       <a:ext cx="5029902" cy="3448531"/>
                     </a:xfrm>
                     <a:prstGeom prst="rect">
@@ -834,7 +834,7 @@
       <w:r>
         <w:t xml:space="preserve">Para achar imagems no Docker </w:t>
       </w:r>
-      <w:hyperlink r:id="rId17" w:history="1">
+      <w:hyperlink r:id="rId18" w:history="1">
         <w:r>
           <w:rPr>
             <w:rStyle w:val="Hyperlink"/>
@@ -845,7 +845,7 @@
       <w:r>
         <w:t xml:space="preserve"> usar essa </w:t>
       </w:r>
-      <w:hyperlink r:id="rId18" w:history="1">
+      <w:hyperlink r:id="rId19" w:history="1">
         <w:r>
           <w:rPr>
             <w:rStyle w:val="Hyperlink"/>
@@ -954,53 +954,6 @@
             <wp:extent cx="5287113" cy="2857899"/>
             <wp:effectExtent l="0" t="0" r="8890" b="0"/>
             <wp:docPr id="15" name="Imagem 15"/>
-            <wp:cNvGraphicFramePr>
-              <a:graphicFrameLocks xmlns:a="http://schemas.openxmlformats.org/drawingml/2006/main" noChangeAspect="1"/>
-            </wp:cNvGraphicFramePr>
-            <a:graphic xmlns:a="http://schemas.openxmlformats.org/drawingml/2006/main">
-              <a:graphicData uri="http://schemas.openxmlformats.org/drawingml/2006/picture">
-                <pic:pic xmlns:pic="http://schemas.openxmlformats.org/drawingml/2006/picture">
-                  <pic:nvPicPr>
-                    <pic:cNvPr id="1" name=""/>
-                    <pic:cNvPicPr/>
-                  </pic:nvPicPr>
-                  <pic:blipFill>
-                    <a:blip r:embed="rId19"/>
-                    <a:stretch>
-                      <a:fillRect/>
-                    </a:stretch>
-                  </pic:blipFill>
-                  <pic:spPr>
-                    <a:xfrm>
-                      <a:off x="0" y="0"/>
-                      <a:ext cx="5287113" cy="2857899"/>
-                    </a:xfrm>
-                    <a:prstGeom prst="rect">
-                      <a:avLst/>
-                    </a:prstGeom>
-                  </pic:spPr>
-                </pic:pic>
-              </a:graphicData>
-            </a:graphic>
-          </wp:inline>
-        </w:drawing>
-      </w:r>
-    </w:p>
-    <w:p>
-      <w:pPr>
-        <w:tabs>
-          <w:tab w:val="left" w:pos="930"/>
-        </w:tabs>
-      </w:pPr>
-      <w:r>
-        <w:rPr>
-          <w:noProof/>
-        </w:rPr>
-        <w:drawing>
-          <wp:inline distT="0" distB="0" distL="0" distR="0" wp14:anchorId="7CB7C3D4" wp14:editId="3E0E4838">
-            <wp:extent cx="5400040" cy="996950"/>
-            <wp:effectExtent l="0" t="0" r="0" b="0"/>
-            <wp:docPr id="16" name="Imagem 16"/>
             <wp:cNvGraphicFramePr>
               <a:graphicFrameLocks xmlns:a="http://schemas.openxmlformats.org/drawingml/2006/main" noChangeAspect="1"/>
             </wp:cNvGraphicFramePr>
@@ -1020,7 +973,7 @@
                   <pic:spPr>
                     <a:xfrm>
                       <a:off x="0" y="0"/>
-                      <a:ext cx="5400040" cy="996950"/>
+                      <a:ext cx="5287113" cy="2857899"/>
                     </a:xfrm>
                     <a:prstGeom prst="rect">
                       <a:avLst/>
@@ -1034,40 +987,20 @@
       </w:r>
     </w:p>
     <w:p>
-      <w:r>
-        <w:rPr>
-          <w:highlight w:val="cyan"/>
-        </w:rPr>
-        <w:t>09 –</w:t>
-      </w:r>
-      <w:r>
-        <w:rPr>
-          <w:highlight w:val="cyan"/>
-        </w:rPr>
-        <w:t xml:space="preserve"> Criando schema do prisma</w:t>
-      </w:r>
-    </w:p>
-    <w:p>
-      <w:r>
-        <w:t xml:space="preserve">Depois de alterar as tabela no prisma </w:t>
-      </w:r>
-      <w:r>
-        <w:rPr>
-          <w:u w:val="single"/>
-        </w:rPr>
-        <w:t>npx prisma migrate dev</w:t>
-      </w:r>
-      <w:bookmarkStart w:id="0" w:name="_GoBack"/>
-      <w:bookmarkEnd w:id="0"/>
-    </w:p>
-    <w:p>
-      <w:r>
-        <w:lastRenderedPageBreak/>
+      <w:pPr>
+        <w:tabs>
+          <w:tab w:val="left" w:pos="930"/>
+        </w:tabs>
+      </w:pPr>
+      <w:r>
+        <w:rPr>
+          <w:noProof/>
+        </w:rPr>
         <w:drawing>
-          <wp:inline distT="0" distB="0" distL="0" distR="0" wp14:anchorId="2BCEA9EA" wp14:editId="05E1DAE1">
-            <wp:extent cx="5400040" cy="4771390"/>
+          <wp:inline distT="0" distB="0" distL="0" distR="0" wp14:anchorId="7CB7C3D4" wp14:editId="3E0E4838">
+            <wp:extent cx="5400040" cy="996950"/>
             <wp:effectExtent l="0" t="0" r="0" b="0"/>
-            <wp:docPr id="14" name="Imagem 14"/>
+            <wp:docPr id="16" name="Imagem 16"/>
             <wp:cNvGraphicFramePr>
               <a:graphicFrameLocks xmlns:a="http://schemas.openxmlformats.org/drawingml/2006/main" noChangeAspect="1"/>
             </wp:cNvGraphicFramePr>
@@ -1087,6 +1020,71 @@
                   <pic:spPr>
                     <a:xfrm>
                       <a:off x="0" y="0"/>
+                      <a:ext cx="5400040" cy="996950"/>
+                    </a:xfrm>
+                    <a:prstGeom prst="rect">
+                      <a:avLst/>
+                    </a:prstGeom>
+                  </pic:spPr>
+                </pic:pic>
+              </a:graphicData>
+            </a:graphic>
+          </wp:inline>
+        </w:drawing>
+      </w:r>
+    </w:p>
+    <w:p>
+      <w:r>
+        <w:rPr>
+          <w:highlight w:val="cyan"/>
+        </w:rPr>
+        <w:t>09 –</w:t>
+      </w:r>
+      <w:r>
+        <w:rPr>
+          <w:highlight w:val="cyan"/>
+        </w:rPr>
+        <w:t xml:space="preserve"> Criando schema do prisma</w:t>
+      </w:r>
+    </w:p>
+    <w:p>
+      <w:r>
+        <w:t xml:space="preserve">Depois de alterar as tabela no prisma </w:t>
+      </w:r>
+      <w:r>
+        <w:rPr>
+          <w:u w:val="single"/>
+        </w:rPr>
+        <w:t>npx prisma migrate dev</w:t>
+      </w:r>
+    </w:p>
+    <w:p>
+      <w:r>
+        <w:lastRenderedPageBreak/>
+        <w:drawing>
+          <wp:inline distT="0" distB="0" distL="0" distR="0" wp14:anchorId="2BCEA9EA" wp14:editId="05E1DAE1">
+            <wp:extent cx="5400040" cy="4771390"/>
+            <wp:effectExtent l="0" t="0" r="0" b="0"/>
+            <wp:docPr id="14" name="Imagem 14"/>
+            <wp:cNvGraphicFramePr>
+              <a:graphicFrameLocks xmlns:a="http://schemas.openxmlformats.org/drawingml/2006/main" noChangeAspect="1"/>
+            </wp:cNvGraphicFramePr>
+            <a:graphic xmlns:a="http://schemas.openxmlformats.org/drawingml/2006/main">
+              <a:graphicData uri="http://schemas.openxmlformats.org/drawingml/2006/picture">
+                <pic:pic xmlns:pic="http://schemas.openxmlformats.org/drawingml/2006/picture">
+                  <pic:nvPicPr>
+                    <pic:cNvPr id="1" name=""/>
+                    <pic:cNvPicPr/>
+                  </pic:nvPicPr>
+                  <pic:blipFill>
+                    <a:blip r:embed="rId22"/>
+                    <a:stretch>
+                      <a:fillRect/>
+                    </a:stretch>
+                  </pic:blipFill>
+                  <pic:spPr>
+                    <a:xfrm>
+                      <a:off x="0" y="0"/>
                       <a:ext cx="5400040" cy="4771390"/>
                     </a:xfrm>
                     <a:prstGeom prst="rect">
@@ -1102,14 +1100,88 @@
     </w:p>
     <w:p>
       <w:r>
+        <w:rPr>
+          <w:highlight w:val="cyan"/>
+        </w:rPr>
         <w:t>10 –</w:t>
       </w:r>
       <w:r>
+        <w:rPr>
+          <w:highlight w:val="cyan"/>
+        </w:rPr>
         <w:t xml:space="preserve"> Relacionamentos entre tabelas</w:t>
       </w:r>
     </w:p>
     <w:p>
       <w:r>
+        <w:t>1 – 1 =&gt; Um para um</w:t>
+      </w:r>
+    </w:p>
+    <w:p>
+      <w:r>
+        <w:t>1 – N =&gt; Uma para muitos</w:t>
+      </w:r>
+    </w:p>
+    <w:p>
+      <w:r>
+        <w:t>N – N =&gt;Muitos para muitos</w:t>
+      </w:r>
+    </w:p>
+    <w:p>
+      <w:r>
+        <w:lastRenderedPageBreak/>
+        <w:drawing>
+          <wp:inline distT="0" distB="0" distL="0" distR="0" wp14:anchorId="70B5B57F" wp14:editId="12902B22">
+            <wp:extent cx="5400040" cy="5074920"/>
+            <wp:effectExtent l="0" t="0" r="0" b="0"/>
+            <wp:docPr id="17" name="Imagem 17"/>
+            <wp:cNvGraphicFramePr>
+              <a:graphicFrameLocks xmlns:a="http://schemas.openxmlformats.org/drawingml/2006/main" noChangeAspect="1"/>
+            </wp:cNvGraphicFramePr>
+            <a:graphic xmlns:a="http://schemas.openxmlformats.org/drawingml/2006/main">
+              <a:graphicData uri="http://schemas.openxmlformats.org/drawingml/2006/picture">
+                <pic:pic xmlns:pic="http://schemas.openxmlformats.org/drawingml/2006/picture">
+                  <pic:nvPicPr>
+                    <pic:cNvPr id="1" name=""/>
+                    <pic:cNvPicPr/>
+                  </pic:nvPicPr>
+                  <pic:blipFill>
+                    <a:blip r:embed="rId23"/>
+                    <a:stretch>
+                      <a:fillRect/>
+                    </a:stretch>
+                  </pic:blipFill>
+                  <pic:spPr>
+                    <a:xfrm>
+                      <a:off x="0" y="0"/>
+                      <a:ext cx="5400040" cy="5074920"/>
+                    </a:xfrm>
+                    <a:prstGeom prst="rect">
+                      <a:avLst/>
+                    </a:prstGeom>
+                  </pic:spPr>
+                </pic:pic>
+              </a:graphicData>
+            </a:graphic>
+          </wp:inline>
+        </w:drawing>
+      </w:r>
+    </w:p>
+    <w:p>
+      <w:r>
+        <w:t xml:space="preserve">Depois </w:t>
+      </w:r>
+      <w:r>
+        <w:rPr>
+          <w:u w:val="single"/>
+        </w:rPr>
+        <w:t>npx prisma migrate dev</w:t>
+      </w:r>
+      <w:bookmarkStart w:id="0" w:name="_GoBack"/>
+      <w:bookmarkEnd w:id="0"/>
+    </w:p>
+    <w:p>
+      <w:r>
         <w:t>11 –</w:t>
       </w:r>
       <w:r>
@@ -1182,12 +1254,12 @@
     </w:p>
     <w:p>
       <w:r>
+        <w:lastRenderedPageBreak/>
         <w:t>23 -</w:t>
       </w:r>
     </w:p>
     <w:p>
       <w:r>
-        <w:lastRenderedPageBreak/>
         <w:t>24 -</w:t>
       </w:r>
     </w:p>
@@ -1280,6 +1352,103 @@
     </w:sectPr>
   </w:body>
 </w:document>
+</file>
+
+<file path=word/numbering.xml><?xml version="1.0" encoding="utf-8"?>
+<w:numbering xmlns:wpc="http://schemas.microsoft.com/office/word/2010/wordprocessingCanvas" xmlns:cx="http://schemas.microsoft.com/office/drawing/2014/chartex" xmlns:cx1="http://schemas.microsoft.com/office/drawing/2015/9/8/chartex" xmlns:cx2="http://schemas.microsoft.com/office/drawing/2015/10/21/chartex" xmlns:cx3="http://schemas.microsoft.com/office/drawing/2016/5/9/chartex" xmlns:cx4="http://schemas.microsoft.com/office/drawing/2016/5/10/chartex" xmlns:cx5="http://schemas.microsoft.com/office/drawing/2016/5/11/chartex" xmlns:cx6="http://schemas.microsoft.com/office/drawing/2016/5/12/chartex" xmlns:cx7="http://schemas.microsoft.com/office/drawing/2016/5/13/chartex" xmlns:cx8="http://schemas.microsoft.com/office/drawing/2016/5/14/chartex" xmlns:mc="http://schemas.openxmlformats.org/markup-compatibility/2006" xmlns:aink="http://schemas.microsoft.com/office/drawing/2016/ink" xmlns:am3d="http://schemas.microsoft.com/office/drawing/2017/model3d" xmlns:o="urn:schemas-microsoft-com:office:office" xmlns:r="http://schemas.openxmlformats.org/officeDocument/2006/relationships" xmlns:m="http://schemas.openxmlformats.org/officeDocument/2006/math" xmlns:v="urn:schemas-microsoft-com:vml" xmlns:wp14="http://schemas.microsoft.com/office/word/2010/wordprocessingDrawing" xmlns:wp="http://schemas.openxmlformats.org/drawingml/2006/wordprocessingDrawing" xmlns:w10="urn:schemas-microsoft-com:office:word" xmlns:w="http://schemas.openxmlformats.org/wordprocessingml/2006/main" xmlns:w14="http://schemas.microsoft.com/office/word/2010/wordml" xmlns:w15="http://schemas.microsoft.com/office/word/2012/wordml" xmlns:w16cex="http://schemas.microsoft.com/office/word/2018/wordml/cex" xmlns:w16cid="http://schemas.microsoft.com/office/word/2016/wordml/cid" xmlns:w16="http://schemas.microsoft.com/office/word/2018/wordml" xmlns:w16se="http://schemas.microsoft.com/office/word/2015/wordml/symex" xmlns:wpg="http://schemas.microsoft.com/office/word/2010/wordprocessingGroup" xmlns:wpi="http://schemas.microsoft.com/office/word/2010/wordprocessingInk" xmlns:wne="http://schemas.microsoft.com/office/word/2006/wordml" xmlns:wps="http://schemas.microsoft.com/office/word/2010/wordprocessingShape" mc:Ignorable="w14 w15 w16se w16cid w16 w16cex wp14">
+  <w:abstractNum w:abstractNumId="0" w15:restartNumberingAfterBreak="0">
+    <w:nsid w:val="70DB5BBC"/>
+    <w:multiLevelType w:val="hybridMultilevel"/>
+    <w:tmpl w:val="DC6EE058"/>
+    <w:lvl w:ilvl="0" w:tplc="23F25DE0">
+      <w:start w:val="1"/>
+      <w:numFmt w:val="decimal"/>
+      <w:lvlText w:val="%1-"/>
+      <w:lvlJc w:val="left"/>
+      <w:pPr>
+        <w:ind w:left="720" w:hanging="360"/>
+      </w:pPr>
+      <w:rPr>
+        <w:rFonts w:hint="default"/>
+      </w:rPr>
+    </w:lvl>
+    <w:lvl w:ilvl="1" w:tplc="04090019" w:tentative="1">
+      <w:start w:val="1"/>
+      <w:numFmt w:val="lowerLetter"/>
+      <w:lvlText w:val="%2."/>
+      <w:lvlJc w:val="left"/>
+      <w:pPr>
+        <w:ind w:left="1440" w:hanging="360"/>
+      </w:pPr>
+    </w:lvl>
+    <w:lvl w:ilvl="2" w:tplc="0409001B" w:tentative="1">
+      <w:start w:val="1"/>
+      <w:numFmt w:val="lowerRoman"/>
+      <w:lvlText w:val="%3."/>
+      <w:lvlJc w:val="right"/>
+      <w:pPr>
+        <w:ind w:left="2160" w:hanging="180"/>
+      </w:pPr>
+    </w:lvl>
+    <w:lvl w:ilvl="3" w:tplc="0409000F" w:tentative="1">
+      <w:start w:val="1"/>
+      <w:numFmt w:val="decimal"/>
+      <w:lvlText w:val="%4."/>
+      <w:lvlJc w:val="left"/>
+      <w:pPr>
+        <w:ind w:left="2880" w:hanging="360"/>
+      </w:pPr>
+    </w:lvl>
+    <w:lvl w:ilvl="4" w:tplc="04090019" w:tentative="1">
+      <w:start w:val="1"/>
+      <w:numFmt w:val="lowerLetter"/>
+      <w:lvlText w:val="%5."/>
+      <w:lvlJc w:val="left"/>
+      <w:pPr>
+        <w:ind w:left="3600" w:hanging="360"/>
+      </w:pPr>
+    </w:lvl>
+    <w:lvl w:ilvl="5" w:tplc="0409001B" w:tentative="1">
+      <w:start w:val="1"/>
+      <w:numFmt w:val="lowerRoman"/>
+      <w:lvlText w:val="%6."/>
+      <w:lvlJc w:val="right"/>
+      <w:pPr>
+        <w:ind w:left="4320" w:hanging="180"/>
+      </w:pPr>
+    </w:lvl>
+    <w:lvl w:ilvl="6" w:tplc="0409000F" w:tentative="1">
+      <w:start w:val="1"/>
+      <w:numFmt w:val="decimal"/>
+      <w:lvlText w:val="%7."/>
+      <w:lvlJc w:val="left"/>
+      <w:pPr>
+        <w:ind w:left="5040" w:hanging="360"/>
+      </w:pPr>
+    </w:lvl>
+    <w:lvl w:ilvl="7" w:tplc="04090019" w:tentative="1">
+      <w:start w:val="1"/>
+      <w:numFmt w:val="lowerLetter"/>
+      <w:lvlText w:val="%8."/>
+      <w:lvlJc w:val="left"/>
+      <w:pPr>
+        <w:ind w:left="5760" w:hanging="360"/>
+      </w:pPr>
+    </w:lvl>
+    <w:lvl w:ilvl="8" w:tplc="0409001B" w:tentative="1">
+      <w:start w:val="1"/>
+      <w:numFmt w:val="lowerRoman"/>
+      <w:lvlText w:val="%9."/>
+      <w:lvlJc w:val="right"/>
+      <w:pPr>
+        <w:ind w:left="6480" w:hanging="180"/>
+      </w:pPr>
+    </w:lvl>
+  </w:abstractNum>
+  <w:num w:numId="1">
+    <w:abstractNumId w:val="0"/>
+  </w:num>
+</w:numbering>
 </file>
 
 <file path=word/styles.xml><?xml version="1.0" encoding="utf-8"?>
@@ -1731,6 +1900,17 @@
       <w:shd w:val="clear" w:color="auto" w:fill="E1DFDD"/>
     </w:rPr>
   </w:style>
+  <w:style w:type="paragraph" w:styleId="PargrafodaLista">
+    <w:name w:val="List Paragraph"/>
+    <w:basedOn w:val="Normal"/>
+    <w:uiPriority w:val="34"/>
+    <w:qFormat/>
+    <w:rsid w:val="00932A0E"/>
+    <w:pPr>
+      <w:ind w:left="720"/>
+      <w:contextualSpacing/>
+    </w:pPr>
+  </w:style>
 </w:styles>
 </file>
 

</xml_diff>

<commit_message>
11 Criação de um usuário
</commit_message>
<xml_diff>
--- a/2023/03_api_solid.docx
+++ b/2023/03_api_solid.docx
@@ -1177,19 +1177,104 @@
         </w:rPr>
         <w:t>npx prisma migrate dev</w:t>
       </w:r>
+    </w:p>
+    <w:p>
+      <w:r>
+        <w:rPr>
+          <w:highlight w:val="cyan"/>
+        </w:rPr>
+        <w:t>11 –</w:t>
+      </w:r>
+      <w:r>
+        <w:rPr>
+          <w:highlight w:val="cyan"/>
+        </w:rPr>
+        <w:t xml:space="preserve"> Criação de um usuário</w:t>
+      </w:r>
+    </w:p>
+    <w:p>
+      <w:r>
+        <w:drawing>
+          <wp:inline distT="0" distB="0" distL="0" distR="0" wp14:anchorId="10ABCBF0" wp14:editId="17B16278">
+            <wp:extent cx="5400040" cy="2021840"/>
+            <wp:effectExtent l="0" t="0" r="0" b="0"/>
+            <wp:docPr id="18" name="Imagem 18"/>
+            <wp:cNvGraphicFramePr>
+              <a:graphicFrameLocks xmlns:a="http://schemas.openxmlformats.org/drawingml/2006/main" noChangeAspect="1"/>
+            </wp:cNvGraphicFramePr>
+            <a:graphic xmlns:a="http://schemas.openxmlformats.org/drawingml/2006/main">
+              <a:graphicData uri="http://schemas.openxmlformats.org/drawingml/2006/picture">
+                <pic:pic xmlns:pic="http://schemas.openxmlformats.org/drawingml/2006/picture">
+                  <pic:nvPicPr>
+                    <pic:cNvPr id="1" name=""/>
+                    <pic:cNvPicPr/>
+                  </pic:nvPicPr>
+                  <pic:blipFill>
+                    <a:blip r:embed="rId24"/>
+                    <a:stretch>
+                      <a:fillRect/>
+                    </a:stretch>
+                  </pic:blipFill>
+                  <pic:spPr>
+                    <a:xfrm>
+                      <a:off x="0" y="0"/>
+                      <a:ext cx="5400040" cy="2021840"/>
+                    </a:xfrm>
+                    <a:prstGeom prst="rect">
+                      <a:avLst/>
+                    </a:prstGeom>
+                  </pic:spPr>
+                </pic:pic>
+              </a:graphicData>
+            </a:graphic>
+          </wp:inline>
+        </w:drawing>
+      </w:r>
+    </w:p>
+    <w:p>
+      <w:r>
+        <w:lastRenderedPageBreak/>
+        <w:drawing>
+          <wp:inline distT="0" distB="0" distL="0" distR="0" wp14:anchorId="3A1BD7DE" wp14:editId="2FB6E781">
+            <wp:extent cx="5400040" cy="3201670"/>
+            <wp:effectExtent l="0" t="0" r="0" b="0"/>
+            <wp:docPr id="19" name="Imagem 19"/>
+            <wp:cNvGraphicFramePr>
+              <a:graphicFrameLocks xmlns:a="http://schemas.openxmlformats.org/drawingml/2006/main" noChangeAspect="1"/>
+            </wp:cNvGraphicFramePr>
+            <a:graphic xmlns:a="http://schemas.openxmlformats.org/drawingml/2006/main">
+              <a:graphicData uri="http://schemas.openxmlformats.org/drawingml/2006/picture">
+                <pic:pic xmlns:pic="http://schemas.openxmlformats.org/drawingml/2006/picture">
+                  <pic:nvPicPr>
+                    <pic:cNvPr id="1" name=""/>
+                    <pic:cNvPicPr/>
+                  </pic:nvPicPr>
+                  <pic:blipFill>
+                    <a:blip r:embed="rId25"/>
+                    <a:stretch>
+                      <a:fillRect/>
+                    </a:stretch>
+                  </pic:blipFill>
+                  <pic:spPr>
+                    <a:xfrm>
+                      <a:off x="0" y="0"/>
+                      <a:ext cx="5400040" cy="3201670"/>
+                    </a:xfrm>
+                    <a:prstGeom prst="rect">
+                      <a:avLst/>
+                    </a:prstGeom>
+                  </pic:spPr>
+                </pic:pic>
+              </a:graphicData>
+            </a:graphic>
+          </wp:inline>
+        </w:drawing>
+      </w:r>
       <w:bookmarkStart w:id="0" w:name="_GoBack"/>
       <w:bookmarkEnd w:id="0"/>
     </w:p>
     <w:p>
       <w:r>
-        <w:t>11 –</w:t>
-      </w:r>
-      <w:r>
-        <w:t xml:space="preserve"> Criação de um usuário</w:t>
-      </w:r>
-    </w:p>
-    <w:p>
-      <w:r>
         <w:t>12 –</w:t>
       </w:r>
       <w:r>
@@ -1254,47 +1339,47 @@
     </w:p>
     <w:p>
       <w:r>
+        <w:t>23 -</w:t>
+      </w:r>
+    </w:p>
+    <w:p>
+      <w:r>
+        <w:t>24 -</w:t>
+      </w:r>
+    </w:p>
+    <w:p>
+      <w:r>
+        <w:t>25 -</w:t>
+      </w:r>
+    </w:p>
+    <w:p>
+      <w:r>
+        <w:t>26 -</w:t>
+      </w:r>
+    </w:p>
+    <w:p>
+      <w:r>
+        <w:t>27 -</w:t>
+      </w:r>
+    </w:p>
+    <w:p>
+      <w:r>
+        <w:t>28 -</w:t>
+      </w:r>
+    </w:p>
+    <w:p>
+      <w:r>
+        <w:t>29 -</w:t>
+      </w:r>
+    </w:p>
+    <w:p>
+      <w:r>
+        <w:t>30 -</w:t>
+      </w:r>
+    </w:p>
+    <w:p>
+      <w:r>
         <w:lastRenderedPageBreak/>
-        <w:t>23 -</w:t>
-      </w:r>
-    </w:p>
-    <w:p>
-      <w:r>
-        <w:t>24 -</w:t>
-      </w:r>
-    </w:p>
-    <w:p>
-      <w:r>
-        <w:t>25 -</w:t>
-      </w:r>
-    </w:p>
-    <w:p>
-      <w:r>
-        <w:t>26 -</w:t>
-      </w:r>
-    </w:p>
-    <w:p>
-      <w:r>
-        <w:t>27 -</w:t>
-      </w:r>
-    </w:p>
-    <w:p>
-      <w:r>
-        <w:t>28 -</w:t>
-      </w:r>
-    </w:p>
-    <w:p>
-      <w:r>
-        <w:t>29 -</w:t>
-      </w:r>
-    </w:p>
-    <w:p>
-      <w:r>
-        <w:t>30 -</w:t>
-      </w:r>
-    </w:p>
-    <w:p>
-      <w:r>
         <w:t>31 -</w:t>
       </w:r>
     </w:p>

</xml_diff>

<commit_message>
12 Controller de registro
</commit_message>
<xml_diff>
--- a/2023/03_api_solid.docx
+++ b/2023/03_api_solid.docx
@@ -1270,19 +1270,143 @@
           </wp:inline>
         </w:drawing>
       </w:r>
+    </w:p>
+    <w:p>
+      <w:r>
+        <w:rPr>
+          <w:highlight w:val="cyan"/>
+        </w:rPr>
+        <w:t>12 –</w:t>
+      </w:r>
+      <w:r>
+        <w:rPr>
+          <w:highlight w:val="cyan"/>
+        </w:rPr>
+        <w:t xml:space="preserve"> Controller de registro</w:t>
+      </w:r>
+    </w:p>
+    <w:p>
+      <w:r>
+        <w:drawing>
+          <wp:inline distT="0" distB="0" distL="0" distR="0" wp14:anchorId="18525B7F" wp14:editId="4E9965AE">
+            <wp:extent cx="5400040" cy="1405890"/>
+            <wp:effectExtent l="0" t="0" r="0" b="3810"/>
+            <wp:docPr id="20" name="Imagem 20"/>
+            <wp:cNvGraphicFramePr>
+              <a:graphicFrameLocks xmlns:a="http://schemas.openxmlformats.org/drawingml/2006/main" noChangeAspect="1"/>
+            </wp:cNvGraphicFramePr>
+            <a:graphic xmlns:a="http://schemas.openxmlformats.org/drawingml/2006/main">
+              <a:graphicData uri="http://schemas.openxmlformats.org/drawingml/2006/picture">
+                <pic:pic xmlns:pic="http://schemas.openxmlformats.org/drawingml/2006/picture">
+                  <pic:nvPicPr>
+                    <pic:cNvPr id="1" name=""/>
+                    <pic:cNvPicPr/>
+                  </pic:nvPicPr>
+                  <pic:blipFill>
+                    <a:blip r:embed="rId26"/>
+                    <a:stretch>
+                      <a:fillRect/>
+                    </a:stretch>
+                  </pic:blipFill>
+                  <pic:spPr>
+                    <a:xfrm>
+                      <a:off x="0" y="0"/>
+                      <a:ext cx="5400040" cy="1405890"/>
+                    </a:xfrm>
+                    <a:prstGeom prst="rect">
+                      <a:avLst/>
+                    </a:prstGeom>
+                  </pic:spPr>
+                </pic:pic>
+              </a:graphicData>
+            </a:graphic>
+          </wp:inline>
+        </w:drawing>
+      </w:r>
+    </w:p>
+    <w:p>
+      <w:r>
+        <w:drawing>
+          <wp:inline distT="0" distB="0" distL="0" distR="0" wp14:anchorId="5C6FDF82" wp14:editId="416370AC">
+            <wp:extent cx="5400040" cy="1881505"/>
+            <wp:effectExtent l="0" t="0" r="0" b="4445"/>
+            <wp:docPr id="21" name="Imagem 21"/>
+            <wp:cNvGraphicFramePr>
+              <a:graphicFrameLocks xmlns:a="http://schemas.openxmlformats.org/drawingml/2006/main" noChangeAspect="1"/>
+            </wp:cNvGraphicFramePr>
+            <a:graphic xmlns:a="http://schemas.openxmlformats.org/drawingml/2006/main">
+              <a:graphicData uri="http://schemas.openxmlformats.org/drawingml/2006/picture">
+                <pic:pic xmlns:pic="http://schemas.openxmlformats.org/drawingml/2006/picture">
+                  <pic:nvPicPr>
+                    <pic:cNvPr id="1" name=""/>
+                    <pic:cNvPicPr/>
+                  </pic:nvPicPr>
+                  <pic:blipFill>
+                    <a:blip r:embed="rId27"/>
+                    <a:stretch>
+                      <a:fillRect/>
+                    </a:stretch>
+                  </pic:blipFill>
+                  <pic:spPr>
+                    <a:xfrm>
+                      <a:off x="0" y="0"/>
+                      <a:ext cx="5400040" cy="1881505"/>
+                    </a:xfrm>
+                    <a:prstGeom prst="rect">
+                      <a:avLst/>
+                    </a:prstGeom>
+                  </pic:spPr>
+                </pic:pic>
+              </a:graphicData>
+            </a:graphic>
+          </wp:inline>
+        </w:drawing>
+      </w:r>
+    </w:p>
+    <w:p>
+      <w:r>
+        <w:lastRenderedPageBreak/>
+        <w:drawing>
+          <wp:inline distT="0" distB="0" distL="0" distR="0" wp14:anchorId="170F4BA3" wp14:editId="5AC38F7A">
+            <wp:extent cx="5400040" cy="3129915"/>
+            <wp:effectExtent l="0" t="0" r="0" b="0"/>
+            <wp:docPr id="22" name="Imagem 22"/>
+            <wp:cNvGraphicFramePr>
+              <a:graphicFrameLocks xmlns:a="http://schemas.openxmlformats.org/drawingml/2006/main" noChangeAspect="1"/>
+            </wp:cNvGraphicFramePr>
+            <a:graphic xmlns:a="http://schemas.openxmlformats.org/drawingml/2006/main">
+              <a:graphicData uri="http://schemas.openxmlformats.org/drawingml/2006/picture">
+                <pic:pic xmlns:pic="http://schemas.openxmlformats.org/drawingml/2006/picture">
+                  <pic:nvPicPr>
+                    <pic:cNvPr id="1" name=""/>
+                    <pic:cNvPicPr/>
+                  </pic:nvPicPr>
+                  <pic:blipFill>
+                    <a:blip r:embed="rId28"/>
+                    <a:stretch>
+                      <a:fillRect/>
+                    </a:stretch>
+                  </pic:blipFill>
+                  <pic:spPr>
+                    <a:xfrm>
+                      <a:off x="0" y="0"/>
+                      <a:ext cx="5400040" cy="3129915"/>
+                    </a:xfrm>
+                    <a:prstGeom prst="rect">
+                      <a:avLst/>
+                    </a:prstGeom>
+                  </pic:spPr>
+                </pic:pic>
+              </a:graphicData>
+            </a:graphic>
+          </wp:inline>
+        </w:drawing>
+      </w:r>
       <w:bookmarkStart w:id="0" w:name="_GoBack"/>
       <w:bookmarkEnd w:id="0"/>
     </w:p>
     <w:p>
       <w:r>
-        <w:t>12 –</w:t>
-      </w:r>
-      <w:r>
-        <w:t xml:space="preserve"> Controller de registro</w:t>
-      </w:r>
-    </w:p>
-    <w:p>
-      <w:r>
         <w:t>13 –</w:t>
       </w:r>
       <w:r>
@@ -1379,17 +1503,17 @@
     </w:p>
     <w:p>
       <w:r>
+        <w:t>31 -</w:t>
+      </w:r>
+    </w:p>
+    <w:p>
+      <w:r>
+        <w:t>32 -</w:t>
+      </w:r>
+    </w:p>
+    <w:p>
+      <w:r>
         <w:lastRenderedPageBreak/>
-        <w:t>31 -</w:t>
-      </w:r>
-    </w:p>
-    <w:p>
-      <w:r>
-        <w:t>32 -</w:t>
-      </w:r>
-    </w:p>
-    <w:p>
-      <w:r>
         <w:t>33 -</w:t>
       </w:r>
     </w:p>

</xml_diff>

<commit_message>
13 Hash de senha e validação
</commit_message>
<xml_diff>
--- a/2023/03_api_solid.docx
+++ b/2023/03_api_solid.docx
@@ -1060,6 +1060,9 @@
     </w:p>
     <w:p>
       <w:r>
+        <w:rPr>
+          <w:noProof/>
+        </w:rPr>
         <w:lastRenderedPageBreak/>
         <w:drawing>
           <wp:inline distT="0" distB="0" distL="0" distR="0" wp14:anchorId="2BCEA9EA" wp14:editId="05E1DAE1">
@@ -1129,6 +1132,9 @@
     </w:p>
     <w:p>
       <w:r>
+        <w:rPr>
+          <w:noProof/>
+        </w:rPr>
         <w:lastRenderedPageBreak/>
         <w:drawing>
           <wp:inline distT="0" distB="0" distL="0" distR="0" wp14:anchorId="70B5B57F" wp14:editId="12902B22">
@@ -1194,6 +1200,9 @@
     </w:p>
     <w:p>
       <w:r>
+        <w:rPr>
+          <w:noProof/>
+        </w:rPr>
         <w:drawing>
           <wp:inline distT="0" distB="0" distL="0" distR="0" wp14:anchorId="10ABCBF0" wp14:editId="17B16278">
             <wp:extent cx="5400040" cy="2021840"/>
@@ -1233,6 +1242,9 @@
     </w:p>
     <w:p>
       <w:r>
+        <w:rPr>
+          <w:noProof/>
+        </w:rPr>
         <w:lastRenderedPageBreak/>
         <w:drawing>
           <wp:inline distT="0" distB="0" distL="0" distR="0" wp14:anchorId="3A1BD7DE" wp14:editId="2FB6E781">
@@ -1287,6 +1299,9 @@
     </w:p>
     <w:p>
       <w:r>
+        <w:rPr>
+          <w:noProof/>
+        </w:rPr>
         <w:drawing>
           <wp:inline distT="0" distB="0" distL="0" distR="0" wp14:anchorId="18525B7F" wp14:editId="4E9965AE">
             <wp:extent cx="5400040" cy="1405890"/>
@@ -1326,6 +1341,9 @@
     </w:p>
     <w:p>
       <w:r>
+        <w:rPr>
+          <w:noProof/>
+        </w:rPr>
         <w:drawing>
           <wp:inline distT="0" distB="0" distL="0" distR="0" wp14:anchorId="5C6FDF82" wp14:editId="416370AC">
             <wp:extent cx="5400040" cy="1881505"/>
@@ -1365,6 +1383,9 @@
     </w:p>
     <w:p>
       <w:r>
+        <w:rPr>
+          <w:noProof/>
+        </w:rPr>
         <w:lastRenderedPageBreak/>
         <w:drawing>
           <wp:inline distT="0" distB="0" distL="0" distR="0" wp14:anchorId="170F4BA3" wp14:editId="5AC38F7A">
@@ -1402,19 +1423,88 @@
           </wp:inline>
         </w:drawing>
       </w:r>
+    </w:p>
+    <w:p>
+      <w:r>
+        <w:rPr>
+          <w:highlight w:val="cyan"/>
+        </w:rPr>
+        <w:t>13 –</w:t>
+      </w:r>
+      <w:r>
+        <w:rPr>
+          <w:highlight w:val="cyan"/>
+        </w:rPr>
+        <w:t xml:space="preserve"> Hash de senha e validação</w:t>
+      </w:r>
+    </w:p>
+    <w:p>
+      <w:r>
+        <w:t xml:space="preserve">Instalar </w:t>
+      </w:r>
+      <w:r>
+        <w:rPr>
+          <w:u w:val="single"/>
+        </w:rPr>
+        <w:t>npm i bcryptjs</w:t>
+      </w:r>
+      <w:r>
+        <w:t xml:space="preserve"> </w:t>
+      </w:r>
+      <w:r>
+        <w:t xml:space="preserve">e depois </w:t>
+      </w:r>
+      <w:r>
+        <w:rPr>
+          <w:u w:val="single"/>
+        </w:rPr>
+        <w:t>npm i @types/bcryptjs -D</w:t>
+      </w:r>
+    </w:p>
+    <w:p>
+      <w:r>
+        <w:drawing>
+          <wp:inline distT="0" distB="0" distL="0" distR="0" wp14:anchorId="161D336E" wp14:editId="185839FC">
+            <wp:extent cx="5400040" cy="4980305"/>
+            <wp:effectExtent l="0" t="0" r="0" b="0"/>
+            <wp:docPr id="23" name="Imagem 23"/>
+            <wp:cNvGraphicFramePr>
+              <a:graphicFrameLocks xmlns:a="http://schemas.openxmlformats.org/drawingml/2006/main" noChangeAspect="1"/>
+            </wp:cNvGraphicFramePr>
+            <a:graphic xmlns:a="http://schemas.openxmlformats.org/drawingml/2006/main">
+              <a:graphicData uri="http://schemas.openxmlformats.org/drawingml/2006/picture">
+                <pic:pic xmlns:pic="http://schemas.openxmlformats.org/drawingml/2006/picture">
+                  <pic:nvPicPr>
+                    <pic:cNvPr id="1" name=""/>
+                    <pic:cNvPicPr/>
+                  </pic:nvPicPr>
+                  <pic:blipFill>
+                    <a:blip r:embed="rId29"/>
+                    <a:stretch>
+                      <a:fillRect/>
+                    </a:stretch>
+                  </pic:blipFill>
+                  <pic:spPr>
+                    <a:xfrm>
+                      <a:off x="0" y="0"/>
+                      <a:ext cx="5400040" cy="4980305"/>
+                    </a:xfrm>
+                    <a:prstGeom prst="rect">
+                      <a:avLst/>
+                    </a:prstGeom>
+                  </pic:spPr>
+                </pic:pic>
+              </a:graphicData>
+            </a:graphic>
+          </wp:inline>
+        </w:drawing>
+      </w:r>
       <w:bookmarkStart w:id="0" w:name="_GoBack"/>
       <w:bookmarkEnd w:id="0"/>
     </w:p>
     <w:p>
       <w:r>
-        <w:t>13 –</w:t>
-      </w:r>
-      <w:r>
-        <w:t xml:space="preserve"> Hash de senha e validação</w:t>
-      </w:r>
-    </w:p>
-    <w:p>
-      <w:r>
+        <w:lastRenderedPageBreak/>
         <w:t>14 –</w:t>
       </w:r>
       <w:r>
@@ -1513,7 +1603,6 @@
     </w:p>
     <w:p>
       <w:r>
-        <w:lastRenderedPageBreak/>
         <w:t>33 -</w:t>
       </w:r>
     </w:p>

</xml_diff>

<commit_message>
14 Caso de uso de registro
</commit_message>
<xml_diff>
--- a/2023/03_api_solid.docx
+++ b/2023/03_api_solid.docx
@@ -96,7 +96,21 @@
         <w:rPr>
           <w:u w:val="single"/>
         </w:rPr>
-        <w:t>npm init -y</w:t>
+        <w:t xml:space="preserve">npm </w:t>
+      </w:r>
+      <w:proofErr w:type="spellStart"/>
+      <w:r>
+        <w:rPr>
+          <w:u w:val="single"/>
+        </w:rPr>
+        <w:t>init</w:t>
+      </w:r>
+      <w:proofErr w:type="spellEnd"/>
+      <w:r>
+        <w:rPr>
+          <w:u w:val="single"/>
+        </w:rPr>
+        <w:t xml:space="preserve"> -y</w:t>
       </w:r>
       <w:r>
         <w:t xml:space="preserve"> e </w:t>
@@ -105,7 +119,21 @@
         <w:rPr>
           <w:u w:val="single"/>
         </w:rPr>
-        <w:t>npm i typescript @types/node -D</w:t>
+        <w:t>npm i typescript @</w:t>
+      </w:r>
+      <w:proofErr w:type="spellStart"/>
+      <w:r>
+        <w:rPr>
+          <w:u w:val="single"/>
+        </w:rPr>
+        <w:t>types</w:t>
+      </w:r>
+      <w:proofErr w:type="spellEnd"/>
+      <w:r>
+        <w:rPr>
+          <w:u w:val="single"/>
+        </w:rPr>
+        <w:t>/node -D</w:t>
       </w:r>
       <w:r>
         <w:t xml:space="preserve"> </w:t>
@@ -117,7 +145,21 @@
         <w:rPr>
           <w:u w:val="single"/>
         </w:rPr>
-        <w:t>npm i tsx tsup -D</w:t>
+        <w:t xml:space="preserve">npm i tsx </w:t>
+      </w:r>
+      <w:proofErr w:type="spellStart"/>
+      <w:r>
+        <w:rPr>
+          <w:u w:val="single"/>
+        </w:rPr>
+        <w:t>tsup</w:t>
+      </w:r>
+      <w:proofErr w:type="spellEnd"/>
+      <w:r>
+        <w:rPr>
+          <w:u w:val="single"/>
+        </w:rPr>
+        <w:t xml:space="preserve"> -D</w:t>
       </w:r>
       <w:r>
         <w:t xml:space="preserve"> depois no terminal executar </w:t>
@@ -126,7 +168,21 @@
         <w:rPr>
           <w:u w:val="single"/>
         </w:rPr>
-        <w:t xml:space="preserve">npx tsc </w:t>
+        <w:t xml:space="preserve">npx </w:t>
+      </w:r>
+      <w:proofErr w:type="spellStart"/>
+      <w:r>
+        <w:rPr>
+          <w:u w:val="single"/>
+        </w:rPr>
+        <w:t>tsc</w:t>
+      </w:r>
+      <w:proofErr w:type="spellEnd"/>
+      <w:r>
+        <w:rPr>
+          <w:u w:val="single"/>
+        </w:rPr>
+        <w:t xml:space="preserve"> </w:t>
       </w:r>
       <w:r>
         <w:rPr>
@@ -134,12 +190,14 @@
         </w:rPr>
         <w:t>–</w:t>
       </w:r>
+      <w:proofErr w:type="spellStart"/>
       <w:r>
         <w:rPr>
           <w:u w:val="single"/>
         </w:rPr>
         <w:t>init</w:t>
       </w:r>
+      <w:proofErr w:type="spellEnd"/>
       <w:r>
         <w:t xml:space="preserve"> </w:t>
       </w:r>
@@ -194,8 +252,16 @@
         <w:rPr>
           <w:u w:val="single"/>
         </w:rPr>
-        <w:t>npm i fastify</w:t>
-      </w:r>
+        <w:t xml:space="preserve">npm i </w:t>
+      </w:r>
+      <w:proofErr w:type="spellStart"/>
+      <w:r>
+        <w:rPr>
+          <w:u w:val="single"/>
+        </w:rPr>
+        <w:t>fastify</w:t>
+      </w:r>
+      <w:proofErr w:type="spellEnd"/>
     </w:p>
     <w:p>
       <w:r>
@@ -340,7 +406,15 @@
     </w:p>
     <w:p>
       <w:r>
-        <w:t>Deixa as versão do npm fixa</w:t>
+        <w:t xml:space="preserve">Deixa </w:t>
+      </w:r>
+      <w:proofErr w:type="gramStart"/>
+      <w:r>
+        <w:t>as versão</w:t>
+      </w:r>
+      <w:proofErr w:type="gramEnd"/>
+      <w:r>
+        <w:t xml:space="preserve"> do npm fixa</w:t>
       </w:r>
     </w:p>
     <w:p>
@@ -407,8 +481,16 @@
         <w:rPr>
           <w:u w:val="single"/>
         </w:rPr>
-        <w:t>npm i dotenv</w:t>
-      </w:r>
+        <w:t xml:space="preserve">npm i </w:t>
+      </w:r>
+      <w:proofErr w:type="spellStart"/>
+      <w:r>
+        <w:rPr>
+          <w:u w:val="single"/>
+        </w:rPr>
+        <w:t>dotenv</w:t>
+      </w:r>
+      <w:proofErr w:type="spellEnd"/>
       <w:r>
         <w:rPr>
           <w:u w:val="single"/>
@@ -422,8 +504,16 @@
         <w:rPr>
           <w:u w:val="single"/>
         </w:rPr>
-        <w:t>npm i zod</w:t>
-      </w:r>
+        <w:t xml:space="preserve">npm i </w:t>
+      </w:r>
+      <w:proofErr w:type="spellStart"/>
+      <w:r>
+        <w:rPr>
+          <w:u w:val="single"/>
+        </w:rPr>
+        <w:t>zod</w:t>
+      </w:r>
+      <w:proofErr w:type="spellEnd"/>
     </w:p>
     <w:p>
       <w:r>
@@ -563,7 +653,21 @@
         <w:rPr>
           <w:highlight w:val="cyan"/>
         </w:rPr>
-        <w:t xml:space="preserve"> Criando aliases de importação</w:t>
+        <w:t xml:space="preserve"> Criando </w:t>
+      </w:r>
+      <w:proofErr w:type="spellStart"/>
+      <w:r>
+        <w:rPr>
+          <w:highlight w:val="cyan"/>
+        </w:rPr>
+        <w:t>aliases</w:t>
+      </w:r>
+      <w:proofErr w:type="spellEnd"/>
+      <w:r>
+        <w:rPr>
+          <w:highlight w:val="cyan"/>
+        </w:rPr>
+        <w:t xml:space="preserve"> de importação</w:t>
       </w:r>
     </w:p>
     <w:p>
@@ -689,8 +793,16 @@
         <w:rPr>
           <w:u w:val="single"/>
         </w:rPr>
-        <w:t>npx prisma init</w:t>
-      </w:r>
+        <w:t xml:space="preserve">npx prisma </w:t>
+      </w:r>
+      <w:proofErr w:type="spellStart"/>
+      <w:r>
+        <w:rPr>
+          <w:u w:val="single"/>
+        </w:rPr>
+        <w:t>init</w:t>
+      </w:r>
+      <w:proofErr w:type="spellEnd"/>
     </w:p>
     <w:p>
       <w:r>
@@ -796,8 +908,16 @@
         <w:rPr>
           <w:u w:val="single"/>
         </w:rPr>
-        <w:t>npx prisma generate</w:t>
-      </w:r>
+        <w:t xml:space="preserve">npx prisma </w:t>
+      </w:r>
+      <w:proofErr w:type="spellStart"/>
+      <w:r>
+        <w:rPr>
+          <w:u w:val="single"/>
+        </w:rPr>
+        <w:t>generate</w:t>
+      </w:r>
+      <w:proofErr w:type="spellEnd"/>
       <w:r>
         <w:t xml:space="preserve"> para gerar as tipagens</w:t>
       </w:r>
@@ -808,8 +928,16 @@
         <w:rPr>
           <w:u w:val="single"/>
         </w:rPr>
-        <w:t>npm i @prisma/client</w:t>
-      </w:r>
+        <w:t>npm i @prisma/</w:t>
+      </w:r>
+      <w:proofErr w:type="spellStart"/>
+      <w:r>
+        <w:rPr>
+          <w:u w:val="single"/>
+        </w:rPr>
+        <w:t>client</w:t>
+      </w:r>
+      <w:proofErr w:type="spellEnd"/>
     </w:p>
     <w:p>
       <w:r>
@@ -859,12 +987,84 @@
       <w:r>
         <w:t xml:space="preserve">e para criar a imagem </w:t>
       </w:r>
-      <w:r>
-        <w:rPr>
-          <w:u w:val="single"/>
-        </w:rPr>
-        <w:t>docker run –name api-solid-pg -e POSTGRESQL_USERNAME=Docker -e POSTGRESQL_PASSWORD=Docker -e POSTGRESQL_DATABASE=apisolid -p 5432:5432 bitnami/postgresql</w:t>
-      </w:r>
+      <w:proofErr w:type="spellStart"/>
+      <w:r>
+        <w:rPr>
+          <w:u w:val="single"/>
+        </w:rPr>
+        <w:t>docker</w:t>
+      </w:r>
+      <w:proofErr w:type="spellEnd"/>
+      <w:r>
+        <w:rPr>
+          <w:u w:val="single"/>
+        </w:rPr>
+        <w:t xml:space="preserve"> </w:t>
+      </w:r>
+      <w:proofErr w:type="spellStart"/>
+      <w:r>
+        <w:rPr>
+          <w:u w:val="single"/>
+        </w:rPr>
+        <w:t>run</w:t>
+      </w:r>
+      <w:proofErr w:type="spellEnd"/>
+      <w:r>
+        <w:rPr>
+          <w:u w:val="single"/>
+        </w:rPr>
+        <w:t xml:space="preserve"> –name </w:t>
+      </w:r>
+      <w:proofErr w:type="spellStart"/>
+      <w:r>
+        <w:rPr>
+          <w:u w:val="single"/>
+        </w:rPr>
+        <w:t>api-solid-pg</w:t>
+      </w:r>
+      <w:proofErr w:type="spellEnd"/>
+      <w:r>
+        <w:rPr>
+          <w:u w:val="single"/>
+        </w:rPr>
+        <w:t xml:space="preserve"> -e POSTGRESQL_USERNAME=Docker -e POSTGRESQL_PASSWORD=Docker -e POSTGRESQL_DATABASE=</w:t>
+      </w:r>
+      <w:proofErr w:type="spellStart"/>
+      <w:r>
+        <w:rPr>
+          <w:u w:val="single"/>
+        </w:rPr>
+        <w:t>apisolid</w:t>
+      </w:r>
+      <w:proofErr w:type="spellEnd"/>
+      <w:r>
+        <w:rPr>
+          <w:u w:val="single"/>
+        </w:rPr>
+        <w:t xml:space="preserve"> -p 5432:5432 </w:t>
+      </w:r>
+      <w:proofErr w:type="spellStart"/>
+      <w:r>
+        <w:rPr>
+          <w:u w:val="single"/>
+        </w:rPr>
+        <w:t>bitnami</w:t>
+      </w:r>
+      <w:proofErr w:type="spellEnd"/>
+      <w:r>
+        <w:rPr>
+          <w:u w:val="single"/>
+        </w:rPr>
+        <w:t>/</w:t>
+      </w:r>
+      <w:proofErr w:type="spellStart"/>
+      <w:r>
+        <w:rPr>
+          <w:u w:val="single"/>
+        </w:rPr>
+        <w:t>postgresql</w:t>
+      </w:r>
+      <w:proofErr w:type="spellEnd"/>
     </w:p>
     <w:p>
       <w:pPr>
@@ -884,12 +1084,14 @@
         </w:rPr>
         <w:t xml:space="preserve"> Docker </w:t>
       </w:r>
+      <w:proofErr w:type="spellStart"/>
       <w:r>
         <w:rPr>
           <w:highlight w:val="cyan"/>
         </w:rPr>
         <w:t>compose</w:t>
       </w:r>
+      <w:proofErr w:type="spellEnd"/>
     </w:p>
     <w:p>
       <w:pPr>
@@ -900,6 +1102,7 @@
       <w:r>
         <w:t xml:space="preserve">Para subir o container </w:t>
       </w:r>
+      <w:proofErr w:type="spellStart"/>
       <w:r>
         <w:rPr>
           <w:u w:val="single"/>
@@ -910,17 +1113,68 @@
         <w:rPr>
           <w:u w:val="single"/>
         </w:rPr>
-        <w:t>ker composse up -d</w:t>
-      </w:r>
-      <w:r>
-        <w:t xml:space="preserve"> e depois para criar as tabela roda o comando </w:t>
-      </w:r>
-      <w:r>
-        <w:rPr>
-          <w:u w:val="single"/>
-        </w:rPr>
-        <w:t>npx prisma migrate dev</w:t>
-      </w:r>
+        <w:t>ker</w:t>
+      </w:r>
+      <w:proofErr w:type="spellEnd"/>
+      <w:r>
+        <w:rPr>
+          <w:u w:val="single"/>
+        </w:rPr>
+        <w:t xml:space="preserve"> composse </w:t>
+      </w:r>
+      <w:proofErr w:type="spellStart"/>
+      <w:r>
+        <w:rPr>
+          <w:u w:val="single"/>
+        </w:rPr>
+        <w:t>up</w:t>
+      </w:r>
+      <w:proofErr w:type="spellEnd"/>
+      <w:r>
+        <w:rPr>
+          <w:u w:val="single"/>
+        </w:rPr>
+        <w:t xml:space="preserve"> -d</w:t>
+      </w:r>
+      <w:r>
+        <w:t xml:space="preserve"> e depois para criar </w:t>
+      </w:r>
+      <w:proofErr w:type="gramStart"/>
+      <w:r>
+        <w:t>as tabela</w:t>
+      </w:r>
+      <w:proofErr w:type="gramEnd"/>
+      <w:r>
+        <w:t xml:space="preserve"> roda o comando </w:t>
+      </w:r>
+      <w:r>
+        <w:rPr>
+          <w:u w:val="single"/>
+        </w:rPr>
+        <w:t xml:space="preserve">npx prisma </w:t>
+      </w:r>
+      <w:proofErr w:type="spellStart"/>
+      <w:r>
+        <w:rPr>
+          <w:u w:val="single"/>
+        </w:rPr>
+        <w:t>migrate</w:t>
+      </w:r>
+      <w:proofErr w:type="spellEnd"/>
+      <w:r>
+        <w:rPr>
+          <w:u w:val="single"/>
+        </w:rPr>
+        <w:t xml:space="preserve"> </w:t>
+      </w:r>
+      <w:proofErr w:type="spellStart"/>
+      <w:r>
+        <w:rPr>
+          <w:u w:val="single"/>
+        </w:rPr>
+        <w:t>dev</w:t>
+      </w:r>
+      <w:proofErr w:type="spellEnd"/>
       <w:r>
         <w:t xml:space="preserve"> e para visualizar a tabela </w:t>
       </w:r>
@@ -928,8 +1182,16 @@
         <w:rPr>
           <w:u w:val="single"/>
         </w:rPr>
-        <w:t>npx prisma studio</w:t>
-      </w:r>
+        <w:t xml:space="preserve">npx prisma </w:t>
+      </w:r>
+      <w:proofErr w:type="spellStart"/>
+      <w:r>
+        <w:rPr>
+          <w:u w:val="single"/>
+        </w:rPr>
+        <w:t>studio</w:t>
+      </w:r>
+      <w:proofErr w:type="spellEnd"/>
     </w:p>
     <w:p>
       <w:pPr>
@@ -1044,19 +1306,63 @@
         <w:rPr>
           <w:highlight w:val="cyan"/>
         </w:rPr>
-        <w:t xml:space="preserve"> Criando schema do prisma</w:t>
-      </w:r>
-    </w:p>
-    <w:p>
-      <w:r>
-        <w:t xml:space="preserve">Depois de alterar as tabela no prisma </w:t>
-      </w:r>
-      <w:r>
-        <w:rPr>
-          <w:u w:val="single"/>
-        </w:rPr>
-        <w:t>npx prisma migrate dev</w:t>
-      </w:r>
+        <w:t xml:space="preserve"> Criando </w:t>
+      </w:r>
+      <w:proofErr w:type="spellStart"/>
+      <w:r>
+        <w:rPr>
+          <w:highlight w:val="cyan"/>
+        </w:rPr>
+        <w:t>schema</w:t>
+      </w:r>
+      <w:proofErr w:type="spellEnd"/>
+      <w:r>
+        <w:rPr>
+          <w:highlight w:val="cyan"/>
+        </w:rPr>
+        <w:t xml:space="preserve"> do prisma</w:t>
+      </w:r>
+    </w:p>
+    <w:p>
+      <w:r>
+        <w:t xml:space="preserve">Depois de alterar </w:t>
+      </w:r>
+      <w:proofErr w:type="gramStart"/>
+      <w:r>
+        <w:t>as tabela</w:t>
+      </w:r>
+      <w:proofErr w:type="gramEnd"/>
+      <w:r>
+        <w:t xml:space="preserve"> no prisma </w:t>
+      </w:r>
+      <w:r>
+        <w:rPr>
+          <w:u w:val="single"/>
+        </w:rPr>
+        <w:t xml:space="preserve">npx prisma </w:t>
+      </w:r>
+      <w:proofErr w:type="spellStart"/>
+      <w:r>
+        <w:rPr>
+          <w:u w:val="single"/>
+        </w:rPr>
+        <w:t>migrate</w:t>
+      </w:r>
+      <w:proofErr w:type="spellEnd"/>
+      <w:r>
+        <w:rPr>
+          <w:u w:val="single"/>
+        </w:rPr>
+        <w:t xml:space="preserve"> </w:t>
+      </w:r>
+      <w:proofErr w:type="spellStart"/>
+      <w:r>
+        <w:rPr>
+          <w:u w:val="single"/>
+        </w:rPr>
+        <w:t>dev</w:t>
+      </w:r>
+      <w:proofErr w:type="spellEnd"/>
     </w:p>
     <w:p>
       <w:r>
@@ -1181,8 +1487,30 @@
         <w:rPr>
           <w:u w:val="single"/>
         </w:rPr>
-        <w:t>npx prisma migrate dev</w:t>
-      </w:r>
+        <w:t xml:space="preserve">npx prisma </w:t>
+      </w:r>
+      <w:proofErr w:type="spellStart"/>
+      <w:r>
+        <w:rPr>
+          <w:u w:val="single"/>
+        </w:rPr>
+        <w:t>migrate</w:t>
+      </w:r>
+      <w:proofErr w:type="spellEnd"/>
+      <w:r>
+        <w:rPr>
+          <w:u w:val="single"/>
+        </w:rPr>
+        <w:t xml:space="preserve"> </w:t>
+      </w:r>
+      <w:proofErr w:type="spellStart"/>
+      <w:r>
+        <w:rPr>
+          <w:u w:val="single"/>
+        </w:rPr>
+        <w:t>dev</w:t>
+      </w:r>
+      <w:proofErr w:type="spellEnd"/>
     </w:p>
     <w:p>
       <w:r>
@@ -1294,7 +1622,21 @@
         <w:rPr>
           <w:highlight w:val="cyan"/>
         </w:rPr>
-        <w:t xml:space="preserve"> Controller de registro</w:t>
+        <w:t xml:space="preserve"> </w:t>
+      </w:r>
+      <w:proofErr w:type="spellStart"/>
+      <w:r>
+        <w:rPr>
+          <w:highlight w:val="cyan"/>
+        </w:rPr>
+        <w:t>Controller</w:t>
+      </w:r>
+      <w:proofErr w:type="spellEnd"/>
+      <w:r>
+        <w:rPr>
+          <w:highlight w:val="cyan"/>
+        </w:rPr>
+        <w:t xml:space="preserve"> de registro</w:t>
       </w:r>
     </w:p>
     <w:p>
@@ -1435,7 +1777,21 @@
         <w:rPr>
           <w:highlight w:val="cyan"/>
         </w:rPr>
-        <w:t xml:space="preserve"> Hash de senha e validação</w:t>
+        <w:t xml:space="preserve"> </w:t>
+      </w:r>
+      <w:proofErr w:type="spellStart"/>
+      <w:r>
+        <w:rPr>
+          <w:highlight w:val="cyan"/>
+        </w:rPr>
+        <w:t>Hash</w:t>
+      </w:r>
+      <w:proofErr w:type="spellEnd"/>
+      <w:r>
+        <w:rPr>
+          <w:highlight w:val="cyan"/>
+        </w:rPr>
+        <w:t xml:space="preserve"> de senha e validação</w:t>
       </w:r>
     </w:p>
     <w:p>
@@ -1446,8 +1802,16 @@
         <w:rPr>
           <w:u w:val="single"/>
         </w:rPr>
-        <w:t>npm i bcryptjs</w:t>
-      </w:r>
+        <w:t xml:space="preserve">npm i </w:t>
+      </w:r>
+      <w:proofErr w:type="spellStart"/>
+      <w:r>
+        <w:rPr>
+          <w:u w:val="single"/>
+        </w:rPr>
+        <w:t>bcryptjs</w:t>
+      </w:r>
+      <w:proofErr w:type="spellEnd"/>
       <w:r>
         <w:t xml:space="preserve"> </w:t>
       </w:r>
@@ -1458,7 +1822,35 @@
         <w:rPr>
           <w:u w:val="single"/>
         </w:rPr>
-        <w:t>npm i @types/bcryptjs -D</w:t>
+        <w:t>npm i @</w:t>
+      </w:r>
+      <w:proofErr w:type="spellStart"/>
+      <w:r>
+        <w:rPr>
+          <w:u w:val="single"/>
+        </w:rPr>
+        <w:t>types</w:t>
+      </w:r>
+      <w:proofErr w:type="spellEnd"/>
+      <w:r>
+        <w:rPr>
+          <w:u w:val="single"/>
+        </w:rPr>
+        <w:t>/</w:t>
+      </w:r>
+      <w:proofErr w:type="spellStart"/>
+      <w:r>
+        <w:rPr>
+          <w:u w:val="single"/>
+        </w:rPr>
+        <w:t>bcryptjs</w:t>
+      </w:r>
+      <w:proofErr w:type="spellEnd"/>
+      <w:r>
+        <w:rPr>
+          <w:u w:val="single"/>
+        </w:rPr>
+        <w:t xml:space="preserve"> -D</w:t>
       </w:r>
     </w:p>
     <w:p>
@@ -1499,80 +1891,232 @@
           </wp:inline>
         </w:drawing>
       </w:r>
+    </w:p>
+    <w:p>
+      <w:r>
+        <w:rPr>
+          <w:highlight w:val="cyan"/>
+        </w:rPr>
+        <w:lastRenderedPageBreak/>
+        <w:t>14 –</w:t>
+      </w:r>
+      <w:r>
+        <w:rPr>
+          <w:highlight w:val="cyan"/>
+        </w:rPr>
+        <w:t xml:space="preserve"> Caso de uso de registro</w:t>
+      </w:r>
+    </w:p>
+    <w:p>
+      <w:r>
+        <w:drawing>
+          <wp:inline distT="0" distB="0" distL="0" distR="0" wp14:anchorId="3EC89855" wp14:editId="493AD7C6">
+            <wp:extent cx="5400040" cy="2346960"/>
+            <wp:effectExtent l="0" t="0" r="0" b="0"/>
+            <wp:docPr id="24" name="Imagem 24"/>
+            <wp:cNvGraphicFramePr>
+              <a:graphicFrameLocks xmlns:a="http://schemas.openxmlformats.org/drawingml/2006/main" noChangeAspect="1"/>
+            </wp:cNvGraphicFramePr>
+            <a:graphic xmlns:a="http://schemas.openxmlformats.org/drawingml/2006/main">
+              <a:graphicData uri="http://schemas.openxmlformats.org/drawingml/2006/picture">
+                <pic:pic xmlns:pic="http://schemas.openxmlformats.org/drawingml/2006/picture">
+                  <pic:nvPicPr>
+                    <pic:cNvPr id="1" name=""/>
+                    <pic:cNvPicPr/>
+                  </pic:nvPicPr>
+                  <pic:blipFill>
+                    <a:blip r:embed="rId30"/>
+                    <a:stretch>
+                      <a:fillRect/>
+                    </a:stretch>
+                  </pic:blipFill>
+                  <pic:spPr>
+                    <a:xfrm>
+                      <a:off x="0" y="0"/>
+                      <a:ext cx="5400040" cy="2346960"/>
+                    </a:xfrm>
+                    <a:prstGeom prst="rect">
+                      <a:avLst/>
+                    </a:prstGeom>
+                  </pic:spPr>
+                </pic:pic>
+              </a:graphicData>
+            </a:graphic>
+          </wp:inline>
+        </w:drawing>
+      </w:r>
+    </w:p>
+    <w:p>
+      <w:r>
+        <w:drawing>
+          <wp:inline distT="0" distB="0" distL="0" distR="0" wp14:anchorId="214B1CD6" wp14:editId="2118B42F">
+            <wp:extent cx="5400040" cy="2613025"/>
+            <wp:effectExtent l="0" t="0" r="0" b="0"/>
+            <wp:docPr id="25" name="Imagem 25"/>
+            <wp:cNvGraphicFramePr>
+              <a:graphicFrameLocks xmlns:a="http://schemas.openxmlformats.org/drawingml/2006/main" noChangeAspect="1"/>
+            </wp:cNvGraphicFramePr>
+            <a:graphic xmlns:a="http://schemas.openxmlformats.org/drawingml/2006/main">
+              <a:graphicData uri="http://schemas.openxmlformats.org/drawingml/2006/picture">
+                <pic:pic xmlns:pic="http://schemas.openxmlformats.org/drawingml/2006/picture">
+                  <pic:nvPicPr>
+                    <pic:cNvPr id="1" name=""/>
+                    <pic:cNvPicPr/>
+                  </pic:nvPicPr>
+                  <pic:blipFill>
+                    <a:blip r:embed="rId31"/>
+                    <a:stretch>
+                      <a:fillRect/>
+                    </a:stretch>
+                  </pic:blipFill>
+                  <pic:spPr>
+                    <a:xfrm>
+                      <a:off x="0" y="0"/>
+                      <a:ext cx="5400040" cy="2613025"/>
+                    </a:xfrm>
+                    <a:prstGeom prst="rect">
+                      <a:avLst/>
+                    </a:prstGeom>
+                  </pic:spPr>
+                </pic:pic>
+              </a:graphicData>
+            </a:graphic>
+          </wp:inline>
+        </w:drawing>
+      </w:r>
+    </w:p>
+    <w:p>
       <w:bookmarkStart w:id="0" w:name="_GoBack"/>
       <w:bookmarkEnd w:id="0"/>
+      <w:r>
+        <w:rPr>
+          <w:highlight w:val="cyan"/>
+        </w:rPr>
+        <w:t>15 –</w:t>
+      </w:r>
+      <w:r>
+        <w:rPr>
+          <w:highlight w:val="cyan"/>
+        </w:rPr>
+        <w:t xml:space="preserve"> </w:t>
+      </w:r>
+      <w:proofErr w:type="spellStart"/>
+      <w:r>
+        <w:rPr>
+          <w:highlight w:val="cyan"/>
+        </w:rPr>
+        <w:t>Repository</w:t>
+      </w:r>
+      <w:proofErr w:type="spellEnd"/>
+      <w:r>
+        <w:rPr>
+          <w:highlight w:val="cyan"/>
+        </w:rPr>
+        <w:t xml:space="preserve"> </w:t>
+      </w:r>
+      <w:proofErr w:type="spellStart"/>
+      <w:r>
+        <w:rPr>
+          <w:highlight w:val="cyan"/>
+        </w:rPr>
+        <w:t>patterns</w:t>
+      </w:r>
+      <w:proofErr w:type="spellEnd"/>
+    </w:p>
+    <w:p>
+      <w:r>
+        <w:t>16 –</w:t>
+      </w:r>
+      <w:r>
+        <w:t xml:space="preserve"> Inversão de dependência</w:t>
+      </w:r>
+    </w:p>
+    <w:p>
+      <w:r>
+        <w:t>17 –</w:t>
+      </w:r>
+      <w:r>
+        <w:t xml:space="preserve"> </w:t>
+      </w:r>
+      <w:proofErr w:type="spellStart"/>
+      <w:r>
+        <w:t>Interaface</w:t>
+      </w:r>
+      <w:proofErr w:type="spellEnd"/>
+      <w:r>
+        <w:t xml:space="preserve"> do repositorio</w:t>
+      </w:r>
+    </w:p>
+    <w:p>
+      <w:r>
+        <w:t>18 –</w:t>
+      </w:r>
+      <w:r>
+        <w:t xml:space="preserve"> Lidando com erros de use case</w:t>
+      </w:r>
+    </w:p>
+    <w:p>
+      <w:r>
+        <w:t>19 –</w:t>
+      </w:r>
+      <w:r>
+        <w:t xml:space="preserve"> </w:t>
+      </w:r>
+      <w:proofErr w:type="spellStart"/>
+      <w:r>
+        <w:t>Handle</w:t>
+      </w:r>
+      <w:proofErr w:type="spellEnd"/>
+      <w:r>
+        <w:t xml:space="preserve"> de </w:t>
+      </w:r>
+      <w:proofErr w:type="spellStart"/>
+      <w:r>
+        <w:t>error</w:t>
+      </w:r>
+      <w:proofErr w:type="spellEnd"/>
+      <w:r>
+        <w:t xml:space="preserve"> global</w:t>
+      </w:r>
+    </w:p>
+    <w:p>
+      <w:r>
+        <w:t>20 -</w:t>
+      </w:r>
+    </w:p>
+    <w:p>
+      <w:r>
+        <w:t>21 -</w:t>
+      </w:r>
+    </w:p>
+    <w:p>
+      <w:r>
+        <w:t>22 -</w:t>
+      </w:r>
+    </w:p>
+    <w:p>
+      <w:r>
+        <w:t>23 -</w:t>
+      </w:r>
+    </w:p>
+    <w:p>
+      <w:r>
+        <w:t>24 -</w:t>
+      </w:r>
+    </w:p>
+    <w:p>
+      <w:r>
+        <w:t>25 -</w:t>
+      </w:r>
+    </w:p>
+    <w:p>
+      <w:r>
+        <w:t>26 -</w:t>
+      </w:r>
     </w:p>
     <w:p>
       <w:r>
         <w:lastRenderedPageBreak/>
-        <w:t>14 –</w:t>
-      </w:r>
-      <w:r>
-        <w:t xml:space="preserve"> Caso de uso de registro</w:t>
-      </w:r>
-    </w:p>
-    <w:p>
-      <w:r>
-        <w:t>15 –</w:t>
-      </w:r>
-    </w:p>
-    <w:p>
-      <w:r>
-        <w:t>16 –</w:t>
-      </w:r>
-    </w:p>
-    <w:p>
-      <w:r>
-        <w:t>17 –</w:t>
-      </w:r>
-    </w:p>
-    <w:p>
-      <w:r>
-        <w:t>18 –</w:t>
-      </w:r>
-    </w:p>
-    <w:p>
-      <w:r>
-        <w:t>19 –</w:t>
-      </w:r>
-    </w:p>
-    <w:p>
-      <w:r>
-        <w:t>20 -</w:t>
-      </w:r>
-    </w:p>
-    <w:p>
-      <w:r>
-        <w:t>21 -</w:t>
-      </w:r>
-    </w:p>
-    <w:p>
-      <w:r>
-        <w:t>22 -</w:t>
-      </w:r>
-    </w:p>
-    <w:p>
-      <w:r>
-        <w:t>23 -</w:t>
-      </w:r>
-    </w:p>
-    <w:p>
-      <w:r>
-        <w:t>24 -</w:t>
-      </w:r>
-    </w:p>
-    <w:p>
-      <w:r>
-        <w:t>25 -</w:t>
-      </w:r>
-    </w:p>
-    <w:p>
-      <w:r>
-        <w:t>26 -</w:t>
-      </w:r>
-    </w:p>
-    <w:p>
-      <w:r>
         <w:t>27 -</w:t>
       </w:r>
     </w:p>

</xml_diff>

<commit_message>
16 Inversão de dependência
</commit_message>
<xml_diff>
--- a/2023/03_api_solid.docx
+++ b/2023/03_api_solid.docx
@@ -1691,19 +1691,104 @@
           </wp:inline>
         </w:drawing>
       </w:r>
+    </w:p>
+    <w:p>
+      <w:r>
+        <w:rPr>
+          <w:highlight w:val="cyan"/>
+        </w:rPr>
+        <w:t>16 –</w:t>
+      </w:r>
+      <w:r>
+        <w:rPr>
+          <w:highlight w:val="cyan"/>
+        </w:rPr>
+        <w:t xml:space="preserve"> Inversão de dependência</w:t>
+      </w:r>
+    </w:p>
+    <w:p>
+      <w:r>
+        <w:drawing>
+          <wp:inline distT="0" distB="0" distL="0" distR="0" wp14:anchorId="6C124FCB" wp14:editId="296475E8">
+            <wp:extent cx="5400040" cy="2645410"/>
+            <wp:effectExtent l="0" t="0" r="0" b="2540"/>
+            <wp:docPr id="28" name="Imagem 28"/>
+            <wp:cNvGraphicFramePr>
+              <a:graphicFrameLocks xmlns:a="http://schemas.openxmlformats.org/drawingml/2006/main" noChangeAspect="1"/>
+            </wp:cNvGraphicFramePr>
+            <a:graphic xmlns:a="http://schemas.openxmlformats.org/drawingml/2006/main">
+              <a:graphicData uri="http://schemas.openxmlformats.org/drawingml/2006/picture">
+                <pic:pic xmlns:pic="http://schemas.openxmlformats.org/drawingml/2006/picture">
+                  <pic:nvPicPr>
+                    <pic:cNvPr id="1" name=""/>
+                    <pic:cNvPicPr/>
+                  </pic:nvPicPr>
+                  <pic:blipFill>
+                    <a:blip r:embed="rId34"/>
+                    <a:stretch>
+                      <a:fillRect/>
+                    </a:stretch>
+                  </pic:blipFill>
+                  <pic:spPr>
+                    <a:xfrm>
+                      <a:off x="0" y="0"/>
+                      <a:ext cx="5400040" cy="2645410"/>
+                    </a:xfrm>
+                    <a:prstGeom prst="rect">
+                      <a:avLst/>
+                    </a:prstGeom>
+                  </pic:spPr>
+                </pic:pic>
+              </a:graphicData>
+            </a:graphic>
+          </wp:inline>
+        </w:drawing>
+      </w:r>
+    </w:p>
+    <w:p>
+      <w:r>
+        <w:drawing>
+          <wp:inline distT="0" distB="0" distL="0" distR="0" wp14:anchorId="35C1D219" wp14:editId="6B86791F">
+            <wp:extent cx="5400040" cy="3037205"/>
+            <wp:effectExtent l="0" t="0" r="0" b="0"/>
+            <wp:docPr id="29" name="Imagem 29"/>
+            <wp:cNvGraphicFramePr>
+              <a:graphicFrameLocks xmlns:a="http://schemas.openxmlformats.org/drawingml/2006/main" noChangeAspect="1"/>
+            </wp:cNvGraphicFramePr>
+            <a:graphic xmlns:a="http://schemas.openxmlformats.org/drawingml/2006/main">
+              <a:graphicData uri="http://schemas.openxmlformats.org/drawingml/2006/picture">
+                <pic:pic xmlns:pic="http://schemas.openxmlformats.org/drawingml/2006/picture">
+                  <pic:nvPicPr>
+                    <pic:cNvPr id="1" name=""/>
+                    <pic:cNvPicPr/>
+                  </pic:nvPicPr>
+                  <pic:blipFill>
+                    <a:blip r:embed="rId35"/>
+                    <a:stretch>
+                      <a:fillRect/>
+                    </a:stretch>
+                  </pic:blipFill>
+                  <pic:spPr>
+                    <a:xfrm>
+                      <a:off x="0" y="0"/>
+                      <a:ext cx="5400040" cy="3037205"/>
+                    </a:xfrm>
+                    <a:prstGeom prst="rect">
+                      <a:avLst/>
+                    </a:prstGeom>
+                  </pic:spPr>
+                </pic:pic>
+              </a:graphicData>
+            </a:graphic>
+          </wp:inline>
+        </w:drawing>
+      </w:r>
       <w:bookmarkStart w:id="0" w:name="_GoBack"/>
       <w:bookmarkEnd w:id="0"/>
     </w:p>
     <w:p>
       <w:r>
-        <w:t>16 –</w:t>
-      </w:r>
-      <w:r>
-        <w:t xml:space="preserve"> Inversão de dependência</w:t>
-      </w:r>
-    </w:p>
-    <w:p>
-      <w:r>
+        <w:lastRenderedPageBreak/>
         <w:t>17 –</w:t>
       </w:r>
       <w:r>
@@ -1818,7 +1903,6 @@
     </w:p>
     <w:p>
       <w:r>
-        <w:lastRenderedPageBreak/>
         <w:t>38 -</w:t>
       </w:r>
     </w:p>

</xml_diff>

<commit_message>
17 Interaface do repositorio
</commit_message>
<xml_diff>
--- a/2023/03_api_solid.docx
+++ b/2023/03_api_solid.docx
@@ -1463,6 +1463,9 @@
     </w:p>
     <w:p>
       <w:r>
+        <w:rPr>
+          <w:noProof/>
+        </w:rPr>
         <w:drawing>
           <wp:inline distT="0" distB="0" distL="0" distR="0" wp14:anchorId="161D336E" wp14:editId="185839FC">
             <wp:extent cx="5400040" cy="4980305"/>
@@ -1517,6 +1520,9 @@
     </w:p>
     <w:p>
       <w:r>
+        <w:rPr>
+          <w:noProof/>
+        </w:rPr>
         <w:drawing>
           <wp:inline distT="0" distB="0" distL="0" distR="0" wp14:anchorId="3EC89855" wp14:editId="493AD7C6">
             <wp:extent cx="5400040" cy="2346960"/>
@@ -1556,6 +1562,9 @@
     </w:p>
     <w:p>
       <w:r>
+        <w:rPr>
+          <w:noProof/>
+        </w:rPr>
         <w:drawing>
           <wp:inline distT="0" distB="0" distL="0" distR="0" wp14:anchorId="214B1CD6" wp14:editId="2118B42F">
             <wp:extent cx="5400040" cy="2613025"/>
@@ -1615,6 +1624,9 @@
     </w:p>
     <w:p>
       <w:r>
+        <w:rPr>
+          <w:noProof/>
+        </w:rPr>
         <w:drawing>
           <wp:inline distT="0" distB="0" distL="0" distR="0" wp14:anchorId="24B61CC8" wp14:editId="2AD36741">
             <wp:extent cx="5400040" cy="2580640"/>
@@ -1654,6 +1666,9 @@
     </w:p>
     <w:p>
       <w:r>
+        <w:rPr>
+          <w:noProof/>
+        </w:rPr>
         <w:lastRenderedPageBreak/>
         <w:drawing>
           <wp:inline distT="0" distB="0" distL="0" distR="0" wp14:anchorId="20CEC7B9" wp14:editId="3382232E">
@@ -1708,6 +1723,9 @@
     </w:p>
     <w:p>
       <w:r>
+        <w:rPr>
+          <w:noProof/>
+        </w:rPr>
         <w:drawing>
           <wp:inline distT="0" distB="0" distL="0" distR="0" wp14:anchorId="6C124FCB" wp14:editId="296475E8">
             <wp:extent cx="5400040" cy="2645410"/>
@@ -1747,6 +1765,9 @@
     </w:p>
     <w:p>
       <w:r>
+        <w:rPr>
+          <w:noProof/>
+        </w:rPr>
         <w:drawing>
           <wp:inline distT="0" distB="0" distL="0" distR="0" wp14:anchorId="35C1D219" wp14:editId="6B86791F">
             <wp:extent cx="5400040" cy="3037205"/>
@@ -1783,121 +1804,246 @@
           </wp:inline>
         </w:drawing>
       </w:r>
+    </w:p>
+    <w:p>
+      <w:r>
+        <w:rPr>
+          <w:highlight w:val="cyan"/>
+        </w:rPr>
+        <w:lastRenderedPageBreak/>
+        <w:t>17 –</w:t>
+      </w:r>
+      <w:r>
+        <w:rPr>
+          <w:highlight w:val="cyan"/>
+        </w:rPr>
+        <w:t xml:space="preserve"> Interaface do repositorio</w:t>
+      </w:r>
+    </w:p>
+    <w:p>
+      <w:r>
+        <w:drawing>
+          <wp:inline distT="0" distB="0" distL="0" distR="0" wp14:anchorId="3F6C36A2" wp14:editId="7333D225">
+            <wp:extent cx="5400040" cy="2700020"/>
+            <wp:effectExtent l="0" t="0" r="0" b="5080"/>
+            <wp:docPr id="30" name="Imagem 30"/>
+            <wp:cNvGraphicFramePr>
+              <a:graphicFrameLocks xmlns:a="http://schemas.openxmlformats.org/drawingml/2006/main" noChangeAspect="1"/>
+            </wp:cNvGraphicFramePr>
+            <a:graphic xmlns:a="http://schemas.openxmlformats.org/drawingml/2006/main">
+              <a:graphicData uri="http://schemas.openxmlformats.org/drawingml/2006/picture">
+                <pic:pic xmlns:pic="http://schemas.openxmlformats.org/drawingml/2006/picture">
+                  <pic:nvPicPr>
+                    <pic:cNvPr id="1" name=""/>
+                    <pic:cNvPicPr/>
+                  </pic:nvPicPr>
+                  <pic:blipFill>
+                    <a:blip r:embed="rId36"/>
+                    <a:stretch>
+                      <a:fillRect/>
+                    </a:stretch>
+                  </pic:blipFill>
+                  <pic:spPr>
+                    <a:xfrm>
+                      <a:off x="0" y="0"/>
+                      <a:ext cx="5400040" cy="2700020"/>
+                    </a:xfrm>
+                    <a:prstGeom prst="rect">
+                      <a:avLst/>
+                    </a:prstGeom>
+                  </pic:spPr>
+                </pic:pic>
+              </a:graphicData>
+            </a:graphic>
+          </wp:inline>
+        </w:drawing>
+      </w:r>
+    </w:p>
+    <w:p>
+      <w:r>
+        <w:drawing>
+          <wp:inline distT="0" distB="0" distL="0" distR="0" wp14:anchorId="214911D7" wp14:editId="60B976DC">
+            <wp:extent cx="5400040" cy="2739390"/>
+            <wp:effectExtent l="0" t="0" r="0" b="3810"/>
+            <wp:docPr id="31" name="Imagem 31"/>
+            <wp:cNvGraphicFramePr>
+              <a:graphicFrameLocks xmlns:a="http://schemas.openxmlformats.org/drawingml/2006/main" noChangeAspect="1"/>
+            </wp:cNvGraphicFramePr>
+            <a:graphic xmlns:a="http://schemas.openxmlformats.org/drawingml/2006/main">
+              <a:graphicData uri="http://schemas.openxmlformats.org/drawingml/2006/picture">
+                <pic:pic xmlns:pic="http://schemas.openxmlformats.org/drawingml/2006/picture">
+                  <pic:nvPicPr>
+                    <pic:cNvPr id="1" name=""/>
+                    <pic:cNvPicPr/>
+                  </pic:nvPicPr>
+                  <pic:blipFill>
+                    <a:blip r:embed="rId37"/>
+                    <a:stretch>
+                      <a:fillRect/>
+                    </a:stretch>
+                  </pic:blipFill>
+                  <pic:spPr>
+                    <a:xfrm>
+                      <a:off x="0" y="0"/>
+                      <a:ext cx="5400040" cy="2739390"/>
+                    </a:xfrm>
+                    <a:prstGeom prst="rect">
+                      <a:avLst/>
+                    </a:prstGeom>
+                  </pic:spPr>
+                </pic:pic>
+              </a:graphicData>
+            </a:graphic>
+          </wp:inline>
+        </w:drawing>
+      </w:r>
+    </w:p>
+    <w:p>
+      <w:r>
+        <w:lastRenderedPageBreak/>
+        <w:drawing>
+          <wp:inline distT="0" distB="0" distL="0" distR="0" wp14:anchorId="338CE812" wp14:editId="0BBB9950">
+            <wp:extent cx="5400040" cy="3368040"/>
+            <wp:effectExtent l="0" t="0" r="0" b="3810"/>
+            <wp:docPr id="32" name="Imagem 32"/>
+            <wp:cNvGraphicFramePr>
+              <a:graphicFrameLocks xmlns:a="http://schemas.openxmlformats.org/drawingml/2006/main" noChangeAspect="1"/>
+            </wp:cNvGraphicFramePr>
+            <a:graphic xmlns:a="http://schemas.openxmlformats.org/drawingml/2006/main">
+              <a:graphicData uri="http://schemas.openxmlformats.org/drawingml/2006/picture">
+                <pic:pic xmlns:pic="http://schemas.openxmlformats.org/drawingml/2006/picture">
+                  <pic:nvPicPr>
+                    <pic:cNvPr id="1" name=""/>
+                    <pic:cNvPicPr/>
+                  </pic:nvPicPr>
+                  <pic:blipFill>
+                    <a:blip r:embed="rId38"/>
+                    <a:stretch>
+                      <a:fillRect/>
+                    </a:stretch>
+                  </pic:blipFill>
+                  <pic:spPr>
+                    <a:xfrm>
+                      <a:off x="0" y="0"/>
+                      <a:ext cx="5400040" cy="3368040"/>
+                    </a:xfrm>
+                    <a:prstGeom prst="rect">
+                      <a:avLst/>
+                    </a:prstGeom>
+                  </pic:spPr>
+                </pic:pic>
+              </a:graphicData>
+            </a:graphic>
+          </wp:inline>
+        </w:drawing>
+      </w:r>
       <w:bookmarkStart w:id="0" w:name="_GoBack"/>
       <w:bookmarkEnd w:id="0"/>
     </w:p>
     <w:p>
       <w:r>
+        <w:t>18 –</w:t>
+      </w:r>
+      <w:r>
+        <w:t xml:space="preserve"> Lidando com erros de use case</w:t>
+      </w:r>
+    </w:p>
+    <w:p>
+      <w:r>
+        <w:t>19 –</w:t>
+      </w:r>
+      <w:r>
+        <w:t xml:space="preserve"> Handle de error global</w:t>
+      </w:r>
+    </w:p>
+    <w:p>
+      <w:r>
+        <w:t>20 -</w:t>
+      </w:r>
+    </w:p>
+    <w:p>
+      <w:r>
+        <w:t>21 -</w:t>
+      </w:r>
+    </w:p>
+    <w:p>
+      <w:r>
+        <w:t>22 -</w:t>
+      </w:r>
+    </w:p>
+    <w:p>
+      <w:r>
+        <w:t>23 -</w:t>
+      </w:r>
+    </w:p>
+    <w:p>
+      <w:r>
+        <w:t>24 -</w:t>
+      </w:r>
+    </w:p>
+    <w:p>
+      <w:r>
+        <w:t>25 -</w:t>
+      </w:r>
+    </w:p>
+    <w:p>
+      <w:r>
+        <w:t>26 -</w:t>
+      </w:r>
+    </w:p>
+    <w:p>
+      <w:r>
+        <w:t>27 -</w:t>
+      </w:r>
+    </w:p>
+    <w:p>
+      <w:r>
+        <w:t>28 -</w:t>
+      </w:r>
+    </w:p>
+    <w:p>
+      <w:r>
+        <w:t>29 -</w:t>
+      </w:r>
+    </w:p>
+    <w:p>
+      <w:r>
+        <w:t>30 -</w:t>
+      </w:r>
+    </w:p>
+    <w:p>
+      <w:r>
+        <w:t>31 -</w:t>
+      </w:r>
+    </w:p>
+    <w:p>
+      <w:r>
+        <w:t>32 -</w:t>
+      </w:r>
+    </w:p>
+    <w:p>
+      <w:r>
+        <w:t>33 -</w:t>
+      </w:r>
+    </w:p>
+    <w:p>
+      <w:r>
+        <w:t>34 -</w:t>
+      </w:r>
+    </w:p>
+    <w:p>
+      <w:r>
+        <w:t>35 -</w:t>
+      </w:r>
+    </w:p>
+    <w:p>
+      <w:r>
+        <w:t>36 -</w:t>
+      </w:r>
+    </w:p>
+    <w:p>
+      <w:r>
         <w:lastRenderedPageBreak/>
-        <w:t>17 –</w:t>
-      </w:r>
-      <w:r>
-        <w:t xml:space="preserve"> Interaface do repositorio</w:t>
-      </w:r>
-    </w:p>
-    <w:p>
-      <w:r>
-        <w:t>18 –</w:t>
-      </w:r>
-      <w:r>
-        <w:t xml:space="preserve"> Lidando com erros de use case</w:t>
-      </w:r>
-    </w:p>
-    <w:p>
-      <w:r>
-        <w:t>19 –</w:t>
-      </w:r>
-      <w:r>
-        <w:t xml:space="preserve"> Handle de error global</w:t>
-      </w:r>
-    </w:p>
-    <w:p>
-      <w:r>
-        <w:t>20 -</w:t>
-      </w:r>
-    </w:p>
-    <w:p>
-      <w:r>
-        <w:t>21 -</w:t>
-      </w:r>
-    </w:p>
-    <w:p>
-      <w:r>
-        <w:t>22 -</w:t>
-      </w:r>
-    </w:p>
-    <w:p>
-      <w:r>
-        <w:t>23 -</w:t>
-      </w:r>
-    </w:p>
-    <w:p>
-      <w:r>
-        <w:t>24 -</w:t>
-      </w:r>
-    </w:p>
-    <w:p>
-      <w:r>
-        <w:t>25 -</w:t>
-      </w:r>
-    </w:p>
-    <w:p>
-      <w:r>
-        <w:t>26 -</w:t>
-      </w:r>
-    </w:p>
-    <w:p>
-      <w:r>
-        <w:t>27 -</w:t>
-      </w:r>
-    </w:p>
-    <w:p>
-      <w:r>
-        <w:t>28 -</w:t>
-      </w:r>
-    </w:p>
-    <w:p>
-      <w:r>
-        <w:t>29 -</w:t>
-      </w:r>
-    </w:p>
-    <w:p>
-      <w:r>
-        <w:t>30 -</w:t>
-      </w:r>
-    </w:p>
-    <w:p>
-      <w:r>
-        <w:t>31 -</w:t>
-      </w:r>
-    </w:p>
-    <w:p>
-      <w:r>
-        <w:t>32 -</w:t>
-      </w:r>
-    </w:p>
-    <w:p>
-      <w:r>
-        <w:t>33 -</w:t>
-      </w:r>
-    </w:p>
-    <w:p>
-      <w:r>
-        <w:t>34 -</w:t>
-      </w:r>
-    </w:p>
-    <w:p>
-      <w:r>
-        <w:t>35 -</w:t>
-      </w:r>
-    </w:p>
-    <w:p>
-      <w:r>
-        <w:t>36 -</w:t>
-      </w:r>
-    </w:p>
-    <w:p>
-      <w:r>
         <w:t>37 -</w:t>
       </w:r>
     </w:p>

</xml_diff>

<commit_message>
18 Lidando com erros de use case
</commit_message>
<xml_diff>
--- a/2023/03_api_solid.docx
+++ b/2023/03_api_solid.docx
@@ -1937,19 +1937,143 @@
           </wp:inline>
         </w:drawing>
       </w:r>
+    </w:p>
+    <w:p>
+      <w:r>
+        <w:rPr>
+          <w:highlight w:val="cyan"/>
+        </w:rPr>
+        <w:t>18 –</w:t>
+      </w:r>
+      <w:r>
+        <w:rPr>
+          <w:highlight w:val="cyan"/>
+        </w:rPr>
+        <w:t xml:space="preserve"> Lidando com erros de use case</w:t>
+      </w:r>
+    </w:p>
+    <w:p>
+      <w:r>
+        <w:drawing>
+          <wp:inline distT="0" distB="0" distL="0" distR="0" wp14:anchorId="1A42B554" wp14:editId="5BDFC15D">
+            <wp:extent cx="5400040" cy="2905760"/>
+            <wp:effectExtent l="0" t="0" r="0" b="8890"/>
+            <wp:docPr id="33" name="Imagem 33"/>
+            <wp:cNvGraphicFramePr>
+              <a:graphicFrameLocks xmlns:a="http://schemas.openxmlformats.org/drawingml/2006/main" noChangeAspect="1"/>
+            </wp:cNvGraphicFramePr>
+            <a:graphic xmlns:a="http://schemas.openxmlformats.org/drawingml/2006/main">
+              <a:graphicData uri="http://schemas.openxmlformats.org/drawingml/2006/picture">
+                <pic:pic xmlns:pic="http://schemas.openxmlformats.org/drawingml/2006/picture">
+                  <pic:nvPicPr>
+                    <pic:cNvPr id="1" name=""/>
+                    <pic:cNvPicPr/>
+                  </pic:nvPicPr>
+                  <pic:blipFill>
+                    <a:blip r:embed="rId39"/>
+                    <a:stretch>
+                      <a:fillRect/>
+                    </a:stretch>
+                  </pic:blipFill>
+                  <pic:spPr>
+                    <a:xfrm>
+                      <a:off x="0" y="0"/>
+                      <a:ext cx="5400040" cy="2905760"/>
+                    </a:xfrm>
+                    <a:prstGeom prst="rect">
+                      <a:avLst/>
+                    </a:prstGeom>
+                  </pic:spPr>
+                </pic:pic>
+              </a:graphicData>
+            </a:graphic>
+          </wp:inline>
+        </w:drawing>
+      </w:r>
+    </w:p>
+    <w:p>
+      <w:r>
+        <w:lastRenderedPageBreak/>
+        <w:drawing>
+          <wp:inline distT="0" distB="0" distL="0" distR="0" wp14:anchorId="0857363A" wp14:editId="46854240">
+            <wp:extent cx="5400040" cy="3322955"/>
+            <wp:effectExtent l="0" t="0" r="0" b="0"/>
+            <wp:docPr id="34" name="Imagem 34"/>
+            <wp:cNvGraphicFramePr>
+              <a:graphicFrameLocks xmlns:a="http://schemas.openxmlformats.org/drawingml/2006/main" noChangeAspect="1"/>
+            </wp:cNvGraphicFramePr>
+            <a:graphic xmlns:a="http://schemas.openxmlformats.org/drawingml/2006/main">
+              <a:graphicData uri="http://schemas.openxmlformats.org/drawingml/2006/picture">
+                <pic:pic xmlns:pic="http://schemas.openxmlformats.org/drawingml/2006/picture">
+                  <pic:nvPicPr>
+                    <pic:cNvPr id="1" name=""/>
+                    <pic:cNvPicPr/>
+                  </pic:nvPicPr>
+                  <pic:blipFill>
+                    <a:blip r:embed="rId40"/>
+                    <a:stretch>
+                      <a:fillRect/>
+                    </a:stretch>
+                  </pic:blipFill>
+                  <pic:spPr>
+                    <a:xfrm>
+                      <a:off x="0" y="0"/>
+                      <a:ext cx="5400040" cy="3322955"/>
+                    </a:xfrm>
+                    <a:prstGeom prst="rect">
+                      <a:avLst/>
+                    </a:prstGeom>
+                  </pic:spPr>
+                </pic:pic>
+              </a:graphicData>
+            </a:graphic>
+          </wp:inline>
+        </w:drawing>
+      </w:r>
+    </w:p>
+    <w:p>
+      <w:r>
+        <w:drawing>
+          <wp:inline distT="0" distB="0" distL="0" distR="0" wp14:anchorId="67974446" wp14:editId="32FE5B32">
+            <wp:extent cx="5400040" cy="4170680"/>
+            <wp:effectExtent l="0" t="0" r="0" b="1270"/>
+            <wp:docPr id="35" name="Imagem 35"/>
+            <wp:cNvGraphicFramePr>
+              <a:graphicFrameLocks xmlns:a="http://schemas.openxmlformats.org/drawingml/2006/main" noChangeAspect="1"/>
+            </wp:cNvGraphicFramePr>
+            <a:graphic xmlns:a="http://schemas.openxmlformats.org/drawingml/2006/main">
+              <a:graphicData uri="http://schemas.openxmlformats.org/drawingml/2006/picture">
+                <pic:pic xmlns:pic="http://schemas.openxmlformats.org/drawingml/2006/picture">
+                  <pic:nvPicPr>
+                    <pic:cNvPr id="1" name=""/>
+                    <pic:cNvPicPr/>
+                  </pic:nvPicPr>
+                  <pic:blipFill>
+                    <a:blip r:embed="rId41"/>
+                    <a:stretch>
+                      <a:fillRect/>
+                    </a:stretch>
+                  </pic:blipFill>
+                  <pic:spPr>
+                    <a:xfrm>
+                      <a:off x="0" y="0"/>
+                      <a:ext cx="5400040" cy="4170680"/>
+                    </a:xfrm>
+                    <a:prstGeom prst="rect">
+                      <a:avLst/>
+                    </a:prstGeom>
+                  </pic:spPr>
+                </pic:pic>
+              </a:graphicData>
+            </a:graphic>
+          </wp:inline>
+        </w:drawing>
+      </w:r>
       <w:bookmarkStart w:id="0" w:name="_GoBack"/>
       <w:bookmarkEnd w:id="0"/>
     </w:p>
     <w:p>
       <w:r>
-        <w:t>18 –</w:t>
-      </w:r>
-      <w:r>
-        <w:t xml:space="preserve"> Lidando com erros de use case</w:t>
-      </w:r>
-    </w:p>
-    <w:p>
-      <w:r>
         <w:t>19 –</w:t>
       </w:r>
       <w:r>
@@ -1973,6 +2097,7 @@
     </w:p>
     <w:p>
       <w:r>
+        <w:lastRenderedPageBreak/>
         <w:t>23 -</w:t>
       </w:r>
     </w:p>
@@ -2043,7 +2168,6 @@
     </w:p>
     <w:p>
       <w:r>
-        <w:lastRenderedPageBreak/>
         <w:t>37 -</w:t>
       </w:r>
     </w:p>

</xml_diff>

<commit_message>
19 Handle de error global
</commit_message>
<xml_diff>
--- a/2023/03_api_solid.docx
+++ b/2023/03_api_solid.docx
@@ -2069,19 +2069,104 @@
           </wp:inline>
         </w:drawing>
       </w:r>
+    </w:p>
+    <w:p>
+      <w:r>
+        <w:rPr>
+          <w:highlight w:val="cyan"/>
+        </w:rPr>
+        <w:t>19 –</w:t>
+      </w:r>
+      <w:r>
+        <w:rPr>
+          <w:highlight w:val="cyan"/>
+        </w:rPr>
+        <w:t xml:space="preserve"> Handle de error global</w:t>
+      </w:r>
+    </w:p>
+    <w:p>
+      <w:r>
+        <w:lastRenderedPageBreak/>
+        <w:drawing>
+          <wp:inline distT="0" distB="0" distL="0" distR="0" wp14:anchorId="7C644F20" wp14:editId="744CCFDA">
+            <wp:extent cx="5400040" cy="4977130"/>
+            <wp:effectExtent l="0" t="0" r="0" b="0"/>
+            <wp:docPr id="36" name="Imagem 36"/>
+            <wp:cNvGraphicFramePr>
+              <a:graphicFrameLocks xmlns:a="http://schemas.openxmlformats.org/drawingml/2006/main" noChangeAspect="1"/>
+            </wp:cNvGraphicFramePr>
+            <a:graphic xmlns:a="http://schemas.openxmlformats.org/drawingml/2006/main">
+              <a:graphicData uri="http://schemas.openxmlformats.org/drawingml/2006/picture">
+                <pic:pic xmlns:pic="http://schemas.openxmlformats.org/drawingml/2006/picture">
+                  <pic:nvPicPr>
+                    <pic:cNvPr id="1" name=""/>
+                    <pic:cNvPicPr/>
+                  </pic:nvPicPr>
+                  <pic:blipFill>
+                    <a:blip r:embed="rId42"/>
+                    <a:stretch>
+                      <a:fillRect/>
+                    </a:stretch>
+                  </pic:blipFill>
+                  <pic:spPr>
+                    <a:xfrm>
+                      <a:off x="0" y="0"/>
+                      <a:ext cx="5400040" cy="4977130"/>
+                    </a:xfrm>
+                    <a:prstGeom prst="rect">
+                      <a:avLst/>
+                    </a:prstGeom>
+                  </pic:spPr>
+                </pic:pic>
+              </a:graphicData>
+            </a:graphic>
+          </wp:inline>
+        </w:drawing>
+      </w:r>
+    </w:p>
+    <w:p>
+      <w:r>
+        <w:drawing>
+          <wp:inline distT="0" distB="0" distL="0" distR="0" wp14:anchorId="0037494F" wp14:editId="2C315841">
+            <wp:extent cx="5400040" cy="1823720"/>
+            <wp:effectExtent l="0" t="0" r="0" b="5080"/>
+            <wp:docPr id="37" name="Imagem 37"/>
+            <wp:cNvGraphicFramePr>
+              <a:graphicFrameLocks xmlns:a="http://schemas.openxmlformats.org/drawingml/2006/main" noChangeAspect="1"/>
+            </wp:cNvGraphicFramePr>
+            <a:graphic xmlns:a="http://schemas.openxmlformats.org/drawingml/2006/main">
+              <a:graphicData uri="http://schemas.openxmlformats.org/drawingml/2006/picture">
+                <pic:pic xmlns:pic="http://schemas.openxmlformats.org/drawingml/2006/picture">
+                  <pic:nvPicPr>
+                    <pic:cNvPr id="1" name=""/>
+                    <pic:cNvPicPr/>
+                  </pic:nvPicPr>
+                  <pic:blipFill>
+                    <a:blip r:embed="rId43"/>
+                    <a:stretch>
+                      <a:fillRect/>
+                    </a:stretch>
+                  </pic:blipFill>
+                  <pic:spPr>
+                    <a:xfrm>
+                      <a:off x="0" y="0"/>
+                      <a:ext cx="5400040" cy="1823720"/>
+                    </a:xfrm>
+                    <a:prstGeom prst="rect">
+                      <a:avLst/>
+                    </a:prstGeom>
+                  </pic:spPr>
+                </pic:pic>
+              </a:graphicData>
+            </a:graphic>
+          </wp:inline>
+        </w:drawing>
+      </w:r>
       <w:bookmarkStart w:id="0" w:name="_GoBack"/>
       <w:bookmarkEnd w:id="0"/>
     </w:p>
     <w:p>
       <w:r>
-        <w:t>19 –</w:t>
-      </w:r>
-      <w:r>
-        <w:t xml:space="preserve"> Handle de error global</w:t>
-      </w:r>
-    </w:p>
-    <w:p>
-      <w:r>
         <w:t>20 -</w:t>
       </w:r>
     </w:p>
@@ -2097,22 +2182,22 @@
     </w:p>
     <w:p>
       <w:r>
+        <w:t>23 -</w:t>
+      </w:r>
+    </w:p>
+    <w:p>
+      <w:r>
+        <w:t>24 -</w:t>
+      </w:r>
+    </w:p>
+    <w:p>
+      <w:r>
+        <w:t>25 -</w:t>
+      </w:r>
+    </w:p>
+    <w:p>
+      <w:r>
         <w:lastRenderedPageBreak/>
-        <w:t>23 -</w:t>
-      </w:r>
-    </w:p>
-    <w:p>
-      <w:r>
-        <w:t>24 -</w:t>
-      </w:r>
-    </w:p>
-    <w:p>
-      <w:r>
-        <w:t>25 -</w:t>
-      </w:r>
-    </w:p>
-    <w:p>
-      <w:r>
         <w:t>26 -</w:t>
       </w:r>
     </w:p>

</xml_diff>

<commit_message>
20 Configurando o vitest
</commit_message>
<xml_diff>
--- a/2023/03_api_solid.docx
+++ b/2023/03_api_solid.docx
@@ -2162,43 +2162,254 @@
           </wp:inline>
         </w:drawing>
       </w:r>
+    </w:p>
+    <w:p>
+      <w:r>
+        <w:rPr>
+          <w:highlight w:val="cyan"/>
+        </w:rPr>
+        <w:t xml:space="preserve">20 </w:t>
+      </w:r>
+      <w:r>
+        <w:rPr>
+          <w:highlight w:val="cyan"/>
+        </w:rPr>
+        <w:t>– Configurando o vitest</w:t>
+      </w:r>
+    </w:p>
+    <w:p>
+      <w:r>
+        <w:t xml:space="preserve">Instalar </w:t>
+      </w:r>
+      <w:r>
+        <w:rPr>
+          <w:u w:val="single"/>
+        </w:rPr>
+        <w:t>npm i vitest vite-tsconfig-paths -D</w:t>
+      </w:r>
+    </w:p>
+    <w:p>
+      <w:r>
+        <w:lastRenderedPageBreak/>
+        <w:drawing>
+          <wp:inline distT="0" distB="0" distL="0" distR="0" wp14:anchorId="01DE41CF" wp14:editId="6EF28846">
+            <wp:extent cx="5400040" cy="2878455"/>
+            <wp:effectExtent l="0" t="0" r="0" b="0"/>
+            <wp:docPr id="38" name="Imagem 38"/>
+            <wp:cNvGraphicFramePr>
+              <a:graphicFrameLocks xmlns:a="http://schemas.openxmlformats.org/drawingml/2006/main" noChangeAspect="1"/>
+            </wp:cNvGraphicFramePr>
+            <a:graphic xmlns:a="http://schemas.openxmlformats.org/drawingml/2006/main">
+              <a:graphicData uri="http://schemas.openxmlformats.org/drawingml/2006/picture">
+                <pic:pic xmlns:pic="http://schemas.openxmlformats.org/drawingml/2006/picture">
+                  <pic:nvPicPr>
+                    <pic:cNvPr id="1" name=""/>
+                    <pic:cNvPicPr/>
+                  </pic:nvPicPr>
+                  <pic:blipFill>
+                    <a:blip r:embed="rId44"/>
+                    <a:stretch>
+                      <a:fillRect/>
+                    </a:stretch>
+                  </pic:blipFill>
+                  <pic:spPr>
+                    <a:xfrm>
+                      <a:off x="0" y="0"/>
+                      <a:ext cx="5400040" cy="2878455"/>
+                    </a:xfrm>
+                    <a:prstGeom prst="rect">
+                      <a:avLst/>
+                    </a:prstGeom>
+                  </pic:spPr>
+                </pic:pic>
+              </a:graphicData>
+            </a:graphic>
+          </wp:inline>
+        </w:drawing>
+      </w:r>
+    </w:p>
+    <w:p>
+      <w:r>
+        <w:drawing>
+          <wp:inline distT="0" distB="0" distL="0" distR="0" wp14:anchorId="4B72E123" wp14:editId="43BC7567">
+            <wp:extent cx="5400040" cy="2545080"/>
+            <wp:effectExtent l="0" t="0" r="0" b="7620"/>
+            <wp:docPr id="39" name="Imagem 39"/>
+            <wp:cNvGraphicFramePr>
+              <a:graphicFrameLocks xmlns:a="http://schemas.openxmlformats.org/drawingml/2006/main" noChangeAspect="1"/>
+            </wp:cNvGraphicFramePr>
+            <a:graphic xmlns:a="http://schemas.openxmlformats.org/drawingml/2006/main">
+              <a:graphicData uri="http://schemas.openxmlformats.org/drawingml/2006/picture">
+                <pic:pic xmlns:pic="http://schemas.openxmlformats.org/drawingml/2006/picture">
+                  <pic:nvPicPr>
+                    <pic:cNvPr id="1" name=""/>
+                    <pic:cNvPicPr/>
+                  </pic:nvPicPr>
+                  <pic:blipFill>
+                    <a:blip r:embed="rId45"/>
+                    <a:stretch>
+                      <a:fillRect/>
+                    </a:stretch>
+                  </pic:blipFill>
+                  <pic:spPr>
+                    <a:xfrm>
+                      <a:off x="0" y="0"/>
+                      <a:ext cx="5400040" cy="2545080"/>
+                    </a:xfrm>
+                    <a:prstGeom prst="rect">
+                      <a:avLst/>
+                    </a:prstGeom>
+                  </pic:spPr>
+                </pic:pic>
+              </a:graphicData>
+            </a:graphic>
+          </wp:inline>
+        </w:drawing>
+      </w:r>
+    </w:p>
+    <w:p>
+      <w:r>
+        <w:drawing>
+          <wp:inline distT="0" distB="0" distL="0" distR="0" wp14:anchorId="4B8E0716" wp14:editId="504697B9">
+            <wp:extent cx="5400040" cy="1249045"/>
+            <wp:effectExtent l="0" t="0" r="0" b="8255"/>
+            <wp:docPr id="40" name="Imagem 40"/>
+            <wp:cNvGraphicFramePr>
+              <a:graphicFrameLocks xmlns:a="http://schemas.openxmlformats.org/drawingml/2006/main" noChangeAspect="1"/>
+            </wp:cNvGraphicFramePr>
+            <a:graphic xmlns:a="http://schemas.openxmlformats.org/drawingml/2006/main">
+              <a:graphicData uri="http://schemas.openxmlformats.org/drawingml/2006/picture">
+                <pic:pic xmlns:pic="http://schemas.openxmlformats.org/drawingml/2006/picture">
+                  <pic:nvPicPr>
+                    <pic:cNvPr id="1" name=""/>
+                    <pic:cNvPicPr/>
+                  </pic:nvPicPr>
+                  <pic:blipFill>
+                    <a:blip r:embed="rId46"/>
+                    <a:stretch>
+                      <a:fillRect/>
+                    </a:stretch>
+                  </pic:blipFill>
+                  <pic:spPr>
+                    <a:xfrm>
+                      <a:off x="0" y="0"/>
+                      <a:ext cx="5400040" cy="1249045"/>
+                    </a:xfrm>
+                    <a:prstGeom prst="rect">
+                      <a:avLst/>
+                    </a:prstGeom>
+                  </pic:spPr>
+                </pic:pic>
+              </a:graphicData>
+            </a:graphic>
+          </wp:inline>
+        </w:drawing>
+      </w:r>
+    </w:p>
+    <w:p>
+      <w:r>
+        <w:lastRenderedPageBreak/>
+        <w:drawing>
+          <wp:inline distT="0" distB="0" distL="0" distR="0" wp14:anchorId="2A35F98E" wp14:editId="08C174A7">
+            <wp:extent cx="5400040" cy="2969260"/>
+            <wp:effectExtent l="0" t="0" r="0" b="2540"/>
+            <wp:docPr id="41" name="Imagem 41"/>
+            <wp:cNvGraphicFramePr>
+              <a:graphicFrameLocks xmlns:a="http://schemas.openxmlformats.org/drawingml/2006/main" noChangeAspect="1"/>
+            </wp:cNvGraphicFramePr>
+            <a:graphic xmlns:a="http://schemas.openxmlformats.org/drawingml/2006/main">
+              <a:graphicData uri="http://schemas.openxmlformats.org/drawingml/2006/picture">
+                <pic:pic xmlns:pic="http://schemas.openxmlformats.org/drawingml/2006/picture">
+                  <pic:nvPicPr>
+                    <pic:cNvPr id="1" name=""/>
+                    <pic:cNvPicPr/>
+                  </pic:nvPicPr>
+                  <pic:blipFill>
+                    <a:blip r:embed="rId47"/>
+                    <a:stretch>
+                      <a:fillRect/>
+                    </a:stretch>
+                  </pic:blipFill>
+                  <pic:spPr>
+                    <a:xfrm>
+                      <a:off x="0" y="0"/>
+                      <a:ext cx="5400040" cy="2969260"/>
+                    </a:xfrm>
+                    <a:prstGeom prst="rect">
+                      <a:avLst/>
+                    </a:prstGeom>
+                  </pic:spPr>
+                </pic:pic>
+              </a:graphicData>
+            </a:graphic>
+          </wp:inline>
+        </w:drawing>
+      </w:r>
       <w:bookmarkStart w:id="0" w:name="_GoBack"/>
       <w:bookmarkEnd w:id="0"/>
     </w:p>
     <w:p>
-      <w:r>
-        <w:t>20 -</w:t>
-      </w:r>
-    </w:p>
-    <w:p>
-      <w:r>
-        <w:t>21 -</w:t>
-      </w:r>
-    </w:p>
-    <w:p>
-      <w:r>
-        <w:t>22 -</w:t>
-      </w:r>
-    </w:p>
-    <w:p>
-      <w:r>
-        <w:t>23 -</w:t>
-      </w:r>
-    </w:p>
-    <w:p>
-      <w:r>
-        <w:t>24 -</w:t>
-      </w:r>
-    </w:p>
-    <w:p>
-      <w:r>
-        <w:t>25 -</w:t>
-      </w:r>
-    </w:p>
-    <w:p>
-      <w:r>
-        <w:lastRenderedPageBreak/>
-        <w:t>26 -</w:t>
+      <w:pPr>
+        <w:rPr>
+          <w:lang w:val="en-US"/>
+        </w:rPr>
+      </w:pPr>
+      <w:r>
+        <w:t xml:space="preserve">21 </w:t>
+      </w:r>
+      <w:r>
+        <w:t xml:space="preserve">– Primeiro teste unitário </w:t>
+      </w:r>
+    </w:p>
+    <w:p>
+      <w:pPr>
+        <w:rPr>
+          <w:lang w:val="en-US"/>
+        </w:rPr>
+      </w:pPr>
+      <w:r>
+        <w:rPr>
+          <w:lang w:val="en-US"/>
+        </w:rPr>
+        <w:t xml:space="preserve">22 </w:t>
+      </w:r>
+      <w:r>
+        <w:rPr>
+          <w:lang w:val="en-US"/>
+        </w:rPr>
+        <w:t>– In-Memory database</w:t>
+      </w:r>
+    </w:p>
+    <w:p>
+      <w:r>
+        <w:t xml:space="preserve">23 </w:t>
+      </w:r>
+      <w:r>
+        <w:t>– Gerando coverage de testes</w:t>
+      </w:r>
+    </w:p>
+    <w:p>
+      <w:r>
+        <w:t xml:space="preserve">24 </w:t>
+      </w:r>
+      <w:r>
+        <w:t>– Utilizando UI do vitest</w:t>
+      </w:r>
+    </w:p>
+    <w:p>
+      <w:r>
+        <w:t xml:space="preserve">25 </w:t>
+      </w:r>
+      <w:r>
+        <w:t>– Caso de uso de autenticação</w:t>
+      </w:r>
+    </w:p>
+    <w:p>
+      <w:r>
+        <w:t xml:space="preserve">26 </w:t>
+      </w:r>
+      <w:r>
+        <w:t>– Teste e controler de autenticação</w:t>
       </w:r>
     </w:p>
     <w:p>

</xml_diff>

<commit_message>
21 Primeiro teste unitário
</commit_message>
<xml_diff>
--- a/2023/03_api_solid.docx
+++ b/2023/03_api_solid.docx
@@ -2345,6 +2345,115 @@
           </wp:inline>
         </w:drawing>
       </w:r>
+    </w:p>
+    <w:p>
+      <w:r>
+        <w:rPr>
+          <w:highlight w:val="cyan"/>
+        </w:rPr>
+        <w:t xml:space="preserve">21 </w:t>
+      </w:r>
+      <w:r>
+        <w:rPr>
+          <w:highlight w:val="cyan"/>
+        </w:rPr>
+        <w:t>– Primeiro teste unitário</w:t>
+      </w:r>
+    </w:p>
+    <w:p>
+      <w:pPr>
+        <w:rPr>
+          <w:lang w:val="en-US"/>
+        </w:rPr>
+      </w:pPr>
+      <w:r>
+        <w:rPr>
+          <w:lang w:val="en-US"/>
+        </w:rPr>
+        <w:drawing>
+          <wp:inline distT="0" distB="0" distL="0" distR="0" wp14:anchorId="0D14ABDA" wp14:editId="145E2503">
+            <wp:extent cx="5400040" cy="3599815"/>
+            <wp:effectExtent l="0" t="0" r="0" b="635"/>
+            <wp:docPr id="42" name="Imagem 42"/>
+            <wp:cNvGraphicFramePr>
+              <a:graphicFrameLocks xmlns:a="http://schemas.openxmlformats.org/drawingml/2006/main" noChangeAspect="1"/>
+            </wp:cNvGraphicFramePr>
+            <a:graphic xmlns:a="http://schemas.openxmlformats.org/drawingml/2006/main">
+              <a:graphicData uri="http://schemas.openxmlformats.org/drawingml/2006/picture">
+                <pic:pic xmlns:pic="http://schemas.openxmlformats.org/drawingml/2006/picture">
+                  <pic:nvPicPr>
+                    <pic:cNvPr id="1" name=""/>
+                    <pic:cNvPicPr/>
+                  </pic:nvPicPr>
+                  <pic:blipFill>
+                    <a:blip r:embed="rId48"/>
+                    <a:stretch>
+                      <a:fillRect/>
+                    </a:stretch>
+                  </pic:blipFill>
+                  <pic:spPr>
+                    <a:xfrm>
+                      <a:off x="0" y="0"/>
+                      <a:ext cx="5400040" cy="3599815"/>
+                    </a:xfrm>
+                    <a:prstGeom prst="rect">
+                      <a:avLst/>
+                    </a:prstGeom>
+                  </pic:spPr>
+                </pic:pic>
+              </a:graphicData>
+            </a:graphic>
+          </wp:inline>
+        </w:drawing>
+      </w:r>
+    </w:p>
+    <w:p>
+      <w:pPr>
+        <w:rPr>
+          <w:lang w:val="en-US"/>
+        </w:rPr>
+      </w:pPr>
+      <w:r>
+        <w:rPr>
+          <w:lang w:val="en-US"/>
+        </w:rPr>
+        <w:lastRenderedPageBreak/>
+        <w:drawing>
+          <wp:inline distT="0" distB="0" distL="0" distR="0" wp14:anchorId="112DA381" wp14:editId="057CADF2">
+            <wp:extent cx="5400040" cy="4404360"/>
+            <wp:effectExtent l="0" t="0" r="0" b="0"/>
+            <wp:docPr id="43" name="Imagem 43"/>
+            <wp:cNvGraphicFramePr>
+              <a:graphicFrameLocks xmlns:a="http://schemas.openxmlformats.org/drawingml/2006/main" noChangeAspect="1"/>
+            </wp:cNvGraphicFramePr>
+            <a:graphic xmlns:a="http://schemas.openxmlformats.org/drawingml/2006/main">
+              <a:graphicData uri="http://schemas.openxmlformats.org/drawingml/2006/picture">
+                <pic:pic xmlns:pic="http://schemas.openxmlformats.org/drawingml/2006/picture">
+                  <pic:nvPicPr>
+                    <pic:cNvPr id="1" name=""/>
+                    <pic:cNvPicPr/>
+                  </pic:nvPicPr>
+                  <pic:blipFill>
+                    <a:blip r:embed="rId49"/>
+                    <a:stretch>
+                      <a:fillRect/>
+                    </a:stretch>
+                  </pic:blipFill>
+                  <pic:spPr>
+                    <a:xfrm>
+                      <a:off x="0" y="0"/>
+                      <a:ext cx="5400040" cy="4404360"/>
+                    </a:xfrm>
+                    <a:prstGeom prst="rect">
+                      <a:avLst/>
+                    </a:prstGeom>
+                  </pic:spPr>
+                </pic:pic>
+              </a:graphicData>
+            </a:graphic>
+          </wp:inline>
+        </w:drawing>
+      </w:r>
       <w:bookmarkStart w:id="0" w:name="_GoBack"/>
       <w:bookmarkEnd w:id="0"/>
     </w:p>
@@ -2355,28 +2464,15 @@
         </w:rPr>
       </w:pPr>
       <w:r>
-        <w:t xml:space="preserve">21 </w:t>
-      </w:r>
-      <w:r>
-        <w:t xml:space="preserve">– Primeiro teste unitário </w:t>
-      </w:r>
-    </w:p>
-    <w:p>
-      <w:pPr>
         <w:rPr>
           <w:lang w:val="en-US"/>
         </w:rPr>
-      </w:pPr>
+        <w:t xml:space="preserve">22 </w:t>
+      </w:r>
       <w:r>
         <w:rPr>
           <w:lang w:val="en-US"/>
         </w:rPr>
-        <w:t xml:space="preserve">22 </w:t>
-      </w:r>
-      <w:r>
-        <w:rPr>
-          <w:lang w:val="en-US"/>
-        </w:rPr>
         <w:t>– In-Memory database</w:t>
       </w:r>
     </w:p>
@@ -2464,6 +2560,7 @@
     </w:p>
     <w:p>
       <w:r>
+        <w:lastRenderedPageBreak/>
         <w:t>37 -</w:t>
       </w:r>
     </w:p>

</xml_diff>

<commit_message>
23 Gerando coverage de testes
</commit_message>
<xml_diff>
--- a/2023/03_api_solid.docx
+++ b/2023/03_api_solid.docx
@@ -2664,19 +2664,65 @@
           </wp:inline>
         </w:drawing>
       </w:r>
+    </w:p>
+    <w:p>
+      <w:r>
+        <w:rPr>
+          <w:highlight w:val="cyan"/>
+        </w:rPr>
+        <w:t xml:space="preserve">23 </w:t>
+      </w:r>
+      <w:r>
+        <w:rPr>
+          <w:highlight w:val="cyan"/>
+        </w:rPr>
+        <w:t>– Gerando coverage de testes</w:t>
+      </w:r>
+    </w:p>
+    <w:p>
       <w:bookmarkStart w:id="0" w:name="_GoBack"/>
+      <w:r>
+        <w:lastRenderedPageBreak/>
+        <w:drawing>
+          <wp:inline distT="0" distB="0" distL="0" distR="0" wp14:anchorId="091421E2" wp14:editId="3523E28E">
+            <wp:extent cx="5314950" cy="2828723"/>
+            <wp:effectExtent l="0" t="0" r="0" b="0"/>
+            <wp:docPr id="49" name="Imagem 49"/>
+            <wp:cNvGraphicFramePr>
+              <a:graphicFrameLocks xmlns:a="http://schemas.openxmlformats.org/drawingml/2006/main" noChangeAspect="1"/>
+            </wp:cNvGraphicFramePr>
+            <a:graphic xmlns:a="http://schemas.openxmlformats.org/drawingml/2006/main">
+              <a:graphicData uri="http://schemas.openxmlformats.org/drawingml/2006/picture">
+                <pic:pic xmlns:pic="http://schemas.openxmlformats.org/drawingml/2006/picture">
+                  <pic:nvPicPr>
+                    <pic:cNvPr id="1" name=""/>
+                    <pic:cNvPicPr/>
+                  </pic:nvPicPr>
+                  <pic:blipFill>
+                    <a:blip r:embed="rId54"/>
+                    <a:stretch>
+                      <a:fillRect/>
+                    </a:stretch>
+                  </pic:blipFill>
+                  <pic:spPr>
+                    <a:xfrm>
+                      <a:off x="0" y="0"/>
+                      <a:ext cx="5343204" cy="2843760"/>
+                    </a:xfrm>
+                    <a:prstGeom prst="rect">
+                      <a:avLst/>
+                    </a:prstGeom>
+                  </pic:spPr>
+                </pic:pic>
+              </a:graphicData>
+            </a:graphic>
+          </wp:inline>
+        </w:drawing>
+      </w:r>
       <w:bookmarkEnd w:id="0"/>
     </w:p>
     <w:p>
       <w:r>
-        <w:t xml:space="preserve">23 </w:t>
-      </w:r>
-      <w:r>
-        <w:t>– Gerando coverage de testes</w:t>
-      </w:r>
-    </w:p>
-    <w:p>
-      <w:r>
         <w:t xml:space="preserve">24 </w:t>
       </w:r>
       <w:r>
@@ -2731,7 +2777,6 @@
     </w:p>
     <w:p>
       <w:r>
-        <w:lastRenderedPageBreak/>
         <w:t>33 -</w:t>
       </w:r>
     </w:p>

</xml_diff>

<commit_message>
24 Caso de uso de autenticação
</commit_message>
<xml_diff>
--- a/2023/03_api_solid.docx
+++ b/2023/03_api_solid.docx
@@ -96,7 +96,21 @@
         <w:rPr>
           <w:u w:val="single"/>
         </w:rPr>
-        <w:t>npm init -y</w:t>
+        <w:t xml:space="preserve">npm </w:t>
+      </w:r>
+      <w:proofErr w:type="spellStart"/>
+      <w:r>
+        <w:rPr>
+          <w:u w:val="single"/>
+        </w:rPr>
+        <w:t>init</w:t>
+      </w:r>
+      <w:proofErr w:type="spellEnd"/>
+      <w:r>
+        <w:rPr>
+          <w:u w:val="single"/>
+        </w:rPr>
+        <w:t xml:space="preserve"> -y</w:t>
       </w:r>
       <w:r>
         <w:t xml:space="preserve"> e </w:t>
@@ -105,7 +119,21 @@
         <w:rPr>
           <w:u w:val="single"/>
         </w:rPr>
-        <w:t>npm i typescript @types/node -D</w:t>
+        <w:t>npm i typescript @</w:t>
+      </w:r>
+      <w:proofErr w:type="spellStart"/>
+      <w:r>
+        <w:rPr>
+          <w:u w:val="single"/>
+        </w:rPr>
+        <w:t>types</w:t>
+      </w:r>
+      <w:proofErr w:type="spellEnd"/>
+      <w:r>
+        <w:rPr>
+          <w:u w:val="single"/>
+        </w:rPr>
+        <w:t>/node -D</w:t>
       </w:r>
       <w:r>
         <w:t xml:space="preserve"> </w:t>
@@ -117,7 +145,21 @@
         <w:rPr>
           <w:u w:val="single"/>
         </w:rPr>
-        <w:t>npm i tsx tsup -D</w:t>
+        <w:t xml:space="preserve">npm i tsx </w:t>
+      </w:r>
+      <w:proofErr w:type="spellStart"/>
+      <w:r>
+        <w:rPr>
+          <w:u w:val="single"/>
+        </w:rPr>
+        <w:t>tsup</w:t>
+      </w:r>
+      <w:proofErr w:type="spellEnd"/>
+      <w:r>
+        <w:rPr>
+          <w:u w:val="single"/>
+        </w:rPr>
+        <w:t xml:space="preserve"> -D</w:t>
       </w:r>
       <w:r>
         <w:t xml:space="preserve"> depois no terminal executar </w:t>
@@ -126,7 +168,21 @@
         <w:rPr>
           <w:u w:val="single"/>
         </w:rPr>
-        <w:t xml:space="preserve">npx tsc </w:t>
+        <w:t xml:space="preserve">npx </w:t>
+      </w:r>
+      <w:proofErr w:type="spellStart"/>
+      <w:r>
+        <w:rPr>
+          <w:u w:val="single"/>
+        </w:rPr>
+        <w:t>tsc</w:t>
+      </w:r>
+      <w:proofErr w:type="spellEnd"/>
+      <w:r>
+        <w:rPr>
+          <w:u w:val="single"/>
+        </w:rPr>
+        <w:t xml:space="preserve"> </w:t>
       </w:r>
       <w:r>
         <w:rPr>
@@ -134,12 +190,14 @@
         </w:rPr>
         <w:t>–</w:t>
       </w:r>
+      <w:proofErr w:type="spellStart"/>
       <w:r>
         <w:rPr>
           <w:u w:val="single"/>
         </w:rPr>
         <w:t>init</w:t>
       </w:r>
+      <w:proofErr w:type="spellEnd"/>
       <w:r>
         <w:t xml:space="preserve"> </w:t>
       </w:r>
@@ -194,8 +252,16 @@
         <w:rPr>
           <w:u w:val="single"/>
         </w:rPr>
-        <w:t>npm i fastify</w:t>
-      </w:r>
+        <w:t xml:space="preserve">npm i </w:t>
+      </w:r>
+      <w:proofErr w:type="spellStart"/>
+      <w:r>
+        <w:rPr>
+          <w:u w:val="single"/>
+        </w:rPr>
+        <w:t>fastify</w:t>
+      </w:r>
+      <w:proofErr w:type="spellEnd"/>
     </w:p>
     <w:p>
       <w:r>
@@ -340,7 +406,15 @@
     </w:p>
     <w:p>
       <w:r>
-        <w:t>Deixa as versão do npm fixa</w:t>
+        <w:t xml:space="preserve">Deixa </w:t>
+      </w:r>
+      <w:proofErr w:type="gramStart"/>
+      <w:r>
+        <w:t>as versão</w:t>
+      </w:r>
+      <w:proofErr w:type="gramEnd"/>
+      <w:r>
+        <w:t xml:space="preserve"> do npm fixa</w:t>
       </w:r>
     </w:p>
     <w:p>
@@ -407,8 +481,16 @@
         <w:rPr>
           <w:u w:val="single"/>
         </w:rPr>
-        <w:t>npm i dotenv</w:t>
-      </w:r>
+        <w:t xml:space="preserve">npm i </w:t>
+      </w:r>
+      <w:proofErr w:type="spellStart"/>
+      <w:r>
+        <w:rPr>
+          <w:u w:val="single"/>
+        </w:rPr>
+        <w:t>dotenv</w:t>
+      </w:r>
+      <w:proofErr w:type="spellEnd"/>
       <w:r>
         <w:rPr>
           <w:u w:val="single"/>
@@ -422,8 +504,16 @@
         <w:rPr>
           <w:u w:val="single"/>
         </w:rPr>
-        <w:t>npm i zod</w:t>
-      </w:r>
+        <w:t xml:space="preserve">npm i </w:t>
+      </w:r>
+      <w:proofErr w:type="spellStart"/>
+      <w:r>
+        <w:rPr>
+          <w:u w:val="single"/>
+        </w:rPr>
+        <w:t>zod</w:t>
+      </w:r>
+      <w:proofErr w:type="spellEnd"/>
     </w:p>
     <w:p>
       <w:r>
@@ -563,7 +653,21 @@
         <w:rPr>
           <w:highlight w:val="cyan"/>
         </w:rPr>
-        <w:t xml:space="preserve"> Criando aliases de importação</w:t>
+        <w:t xml:space="preserve"> Criando </w:t>
+      </w:r>
+      <w:proofErr w:type="spellStart"/>
+      <w:r>
+        <w:rPr>
+          <w:highlight w:val="cyan"/>
+        </w:rPr>
+        <w:t>aliases</w:t>
+      </w:r>
+      <w:proofErr w:type="spellEnd"/>
+      <w:r>
+        <w:rPr>
+          <w:highlight w:val="cyan"/>
+        </w:rPr>
+        <w:t xml:space="preserve"> de importação</w:t>
       </w:r>
     </w:p>
     <w:p>
@@ -689,8 +793,16 @@
         <w:rPr>
           <w:u w:val="single"/>
         </w:rPr>
-        <w:t>npx prisma init</w:t>
-      </w:r>
+        <w:t xml:space="preserve">npx prisma </w:t>
+      </w:r>
+      <w:proofErr w:type="spellStart"/>
+      <w:r>
+        <w:rPr>
+          <w:u w:val="single"/>
+        </w:rPr>
+        <w:t>init</w:t>
+      </w:r>
+      <w:proofErr w:type="spellEnd"/>
     </w:p>
     <w:p>
       <w:r>
@@ -796,8 +908,16 @@
         <w:rPr>
           <w:u w:val="single"/>
         </w:rPr>
-        <w:t>npx prisma generate</w:t>
-      </w:r>
+        <w:t xml:space="preserve">npx prisma </w:t>
+      </w:r>
+      <w:proofErr w:type="spellStart"/>
+      <w:r>
+        <w:rPr>
+          <w:u w:val="single"/>
+        </w:rPr>
+        <w:t>generate</w:t>
+      </w:r>
+      <w:proofErr w:type="spellEnd"/>
       <w:r>
         <w:t xml:space="preserve"> para gerar as tipagens</w:t>
       </w:r>
@@ -808,8 +928,16 @@
         <w:rPr>
           <w:u w:val="single"/>
         </w:rPr>
-        <w:t>npm i @prisma/client</w:t>
-      </w:r>
+        <w:t>npm i @prisma/</w:t>
+      </w:r>
+      <w:proofErr w:type="spellStart"/>
+      <w:r>
+        <w:rPr>
+          <w:u w:val="single"/>
+        </w:rPr>
+        <w:t>client</w:t>
+      </w:r>
+      <w:proofErr w:type="spellEnd"/>
     </w:p>
     <w:p>
       <w:r>
@@ -859,12 +987,84 @@
       <w:r>
         <w:t xml:space="preserve">e para criar a imagem </w:t>
       </w:r>
-      <w:r>
-        <w:rPr>
-          <w:u w:val="single"/>
-        </w:rPr>
-        <w:t>docker run –name api-solid-pg -e POSTGRESQL_USERNAME=Docker -e POSTGRESQL_PASSWORD=Docker -e POSTGRESQL_DATABASE=apisolid -p 5432:5432 bitnami/postgresql</w:t>
-      </w:r>
+      <w:proofErr w:type="spellStart"/>
+      <w:r>
+        <w:rPr>
+          <w:u w:val="single"/>
+        </w:rPr>
+        <w:t>docker</w:t>
+      </w:r>
+      <w:proofErr w:type="spellEnd"/>
+      <w:r>
+        <w:rPr>
+          <w:u w:val="single"/>
+        </w:rPr>
+        <w:t xml:space="preserve"> </w:t>
+      </w:r>
+      <w:proofErr w:type="spellStart"/>
+      <w:r>
+        <w:rPr>
+          <w:u w:val="single"/>
+        </w:rPr>
+        <w:t>run</w:t>
+      </w:r>
+      <w:proofErr w:type="spellEnd"/>
+      <w:r>
+        <w:rPr>
+          <w:u w:val="single"/>
+        </w:rPr>
+        <w:t xml:space="preserve"> –name </w:t>
+      </w:r>
+      <w:proofErr w:type="spellStart"/>
+      <w:r>
+        <w:rPr>
+          <w:u w:val="single"/>
+        </w:rPr>
+        <w:t>api-solid-pg</w:t>
+      </w:r>
+      <w:proofErr w:type="spellEnd"/>
+      <w:r>
+        <w:rPr>
+          <w:u w:val="single"/>
+        </w:rPr>
+        <w:t xml:space="preserve"> -e POSTGRESQL_USERNAME=Docker -e POSTGRESQL_PASSWORD=Docker -e POSTGRESQL_DATABASE=</w:t>
+      </w:r>
+      <w:proofErr w:type="spellStart"/>
+      <w:r>
+        <w:rPr>
+          <w:u w:val="single"/>
+        </w:rPr>
+        <w:t>apisolid</w:t>
+      </w:r>
+      <w:proofErr w:type="spellEnd"/>
+      <w:r>
+        <w:rPr>
+          <w:u w:val="single"/>
+        </w:rPr>
+        <w:t xml:space="preserve"> -p 5432:5432 </w:t>
+      </w:r>
+      <w:proofErr w:type="spellStart"/>
+      <w:r>
+        <w:rPr>
+          <w:u w:val="single"/>
+        </w:rPr>
+        <w:t>bitnami</w:t>
+      </w:r>
+      <w:proofErr w:type="spellEnd"/>
+      <w:r>
+        <w:rPr>
+          <w:u w:val="single"/>
+        </w:rPr>
+        <w:t>/</w:t>
+      </w:r>
+      <w:proofErr w:type="spellStart"/>
+      <w:r>
+        <w:rPr>
+          <w:u w:val="single"/>
+        </w:rPr>
+        <w:t>postgresql</w:t>
+      </w:r>
+      <w:proofErr w:type="spellEnd"/>
     </w:p>
     <w:p>
       <w:pPr>
@@ -884,12 +1084,14 @@
         </w:rPr>
         <w:t xml:space="preserve"> Docker </w:t>
       </w:r>
+      <w:proofErr w:type="spellStart"/>
       <w:r>
         <w:rPr>
           <w:highlight w:val="cyan"/>
         </w:rPr>
         <w:t>compose</w:t>
       </w:r>
+      <w:proofErr w:type="spellEnd"/>
     </w:p>
     <w:p>
       <w:pPr>
@@ -900,6 +1102,7 @@
       <w:r>
         <w:t xml:space="preserve">Para subir o container </w:t>
       </w:r>
+      <w:proofErr w:type="spellStart"/>
       <w:r>
         <w:rPr>
           <w:u w:val="single"/>
@@ -910,17 +1113,68 @@
         <w:rPr>
           <w:u w:val="single"/>
         </w:rPr>
-        <w:t>ker composse up -d</w:t>
-      </w:r>
-      <w:r>
-        <w:t xml:space="preserve"> e depois para criar as tabela roda o comando </w:t>
-      </w:r>
-      <w:r>
-        <w:rPr>
-          <w:u w:val="single"/>
-        </w:rPr>
-        <w:t>npx prisma migrate dev</w:t>
-      </w:r>
+        <w:t>ker</w:t>
+      </w:r>
+      <w:proofErr w:type="spellEnd"/>
+      <w:r>
+        <w:rPr>
+          <w:u w:val="single"/>
+        </w:rPr>
+        <w:t xml:space="preserve"> composse </w:t>
+      </w:r>
+      <w:proofErr w:type="spellStart"/>
+      <w:r>
+        <w:rPr>
+          <w:u w:val="single"/>
+        </w:rPr>
+        <w:t>up</w:t>
+      </w:r>
+      <w:proofErr w:type="spellEnd"/>
+      <w:r>
+        <w:rPr>
+          <w:u w:val="single"/>
+        </w:rPr>
+        <w:t xml:space="preserve"> -d</w:t>
+      </w:r>
+      <w:r>
+        <w:t xml:space="preserve"> e depois para criar </w:t>
+      </w:r>
+      <w:proofErr w:type="gramStart"/>
+      <w:r>
+        <w:t>as tabela</w:t>
+      </w:r>
+      <w:proofErr w:type="gramEnd"/>
+      <w:r>
+        <w:t xml:space="preserve"> roda o comando </w:t>
+      </w:r>
+      <w:r>
+        <w:rPr>
+          <w:u w:val="single"/>
+        </w:rPr>
+        <w:t xml:space="preserve">npx prisma </w:t>
+      </w:r>
+      <w:proofErr w:type="spellStart"/>
+      <w:r>
+        <w:rPr>
+          <w:u w:val="single"/>
+        </w:rPr>
+        <w:t>migrate</w:t>
+      </w:r>
+      <w:proofErr w:type="spellEnd"/>
+      <w:r>
+        <w:rPr>
+          <w:u w:val="single"/>
+        </w:rPr>
+        <w:t xml:space="preserve"> </w:t>
+      </w:r>
+      <w:proofErr w:type="spellStart"/>
+      <w:r>
+        <w:rPr>
+          <w:u w:val="single"/>
+        </w:rPr>
+        <w:t>dev</w:t>
+      </w:r>
+      <w:proofErr w:type="spellEnd"/>
       <w:r>
         <w:t xml:space="preserve"> e para visualizar a tabela </w:t>
       </w:r>
@@ -928,8 +1182,16 @@
         <w:rPr>
           <w:u w:val="single"/>
         </w:rPr>
-        <w:t>npx prisma studio</w:t>
-      </w:r>
+        <w:t xml:space="preserve">npx prisma </w:t>
+      </w:r>
+      <w:proofErr w:type="spellStart"/>
+      <w:r>
+        <w:rPr>
+          <w:u w:val="single"/>
+        </w:rPr>
+        <w:t>studio</w:t>
+      </w:r>
+      <w:proofErr w:type="spellEnd"/>
     </w:p>
     <w:p>
       <w:pPr>
@@ -1044,19 +1306,63 @@
         <w:rPr>
           <w:highlight w:val="cyan"/>
         </w:rPr>
-        <w:t xml:space="preserve"> Criando schema do prisma</w:t>
-      </w:r>
-    </w:p>
-    <w:p>
-      <w:r>
-        <w:t xml:space="preserve">Depois de alterar as tabela no prisma </w:t>
-      </w:r>
-      <w:r>
-        <w:rPr>
-          <w:u w:val="single"/>
-        </w:rPr>
-        <w:t>npx prisma migrate dev</w:t>
-      </w:r>
+        <w:t xml:space="preserve"> Criando </w:t>
+      </w:r>
+      <w:proofErr w:type="spellStart"/>
+      <w:r>
+        <w:rPr>
+          <w:highlight w:val="cyan"/>
+        </w:rPr>
+        <w:t>schema</w:t>
+      </w:r>
+      <w:proofErr w:type="spellEnd"/>
+      <w:r>
+        <w:rPr>
+          <w:highlight w:val="cyan"/>
+        </w:rPr>
+        <w:t xml:space="preserve"> do prisma</w:t>
+      </w:r>
+    </w:p>
+    <w:p>
+      <w:r>
+        <w:t xml:space="preserve">Depois de alterar </w:t>
+      </w:r>
+      <w:proofErr w:type="gramStart"/>
+      <w:r>
+        <w:t>as tabela</w:t>
+      </w:r>
+      <w:proofErr w:type="gramEnd"/>
+      <w:r>
+        <w:t xml:space="preserve"> no prisma </w:t>
+      </w:r>
+      <w:r>
+        <w:rPr>
+          <w:u w:val="single"/>
+        </w:rPr>
+        <w:t xml:space="preserve">npx prisma </w:t>
+      </w:r>
+      <w:proofErr w:type="spellStart"/>
+      <w:r>
+        <w:rPr>
+          <w:u w:val="single"/>
+        </w:rPr>
+        <w:t>migrate</w:t>
+      </w:r>
+      <w:proofErr w:type="spellEnd"/>
+      <w:r>
+        <w:rPr>
+          <w:u w:val="single"/>
+        </w:rPr>
+        <w:t xml:space="preserve"> </w:t>
+      </w:r>
+      <w:proofErr w:type="spellStart"/>
+      <w:r>
+        <w:rPr>
+          <w:u w:val="single"/>
+        </w:rPr>
+        <w:t>dev</w:t>
+      </w:r>
+      <w:proofErr w:type="spellEnd"/>
     </w:p>
     <w:p>
       <w:r>
@@ -1181,8 +1487,30 @@
         <w:rPr>
           <w:u w:val="single"/>
         </w:rPr>
-        <w:t>npx prisma migrate dev</w:t>
-      </w:r>
+        <w:t xml:space="preserve">npx prisma </w:t>
+      </w:r>
+      <w:proofErr w:type="spellStart"/>
+      <w:r>
+        <w:rPr>
+          <w:u w:val="single"/>
+        </w:rPr>
+        <w:t>migrate</w:t>
+      </w:r>
+      <w:proofErr w:type="spellEnd"/>
+      <w:r>
+        <w:rPr>
+          <w:u w:val="single"/>
+        </w:rPr>
+        <w:t xml:space="preserve"> </w:t>
+      </w:r>
+      <w:proofErr w:type="spellStart"/>
+      <w:r>
+        <w:rPr>
+          <w:u w:val="single"/>
+        </w:rPr>
+        <w:t>dev</w:t>
+      </w:r>
+      <w:proofErr w:type="spellEnd"/>
     </w:p>
     <w:p>
       <w:r>
@@ -1294,7 +1622,21 @@
         <w:rPr>
           <w:highlight w:val="cyan"/>
         </w:rPr>
-        <w:t xml:space="preserve"> Controller de registro</w:t>
+        <w:t xml:space="preserve"> </w:t>
+      </w:r>
+      <w:proofErr w:type="spellStart"/>
+      <w:r>
+        <w:rPr>
+          <w:highlight w:val="cyan"/>
+        </w:rPr>
+        <w:t>Controller</w:t>
+      </w:r>
+      <w:proofErr w:type="spellEnd"/>
+      <w:r>
+        <w:rPr>
+          <w:highlight w:val="cyan"/>
+        </w:rPr>
+        <w:t xml:space="preserve"> de registro</w:t>
       </w:r>
     </w:p>
     <w:p>
@@ -1435,7 +1777,21 @@
         <w:rPr>
           <w:highlight w:val="cyan"/>
         </w:rPr>
-        <w:t xml:space="preserve"> Hash de senha e validação</w:t>
+        <w:t xml:space="preserve"> </w:t>
+      </w:r>
+      <w:proofErr w:type="spellStart"/>
+      <w:r>
+        <w:rPr>
+          <w:highlight w:val="cyan"/>
+        </w:rPr>
+        <w:t>Hash</w:t>
+      </w:r>
+      <w:proofErr w:type="spellEnd"/>
+      <w:r>
+        <w:rPr>
+          <w:highlight w:val="cyan"/>
+        </w:rPr>
+        <w:t xml:space="preserve"> de senha e validação</w:t>
       </w:r>
     </w:p>
     <w:p>
@@ -1446,8 +1802,16 @@
         <w:rPr>
           <w:u w:val="single"/>
         </w:rPr>
-        <w:t>npm i bcryptjs</w:t>
-      </w:r>
+        <w:t xml:space="preserve">npm i </w:t>
+      </w:r>
+      <w:proofErr w:type="spellStart"/>
+      <w:r>
+        <w:rPr>
+          <w:u w:val="single"/>
+        </w:rPr>
+        <w:t>bcryptjs</w:t>
+      </w:r>
+      <w:proofErr w:type="spellEnd"/>
       <w:r>
         <w:t xml:space="preserve"> </w:t>
       </w:r>
@@ -1458,7 +1822,35 @@
         <w:rPr>
           <w:u w:val="single"/>
         </w:rPr>
-        <w:t>npm i @types/bcryptjs -D</w:t>
+        <w:t>npm i @</w:t>
+      </w:r>
+      <w:proofErr w:type="spellStart"/>
+      <w:r>
+        <w:rPr>
+          <w:u w:val="single"/>
+        </w:rPr>
+        <w:t>types</w:t>
+      </w:r>
+      <w:proofErr w:type="spellEnd"/>
+      <w:r>
+        <w:rPr>
+          <w:u w:val="single"/>
+        </w:rPr>
+        <w:t>/</w:t>
+      </w:r>
+      <w:proofErr w:type="spellStart"/>
+      <w:r>
+        <w:rPr>
+          <w:u w:val="single"/>
+        </w:rPr>
+        <w:t>bcryptjs</w:t>
+      </w:r>
+      <w:proofErr w:type="spellEnd"/>
+      <w:r>
+        <w:rPr>
+          <w:u w:val="single"/>
+        </w:rPr>
+        <w:t xml:space="preserve"> -D</w:t>
       </w:r>
     </w:p>
     <w:p>
@@ -1615,12 +2007,28 @@
         </w:rPr>
         <w:t xml:space="preserve"> </w:t>
       </w:r>
-      <w:r>
-        <w:rPr>
-          <w:highlight w:val="cyan"/>
-        </w:rPr>
-        <w:t>Repository patterns</w:t>
-      </w:r>
+      <w:proofErr w:type="spellStart"/>
+      <w:r>
+        <w:rPr>
+          <w:highlight w:val="cyan"/>
+        </w:rPr>
+        <w:t>Repository</w:t>
+      </w:r>
+      <w:proofErr w:type="spellEnd"/>
+      <w:r>
+        <w:rPr>
+          <w:highlight w:val="cyan"/>
+        </w:rPr>
+        <w:t xml:space="preserve"> </w:t>
+      </w:r>
+      <w:proofErr w:type="spellStart"/>
+      <w:r>
+        <w:rPr>
+          <w:highlight w:val="cyan"/>
+        </w:rPr>
+        <w:t>patterns</w:t>
+      </w:r>
+      <w:proofErr w:type="spellEnd"/>
     </w:p>
     <w:p>
       <w:r>
@@ -1817,7 +2225,21 @@
         <w:rPr>
           <w:highlight w:val="cyan"/>
         </w:rPr>
-        <w:t xml:space="preserve"> Interaface do repositorio</w:t>
+        <w:t xml:space="preserve"> </w:t>
+      </w:r>
+      <w:proofErr w:type="spellStart"/>
+      <w:r>
+        <w:rPr>
+          <w:highlight w:val="cyan"/>
+        </w:rPr>
+        <w:t>Interaface</w:t>
+      </w:r>
+      <w:proofErr w:type="spellEnd"/>
+      <w:r>
+        <w:rPr>
+          <w:highlight w:val="cyan"/>
+        </w:rPr>
+        <w:t xml:space="preserve"> do repositorio</w:t>
       </w:r>
     </w:p>
     <w:p>
@@ -2099,7 +2521,35 @@
         <w:rPr>
           <w:highlight w:val="cyan"/>
         </w:rPr>
-        <w:t xml:space="preserve"> Handle de error global</w:t>
+        <w:t xml:space="preserve"> </w:t>
+      </w:r>
+      <w:proofErr w:type="spellStart"/>
+      <w:r>
+        <w:rPr>
+          <w:highlight w:val="cyan"/>
+        </w:rPr>
+        <w:t>Handle</w:t>
+      </w:r>
+      <w:proofErr w:type="spellEnd"/>
+      <w:r>
+        <w:rPr>
+          <w:highlight w:val="cyan"/>
+        </w:rPr>
+        <w:t xml:space="preserve"> de </w:t>
+      </w:r>
+      <w:proofErr w:type="spellStart"/>
+      <w:r>
+        <w:rPr>
+          <w:highlight w:val="cyan"/>
+        </w:rPr>
+        <w:t>error</w:t>
+      </w:r>
+      <w:proofErr w:type="spellEnd"/>
+      <w:r>
+        <w:rPr>
+          <w:highlight w:val="cyan"/>
+        </w:rPr>
+        <w:t xml:space="preserve"> global</w:t>
       </w:r>
     </w:p>
     <w:p>
@@ -2198,8 +2648,16 @@
         <w:rPr>
           <w:highlight w:val="cyan"/>
         </w:rPr>
-        <w:t>– Configurando o vitest</w:t>
-      </w:r>
+        <w:t xml:space="preserve">– Configurando o </w:t>
+      </w:r>
+      <w:proofErr w:type="spellStart"/>
+      <w:r>
+        <w:rPr>
+          <w:highlight w:val="cyan"/>
+        </w:rPr>
+        <w:t>vitest</w:t>
+      </w:r>
+      <w:proofErr w:type="spellEnd"/>
     </w:p>
     <w:p>
       <w:r>
@@ -2209,7 +2667,49 @@
         <w:rPr>
           <w:u w:val="single"/>
         </w:rPr>
-        <w:t>npm i vitest vite-tsconfig-paths -D</w:t>
+        <w:t xml:space="preserve">npm i </w:t>
+      </w:r>
+      <w:proofErr w:type="spellStart"/>
+      <w:r>
+        <w:rPr>
+          <w:u w:val="single"/>
+        </w:rPr>
+        <w:t>vitest</w:t>
+      </w:r>
+      <w:proofErr w:type="spellEnd"/>
+      <w:r>
+        <w:rPr>
+          <w:u w:val="single"/>
+        </w:rPr>
+        <w:t xml:space="preserve"> </w:t>
+      </w:r>
+      <w:proofErr w:type="spellStart"/>
+      <w:r>
+        <w:rPr>
+          <w:u w:val="single"/>
+        </w:rPr>
+        <w:t>vite</w:t>
+      </w:r>
+      <w:proofErr w:type="spellEnd"/>
+      <w:r>
+        <w:rPr>
+          <w:u w:val="single"/>
+        </w:rPr>
+        <w:t>-</w:t>
+      </w:r>
+      <w:proofErr w:type="spellStart"/>
+      <w:r>
+        <w:rPr>
+          <w:u w:val="single"/>
+        </w:rPr>
+        <w:t>tsconfig</w:t>
+      </w:r>
+      <w:proofErr w:type="spellEnd"/>
+      <w:r>
+        <w:rPr>
+          <w:u w:val="single"/>
+        </w:rPr>
+        <w:t>-paths -D</w:t>
       </w:r>
     </w:p>
     <w:p>
@@ -2504,8 +3004,30 @@
         <w:rPr>
           <w:highlight w:val="cyan"/>
         </w:rPr>
-        <w:t>– In-Memory database</w:t>
-      </w:r>
+        <w:t xml:space="preserve">– </w:t>
+      </w:r>
+      <w:proofErr w:type="spellStart"/>
+      <w:r>
+        <w:rPr>
+          <w:highlight w:val="cyan"/>
+        </w:rPr>
+        <w:t>In-Memory</w:t>
+      </w:r>
+      <w:proofErr w:type="spellEnd"/>
+      <w:r>
+        <w:rPr>
+          <w:highlight w:val="cyan"/>
+        </w:rPr>
+        <w:t xml:space="preserve"> </w:t>
+      </w:r>
+      <w:proofErr w:type="spellStart"/>
+      <w:r>
+        <w:rPr>
+          <w:highlight w:val="cyan"/>
+        </w:rPr>
+        <w:t>database</w:t>
+      </w:r>
+      <w:proofErr w:type="spellEnd"/>
     </w:p>
     <w:p>
       <w:r>
@@ -2676,11 +3198,24 @@
         <w:rPr>
           <w:highlight w:val="cyan"/>
         </w:rPr>
-        <w:t>– Gerando coverage de testes</w:t>
-      </w:r>
-    </w:p>
-    <w:p>
-      <w:bookmarkStart w:id="0" w:name="_GoBack"/>
+        <w:t xml:space="preserve">– Gerando </w:t>
+      </w:r>
+      <w:proofErr w:type="spellStart"/>
+      <w:r>
+        <w:rPr>
+          <w:highlight w:val="cyan"/>
+        </w:rPr>
+        <w:t>coverage</w:t>
+      </w:r>
+      <w:proofErr w:type="spellEnd"/>
+      <w:r>
+        <w:rPr>
+          <w:highlight w:val="cyan"/>
+        </w:rPr>
+        <w:t xml:space="preserve"> de testes</w:t>
+      </w:r>
+    </w:p>
+    <w:p>
       <w:r>
         <w:lastRenderedPageBreak/>
         <w:drawing>
@@ -2719,14 +3254,66 @@
           </wp:inline>
         </w:drawing>
       </w:r>
+    </w:p>
+    <w:p>
+      <w:bookmarkStart w:id="0" w:name="_GoBack"/>
       <w:bookmarkEnd w:id="0"/>
-    </w:p>
-    <w:p>
-      <w:r>
+      <w:r>
+        <w:rPr>
+          <w:highlight w:val="cyan"/>
+        </w:rPr>
         <w:t xml:space="preserve">24 </w:t>
       </w:r>
       <w:r>
-        <w:t>– Utilizando UI do vitest</w:t>
+        <w:rPr>
+          <w:highlight w:val="cyan"/>
+        </w:rPr>
+        <w:t xml:space="preserve">– </w:t>
+      </w:r>
+      <w:r>
+        <w:rPr>
+          <w:highlight w:val="cyan"/>
+        </w:rPr>
+        <w:t>Caso de uso de autenticação</w:t>
+      </w:r>
+    </w:p>
+    <w:p>
+      <w:r>
+        <w:drawing>
+          <wp:inline distT="0" distB="0" distL="0" distR="0" wp14:anchorId="0DFF4B96" wp14:editId="230EAEAD">
+            <wp:extent cx="5400040" cy="2972435"/>
+            <wp:effectExtent l="0" t="0" r="0" b="0"/>
+            <wp:docPr id="50" name="Imagem 50"/>
+            <wp:cNvGraphicFramePr>
+              <a:graphicFrameLocks xmlns:a="http://schemas.openxmlformats.org/drawingml/2006/main" noChangeAspect="1"/>
+            </wp:cNvGraphicFramePr>
+            <a:graphic xmlns:a="http://schemas.openxmlformats.org/drawingml/2006/main">
+              <a:graphicData uri="http://schemas.openxmlformats.org/drawingml/2006/picture">
+                <pic:pic xmlns:pic="http://schemas.openxmlformats.org/drawingml/2006/picture">
+                  <pic:nvPicPr>
+                    <pic:cNvPr id="1" name=""/>
+                    <pic:cNvPicPr/>
+                  </pic:nvPicPr>
+                  <pic:blipFill>
+                    <a:blip r:embed="rId55"/>
+                    <a:stretch>
+                      <a:fillRect/>
+                    </a:stretch>
+                  </pic:blipFill>
+                  <pic:spPr>
+                    <a:xfrm>
+                      <a:off x="0" y="0"/>
+                      <a:ext cx="5400040" cy="2972435"/>
+                    </a:xfrm>
+                    <a:prstGeom prst="rect">
+                      <a:avLst/>
+                    </a:prstGeom>
+                  </pic:spPr>
+                </pic:pic>
+              </a:graphicData>
+            </a:graphic>
+          </wp:inline>
+        </w:drawing>
       </w:r>
     </w:p>
     <w:p>
@@ -2734,7 +3321,10 @@
         <w:t xml:space="preserve">25 </w:t>
       </w:r>
       <w:r>
-        <w:t>– Caso de uso de autenticação</w:t>
+        <w:t xml:space="preserve">– </w:t>
+      </w:r>
+      <w:r>
+        <w:t>Teste e controler de autenticação</w:t>
       </w:r>
     </w:p>
     <w:p>
@@ -2742,7 +3332,7 @@
         <w:t xml:space="preserve">26 </w:t>
       </w:r>
       <w:r>
-        <w:t>– Teste e controler de autenticação</w:t>
+        <w:t xml:space="preserve">– </w:t>
       </w:r>
     </w:p>
     <w:p>
@@ -2782,6 +3372,7 @@
     </w:p>
     <w:p>
       <w:r>
+        <w:lastRenderedPageBreak/>
         <w:t>34 -</w:t>
       </w:r>
     </w:p>

</xml_diff>

<commit_message>
25 Teste e controler de autenticação
</commit_message>
<xml_diff>
--- a/2023/03_api_solid.docx
+++ b/2023/03_api_solid.docx
@@ -96,108 +96,50 @@
         <w:rPr>
           <w:u w:val="single"/>
         </w:rPr>
-        <w:t xml:space="preserve">npm </w:t>
-      </w:r>
-      <w:proofErr w:type="spellStart"/>
+        <w:t>npm init -y</w:t>
+      </w:r>
+      <w:r>
+        <w:t xml:space="preserve"> e </w:t>
+      </w:r>
       <w:r>
         <w:rPr>
           <w:u w:val="single"/>
         </w:rPr>
+        <w:t>npm i typescript @types/node -D</w:t>
+      </w:r>
+      <w:r>
+        <w:t xml:space="preserve"> </w:t>
+      </w:r>
+      <w:r>
+        <w:t xml:space="preserve">e </w:t>
+      </w:r>
+      <w:r>
+        <w:rPr>
+          <w:u w:val="single"/>
+        </w:rPr>
+        <w:t>npm i tsx tsup -D</w:t>
+      </w:r>
+      <w:r>
+        <w:t xml:space="preserve"> depois no terminal executar </w:t>
+      </w:r>
+      <w:r>
+        <w:rPr>
+          <w:u w:val="single"/>
+        </w:rPr>
+        <w:t xml:space="preserve">npx tsc </w:t>
+      </w:r>
+      <w:r>
+        <w:rPr>
+          <w:u w:val="single"/>
+        </w:rPr>
+        <w:t>–</w:t>
+      </w:r>
+      <w:r>
+        <w:rPr>
+          <w:u w:val="single"/>
+        </w:rPr>
         <w:t>init</w:t>
       </w:r>
-      <w:proofErr w:type="spellEnd"/>
-      <w:r>
-        <w:rPr>
-          <w:u w:val="single"/>
-        </w:rPr>
-        <w:t xml:space="preserve"> -y</w:t>
-      </w:r>
-      <w:r>
-        <w:t xml:space="preserve"> e </w:t>
-      </w:r>
-      <w:r>
-        <w:rPr>
-          <w:u w:val="single"/>
-        </w:rPr>
-        <w:t>npm i typescript @</w:t>
-      </w:r>
-      <w:proofErr w:type="spellStart"/>
-      <w:r>
-        <w:rPr>
-          <w:u w:val="single"/>
-        </w:rPr>
-        <w:t>types</w:t>
-      </w:r>
-      <w:proofErr w:type="spellEnd"/>
-      <w:r>
-        <w:rPr>
-          <w:u w:val="single"/>
-        </w:rPr>
-        <w:t>/node -D</w:t>
-      </w:r>
-      <w:r>
-        <w:t xml:space="preserve"> </w:t>
-      </w:r>
-      <w:r>
-        <w:t xml:space="preserve">e </w:t>
-      </w:r>
-      <w:r>
-        <w:rPr>
-          <w:u w:val="single"/>
-        </w:rPr>
-        <w:t xml:space="preserve">npm i tsx </w:t>
-      </w:r>
-      <w:proofErr w:type="spellStart"/>
-      <w:r>
-        <w:rPr>
-          <w:u w:val="single"/>
-        </w:rPr>
-        <w:t>tsup</w:t>
-      </w:r>
-      <w:proofErr w:type="spellEnd"/>
-      <w:r>
-        <w:rPr>
-          <w:u w:val="single"/>
-        </w:rPr>
-        <w:t xml:space="preserve"> -D</w:t>
-      </w:r>
-      <w:r>
-        <w:t xml:space="preserve"> depois no terminal executar </w:t>
-      </w:r>
-      <w:r>
-        <w:rPr>
-          <w:u w:val="single"/>
-        </w:rPr>
-        <w:t xml:space="preserve">npx </w:t>
-      </w:r>
-      <w:proofErr w:type="spellStart"/>
-      <w:r>
-        <w:rPr>
-          <w:u w:val="single"/>
-        </w:rPr>
-        <w:t>tsc</w:t>
-      </w:r>
-      <w:proofErr w:type="spellEnd"/>
-      <w:r>
-        <w:rPr>
-          <w:u w:val="single"/>
-        </w:rPr>
-        <w:t xml:space="preserve"> </w:t>
-      </w:r>
-      <w:r>
-        <w:rPr>
-          <w:u w:val="single"/>
-        </w:rPr>
-        <w:t>–</w:t>
-      </w:r>
-      <w:proofErr w:type="spellStart"/>
-      <w:r>
-        <w:rPr>
-          <w:u w:val="single"/>
-        </w:rPr>
-        <w:t>init</w:t>
-      </w:r>
-      <w:proofErr w:type="spellEnd"/>
       <w:r>
         <w:t xml:space="preserve"> </w:t>
       </w:r>
@@ -252,16 +194,8 @@
         <w:rPr>
           <w:u w:val="single"/>
         </w:rPr>
-        <w:t xml:space="preserve">npm i </w:t>
-      </w:r>
-      <w:proofErr w:type="spellStart"/>
-      <w:r>
-        <w:rPr>
-          <w:u w:val="single"/>
-        </w:rPr>
-        <w:t>fastify</w:t>
-      </w:r>
-      <w:proofErr w:type="spellEnd"/>
+        <w:t>npm i fastify</w:t>
+      </w:r>
     </w:p>
     <w:p>
       <w:r>
@@ -406,15 +340,7 @@
     </w:p>
     <w:p>
       <w:r>
-        <w:t xml:space="preserve">Deixa </w:t>
-      </w:r>
-      <w:proofErr w:type="gramStart"/>
-      <w:r>
-        <w:t>as versão</w:t>
-      </w:r>
-      <w:proofErr w:type="gramEnd"/>
-      <w:r>
-        <w:t xml:space="preserve"> do npm fixa</w:t>
+        <w:t>Deixa as versão do npm fixa</w:t>
       </w:r>
     </w:p>
     <w:p>
@@ -481,39 +407,23 @@
         <w:rPr>
           <w:u w:val="single"/>
         </w:rPr>
-        <w:t xml:space="preserve">npm i </w:t>
-      </w:r>
-      <w:proofErr w:type="spellStart"/>
+        <w:t>npm i dotenv</w:t>
+      </w:r>
       <w:r>
         <w:rPr>
           <w:u w:val="single"/>
         </w:rPr>
-        <w:t>dotenv</w:t>
-      </w:r>
-      <w:proofErr w:type="spellEnd"/>
+        <w:t xml:space="preserve"> </w:t>
+      </w:r>
+      <w:r>
+        <w:t xml:space="preserve">e </w:t>
+      </w:r>
       <w:r>
         <w:rPr>
           <w:u w:val="single"/>
         </w:rPr>
-        <w:t xml:space="preserve"> </w:t>
-      </w:r>
-      <w:r>
-        <w:t xml:space="preserve">e </w:t>
-      </w:r>
-      <w:r>
-        <w:rPr>
-          <w:u w:val="single"/>
-        </w:rPr>
-        <w:t xml:space="preserve">npm i </w:t>
-      </w:r>
-      <w:proofErr w:type="spellStart"/>
-      <w:r>
-        <w:rPr>
-          <w:u w:val="single"/>
-        </w:rPr>
-        <w:t>zod</w:t>
-      </w:r>
-      <w:proofErr w:type="spellEnd"/>
+        <w:t>npm i zod</w:t>
+      </w:r>
     </w:p>
     <w:p>
       <w:r>
@@ -653,21 +563,7 @@
         <w:rPr>
           <w:highlight w:val="cyan"/>
         </w:rPr>
-        <w:t xml:space="preserve"> Criando </w:t>
-      </w:r>
-      <w:proofErr w:type="spellStart"/>
-      <w:r>
-        <w:rPr>
-          <w:highlight w:val="cyan"/>
-        </w:rPr>
-        <w:t>aliases</w:t>
-      </w:r>
-      <w:proofErr w:type="spellEnd"/>
-      <w:r>
-        <w:rPr>
-          <w:highlight w:val="cyan"/>
-        </w:rPr>
-        <w:t xml:space="preserve"> de importação</w:t>
+        <w:t xml:space="preserve"> Criando aliases de importação</w:t>
       </w:r>
     </w:p>
     <w:p>
@@ -793,16 +689,8 @@
         <w:rPr>
           <w:u w:val="single"/>
         </w:rPr>
-        <w:t xml:space="preserve">npx prisma </w:t>
-      </w:r>
-      <w:proofErr w:type="spellStart"/>
-      <w:r>
-        <w:rPr>
-          <w:u w:val="single"/>
-        </w:rPr>
-        <w:t>init</w:t>
-      </w:r>
-      <w:proofErr w:type="spellEnd"/>
+        <w:t>npx prisma init</w:t>
+      </w:r>
     </w:p>
     <w:p>
       <w:r>
@@ -908,36 +796,20 @@
         <w:rPr>
           <w:u w:val="single"/>
         </w:rPr>
-        <w:t xml:space="preserve">npx prisma </w:t>
-      </w:r>
-      <w:proofErr w:type="spellStart"/>
+        <w:t>npx prisma generate</w:t>
+      </w:r>
+      <w:r>
+        <w:t xml:space="preserve"> para gerar as tipagens</w:t>
+      </w:r>
+      <w:r>
+        <w:t xml:space="preserve"> e depois instalar o </w:t>
+      </w:r>
       <w:r>
         <w:rPr>
           <w:u w:val="single"/>
         </w:rPr>
-        <w:t>generate</w:t>
-      </w:r>
-      <w:proofErr w:type="spellEnd"/>
-      <w:r>
-        <w:t xml:space="preserve"> para gerar as tipagens</w:t>
-      </w:r>
-      <w:r>
-        <w:t xml:space="preserve"> e depois instalar o </w:t>
-      </w:r>
-      <w:r>
-        <w:rPr>
-          <w:u w:val="single"/>
-        </w:rPr>
-        <w:t>npm i @prisma/</w:t>
-      </w:r>
-      <w:proofErr w:type="spellStart"/>
-      <w:r>
-        <w:rPr>
-          <w:u w:val="single"/>
-        </w:rPr>
-        <w:t>client</w:t>
-      </w:r>
-      <w:proofErr w:type="spellEnd"/>
+        <w:t>npm i @prisma/client</w:t>
+      </w:r>
     </w:p>
     <w:p>
       <w:r>
@@ -987,84 +859,12 @@
       <w:r>
         <w:t xml:space="preserve">e para criar a imagem </w:t>
       </w:r>
-      <w:proofErr w:type="spellStart"/>
       <w:r>
         <w:rPr>
           <w:u w:val="single"/>
         </w:rPr>
-        <w:t>docker</w:t>
-      </w:r>
-      <w:proofErr w:type="spellEnd"/>
-      <w:r>
-        <w:rPr>
-          <w:u w:val="single"/>
-        </w:rPr>
-        <w:t xml:space="preserve"> </w:t>
-      </w:r>
-      <w:proofErr w:type="spellStart"/>
-      <w:r>
-        <w:rPr>
-          <w:u w:val="single"/>
-        </w:rPr>
-        <w:t>run</w:t>
-      </w:r>
-      <w:proofErr w:type="spellEnd"/>
-      <w:r>
-        <w:rPr>
-          <w:u w:val="single"/>
-        </w:rPr>
-        <w:t xml:space="preserve"> –name </w:t>
-      </w:r>
-      <w:proofErr w:type="spellStart"/>
-      <w:r>
-        <w:rPr>
-          <w:u w:val="single"/>
-        </w:rPr>
-        <w:t>api-solid-pg</w:t>
-      </w:r>
-      <w:proofErr w:type="spellEnd"/>
-      <w:r>
-        <w:rPr>
-          <w:u w:val="single"/>
-        </w:rPr>
-        <w:t xml:space="preserve"> -e POSTGRESQL_USERNAME=Docker -e POSTGRESQL_PASSWORD=Docker -e POSTGRESQL_DATABASE=</w:t>
-      </w:r>
-      <w:proofErr w:type="spellStart"/>
-      <w:r>
-        <w:rPr>
-          <w:u w:val="single"/>
-        </w:rPr>
-        <w:t>apisolid</w:t>
-      </w:r>
-      <w:proofErr w:type="spellEnd"/>
-      <w:r>
-        <w:rPr>
-          <w:u w:val="single"/>
-        </w:rPr>
-        <w:t xml:space="preserve"> -p 5432:5432 </w:t>
-      </w:r>
-      <w:proofErr w:type="spellStart"/>
-      <w:r>
-        <w:rPr>
-          <w:u w:val="single"/>
-        </w:rPr>
-        <w:t>bitnami</w:t>
-      </w:r>
-      <w:proofErr w:type="spellEnd"/>
-      <w:r>
-        <w:rPr>
-          <w:u w:val="single"/>
-        </w:rPr>
-        <w:t>/</w:t>
-      </w:r>
-      <w:proofErr w:type="spellStart"/>
-      <w:r>
-        <w:rPr>
-          <w:u w:val="single"/>
-        </w:rPr>
-        <w:t>postgresql</w:t>
-      </w:r>
-      <w:proofErr w:type="spellEnd"/>
+        <w:t>docker run –name api-solid-pg -e POSTGRESQL_USERNAME=Docker -e POSTGRESQL_PASSWORD=Docker -e POSTGRESQL_DATABASE=apisolid -p 5432:5432 bitnami/postgresql</w:t>
+      </w:r>
     </w:p>
     <w:p>
       <w:pPr>
@@ -1084,14 +884,12 @@
         </w:rPr>
         <w:t xml:space="preserve"> Docker </w:t>
       </w:r>
-      <w:proofErr w:type="spellStart"/>
       <w:r>
         <w:rPr>
           <w:highlight w:val="cyan"/>
         </w:rPr>
         <w:t>compose</w:t>
       </w:r>
-      <w:proofErr w:type="spellEnd"/>
     </w:p>
     <w:p>
       <w:pPr>
@@ -1102,7 +900,6 @@
       <w:r>
         <w:t xml:space="preserve">Para subir o container </w:t>
       </w:r>
-      <w:proofErr w:type="spellStart"/>
       <w:r>
         <w:rPr>
           <w:u w:val="single"/>
@@ -1113,85 +910,26 @@
         <w:rPr>
           <w:u w:val="single"/>
         </w:rPr>
-        <w:t>ker</w:t>
-      </w:r>
-      <w:proofErr w:type="spellEnd"/>
+        <w:t>ker composse up -d</w:t>
+      </w:r>
+      <w:r>
+        <w:t xml:space="preserve"> e depois para criar as tabela roda o comando </w:t>
+      </w:r>
       <w:r>
         <w:rPr>
           <w:u w:val="single"/>
         </w:rPr>
-        <w:t xml:space="preserve"> composse </w:t>
-      </w:r>
-      <w:proofErr w:type="spellStart"/>
+        <w:t>npx prisma migrate dev</w:t>
+      </w:r>
+      <w:r>
+        <w:t xml:space="preserve"> e para visualizar a tabela </w:t>
+      </w:r>
       <w:r>
         <w:rPr>
           <w:u w:val="single"/>
         </w:rPr>
-        <w:t>up</w:t>
-      </w:r>
-      <w:proofErr w:type="spellEnd"/>
-      <w:r>
-        <w:rPr>
-          <w:u w:val="single"/>
-        </w:rPr>
-        <w:t xml:space="preserve"> -d</w:t>
-      </w:r>
-      <w:r>
-        <w:t xml:space="preserve"> e depois para criar </w:t>
-      </w:r>
-      <w:proofErr w:type="gramStart"/>
-      <w:r>
-        <w:t>as tabela</w:t>
-      </w:r>
-      <w:proofErr w:type="gramEnd"/>
-      <w:r>
-        <w:t xml:space="preserve"> roda o comando </w:t>
-      </w:r>
-      <w:r>
-        <w:rPr>
-          <w:u w:val="single"/>
-        </w:rPr>
-        <w:t xml:space="preserve">npx prisma </w:t>
-      </w:r>
-      <w:proofErr w:type="spellStart"/>
-      <w:r>
-        <w:rPr>
-          <w:u w:val="single"/>
-        </w:rPr>
-        <w:t>migrate</w:t>
-      </w:r>
-      <w:proofErr w:type="spellEnd"/>
-      <w:r>
-        <w:rPr>
-          <w:u w:val="single"/>
-        </w:rPr>
-        <w:t xml:space="preserve"> </w:t>
-      </w:r>
-      <w:proofErr w:type="spellStart"/>
-      <w:r>
-        <w:rPr>
-          <w:u w:val="single"/>
-        </w:rPr>
-        <w:t>dev</w:t>
-      </w:r>
-      <w:proofErr w:type="spellEnd"/>
-      <w:r>
-        <w:t xml:space="preserve"> e para visualizar a tabela </w:t>
-      </w:r>
-      <w:r>
-        <w:rPr>
-          <w:u w:val="single"/>
-        </w:rPr>
-        <w:t xml:space="preserve">npx prisma </w:t>
-      </w:r>
-      <w:proofErr w:type="spellStart"/>
-      <w:r>
-        <w:rPr>
-          <w:u w:val="single"/>
-        </w:rPr>
-        <w:t>studio</w:t>
-      </w:r>
-      <w:proofErr w:type="spellEnd"/>
+        <w:t>npx prisma studio</w:t>
+      </w:r>
     </w:p>
     <w:p>
       <w:pPr>
@@ -1306,63 +1044,19 @@
         <w:rPr>
           <w:highlight w:val="cyan"/>
         </w:rPr>
-        <w:t xml:space="preserve"> Criando </w:t>
-      </w:r>
-      <w:proofErr w:type="spellStart"/>
-      <w:r>
-        <w:rPr>
-          <w:highlight w:val="cyan"/>
-        </w:rPr>
-        <w:t>schema</w:t>
-      </w:r>
-      <w:proofErr w:type="spellEnd"/>
-      <w:r>
-        <w:rPr>
-          <w:highlight w:val="cyan"/>
-        </w:rPr>
-        <w:t xml:space="preserve"> do prisma</w:t>
-      </w:r>
-    </w:p>
-    <w:p>
-      <w:r>
-        <w:t xml:space="preserve">Depois de alterar </w:t>
-      </w:r>
-      <w:proofErr w:type="gramStart"/>
-      <w:r>
-        <w:t>as tabela</w:t>
-      </w:r>
-      <w:proofErr w:type="gramEnd"/>
-      <w:r>
-        <w:t xml:space="preserve"> no prisma </w:t>
+        <w:t xml:space="preserve"> Criando schema do prisma</w:t>
+      </w:r>
+    </w:p>
+    <w:p>
+      <w:r>
+        <w:t xml:space="preserve">Depois de alterar as tabela no prisma </w:t>
       </w:r>
       <w:r>
         <w:rPr>
           <w:u w:val="single"/>
         </w:rPr>
-        <w:t xml:space="preserve">npx prisma </w:t>
-      </w:r>
-      <w:proofErr w:type="spellStart"/>
-      <w:r>
-        <w:rPr>
-          <w:u w:val="single"/>
-        </w:rPr>
-        <w:t>migrate</w:t>
-      </w:r>
-      <w:proofErr w:type="spellEnd"/>
-      <w:r>
-        <w:rPr>
-          <w:u w:val="single"/>
-        </w:rPr>
-        <w:t xml:space="preserve"> </w:t>
-      </w:r>
-      <w:proofErr w:type="spellStart"/>
-      <w:r>
-        <w:rPr>
-          <w:u w:val="single"/>
-        </w:rPr>
-        <w:t>dev</w:t>
-      </w:r>
-      <w:proofErr w:type="spellEnd"/>
+        <w:t>npx prisma migrate dev</w:t>
+      </w:r>
     </w:p>
     <w:p>
       <w:r>
@@ -1487,30 +1181,8 @@
         <w:rPr>
           <w:u w:val="single"/>
         </w:rPr>
-        <w:t xml:space="preserve">npx prisma </w:t>
-      </w:r>
-      <w:proofErr w:type="spellStart"/>
-      <w:r>
-        <w:rPr>
-          <w:u w:val="single"/>
-        </w:rPr>
-        <w:t>migrate</w:t>
-      </w:r>
-      <w:proofErr w:type="spellEnd"/>
-      <w:r>
-        <w:rPr>
-          <w:u w:val="single"/>
-        </w:rPr>
-        <w:t xml:space="preserve"> </w:t>
-      </w:r>
-      <w:proofErr w:type="spellStart"/>
-      <w:r>
-        <w:rPr>
-          <w:u w:val="single"/>
-        </w:rPr>
-        <w:t>dev</w:t>
-      </w:r>
-      <w:proofErr w:type="spellEnd"/>
+        <w:t>npx prisma migrate dev</w:t>
+      </w:r>
     </w:p>
     <w:p>
       <w:r>
@@ -1622,21 +1294,7 @@
         <w:rPr>
           <w:highlight w:val="cyan"/>
         </w:rPr>
-        <w:t xml:space="preserve"> </w:t>
-      </w:r>
-      <w:proofErr w:type="spellStart"/>
-      <w:r>
-        <w:rPr>
-          <w:highlight w:val="cyan"/>
-        </w:rPr>
-        <w:t>Controller</w:t>
-      </w:r>
-      <w:proofErr w:type="spellEnd"/>
-      <w:r>
-        <w:rPr>
-          <w:highlight w:val="cyan"/>
-        </w:rPr>
-        <w:t xml:space="preserve"> de registro</w:t>
+        <w:t xml:space="preserve"> Controller de registro</w:t>
       </w:r>
     </w:p>
     <w:p>
@@ -1777,80 +1435,30 @@
         <w:rPr>
           <w:highlight w:val="cyan"/>
         </w:rPr>
+        <w:t xml:space="preserve"> Hash de senha e validação</w:t>
+      </w:r>
+    </w:p>
+    <w:p>
+      <w:r>
+        <w:t xml:space="preserve">Instalar </w:t>
+      </w:r>
+      <w:r>
+        <w:rPr>
+          <w:u w:val="single"/>
+        </w:rPr>
+        <w:t>npm i bcryptjs</w:t>
+      </w:r>
+      <w:r>
         <w:t xml:space="preserve"> </w:t>
       </w:r>
-      <w:proofErr w:type="spellStart"/>
-      <w:r>
-        <w:rPr>
-          <w:highlight w:val="cyan"/>
-        </w:rPr>
-        <w:t>Hash</w:t>
-      </w:r>
-      <w:proofErr w:type="spellEnd"/>
-      <w:r>
-        <w:rPr>
-          <w:highlight w:val="cyan"/>
-        </w:rPr>
-        <w:t xml:space="preserve"> de senha e validação</w:t>
-      </w:r>
-    </w:p>
-    <w:p>
-      <w:r>
-        <w:t xml:space="preserve">Instalar </w:t>
+      <w:r>
+        <w:t xml:space="preserve">e depois </w:t>
       </w:r>
       <w:r>
         <w:rPr>
           <w:u w:val="single"/>
         </w:rPr>
-        <w:t xml:space="preserve">npm i </w:t>
-      </w:r>
-      <w:proofErr w:type="spellStart"/>
-      <w:r>
-        <w:rPr>
-          <w:u w:val="single"/>
-        </w:rPr>
-        <w:t>bcryptjs</w:t>
-      </w:r>
-      <w:proofErr w:type="spellEnd"/>
-      <w:r>
-        <w:t xml:space="preserve"> </w:t>
-      </w:r>
-      <w:r>
-        <w:t xml:space="preserve">e depois </w:t>
-      </w:r>
-      <w:r>
-        <w:rPr>
-          <w:u w:val="single"/>
-        </w:rPr>
-        <w:t>npm i @</w:t>
-      </w:r>
-      <w:proofErr w:type="spellStart"/>
-      <w:r>
-        <w:rPr>
-          <w:u w:val="single"/>
-        </w:rPr>
-        <w:t>types</w:t>
-      </w:r>
-      <w:proofErr w:type="spellEnd"/>
-      <w:r>
-        <w:rPr>
-          <w:u w:val="single"/>
-        </w:rPr>
-        <w:t>/</w:t>
-      </w:r>
-      <w:proofErr w:type="spellStart"/>
-      <w:r>
-        <w:rPr>
-          <w:u w:val="single"/>
-        </w:rPr>
-        <w:t>bcryptjs</w:t>
-      </w:r>
-      <w:proofErr w:type="spellEnd"/>
-      <w:r>
-        <w:rPr>
-          <w:u w:val="single"/>
-        </w:rPr>
-        <w:t xml:space="preserve"> -D</w:t>
+        <w:t>npm i @types/bcryptjs -D</w:t>
       </w:r>
     </w:p>
     <w:p>
@@ -2007,28 +1615,12 @@
         </w:rPr>
         <w:t xml:space="preserve"> </w:t>
       </w:r>
-      <w:proofErr w:type="spellStart"/>
-      <w:r>
-        <w:rPr>
-          <w:highlight w:val="cyan"/>
-        </w:rPr>
-        <w:t>Repository</w:t>
-      </w:r>
-      <w:proofErr w:type="spellEnd"/>
-      <w:r>
-        <w:rPr>
-          <w:highlight w:val="cyan"/>
-        </w:rPr>
-        <w:t xml:space="preserve"> </w:t>
-      </w:r>
-      <w:proofErr w:type="spellStart"/>
-      <w:r>
-        <w:rPr>
-          <w:highlight w:val="cyan"/>
-        </w:rPr>
-        <w:t>patterns</w:t>
-      </w:r>
-      <w:proofErr w:type="spellEnd"/>
+      <w:r>
+        <w:rPr>
+          <w:highlight w:val="cyan"/>
+        </w:rPr>
+        <w:t>Repository patterns</w:t>
+      </w:r>
     </w:p>
     <w:p>
       <w:r>
@@ -2225,21 +1817,7 @@
         <w:rPr>
           <w:highlight w:val="cyan"/>
         </w:rPr>
-        <w:t xml:space="preserve"> </w:t>
-      </w:r>
-      <w:proofErr w:type="spellStart"/>
-      <w:r>
-        <w:rPr>
-          <w:highlight w:val="cyan"/>
-        </w:rPr>
-        <w:t>Interaface</w:t>
-      </w:r>
-      <w:proofErr w:type="spellEnd"/>
-      <w:r>
-        <w:rPr>
-          <w:highlight w:val="cyan"/>
-        </w:rPr>
-        <w:t xml:space="preserve"> do repositorio</w:t>
+        <w:t xml:space="preserve"> Interaface do repositorio</w:t>
       </w:r>
     </w:p>
     <w:p>
@@ -2521,35 +2099,7 @@
         <w:rPr>
           <w:highlight w:val="cyan"/>
         </w:rPr>
-        <w:t xml:space="preserve"> </w:t>
-      </w:r>
-      <w:proofErr w:type="spellStart"/>
-      <w:r>
-        <w:rPr>
-          <w:highlight w:val="cyan"/>
-        </w:rPr>
-        <w:t>Handle</w:t>
-      </w:r>
-      <w:proofErr w:type="spellEnd"/>
-      <w:r>
-        <w:rPr>
-          <w:highlight w:val="cyan"/>
-        </w:rPr>
-        <w:t xml:space="preserve"> de </w:t>
-      </w:r>
-      <w:proofErr w:type="spellStart"/>
-      <w:r>
-        <w:rPr>
-          <w:highlight w:val="cyan"/>
-        </w:rPr>
-        <w:t>error</w:t>
-      </w:r>
-      <w:proofErr w:type="spellEnd"/>
-      <w:r>
-        <w:rPr>
-          <w:highlight w:val="cyan"/>
-        </w:rPr>
-        <w:t xml:space="preserve"> global</w:t>
+        <w:t xml:space="preserve"> Handle de error global</w:t>
       </w:r>
     </w:p>
     <w:p>
@@ -2648,16 +2198,8 @@
         <w:rPr>
           <w:highlight w:val="cyan"/>
         </w:rPr>
-        <w:t xml:space="preserve">– Configurando o </w:t>
-      </w:r>
-      <w:proofErr w:type="spellStart"/>
-      <w:r>
-        <w:rPr>
-          <w:highlight w:val="cyan"/>
-        </w:rPr>
-        <w:t>vitest</w:t>
-      </w:r>
-      <w:proofErr w:type="spellEnd"/>
+        <w:t>– Configurando o vitest</w:t>
+      </w:r>
     </w:p>
     <w:p>
       <w:r>
@@ -2667,49 +2209,7 @@
         <w:rPr>
           <w:u w:val="single"/>
         </w:rPr>
-        <w:t xml:space="preserve">npm i </w:t>
-      </w:r>
-      <w:proofErr w:type="spellStart"/>
-      <w:r>
-        <w:rPr>
-          <w:u w:val="single"/>
-        </w:rPr>
-        <w:t>vitest</w:t>
-      </w:r>
-      <w:proofErr w:type="spellEnd"/>
-      <w:r>
-        <w:rPr>
-          <w:u w:val="single"/>
-        </w:rPr>
-        <w:t xml:space="preserve"> </w:t>
-      </w:r>
-      <w:proofErr w:type="spellStart"/>
-      <w:r>
-        <w:rPr>
-          <w:u w:val="single"/>
-        </w:rPr>
-        <w:t>vite</w:t>
-      </w:r>
-      <w:proofErr w:type="spellEnd"/>
-      <w:r>
-        <w:rPr>
-          <w:u w:val="single"/>
-        </w:rPr>
-        <w:t>-</w:t>
-      </w:r>
-      <w:proofErr w:type="spellStart"/>
-      <w:r>
-        <w:rPr>
-          <w:u w:val="single"/>
-        </w:rPr>
-        <w:t>tsconfig</w:t>
-      </w:r>
-      <w:proofErr w:type="spellEnd"/>
-      <w:r>
-        <w:rPr>
-          <w:u w:val="single"/>
-        </w:rPr>
-        <w:t>-paths -D</w:t>
+        <w:t>npm i vitest vite-tsconfig-paths -D</w:t>
       </w:r>
     </w:p>
     <w:p>
@@ -3004,30 +2504,8 @@
         <w:rPr>
           <w:highlight w:val="cyan"/>
         </w:rPr>
-        <w:t xml:space="preserve">– </w:t>
-      </w:r>
-      <w:proofErr w:type="spellStart"/>
-      <w:r>
-        <w:rPr>
-          <w:highlight w:val="cyan"/>
-        </w:rPr>
-        <w:t>In-Memory</w:t>
-      </w:r>
-      <w:proofErr w:type="spellEnd"/>
-      <w:r>
-        <w:rPr>
-          <w:highlight w:val="cyan"/>
-        </w:rPr>
-        <w:t xml:space="preserve"> </w:t>
-      </w:r>
-      <w:proofErr w:type="spellStart"/>
-      <w:r>
-        <w:rPr>
-          <w:highlight w:val="cyan"/>
-        </w:rPr>
-        <w:t>database</w:t>
-      </w:r>
-      <w:proofErr w:type="spellEnd"/>
+        <w:t>– In-Memory database</w:t>
+      </w:r>
     </w:p>
     <w:p>
       <w:r>
@@ -3198,21 +2676,7 @@
         <w:rPr>
           <w:highlight w:val="cyan"/>
         </w:rPr>
-        <w:t xml:space="preserve">– Gerando </w:t>
-      </w:r>
-      <w:proofErr w:type="spellStart"/>
-      <w:r>
-        <w:rPr>
-          <w:highlight w:val="cyan"/>
-        </w:rPr>
-        <w:t>coverage</w:t>
-      </w:r>
-      <w:proofErr w:type="spellEnd"/>
-      <w:r>
-        <w:rPr>
-          <w:highlight w:val="cyan"/>
-        </w:rPr>
-        <w:t xml:space="preserve"> de testes</w:t>
+        <w:t>– Gerando coverage de testes</w:t>
       </w:r>
     </w:p>
     <w:p>
@@ -3256,8 +2720,6 @@
       </w:r>
     </w:p>
     <w:p>
-      <w:bookmarkStart w:id="0" w:name="_GoBack"/>
-      <w:bookmarkEnd w:id="0"/>
       <w:r>
         <w:rPr>
           <w:highlight w:val="cyan"/>
@@ -3318,86 +2780,400 @@
     </w:p>
     <w:p>
       <w:r>
+        <w:lastRenderedPageBreak/>
+        <w:drawing>
+          <wp:inline distT="0" distB="0" distL="0" distR="0" wp14:anchorId="45ECC8C0" wp14:editId="4059DF44">
+            <wp:extent cx="5400040" cy="3010535"/>
+            <wp:effectExtent l="0" t="0" r="0" b="0"/>
+            <wp:docPr id="51" name="Imagem 51"/>
+            <wp:cNvGraphicFramePr>
+              <a:graphicFrameLocks xmlns:a="http://schemas.openxmlformats.org/drawingml/2006/main" noChangeAspect="1"/>
+            </wp:cNvGraphicFramePr>
+            <a:graphic xmlns:a="http://schemas.openxmlformats.org/drawingml/2006/main">
+              <a:graphicData uri="http://schemas.openxmlformats.org/drawingml/2006/picture">
+                <pic:pic xmlns:pic="http://schemas.openxmlformats.org/drawingml/2006/picture">
+                  <pic:nvPicPr>
+                    <pic:cNvPr id="1" name=""/>
+                    <pic:cNvPicPr/>
+                  </pic:nvPicPr>
+                  <pic:blipFill>
+                    <a:blip r:embed="rId56"/>
+                    <a:stretch>
+                      <a:fillRect/>
+                    </a:stretch>
+                  </pic:blipFill>
+                  <pic:spPr>
+                    <a:xfrm>
+                      <a:off x="0" y="0"/>
+                      <a:ext cx="5400040" cy="3010535"/>
+                    </a:xfrm>
+                    <a:prstGeom prst="rect">
+                      <a:avLst/>
+                    </a:prstGeom>
+                  </pic:spPr>
+                </pic:pic>
+              </a:graphicData>
+            </a:graphic>
+          </wp:inline>
+        </w:drawing>
+      </w:r>
+    </w:p>
+    <w:p>
+      <w:r>
+        <w:rPr>
+          <w:highlight w:val="cyan"/>
+        </w:rPr>
         <w:t xml:space="preserve">25 </w:t>
       </w:r>
       <w:r>
+        <w:rPr>
+          <w:highlight w:val="cyan"/>
+        </w:rPr>
         <w:t xml:space="preserve">– </w:t>
       </w:r>
       <w:r>
+        <w:rPr>
+          <w:highlight w:val="cyan"/>
+        </w:rPr>
         <w:t>Teste e controler de autenticação</w:t>
       </w:r>
     </w:p>
     <w:p>
       <w:r>
+        <w:drawing>
+          <wp:inline distT="0" distB="0" distL="0" distR="0" wp14:anchorId="43397087" wp14:editId="6E93C2CC">
+            <wp:extent cx="5400040" cy="3263900"/>
+            <wp:effectExtent l="0" t="0" r="0" b="0"/>
+            <wp:docPr id="52" name="Imagem 52"/>
+            <wp:cNvGraphicFramePr>
+              <a:graphicFrameLocks xmlns:a="http://schemas.openxmlformats.org/drawingml/2006/main" noChangeAspect="1"/>
+            </wp:cNvGraphicFramePr>
+            <a:graphic xmlns:a="http://schemas.openxmlformats.org/drawingml/2006/main">
+              <a:graphicData uri="http://schemas.openxmlformats.org/drawingml/2006/picture">
+                <pic:pic xmlns:pic="http://schemas.openxmlformats.org/drawingml/2006/picture">
+                  <pic:nvPicPr>
+                    <pic:cNvPr id="1" name=""/>
+                    <pic:cNvPicPr/>
+                  </pic:nvPicPr>
+                  <pic:blipFill>
+                    <a:blip r:embed="rId57"/>
+                    <a:stretch>
+                      <a:fillRect/>
+                    </a:stretch>
+                  </pic:blipFill>
+                  <pic:spPr>
+                    <a:xfrm>
+                      <a:off x="0" y="0"/>
+                      <a:ext cx="5400040" cy="3263900"/>
+                    </a:xfrm>
+                    <a:prstGeom prst="rect">
+                      <a:avLst/>
+                    </a:prstGeom>
+                  </pic:spPr>
+                </pic:pic>
+              </a:graphicData>
+            </a:graphic>
+          </wp:inline>
+        </w:drawing>
+      </w:r>
+    </w:p>
+    <w:p>
+      <w:r>
+        <w:lastRenderedPageBreak/>
+        <w:drawing>
+          <wp:inline distT="0" distB="0" distL="0" distR="0" wp14:anchorId="618E1023" wp14:editId="1C8A8434">
+            <wp:extent cx="5400040" cy="2508885"/>
+            <wp:effectExtent l="0" t="0" r="0" b="5715"/>
+            <wp:docPr id="53" name="Imagem 53"/>
+            <wp:cNvGraphicFramePr>
+              <a:graphicFrameLocks xmlns:a="http://schemas.openxmlformats.org/drawingml/2006/main" noChangeAspect="1"/>
+            </wp:cNvGraphicFramePr>
+            <a:graphic xmlns:a="http://schemas.openxmlformats.org/drawingml/2006/main">
+              <a:graphicData uri="http://schemas.openxmlformats.org/drawingml/2006/picture">
+                <pic:pic xmlns:pic="http://schemas.openxmlformats.org/drawingml/2006/picture">
+                  <pic:nvPicPr>
+                    <pic:cNvPr id="1" name=""/>
+                    <pic:cNvPicPr/>
+                  </pic:nvPicPr>
+                  <pic:blipFill>
+                    <a:blip r:embed="rId58"/>
+                    <a:stretch>
+                      <a:fillRect/>
+                    </a:stretch>
+                  </pic:blipFill>
+                  <pic:spPr>
+                    <a:xfrm>
+                      <a:off x="0" y="0"/>
+                      <a:ext cx="5400040" cy="2508885"/>
+                    </a:xfrm>
+                    <a:prstGeom prst="rect">
+                      <a:avLst/>
+                    </a:prstGeom>
+                  </pic:spPr>
+                </pic:pic>
+              </a:graphicData>
+            </a:graphic>
+          </wp:inline>
+        </w:drawing>
+      </w:r>
+    </w:p>
+    <w:p>
+      <w:r>
+        <w:drawing>
+          <wp:inline distT="0" distB="0" distL="0" distR="0" wp14:anchorId="1C10D5BB" wp14:editId="1B1D6C35">
+            <wp:extent cx="5400040" cy="3218180"/>
+            <wp:effectExtent l="0" t="0" r="0" b="1270"/>
+            <wp:docPr id="54" name="Imagem 54"/>
+            <wp:cNvGraphicFramePr>
+              <a:graphicFrameLocks xmlns:a="http://schemas.openxmlformats.org/drawingml/2006/main" noChangeAspect="1"/>
+            </wp:cNvGraphicFramePr>
+            <a:graphic xmlns:a="http://schemas.openxmlformats.org/drawingml/2006/main">
+              <a:graphicData uri="http://schemas.openxmlformats.org/drawingml/2006/picture">
+                <pic:pic xmlns:pic="http://schemas.openxmlformats.org/drawingml/2006/picture">
+                  <pic:nvPicPr>
+                    <pic:cNvPr id="1" name=""/>
+                    <pic:cNvPicPr/>
+                  </pic:nvPicPr>
+                  <pic:blipFill>
+                    <a:blip r:embed="rId59"/>
+                    <a:stretch>
+                      <a:fillRect/>
+                    </a:stretch>
+                  </pic:blipFill>
+                  <pic:spPr>
+                    <a:xfrm>
+                      <a:off x="0" y="0"/>
+                      <a:ext cx="5400040" cy="3218180"/>
+                    </a:xfrm>
+                    <a:prstGeom prst="rect">
+                      <a:avLst/>
+                    </a:prstGeom>
+                  </pic:spPr>
+                </pic:pic>
+              </a:graphicData>
+            </a:graphic>
+          </wp:inline>
+        </w:drawing>
+      </w:r>
+    </w:p>
+    <w:p>
+      <w:r>
+        <w:drawing>
+          <wp:inline distT="0" distB="0" distL="0" distR="0" wp14:anchorId="332E4B37" wp14:editId="6E550AAD">
+            <wp:extent cx="5400040" cy="1223645"/>
+            <wp:effectExtent l="0" t="0" r="0" b="0"/>
+            <wp:docPr id="55" name="Imagem 55"/>
+            <wp:cNvGraphicFramePr>
+              <a:graphicFrameLocks xmlns:a="http://schemas.openxmlformats.org/drawingml/2006/main" noChangeAspect="1"/>
+            </wp:cNvGraphicFramePr>
+            <a:graphic xmlns:a="http://schemas.openxmlformats.org/drawingml/2006/main">
+              <a:graphicData uri="http://schemas.openxmlformats.org/drawingml/2006/picture">
+                <pic:pic xmlns:pic="http://schemas.openxmlformats.org/drawingml/2006/picture">
+                  <pic:nvPicPr>
+                    <pic:cNvPr id="1" name=""/>
+                    <pic:cNvPicPr/>
+                  </pic:nvPicPr>
+                  <pic:blipFill>
+                    <a:blip r:embed="rId60"/>
+                    <a:stretch>
+                      <a:fillRect/>
+                    </a:stretch>
+                  </pic:blipFill>
+                  <pic:spPr>
+                    <a:xfrm>
+                      <a:off x="0" y="0"/>
+                      <a:ext cx="5400040" cy="1223645"/>
+                    </a:xfrm>
+                    <a:prstGeom prst="rect">
+                      <a:avLst/>
+                    </a:prstGeom>
+                  </pic:spPr>
+                </pic:pic>
+              </a:graphicData>
+            </a:graphic>
+          </wp:inline>
+        </w:drawing>
+      </w:r>
+    </w:p>
+    <w:p>
+      <w:r>
+        <w:lastRenderedPageBreak/>
+        <w:drawing>
+          <wp:inline distT="0" distB="0" distL="0" distR="0" wp14:anchorId="521024D8" wp14:editId="0AB1F46E">
+            <wp:extent cx="5400040" cy="2005965"/>
+            <wp:effectExtent l="0" t="0" r="0" b="0"/>
+            <wp:docPr id="56" name="Imagem 56"/>
+            <wp:cNvGraphicFramePr>
+              <a:graphicFrameLocks xmlns:a="http://schemas.openxmlformats.org/drawingml/2006/main" noChangeAspect="1"/>
+            </wp:cNvGraphicFramePr>
+            <a:graphic xmlns:a="http://schemas.openxmlformats.org/drawingml/2006/main">
+              <a:graphicData uri="http://schemas.openxmlformats.org/drawingml/2006/picture">
+                <pic:pic xmlns:pic="http://schemas.openxmlformats.org/drawingml/2006/picture">
+                  <pic:nvPicPr>
+                    <pic:cNvPr id="1" name=""/>
+                    <pic:cNvPicPr/>
+                  </pic:nvPicPr>
+                  <pic:blipFill>
+                    <a:blip r:embed="rId61"/>
+                    <a:stretch>
+                      <a:fillRect/>
+                    </a:stretch>
+                  </pic:blipFill>
+                  <pic:spPr>
+                    <a:xfrm>
+                      <a:off x="0" y="0"/>
+                      <a:ext cx="5400040" cy="2005965"/>
+                    </a:xfrm>
+                    <a:prstGeom prst="rect">
+                      <a:avLst/>
+                    </a:prstGeom>
+                  </pic:spPr>
+                </pic:pic>
+              </a:graphicData>
+            </a:graphic>
+          </wp:inline>
+        </w:drawing>
+      </w:r>
+    </w:p>
+    <w:p>
+      <w:r>
+        <w:drawing>
+          <wp:inline distT="0" distB="0" distL="0" distR="0" wp14:anchorId="6A69B6C6" wp14:editId="5E5536B4">
+            <wp:extent cx="5400040" cy="2999105"/>
+            <wp:effectExtent l="0" t="0" r="0" b="0"/>
+            <wp:docPr id="57" name="Imagem 57"/>
+            <wp:cNvGraphicFramePr>
+              <a:graphicFrameLocks xmlns:a="http://schemas.openxmlformats.org/drawingml/2006/main" noChangeAspect="1"/>
+            </wp:cNvGraphicFramePr>
+            <a:graphic xmlns:a="http://schemas.openxmlformats.org/drawingml/2006/main">
+              <a:graphicData uri="http://schemas.openxmlformats.org/drawingml/2006/picture">
+                <pic:pic xmlns:pic="http://schemas.openxmlformats.org/drawingml/2006/picture">
+                  <pic:nvPicPr>
+                    <pic:cNvPr id="1" name=""/>
+                    <pic:cNvPicPr/>
+                  </pic:nvPicPr>
+                  <pic:blipFill>
+                    <a:blip r:embed="rId62"/>
+                    <a:stretch>
+                      <a:fillRect/>
+                    </a:stretch>
+                  </pic:blipFill>
+                  <pic:spPr>
+                    <a:xfrm>
+                      <a:off x="0" y="0"/>
+                      <a:ext cx="5400040" cy="2999105"/>
+                    </a:xfrm>
+                    <a:prstGeom prst="rect">
+                      <a:avLst/>
+                    </a:prstGeom>
+                  </pic:spPr>
+                </pic:pic>
+              </a:graphicData>
+            </a:graphic>
+          </wp:inline>
+        </w:drawing>
+      </w:r>
+    </w:p>
+    <w:p>
+      <w:r>
         <w:t xml:space="preserve">26 </w:t>
       </w:r>
       <w:r>
         <w:t xml:space="preserve">– </w:t>
       </w:r>
-    </w:p>
-    <w:p>
-      <w:r>
-        <w:t>27 -</w:t>
-      </w:r>
-    </w:p>
-    <w:p>
-      <w:r>
-        <w:t>28 -</w:t>
-      </w:r>
-    </w:p>
-    <w:p>
-      <w:r>
-        <w:t>29 -</w:t>
-      </w:r>
-    </w:p>
-    <w:p>
-      <w:r>
-        <w:t>30 -</w:t>
-      </w:r>
-    </w:p>
-    <w:p>
-      <w:r>
-        <w:t>31 -</w:t>
-      </w:r>
-    </w:p>
-    <w:p>
-      <w:r>
-        <w:t>32 -</w:t>
-      </w:r>
-    </w:p>
-    <w:p>
-      <w:r>
-        <w:t>33 -</w:t>
+      <w:r>
+        <w:t>Refatorando instancias no testes</w:t>
+      </w:r>
+    </w:p>
+    <w:p>
+      <w:r>
+        <w:t xml:space="preserve">27 </w:t>
+      </w:r>
+      <w:r>
+        <w:t>– Utilizando factory pattern</w:t>
+      </w:r>
+    </w:p>
+    <w:p>
+      <w:r>
+        <w:t xml:space="preserve">28 </w:t>
+      </w:r>
+      <w:r>
+        <w:t>– Caso de uso de perfil</w:t>
+      </w:r>
+    </w:p>
+    <w:p>
+      <w:r>
+        <w:t xml:space="preserve">29 </w:t>
+      </w:r>
+      <w:r>
+        <w:t>– Caso de uso de check-in</w:t>
+      </w:r>
+    </w:p>
+    <w:p>
+      <w:r>
+        <w:t xml:space="preserve">30 </w:t>
+      </w:r>
+      <w:r>
+        <w:t>– TDD &amp; Mocking</w:t>
+      </w:r>
+    </w:p>
+    <w:p>
+      <w:r>
+        <w:t xml:space="preserve">31 </w:t>
+      </w:r>
+      <w:r>
+        <w:t>– Validando data do check-in</w:t>
+      </w:r>
+    </w:p>
+    <w:p>
+      <w:r>
+        <w:t xml:space="preserve">32 </w:t>
+      </w:r>
+      <w:r>
+        <w:t>– Validando distância do ckeck-in</w:t>
+      </w:r>
+    </w:p>
+    <w:p>
+      <w:r>
+        <w:t xml:space="preserve">33 </w:t>
+      </w:r>
+      <w:r>
+        <w:t>– Caso de uso de criação de academia</w:t>
+      </w:r>
+    </w:p>
+    <w:p>
+      <w:r>
+        <w:t xml:space="preserve">34 </w:t>
+      </w:r>
+      <w:r>
+        <w:t>– Caso de uso de histórico</w:t>
+      </w:r>
+      <w:bookmarkStart w:id="0" w:name="_GoBack"/>
+      <w:bookmarkEnd w:id="0"/>
+    </w:p>
+    <w:p>
+      <w:r>
+        <w:t>35 -</w:t>
+      </w:r>
+    </w:p>
+    <w:p>
+      <w:r>
+        <w:t>36 -</w:t>
+      </w:r>
+    </w:p>
+    <w:p>
+      <w:r>
+        <w:t>37 -</w:t>
+      </w:r>
+    </w:p>
+    <w:p>
+      <w:r>
+        <w:t>38 -</w:t>
       </w:r>
     </w:p>
     <w:p>
       <w:r>
         <w:lastRenderedPageBreak/>
-        <w:t>34 -</w:t>
-      </w:r>
-    </w:p>
-    <w:p>
-      <w:r>
-        <w:t>35 -</w:t>
-      </w:r>
-    </w:p>
-    <w:p>
-      <w:r>
-        <w:t>36 -</w:t>
-      </w:r>
-    </w:p>
-    <w:p>
-      <w:r>
-        <w:t>37 -</w:t>
-      </w:r>
-    </w:p>
-    <w:p>
-      <w:r>
-        <w:t>38 -</w:t>
-      </w:r>
-    </w:p>
-    <w:p>
-      <w:r>
         <w:t>39 -</w:t>
       </w:r>
     </w:p>

</xml_diff>

<commit_message>
26 Refatorando instancias no testes
</commit_message>
<xml_diff>
--- a/2023/03_api_solid.docx
+++ b/2023/03_api_solid.docx
@@ -3076,83 +3076,132 @@
     </w:p>
     <w:p>
       <w:r>
+        <w:rPr>
+          <w:highlight w:val="cyan"/>
+        </w:rPr>
         <w:t xml:space="preserve">26 </w:t>
       </w:r>
       <w:r>
+        <w:rPr>
+          <w:highlight w:val="cyan"/>
+        </w:rPr>
         <w:t xml:space="preserve">– </w:t>
       </w:r>
       <w:r>
+        <w:rPr>
+          <w:highlight w:val="cyan"/>
+        </w:rPr>
         <w:t>Refatorando instancias no testes</w:t>
       </w:r>
     </w:p>
     <w:p>
       <w:r>
-        <w:t xml:space="preserve">27 </w:t>
-      </w:r>
-      <w:r>
-        <w:t>– Utilizando factory pattern</w:t>
-      </w:r>
-    </w:p>
-    <w:p>
-      <w:r>
-        <w:t xml:space="preserve">28 </w:t>
-      </w:r>
-      <w:r>
-        <w:t>– Caso de uso de perfil</w:t>
-      </w:r>
-    </w:p>
-    <w:p>
-      <w:r>
-        <w:t xml:space="preserve">29 </w:t>
-      </w:r>
-      <w:r>
-        <w:t>– Caso de uso de check-in</w:t>
-      </w:r>
-    </w:p>
-    <w:p>
-      <w:r>
-        <w:t xml:space="preserve">30 </w:t>
-      </w:r>
-      <w:r>
-        <w:t>– TDD &amp; Mocking</w:t>
-      </w:r>
-    </w:p>
-    <w:p>
-      <w:r>
-        <w:t xml:space="preserve">31 </w:t>
-      </w:r>
-      <w:r>
-        <w:t>– Validando data do check-in</w:t>
-      </w:r>
-    </w:p>
-    <w:p>
-      <w:r>
-        <w:t xml:space="preserve">32 </w:t>
-      </w:r>
-      <w:r>
-        <w:t>– Validando distância do ckeck-in</w:t>
-      </w:r>
-    </w:p>
-    <w:p>
-      <w:r>
-        <w:t xml:space="preserve">33 </w:t>
-      </w:r>
-      <w:r>
-        <w:t>– Caso de uso de criação de academia</w:t>
-      </w:r>
-    </w:p>
-    <w:p>
-      <w:r>
-        <w:t xml:space="preserve">34 </w:t>
-      </w:r>
-      <w:r>
-        <w:t>– Caso de uso de histórico</w:t>
+        <w:lastRenderedPageBreak/>
+        <w:drawing>
+          <wp:inline distT="0" distB="0" distL="0" distR="0" wp14:anchorId="11BF6267" wp14:editId="5BC37F6D">
+            <wp:extent cx="5400040" cy="4378325"/>
+            <wp:effectExtent l="0" t="0" r="0" b="3175"/>
+            <wp:docPr id="58" name="Imagem 58"/>
+            <wp:cNvGraphicFramePr>
+              <a:graphicFrameLocks xmlns:a="http://schemas.openxmlformats.org/drawingml/2006/main" noChangeAspect="1"/>
+            </wp:cNvGraphicFramePr>
+            <a:graphic xmlns:a="http://schemas.openxmlformats.org/drawingml/2006/main">
+              <a:graphicData uri="http://schemas.openxmlformats.org/drawingml/2006/picture">
+                <pic:pic xmlns:pic="http://schemas.openxmlformats.org/drawingml/2006/picture">
+                  <pic:nvPicPr>
+                    <pic:cNvPr id="1" name=""/>
+                    <pic:cNvPicPr/>
+                  </pic:nvPicPr>
+                  <pic:blipFill>
+                    <a:blip r:embed="rId63"/>
+                    <a:stretch>
+                      <a:fillRect/>
+                    </a:stretch>
+                  </pic:blipFill>
+                  <pic:spPr>
+                    <a:xfrm>
+                      <a:off x="0" y="0"/>
+                      <a:ext cx="5400040" cy="4378325"/>
+                    </a:xfrm>
+                    <a:prstGeom prst="rect">
+                      <a:avLst/>
+                    </a:prstGeom>
+                  </pic:spPr>
+                </pic:pic>
+              </a:graphicData>
+            </a:graphic>
+          </wp:inline>
+        </w:drawing>
       </w:r>
       <w:bookmarkStart w:id="0" w:name="_GoBack"/>
       <w:bookmarkEnd w:id="0"/>
     </w:p>
     <w:p>
       <w:r>
+        <w:t xml:space="preserve">27 </w:t>
+      </w:r>
+      <w:r>
+        <w:t>– Utilizando factory pattern</w:t>
+      </w:r>
+    </w:p>
+    <w:p>
+      <w:r>
+        <w:t xml:space="preserve">28 </w:t>
+      </w:r>
+      <w:r>
+        <w:t>– Caso de uso de perfil</w:t>
+      </w:r>
+    </w:p>
+    <w:p>
+      <w:r>
+        <w:t xml:space="preserve">29 </w:t>
+      </w:r>
+      <w:r>
+        <w:t>– Caso de uso de check-in</w:t>
+      </w:r>
+    </w:p>
+    <w:p>
+      <w:r>
+        <w:t xml:space="preserve">30 </w:t>
+      </w:r>
+      <w:r>
+        <w:t>– TDD &amp; Mocking</w:t>
+      </w:r>
+    </w:p>
+    <w:p>
+      <w:r>
+        <w:t xml:space="preserve">31 </w:t>
+      </w:r>
+      <w:r>
+        <w:t>– Validando data do check-in</w:t>
+      </w:r>
+    </w:p>
+    <w:p>
+      <w:r>
+        <w:t xml:space="preserve">32 </w:t>
+      </w:r>
+      <w:r>
+        <w:t>– Validando distância do ckeck-in</w:t>
+      </w:r>
+    </w:p>
+    <w:p>
+      <w:r>
+        <w:t xml:space="preserve">33 </w:t>
+      </w:r>
+      <w:r>
+        <w:t>– Caso de uso de criação de academia</w:t>
+      </w:r>
+    </w:p>
+    <w:p>
+      <w:r>
+        <w:t xml:space="preserve">34 </w:t>
+      </w:r>
+      <w:r>
+        <w:t>– Caso de uso de histórico</w:t>
+      </w:r>
+    </w:p>
+    <w:p>
+      <w:r>
         <w:t>35 -</w:t>
       </w:r>
     </w:p>
@@ -3173,7 +3222,6 @@
     </w:p>
     <w:p>
       <w:r>
-        <w:lastRenderedPageBreak/>
         <w:t>39 -</w:t>
       </w:r>
     </w:p>

</xml_diff>

<commit_message>
27 Utilizando factory pattern
</commit_message>
<xml_diff>
--- a/2023/03_api_solid.docx
+++ b/2023/03_api_solid.docx
@@ -2509,6 +2509,9 @@
     </w:p>
     <w:p>
       <w:r>
+        <w:rPr>
+          <w:noProof/>
+        </w:rPr>
         <w:lastRenderedPageBreak/>
         <w:drawing>
           <wp:inline distT="0" distB="0" distL="0" distR="0" wp14:anchorId="0788ACD3" wp14:editId="082F7529">
@@ -2549,6 +2552,9 @@
     </w:p>
     <w:p>
       <w:r>
+        <w:rPr>
+          <w:noProof/>
+        </w:rPr>
         <w:drawing>
           <wp:inline distT="0" distB="0" distL="0" distR="0" wp14:anchorId="52E29261" wp14:editId="4EB5A30E">
             <wp:extent cx="5400040" cy="2719070"/>
@@ -2588,6 +2594,9 @@
     </w:p>
     <w:p>
       <w:r>
+        <w:rPr>
+          <w:noProof/>
+        </w:rPr>
         <w:lastRenderedPageBreak/>
         <w:drawing>
           <wp:inline distT="0" distB="0" distL="0" distR="0" wp14:anchorId="081D2C76" wp14:editId="459EBD7D">
@@ -2628,6 +2637,9 @@
     </w:p>
     <w:p>
       <w:r>
+        <w:rPr>
+          <w:noProof/>
+        </w:rPr>
         <w:drawing>
           <wp:inline distT="0" distB="0" distL="0" distR="0" wp14:anchorId="2F943440" wp14:editId="62F410E2">
             <wp:extent cx="5400040" cy="3291205"/>
@@ -2681,6 +2693,9 @@
     </w:p>
     <w:p>
       <w:r>
+        <w:rPr>
+          <w:noProof/>
+        </w:rPr>
         <w:lastRenderedPageBreak/>
         <w:drawing>
           <wp:inline distT="0" distB="0" distL="0" distR="0" wp14:anchorId="091421E2" wp14:editId="3523E28E">
@@ -2741,6 +2756,9 @@
     </w:p>
     <w:p>
       <w:r>
+        <w:rPr>
+          <w:noProof/>
+        </w:rPr>
         <w:drawing>
           <wp:inline distT="0" distB="0" distL="0" distR="0" wp14:anchorId="0DFF4B96" wp14:editId="230EAEAD">
             <wp:extent cx="5400040" cy="2972435"/>
@@ -2780,6 +2798,9 @@
     </w:p>
     <w:p>
       <w:r>
+        <w:rPr>
+          <w:noProof/>
+        </w:rPr>
         <w:lastRenderedPageBreak/>
         <w:drawing>
           <wp:inline distT="0" distB="0" distL="0" distR="0" wp14:anchorId="45ECC8C0" wp14:editId="4059DF44">
@@ -2840,6 +2861,9 @@
     </w:p>
     <w:p>
       <w:r>
+        <w:rPr>
+          <w:noProof/>
+        </w:rPr>
         <w:drawing>
           <wp:inline distT="0" distB="0" distL="0" distR="0" wp14:anchorId="43397087" wp14:editId="6E93C2CC">
             <wp:extent cx="5400040" cy="3263900"/>
@@ -2879,6 +2903,9 @@
     </w:p>
     <w:p>
       <w:r>
+        <w:rPr>
+          <w:noProof/>
+        </w:rPr>
         <w:lastRenderedPageBreak/>
         <w:drawing>
           <wp:inline distT="0" distB="0" distL="0" distR="0" wp14:anchorId="618E1023" wp14:editId="1C8A8434">
@@ -2919,6 +2946,9 @@
     </w:p>
     <w:p>
       <w:r>
+        <w:rPr>
+          <w:noProof/>
+        </w:rPr>
         <w:drawing>
           <wp:inline distT="0" distB="0" distL="0" distR="0" wp14:anchorId="1C10D5BB" wp14:editId="1B1D6C35">
             <wp:extent cx="5400040" cy="3218180"/>
@@ -2958,6 +2988,9 @@
     </w:p>
     <w:p>
       <w:r>
+        <w:rPr>
+          <w:noProof/>
+        </w:rPr>
         <w:drawing>
           <wp:inline distT="0" distB="0" distL="0" distR="0" wp14:anchorId="332E4B37" wp14:editId="6E550AAD">
             <wp:extent cx="5400040" cy="1223645"/>
@@ -2997,6 +3030,9 @@
     </w:p>
     <w:p>
       <w:r>
+        <w:rPr>
+          <w:noProof/>
+        </w:rPr>
         <w:lastRenderedPageBreak/>
         <w:drawing>
           <wp:inline distT="0" distB="0" distL="0" distR="0" wp14:anchorId="521024D8" wp14:editId="0AB1F46E">
@@ -3037,6 +3073,9 @@
     </w:p>
     <w:p>
       <w:r>
+        <w:rPr>
+          <w:noProof/>
+        </w:rPr>
         <w:drawing>
           <wp:inline distT="0" distB="0" distL="0" distR="0" wp14:anchorId="6A69B6C6" wp14:editId="5E5536B4">
             <wp:extent cx="5400040" cy="2999105"/>
@@ -3096,6 +3135,9 @@
     </w:p>
     <w:p>
       <w:r>
+        <w:rPr>
+          <w:noProof/>
+        </w:rPr>
         <w:lastRenderedPageBreak/>
         <w:drawing>
           <wp:inline distT="0" distB="0" distL="0" distR="0" wp14:anchorId="11BF6267" wp14:editId="5BC37F6D">
@@ -3133,19 +3175,103 @@
           </wp:inline>
         </w:drawing>
       </w:r>
+    </w:p>
+    <w:p>
+      <w:r>
+        <w:rPr>
+          <w:highlight w:val="cyan"/>
+        </w:rPr>
+        <w:t xml:space="preserve">27 </w:t>
+      </w:r>
+      <w:r>
+        <w:rPr>
+          <w:highlight w:val="cyan"/>
+        </w:rPr>
+        <w:t>– Utilizando factory pattern</w:t>
+      </w:r>
+    </w:p>
+    <w:p>
+      <w:r>
+        <w:drawing>
+          <wp:inline distT="0" distB="0" distL="0" distR="0" wp14:anchorId="2347ECC6" wp14:editId="0948C491">
+            <wp:extent cx="5400040" cy="2443480"/>
+            <wp:effectExtent l="0" t="0" r="0" b="0"/>
+            <wp:docPr id="45" name="Imagem 45"/>
+            <wp:cNvGraphicFramePr>
+              <a:graphicFrameLocks xmlns:a="http://schemas.openxmlformats.org/drawingml/2006/main" noChangeAspect="1"/>
+            </wp:cNvGraphicFramePr>
+            <a:graphic xmlns:a="http://schemas.openxmlformats.org/drawingml/2006/main">
+              <a:graphicData uri="http://schemas.openxmlformats.org/drawingml/2006/picture">
+                <pic:pic xmlns:pic="http://schemas.openxmlformats.org/drawingml/2006/picture">
+                  <pic:nvPicPr>
+                    <pic:cNvPr id="1" name=""/>
+                    <pic:cNvPicPr/>
+                  </pic:nvPicPr>
+                  <pic:blipFill>
+                    <a:blip r:embed="rId64"/>
+                    <a:stretch>
+                      <a:fillRect/>
+                    </a:stretch>
+                  </pic:blipFill>
+                  <pic:spPr>
+                    <a:xfrm>
+                      <a:off x="0" y="0"/>
+                      <a:ext cx="5400040" cy="2443480"/>
+                    </a:xfrm>
+                    <a:prstGeom prst="rect">
+                      <a:avLst/>
+                    </a:prstGeom>
+                  </pic:spPr>
+                </pic:pic>
+              </a:graphicData>
+            </a:graphic>
+          </wp:inline>
+        </w:drawing>
+      </w:r>
+    </w:p>
+    <w:p>
+      <w:r>
+        <w:drawing>
+          <wp:inline distT="0" distB="0" distL="0" distR="0" wp14:anchorId="46349043" wp14:editId="7C6CC8D4">
+            <wp:extent cx="5400040" cy="1202055"/>
+            <wp:effectExtent l="0" t="0" r="0" b="0"/>
+            <wp:docPr id="59" name="Imagem 59"/>
+            <wp:cNvGraphicFramePr>
+              <a:graphicFrameLocks xmlns:a="http://schemas.openxmlformats.org/drawingml/2006/main" noChangeAspect="1"/>
+            </wp:cNvGraphicFramePr>
+            <a:graphic xmlns:a="http://schemas.openxmlformats.org/drawingml/2006/main">
+              <a:graphicData uri="http://schemas.openxmlformats.org/drawingml/2006/picture">
+                <pic:pic xmlns:pic="http://schemas.openxmlformats.org/drawingml/2006/picture">
+                  <pic:nvPicPr>
+                    <pic:cNvPr id="1" name=""/>
+                    <pic:cNvPicPr/>
+                  </pic:nvPicPr>
+                  <pic:blipFill>
+                    <a:blip r:embed="rId65"/>
+                    <a:stretch>
+                      <a:fillRect/>
+                    </a:stretch>
+                  </pic:blipFill>
+                  <pic:spPr>
+                    <a:xfrm>
+                      <a:off x="0" y="0"/>
+                      <a:ext cx="5400040" cy="1202055"/>
+                    </a:xfrm>
+                    <a:prstGeom prst="rect">
+                      <a:avLst/>
+                    </a:prstGeom>
+                  </pic:spPr>
+                </pic:pic>
+              </a:graphicData>
+            </a:graphic>
+          </wp:inline>
+        </w:drawing>
+      </w:r>
       <w:bookmarkStart w:id="0" w:name="_GoBack"/>
       <w:bookmarkEnd w:id="0"/>
     </w:p>
     <w:p>
       <w:r>
-        <w:t xml:space="preserve">27 </w:t>
-      </w:r>
-      <w:r>
-        <w:t>– Utilizando factory pattern</w:t>
-      </w:r>
-    </w:p>
-    <w:p>
-      <w:r>
         <w:t xml:space="preserve">28 </w:t>
       </w:r>
       <w:r>
@@ -3154,6 +3280,7 @@
     </w:p>
     <w:p>
       <w:r>
+        <w:lastRenderedPageBreak/>
         <w:t xml:space="preserve">29 </w:t>
       </w:r>
       <w:r>
@@ -3161,18 +3288,40 @@
       </w:r>
     </w:p>
     <w:p>
-      <w:r>
+      <w:pPr>
+        <w:rPr>
+          <w:lang w:val="en-US"/>
+        </w:rPr>
+      </w:pPr>
+      <w:r>
+        <w:rPr>
+          <w:lang w:val="en-US"/>
+        </w:rPr>
         <w:t xml:space="preserve">30 </w:t>
       </w:r>
       <w:r>
+        <w:rPr>
+          <w:lang w:val="en-US"/>
+        </w:rPr>
         <w:t>– TDD &amp; Mocking</w:t>
       </w:r>
     </w:p>
     <w:p>
-      <w:r>
+      <w:pPr>
+        <w:rPr>
+          <w:lang w:val="en-US"/>
+        </w:rPr>
+      </w:pPr>
+      <w:r>
+        <w:rPr>
+          <w:lang w:val="en-US"/>
+        </w:rPr>
         <w:t xml:space="preserve">31 </w:t>
       </w:r>
       <w:r>
+        <w:rPr>
+          <w:lang w:val="en-US"/>
+        </w:rPr>
         <w:t>– Validando data do check-in</w:t>
       </w:r>
     </w:p>

</xml_diff>

<commit_message>
28 Caso de uso de perfil
</commit_message>
<xml_diff>
--- a/2023/03_api_solid.docx
+++ b/2023/03_api_solid.docx
@@ -3267,115 +3267,318 @@
           </wp:inline>
         </w:drawing>
       </w:r>
+    </w:p>
+    <w:p>
+      <w:r>
+        <w:rPr>
+          <w:highlight w:val="cyan"/>
+        </w:rPr>
+        <w:t xml:space="preserve">28 </w:t>
+      </w:r>
+      <w:r>
+        <w:rPr>
+          <w:highlight w:val="cyan"/>
+        </w:rPr>
+        <w:t>– Caso de uso de perfil</w:t>
+      </w:r>
+    </w:p>
+    <w:p>
+      <w:r>
+        <w:lastRenderedPageBreak/>
+        <w:drawing>
+          <wp:inline distT="0" distB="0" distL="0" distR="0" wp14:anchorId="4AA6AFFC" wp14:editId="6DA73253">
+            <wp:extent cx="5400040" cy="2480945"/>
+            <wp:effectExtent l="0" t="0" r="0" b="0"/>
+            <wp:docPr id="60" name="Imagem 60"/>
+            <wp:cNvGraphicFramePr>
+              <a:graphicFrameLocks xmlns:a="http://schemas.openxmlformats.org/drawingml/2006/main" noChangeAspect="1"/>
+            </wp:cNvGraphicFramePr>
+            <a:graphic xmlns:a="http://schemas.openxmlformats.org/drawingml/2006/main">
+              <a:graphicData uri="http://schemas.openxmlformats.org/drawingml/2006/picture">
+                <pic:pic xmlns:pic="http://schemas.openxmlformats.org/drawingml/2006/picture">
+                  <pic:nvPicPr>
+                    <pic:cNvPr id="1" name=""/>
+                    <pic:cNvPicPr/>
+                  </pic:nvPicPr>
+                  <pic:blipFill>
+                    <a:blip r:embed="rId66"/>
+                    <a:stretch>
+                      <a:fillRect/>
+                    </a:stretch>
+                  </pic:blipFill>
+                  <pic:spPr>
+                    <a:xfrm>
+                      <a:off x="0" y="0"/>
+                      <a:ext cx="5400040" cy="2480945"/>
+                    </a:xfrm>
+                    <a:prstGeom prst="rect">
+                      <a:avLst/>
+                    </a:prstGeom>
+                  </pic:spPr>
+                </pic:pic>
+              </a:graphicData>
+            </a:graphic>
+          </wp:inline>
+        </w:drawing>
+      </w:r>
+    </w:p>
+    <w:p>
+      <w:r>
+        <w:drawing>
+          <wp:inline distT="0" distB="0" distL="0" distR="0" wp14:anchorId="564F51DF" wp14:editId="33562066">
+            <wp:extent cx="5400040" cy="1938020"/>
+            <wp:effectExtent l="0" t="0" r="0" b="5080"/>
+            <wp:docPr id="61" name="Imagem 61"/>
+            <wp:cNvGraphicFramePr>
+              <a:graphicFrameLocks xmlns:a="http://schemas.openxmlformats.org/drawingml/2006/main" noChangeAspect="1"/>
+            </wp:cNvGraphicFramePr>
+            <a:graphic xmlns:a="http://schemas.openxmlformats.org/drawingml/2006/main">
+              <a:graphicData uri="http://schemas.openxmlformats.org/drawingml/2006/picture">
+                <pic:pic xmlns:pic="http://schemas.openxmlformats.org/drawingml/2006/picture">
+                  <pic:nvPicPr>
+                    <pic:cNvPr id="1" name=""/>
+                    <pic:cNvPicPr/>
+                  </pic:nvPicPr>
+                  <pic:blipFill>
+                    <a:blip r:embed="rId67"/>
+                    <a:stretch>
+                      <a:fillRect/>
+                    </a:stretch>
+                  </pic:blipFill>
+                  <pic:spPr>
+                    <a:xfrm>
+                      <a:off x="0" y="0"/>
+                      <a:ext cx="5400040" cy="1938020"/>
+                    </a:xfrm>
+                    <a:prstGeom prst="rect">
+                      <a:avLst/>
+                    </a:prstGeom>
+                  </pic:spPr>
+                </pic:pic>
+              </a:graphicData>
+            </a:graphic>
+          </wp:inline>
+        </w:drawing>
+      </w:r>
+    </w:p>
+    <w:p>
+      <w:r>
+        <w:drawing>
+          <wp:inline distT="0" distB="0" distL="0" distR="0" wp14:anchorId="7273216E" wp14:editId="1C8C057D">
+            <wp:extent cx="5400040" cy="2733675"/>
+            <wp:effectExtent l="0" t="0" r="0" b="9525"/>
+            <wp:docPr id="62" name="Imagem 62"/>
+            <wp:cNvGraphicFramePr>
+              <a:graphicFrameLocks xmlns:a="http://schemas.openxmlformats.org/drawingml/2006/main" noChangeAspect="1"/>
+            </wp:cNvGraphicFramePr>
+            <a:graphic xmlns:a="http://schemas.openxmlformats.org/drawingml/2006/main">
+              <a:graphicData uri="http://schemas.openxmlformats.org/drawingml/2006/picture">
+                <pic:pic xmlns:pic="http://schemas.openxmlformats.org/drawingml/2006/picture">
+                  <pic:nvPicPr>
+                    <pic:cNvPr id="1" name=""/>
+                    <pic:cNvPicPr/>
+                  </pic:nvPicPr>
+                  <pic:blipFill>
+                    <a:blip r:embed="rId68"/>
+                    <a:stretch>
+                      <a:fillRect/>
+                    </a:stretch>
+                  </pic:blipFill>
+                  <pic:spPr>
+                    <a:xfrm>
+                      <a:off x="0" y="0"/>
+                      <a:ext cx="5400040" cy="2733675"/>
+                    </a:xfrm>
+                    <a:prstGeom prst="rect">
+                      <a:avLst/>
+                    </a:prstGeom>
+                  </pic:spPr>
+                </pic:pic>
+              </a:graphicData>
+            </a:graphic>
+          </wp:inline>
+        </w:drawing>
+      </w:r>
+    </w:p>
+    <w:p>
+      <w:r>
+        <w:lastRenderedPageBreak/>
+        <w:drawing>
+          <wp:inline distT="0" distB="0" distL="0" distR="0" wp14:anchorId="4B502503" wp14:editId="78E015E9">
+            <wp:extent cx="5400040" cy="1403350"/>
+            <wp:effectExtent l="0" t="0" r="0" b="6350"/>
+            <wp:docPr id="63" name="Imagem 63"/>
+            <wp:cNvGraphicFramePr>
+              <a:graphicFrameLocks xmlns:a="http://schemas.openxmlformats.org/drawingml/2006/main" noChangeAspect="1"/>
+            </wp:cNvGraphicFramePr>
+            <a:graphic xmlns:a="http://schemas.openxmlformats.org/drawingml/2006/main">
+              <a:graphicData uri="http://schemas.openxmlformats.org/drawingml/2006/picture">
+                <pic:pic xmlns:pic="http://schemas.openxmlformats.org/drawingml/2006/picture">
+                  <pic:nvPicPr>
+                    <pic:cNvPr id="1" name=""/>
+                    <pic:cNvPicPr/>
+                  </pic:nvPicPr>
+                  <pic:blipFill>
+                    <a:blip r:embed="rId69"/>
+                    <a:stretch>
+                      <a:fillRect/>
+                    </a:stretch>
+                  </pic:blipFill>
+                  <pic:spPr>
+                    <a:xfrm>
+                      <a:off x="0" y="0"/>
+                      <a:ext cx="5400040" cy="1403350"/>
+                    </a:xfrm>
+                    <a:prstGeom prst="rect">
+                      <a:avLst/>
+                    </a:prstGeom>
+                  </pic:spPr>
+                </pic:pic>
+              </a:graphicData>
+            </a:graphic>
+          </wp:inline>
+        </w:drawing>
+      </w:r>
+    </w:p>
+    <w:p>
+      <w:r>
+        <w:drawing>
+          <wp:inline distT="0" distB="0" distL="0" distR="0" wp14:anchorId="4ECB85C7" wp14:editId="347E1784">
+            <wp:extent cx="5400040" cy="3936365"/>
+            <wp:effectExtent l="0" t="0" r="0" b="6985"/>
+            <wp:docPr id="64" name="Imagem 64"/>
+            <wp:cNvGraphicFramePr>
+              <a:graphicFrameLocks xmlns:a="http://schemas.openxmlformats.org/drawingml/2006/main" noChangeAspect="1"/>
+            </wp:cNvGraphicFramePr>
+            <a:graphic xmlns:a="http://schemas.openxmlformats.org/drawingml/2006/main">
+              <a:graphicData uri="http://schemas.openxmlformats.org/drawingml/2006/picture">
+                <pic:pic xmlns:pic="http://schemas.openxmlformats.org/drawingml/2006/picture">
+                  <pic:nvPicPr>
+                    <pic:cNvPr id="1" name=""/>
+                    <pic:cNvPicPr/>
+                  </pic:nvPicPr>
+                  <pic:blipFill>
+                    <a:blip r:embed="rId70"/>
+                    <a:stretch>
+                      <a:fillRect/>
+                    </a:stretch>
+                  </pic:blipFill>
+                  <pic:spPr>
+                    <a:xfrm>
+                      <a:off x="0" y="0"/>
+                      <a:ext cx="5400040" cy="3936365"/>
+                    </a:xfrm>
+                    <a:prstGeom prst="rect">
+                      <a:avLst/>
+                    </a:prstGeom>
+                  </pic:spPr>
+                </pic:pic>
+              </a:graphicData>
+            </a:graphic>
+          </wp:inline>
+        </w:drawing>
+      </w:r>
       <w:bookmarkStart w:id="0" w:name="_GoBack"/>
       <w:bookmarkEnd w:id="0"/>
     </w:p>
     <w:p>
       <w:r>
-        <w:t xml:space="preserve">28 </w:t>
-      </w:r>
-      <w:r>
-        <w:t>– Caso de uso de perfil</w:t>
+        <w:t xml:space="preserve">29 </w:t>
+      </w:r>
+      <w:r>
+        <w:t>– Caso de uso de check-in</w:t>
+      </w:r>
+    </w:p>
+    <w:p>
+      <w:pPr>
+        <w:rPr>
+          <w:lang w:val="en-US"/>
+        </w:rPr>
+      </w:pPr>
+      <w:r>
+        <w:rPr>
+          <w:lang w:val="en-US"/>
+        </w:rPr>
+        <w:t xml:space="preserve">30 </w:t>
+      </w:r>
+      <w:r>
+        <w:rPr>
+          <w:lang w:val="en-US"/>
+        </w:rPr>
+        <w:t>– TDD &amp; Mocking</w:t>
+      </w:r>
+    </w:p>
+    <w:p>
+      <w:pPr>
+        <w:rPr>
+          <w:lang w:val="en-US"/>
+        </w:rPr>
+      </w:pPr>
+      <w:r>
+        <w:rPr>
+          <w:lang w:val="en-US"/>
+        </w:rPr>
+        <w:t xml:space="preserve">31 </w:t>
+      </w:r>
+      <w:r>
+        <w:rPr>
+          <w:lang w:val="en-US"/>
+        </w:rPr>
+        <w:t>– Validando data do check-in</w:t>
+      </w:r>
+    </w:p>
+    <w:p>
+      <w:r>
+        <w:t xml:space="preserve">32 </w:t>
+      </w:r>
+      <w:r>
+        <w:t>– Validando distância do ckeck-in</w:t>
+      </w:r>
+    </w:p>
+    <w:p>
+      <w:r>
+        <w:t xml:space="preserve">33 </w:t>
+      </w:r>
+      <w:r>
+        <w:t>– Caso de uso de criação de academia</w:t>
+      </w:r>
+    </w:p>
+    <w:p>
+      <w:r>
+        <w:t xml:space="preserve">34 </w:t>
+      </w:r>
+      <w:r>
+        <w:t>– Caso de uso de histórico</w:t>
+      </w:r>
+    </w:p>
+    <w:p>
+      <w:r>
+        <w:t>35 -</w:t>
+      </w:r>
+    </w:p>
+    <w:p>
+      <w:r>
+        <w:t>36 -</w:t>
+      </w:r>
+    </w:p>
+    <w:p>
+      <w:r>
+        <w:t>37 -</w:t>
+      </w:r>
+    </w:p>
+    <w:p>
+      <w:r>
+        <w:t>38 -</w:t>
+      </w:r>
+    </w:p>
+    <w:p>
+      <w:r>
+        <w:t>39 -</w:t>
       </w:r>
     </w:p>
     <w:p>
       <w:r>
         <w:lastRenderedPageBreak/>
-        <w:t xml:space="preserve">29 </w:t>
-      </w:r>
-      <w:r>
-        <w:t>– Caso de uso de check-in</w:t>
-      </w:r>
-    </w:p>
-    <w:p>
-      <w:pPr>
-        <w:rPr>
-          <w:lang w:val="en-US"/>
-        </w:rPr>
-      </w:pPr>
-      <w:r>
-        <w:rPr>
-          <w:lang w:val="en-US"/>
-        </w:rPr>
-        <w:t xml:space="preserve">30 </w:t>
-      </w:r>
-      <w:r>
-        <w:rPr>
-          <w:lang w:val="en-US"/>
-        </w:rPr>
-        <w:t>– TDD &amp; Mocking</w:t>
-      </w:r>
-    </w:p>
-    <w:p>
-      <w:pPr>
-        <w:rPr>
-          <w:lang w:val="en-US"/>
-        </w:rPr>
-      </w:pPr>
-      <w:r>
-        <w:rPr>
-          <w:lang w:val="en-US"/>
-        </w:rPr>
-        <w:t xml:space="preserve">31 </w:t>
-      </w:r>
-      <w:r>
-        <w:rPr>
-          <w:lang w:val="en-US"/>
-        </w:rPr>
-        <w:t>– Validando data do check-in</w:t>
-      </w:r>
-    </w:p>
-    <w:p>
-      <w:r>
-        <w:t xml:space="preserve">32 </w:t>
-      </w:r>
-      <w:r>
-        <w:t>– Validando distância do ckeck-in</w:t>
-      </w:r>
-    </w:p>
-    <w:p>
-      <w:r>
-        <w:t xml:space="preserve">33 </w:t>
-      </w:r>
-      <w:r>
-        <w:t>– Caso de uso de criação de academia</w:t>
-      </w:r>
-    </w:p>
-    <w:p>
-      <w:r>
-        <w:t xml:space="preserve">34 </w:t>
-      </w:r>
-      <w:r>
-        <w:t>– Caso de uso de histórico</w:t>
-      </w:r>
-    </w:p>
-    <w:p>
-      <w:r>
-        <w:t>35 -</w:t>
-      </w:r>
-    </w:p>
-    <w:p>
-      <w:r>
-        <w:t>36 -</w:t>
-      </w:r>
-    </w:p>
-    <w:p>
-      <w:r>
-        <w:t>37 -</w:t>
-      </w:r>
-    </w:p>
-    <w:p>
-      <w:r>
-        <w:t>38 -</w:t>
-      </w:r>
-    </w:p>
-    <w:p>
-      <w:r>
-        <w:t>39 -</w:t>
-      </w:r>
-    </w:p>
-    <w:p>
-      <w:r>
         <w:t>40 -</w:t>
       </w:r>
     </w:p>

</xml_diff>

<commit_message>
29 Caso de uso de check-in
</commit_message>
<xml_diff>
--- a/2023/03_api_solid.docx
+++ b/2023/03_api_solid.docx
@@ -96,7 +96,21 @@
         <w:rPr>
           <w:u w:val="single"/>
         </w:rPr>
-        <w:t>npm init -y</w:t>
+        <w:t xml:space="preserve">npm </w:t>
+      </w:r>
+      <w:proofErr w:type="spellStart"/>
+      <w:r>
+        <w:rPr>
+          <w:u w:val="single"/>
+        </w:rPr>
+        <w:t>init</w:t>
+      </w:r>
+      <w:proofErr w:type="spellEnd"/>
+      <w:r>
+        <w:rPr>
+          <w:u w:val="single"/>
+        </w:rPr>
+        <w:t xml:space="preserve"> -y</w:t>
       </w:r>
       <w:r>
         <w:t xml:space="preserve"> e </w:t>
@@ -105,7 +119,21 @@
         <w:rPr>
           <w:u w:val="single"/>
         </w:rPr>
-        <w:t>npm i typescript @types/node -D</w:t>
+        <w:t>npm i typescript @</w:t>
+      </w:r>
+      <w:proofErr w:type="spellStart"/>
+      <w:r>
+        <w:rPr>
+          <w:u w:val="single"/>
+        </w:rPr>
+        <w:t>types</w:t>
+      </w:r>
+      <w:proofErr w:type="spellEnd"/>
+      <w:r>
+        <w:rPr>
+          <w:u w:val="single"/>
+        </w:rPr>
+        <w:t>/node -D</w:t>
       </w:r>
       <w:r>
         <w:t xml:space="preserve"> </w:t>
@@ -117,7 +145,21 @@
         <w:rPr>
           <w:u w:val="single"/>
         </w:rPr>
-        <w:t>npm i tsx tsup -D</w:t>
+        <w:t xml:space="preserve">npm i tsx </w:t>
+      </w:r>
+      <w:proofErr w:type="spellStart"/>
+      <w:r>
+        <w:rPr>
+          <w:u w:val="single"/>
+        </w:rPr>
+        <w:t>tsup</w:t>
+      </w:r>
+      <w:proofErr w:type="spellEnd"/>
+      <w:r>
+        <w:rPr>
+          <w:u w:val="single"/>
+        </w:rPr>
+        <w:t xml:space="preserve"> -D</w:t>
       </w:r>
       <w:r>
         <w:t xml:space="preserve"> depois no terminal executar </w:t>
@@ -126,7 +168,21 @@
         <w:rPr>
           <w:u w:val="single"/>
         </w:rPr>
-        <w:t xml:space="preserve">npx tsc </w:t>
+        <w:t xml:space="preserve">npx </w:t>
+      </w:r>
+      <w:proofErr w:type="spellStart"/>
+      <w:r>
+        <w:rPr>
+          <w:u w:val="single"/>
+        </w:rPr>
+        <w:t>tsc</w:t>
+      </w:r>
+      <w:proofErr w:type="spellEnd"/>
+      <w:r>
+        <w:rPr>
+          <w:u w:val="single"/>
+        </w:rPr>
+        <w:t xml:space="preserve"> </w:t>
       </w:r>
       <w:r>
         <w:rPr>
@@ -134,12 +190,14 @@
         </w:rPr>
         <w:t>–</w:t>
       </w:r>
+      <w:proofErr w:type="spellStart"/>
       <w:r>
         <w:rPr>
           <w:u w:val="single"/>
         </w:rPr>
         <w:t>init</w:t>
       </w:r>
+      <w:proofErr w:type="spellEnd"/>
       <w:r>
         <w:t xml:space="preserve"> </w:t>
       </w:r>
@@ -194,8 +252,16 @@
         <w:rPr>
           <w:u w:val="single"/>
         </w:rPr>
-        <w:t>npm i fastify</w:t>
-      </w:r>
+        <w:t xml:space="preserve">npm i </w:t>
+      </w:r>
+      <w:proofErr w:type="spellStart"/>
+      <w:r>
+        <w:rPr>
+          <w:u w:val="single"/>
+        </w:rPr>
+        <w:t>fastify</w:t>
+      </w:r>
+      <w:proofErr w:type="spellEnd"/>
     </w:p>
     <w:p>
       <w:r>
@@ -340,7 +406,15 @@
     </w:p>
     <w:p>
       <w:r>
-        <w:t>Deixa as versão do npm fixa</w:t>
+        <w:t xml:space="preserve">Deixa </w:t>
+      </w:r>
+      <w:proofErr w:type="gramStart"/>
+      <w:r>
+        <w:t>as versão</w:t>
+      </w:r>
+      <w:proofErr w:type="gramEnd"/>
+      <w:r>
+        <w:t xml:space="preserve"> do npm fixa</w:t>
       </w:r>
     </w:p>
     <w:p>
@@ -407,8 +481,16 @@
         <w:rPr>
           <w:u w:val="single"/>
         </w:rPr>
-        <w:t>npm i dotenv</w:t>
-      </w:r>
+        <w:t xml:space="preserve">npm i </w:t>
+      </w:r>
+      <w:proofErr w:type="spellStart"/>
+      <w:r>
+        <w:rPr>
+          <w:u w:val="single"/>
+        </w:rPr>
+        <w:t>dotenv</w:t>
+      </w:r>
+      <w:proofErr w:type="spellEnd"/>
       <w:r>
         <w:rPr>
           <w:u w:val="single"/>
@@ -422,8 +504,16 @@
         <w:rPr>
           <w:u w:val="single"/>
         </w:rPr>
-        <w:t>npm i zod</w:t>
-      </w:r>
+        <w:t xml:space="preserve">npm i </w:t>
+      </w:r>
+      <w:proofErr w:type="spellStart"/>
+      <w:r>
+        <w:rPr>
+          <w:u w:val="single"/>
+        </w:rPr>
+        <w:t>zod</w:t>
+      </w:r>
+      <w:proofErr w:type="spellEnd"/>
     </w:p>
     <w:p>
       <w:r>
@@ -563,7 +653,21 @@
         <w:rPr>
           <w:highlight w:val="cyan"/>
         </w:rPr>
-        <w:t xml:space="preserve"> Criando aliases de importação</w:t>
+        <w:t xml:space="preserve"> Criando </w:t>
+      </w:r>
+      <w:proofErr w:type="spellStart"/>
+      <w:r>
+        <w:rPr>
+          <w:highlight w:val="cyan"/>
+        </w:rPr>
+        <w:t>aliases</w:t>
+      </w:r>
+      <w:proofErr w:type="spellEnd"/>
+      <w:r>
+        <w:rPr>
+          <w:highlight w:val="cyan"/>
+        </w:rPr>
+        <w:t xml:space="preserve"> de importação</w:t>
       </w:r>
     </w:p>
     <w:p>
@@ -689,8 +793,16 @@
         <w:rPr>
           <w:u w:val="single"/>
         </w:rPr>
-        <w:t>npx prisma init</w:t>
-      </w:r>
+        <w:t xml:space="preserve">npx prisma </w:t>
+      </w:r>
+      <w:proofErr w:type="spellStart"/>
+      <w:r>
+        <w:rPr>
+          <w:u w:val="single"/>
+        </w:rPr>
+        <w:t>init</w:t>
+      </w:r>
+      <w:proofErr w:type="spellEnd"/>
     </w:p>
     <w:p>
       <w:r>
@@ -796,8 +908,16 @@
         <w:rPr>
           <w:u w:val="single"/>
         </w:rPr>
-        <w:t>npx prisma generate</w:t>
-      </w:r>
+        <w:t xml:space="preserve">npx prisma </w:t>
+      </w:r>
+      <w:proofErr w:type="spellStart"/>
+      <w:r>
+        <w:rPr>
+          <w:u w:val="single"/>
+        </w:rPr>
+        <w:t>generate</w:t>
+      </w:r>
+      <w:proofErr w:type="spellEnd"/>
       <w:r>
         <w:t xml:space="preserve"> para gerar as tipagens</w:t>
       </w:r>
@@ -808,8 +928,16 @@
         <w:rPr>
           <w:u w:val="single"/>
         </w:rPr>
-        <w:t>npm i @prisma/client</w:t>
-      </w:r>
+        <w:t>npm i @prisma/</w:t>
+      </w:r>
+      <w:proofErr w:type="spellStart"/>
+      <w:r>
+        <w:rPr>
+          <w:u w:val="single"/>
+        </w:rPr>
+        <w:t>client</w:t>
+      </w:r>
+      <w:proofErr w:type="spellEnd"/>
     </w:p>
     <w:p>
       <w:r>
@@ -859,12 +987,84 @@
       <w:r>
         <w:t xml:space="preserve">e para criar a imagem </w:t>
       </w:r>
-      <w:r>
-        <w:rPr>
-          <w:u w:val="single"/>
-        </w:rPr>
-        <w:t>docker run –name api-solid-pg -e POSTGRESQL_USERNAME=Docker -e POSTGRESQL_PASSWORD=Docker -e POSTGRESQL_DATABASE=apisolid -p 5432:5432 bitnami/postgresql</w:t>
-      </w:r>
+      <w:proofErr w:type="spellStart"/>
+      <w:r>
+        <w:rPr>
+          <w:u w:val="single"/>
+        </w:rPr>
+        <w:t>docker</w:t>
+      </w:r>
+      <w:proofErr w:type="spellEnd"/>
+      <w:r>
+        <w:rPr>
+          <w:u w:val="single"/>
+        </w:rPr>
+        <w:t xml:space="preserve"> </w:t>
+      </w:r>
+      <w:proofErr w:type="spellStart"/>
+      <w:r>
+        <w:rPr>
+          <w:u w:val="single"/>
+        </w:rPr>
+        <w:t>run</w:t>
+      </w:r>
+      <w:proofErr w:type="spellEnd"/>
+      <w:r>
+        <w:rPr>
+          <w:u w:val="single"/>
+        </w:rPr>
+        <w:t xml:space="preserve"> –name </w:t>
+      </w:r>
+      <w:proofErr w:type="spellStart"/>
+      <w:r>
+        <w:rPr>
+          <w:u w:val="single"/>
+        </w:rPr>
+        <w:t>api-solid-pg</w:t>
+      </w:r>
+      <w:proofErr w:type="spellEnd"/>
+      <w:r>
+        <w:rPr>
+          <w:u w:val="single"/>
+        </w:rPr>
+        <w:t xml:space="preserve"> -e POSTGRESQL_USERNAME=Docker -e POSTGRESQL_PASSWORD=Docker -e POSTGRESQL_DATABASE=</w:t>
+      </w:r>
+      <w:proofErr w:type="spellStart"/>
+      <w:r>
+        <w:rPr>
+          <w:u w:val="single"/>
+        </w:rPr>
+        <w:t>apisolid</w:t>
+      </w:r>
+      <w:proofErr w:type="spellEnd"/>
+      <w:r>
+        <w:rPr>
+          <w:u w:val="single"/>
+        </w:rPr>
+        <w:t xml:space="preserve"> -p 5432:5432 </w:t>
+      </w:r>
+      <w:proofErr w:type="spellStart"/>
+      <w:r>
+        <w:rPr>
+          <w:u w:val="single"/>
+        </w:rPr>
+        <w:t>bitnami</w:t>
+      </w:r>
+      <w:proofErr w:type="spellEnd"/>
+      <w:r>
+        <w:rPr>
+          <w:u w:val="single"/>
+        </w:rPr>
+        <w:t>/</w:t>
+      </w:r>
+      <w:proofErr w:type="spellStart"/>
+      <w:r>
+        <w:rPr>
+          <w:u w:val="single"/>
+        </w:rPr>
+        <w:t>postgresql</w:t>
+      </w:r>
+      <w:proofErr w:type="spellEnd"/>
     </w:p>
     <w:p>
       <w:pPr>
@@ -884,12 +1084,14 @@
         </w:rPr>
         <w:t xml:space="preserve"> Docker </w:t>
       </w:r>
+      <w:proofErr w:type="spellStart"/>
       <w:r>
         <w:rPr>
           <w:highlight w:val="cyan"/>
         </w:rPr>
         <w:t>compose</w:t>
       </w:r>
+      <w:proofErr w:type="spellEnd"/>
     </w:p>
     <w:p>
       <w:pPr>
@@ -900,6 +1102,7 @@
       <w:r>
         <w:t xml:space="preserve">Para subir o container </w:t>
       </w:r>
+      <w:proofErr w:type="spellStart"/>
       <w:r>
         <w:rPr>
           <w:u w:val="single"/>
@@ -910,17 +1113,68 @@
         <w:rPr>
           <w:u w:val="single"/>
         </w:rPr>
-        <w:t>ker composse up -d</w:t>
-      </w:r>
-      <w:r>
-        <w:t xml:space="preserve"> e depois para criar as tabela roda o comando </w:t>
-      </w:r>
-      <w:r>
-        <w:rPr>
-          <w:u w:val="single"/>
-        </w:rPr>
-        <w:t>npx prisma migrate dev</w:t>
-      </w:r>
+        <w:t>ker</w:t>
+      </w:r>
+      <w:proofErr w:type="spellEnd"/>
+      <w:r>
+        <w:rPr>
+          <w:u w:val="single"/>
+        </w:rPr>
+        <w:t xml:space="preserve"> composse </w:t>
+      </w:r>
+      <w:proofErr w:type="spellStart"/>
+      <w:r>
+        <w:rPr>
+          <w:u w:val="single"/>
+        </w:rPr>
+        <w:t>up</w:t>
+      </w:r>
+      <w:proofErr w:type="spellEnd"/>
+      <w:r>
+        <w:rPr>
+          <w:u w:val="single"/>
+        </w:rPr>
+        <w:t xml:space="preserve"> -d</w:t>
+      </w:r>
+      <w:r>
+        <w:t xml:space="preserve"> e depois para criar </w:t>
+      </w:r>
+      <w:proofErr w:type="gramStart"/>
+      <w:r>
+        <w:t>as tabela</w:t>
+      </w:r>
+      <w:proofErr w:type="gramEnd"/>
+      <w:r>
+        <w:t xml:space="preserve"> roda o comando </w:t>
+      </w:r>
+      <w:r>
+        <w:rPr>
+          <w:u w:val="single"/>
+        </w:rPr>
+        <w:t xml:space="preserve">npx prisma </w:t>
+      </w:r>
+      <w:proofErr w:type="spellStart"/>
+      <w:r>
+        <w:rPr>
+          <w:u w:val="single"/>
+        </w:rPr>
+        <w:t>migrate</w:t>
+      </w:r>
+      <w:proofErr w:type="spellEnd"/>
+      <w:r>
+        <w:rPr>
+          <w:u w:val="single"/>
+        </w:rPr>
+        <w:t xml:space="preserve"> </w:t>
+      </w:r>
+      <w:proofErr w:type="spellStart"/>
+      <w:r>
+        <w:rPr>
+          <w:u w:val="single"/>
+        </w:rPr>
+        <w:t>dev</w:t>
+      </w:r>
+      <w:proofErr w:type="spellEnd"/>
       <w:r>
         <w:t xml:space="preserve"> e para visualizar a tabela </w:t>
       </w:r>
@@ -928,8 +1182,16 @@
         <w:rPr>
           <w:u w:val="single"/>
         </w:rPr>
-        <w:t>npx prisma studio</w:t>
-      </w:r>
+        <w:t xml:space="preserve">npx prisma </w:t>
+      </w:r>
+      <w:proofErr w:type="spellStart"/>
+      <w:r>
+        <w:rPr>
+          <w:u w:val="single"/>
+        </w:rPr>
+        <w:t>studio</w:t>
+      </w:r>
+      <w:proofErr w:type="spellEnd"/>
     </w:p>
     <w:p>
       <w:pPr>
@@ -1044,19 +1306,63 @@
         <w:rPr>
           <w:highlight w:val="cyan"/>
         </w:rPr>
-        <w:t xml:space="preserve"> Criando schema do prisma</w:t>
-      </w:r>
-    </w:p>
-    <w:p>
-      <w:r>
-        <w:t xml:space="preserve">Depois de alterar as tabela no prisma </w:t>
-      </w:r>
-      <w:r>
-        <w:rPr>
-          <w:u w:val="single"/>
-        </w:rPr>
-        <w:t>npx prisma migrate dev</w:t>
-      </w:r>
+        <w:t xml:space="preserve"> Criando </w:t>
+      </w:r>
+      <w:proofErr w:type="spellStart"/>
+      <w:r>
+        <w:rPr>
+          <w:highlight w:val="cyan"/>
+        </w:rPr>
+        <w:t>schema</w:t>
+      </w:r>
+      <w:proofErr w:type="spellEnd"/>
+      <w:r>
+        <w:rPr>
+          <w:highlight w:val="cyan"/>
+        </w:rPr>
+        <w:t xml:space="preserve"> do prisma</w:t>
+      </w:r>
+    </w:p>
+    <w:p>
+      <w:r>
+        <w:t xml:space="preserve">Depois de alterar </w:t>
+      </w:r>
+      <w:proofErr w:type="gramStart"/>
+      <w:r>
+        <w:t>as tabela</w:t>
+      </w:r>
+      <w:proofErr w:type="gramEnd"/>
+      <w:r>
+        <w:t xml:space="preserve"> no prisma </w:t>
+      </w:r>
+      <w:r>
+        <w:rPr>
+          <w:u w:val="single"/>
+        </w:rPr>
+        <w:t xml:space="preserve">npx prisma </w:t>
+      </w:r>
+      <w:proofErr w:type="spellStart"/>
+      <w:r>
+        <w:rPr>
+          <w:u w:val="single"/>
+        </w:rPr>
+        <w:t>migrate</w:t>
+      </w:r>
+      <w:proofErr w:type="spellEnd"/>
+      <w:r>
+        <w:rPr>
+          <w:u w:val="single"/>
+        </w:rPr>
+        <w:t xml:space="preserve"> </w:t>
+      </w:r>
+      <w:proofErr w:type="spellStart"/>
+      <w:r>
+        <w:rPr>
+          <w:u w:val="single"/>
+        </w:rPr>
+        <w:t>dev</w:t>
+      </w:r>
+      <w:proofErr w:type="spellEnd"/>
     </w:p>
     <w:p>
       <w:r>
@@ -1181,8 +1487,30 @@
         <w:rPr>
           <w:u w:val="single"/>
         </w:rPr>
-        <w:t>npx prisma migrate dev</w:t>
-      </w:r>
+        <w:t xml:space="preserve">npx prisma </w:t>
+      </w:r>
+      <w:proofErr w:type="spellStart"/>
+      <w:r>
+        <w:rPr>
+          <w:u w:val="single"/>
+        </w:rPr>
+        <w:t>migrate</w:t>
+      </w:r>
+      <w:proofErr w:type="spellEnd"/>
+      <w:r>
+        <w:rPr>
+          <w:u w:val="single"/>
+        </w:rPr>
+        <w:t xml:space="preserve"> </w:t>
+      </w:r>
+      <w:proofErr w:type="spellStart"/>
+      <w:r>
+        <w:rPr>
+          <w:u w:val="single"/>
+        </w:rPr>
+        <w:t>dev</w:t>
+      </w:r>
+      <w:proofErr w:type="spellEnd"/>
     </w:p>
     <w:p>
       <w:r>
@@ -1294,7 +1622,21 @@
         <w:rPr>
           <w:highlight w:val="cyan"/>
         </w:rPr>
-        <w:t xml:space="preserve"> Controller de registro</w:t>
+        <w:t xml:space="preserve"> </w:t>
+      </w:r>
+      <w:proofErr w:type="spellStart"/>
+      <w:r>
+        <w:rPr>
+          <w:highlight w:val="cyan"/>
+        </w:rPr>
+        <w:t>Controller</w:t>
+      </w:r>
+      <w:proofErr w:type="spellEnd"/>
+      <w:r>
+        <w:rPr>
+          <w:highlight w:val="cyan"/>
+        </w:rPr>
+        <w:t xml:space="preserve"> de registro</w:t>
       </w:r>
     </w:p>
     <w:p>
@@ -1435,7 +1777,21 @@
         <w:rPr>
           <w:highlight w:val="cyan"/>
         </w:rPr>
-        <w:t xml:space="preserve"> Hash de senha e validação</w:t>
+        <w:t xml:space="preserve"> </w:t>
+      </w:r>
+      <w:proofErr w:type="spellStart"/>
+      <w:r>
+        <w:rPr>
+          <w:highlight w:val="cyan"/>
+        </w:rPr>
+        <w:t>Hash</w:t>
+      </w:r>
+      <w:proofErr w:type="spellEnd"/>
+      <w:r>
+        <w:rPr>
+          <w:highlight w:val="cyan"/>
+        </w:rPr>
+        <w:t xml:space="preserve"> de senha e validação</w:t>
       </w:r>
     </w:p>
     <w:p>
@@ -1446,8 +1802,16 @@
         <w:rPr>
           <w:u w:val="single"/>
         </w:rPr>
-        <w:t>npm i bcryptjs</w:t>
-      </w:r>
+        <w:t xml:space="preserve">npm i </w:t>
+      </w:r>
+      <w:proofErr w:type="spellStart"/>
+      <w:r>
+        <w:rPr>
+          <w:u w:val="single"/>
+        </w:rPr>
+        <w:t>bcryptjs</w:t>
+      </w:r>
+      <w:proofErr w:type="spellEnd"/>
       <w:r>
         <w:t xml:space="preserve"> </w:t>
       </w:r>
@@ -1458,7 +1822,35 @@
         <w:rPr>
           <w:u w:val="single"/>
         </w:rPr>
-        <w:t>npm i @types/bcryptjs -D</w:t>
+        <w:t>npm i @</w:t>
+      </w:r>
+      <w:proofErr w:type="spellStart"/>
+      <w:r>
+        <w:rPr>
+          <w:u w:val="single"/>
+        </w:rPr>
+        <w:t>types</w:t>
+      </w:r>
+      <w:proofErr w:type="spellEnd"/>
+      <w:r>
+        <w:rPr>
+          <w:u w:val="single"/>
+        </w:rPr>
+        <w:t>/</w:t>
+      </w:r>
+      <w:proofErr w:type="spellStart"/>
+      <w:r>
+        <w:rPr>
+          <w:u w:val="single"/>
+        </w:rPr>
+        <w:t>bcryptjs</w:t>
+      </w:r>
+      <w:proofErr w:type="spellEnd"/>
+      <w:r>
+        <w:rPr>
+          <w:u w:val="single"/>
+        </w:rPr>
+        <w:t xml:space="preserve"> -D</w:t>
       </w:r>
     </w:p>
     <w:p>
@@ -1615,12 +2007,28 @@
         </w:rPr>
         <w:t xml:space="preserve"> </w:t>
       </w:r>
-      <w:r>
-        <w:rPr>
-          <w:highlight w:val="cyan"/>
-        </w:rPr>
-        <w:t>Repository patterns</w:t>
-      </w:r>
+      <w:proofErr w:type="spellStart"/>
+      <w:r>
+        <w:rPr>
+          <w:highlight w:val="cyan"/>
+        </w:rPr>
+        <w:t>Repository</w:t>
+      </w:r>
+      <w:proofErr w:type="spellEnd"/>
+      <w:r>
+        <w:rPr>
+          <w:highlight w:val="cyan"/>
+        </w:rPr>
+        <w:t xml:space="preserve"> </w:t>
+      </w:r>
+      <w:proofErr w:type="spellStart"/>
+      <w:r>
+        <w:rPr>
+          <w:highlight w:val="cyan"/>
+        </w:rPr>
+        <w:t>patterns</w:t>
+      </w:r>
+      <w:proofErr w:type="spellEnd"/>
     </w:p>
     <w:p>
       <w:r>
@@ -1817,7 +2225,21 @@
         <w:rPr>
           <w:highlight w:val="cyan"/>
         </w:rPr>
-        <w:t xml:space="preserve"> Interaface do repositorio</w:t>
+        <w:t xml:space="preserve"> </w:t>
+      </w:r>
+      <w:proofErr w:type="spellStart"/>
+      <w:r>
+        <w:rPr>
+          <w:highlight w:val="cyan"/>
+        </w:rPr>
+        <w:t>Interaface</w:t>
+      </w:r>
+      <w:proofErr w:type="spellEnd"/>
+      <w:r>
+        <w:rPr>
+          <w:highlight w:val="cyan"/>
+        </w:rPr>
+        <w:t xml:space="preserve"> do repositorio</w:t>
       </w:r>
     </w:p>
     <w:p>
@@ -2099,7 +2521,35 @@
         <w:rPr>
           <w:highlight w:val="cyan"/>
         </w:rPr>
-        <w:t xml:space="preserve"> Handle de error global</w:t>
+        <w:t xml:space="preserve"> </w:t>
+      </w:r>
+      <w:proofErr w:type="spellStart"/>
+      <w:r>
+        <w:rPr>
+          <w:highlight w:val="cyan"/>
+        </w:rPr>
+        <w:t>Handle</w:t>
+      </w:r>
+      <w:proofErr w:type="spellEnd"/>
+      <w:r>
+        <w:rPr>
+          <w:highlight w:val="cyan"/>
+        </w:rPr>
+        <w:t xml:space="preserve"> de </w:t>
+      </w:r>
+      <w:proofErr w:type="spellStart"/>
+      <w:r>
+        <w:rPr>
+          <w:highlight w:val="cyan"/>
+        </w:rPr>
+        <w:t>error</w:t>
+      </w:r>
+      <w:proofErr w:type="spellEnd"/>
+      <w:r>
+        <w:rPr>
+          <w:highlight w:val="cyan"/>
+        </w:rPr>
+        <w:t xml:space="preserve"> global</w:t>
       </w:r>
     </w:p>
     <w:p>
@@ -2198,8 +2648,16 @@
         <w:rPr>
           <w:highlight w:val="cyan"/>
         </w:rPr>
-        <w:t>– Configurando o vitest</w:t>
-      </w:r>
+        <w:t xml:space="preserve">– Configurando o </w:t>
+      </w:r>
+      <w:proofErr w:type="spellStart"/>
+      <w:r>
+        <w:rPr>
+          <w:highlight w:val="cyan"/>
+        </w:rPr>
+        <w:t>vitest</w:t>
+      </w:r>
+      <w:proofErr w:type="spellEnd"/>
     </w:p>
     <w:p>
       <w:r>
@@ -2209,7 +2667,49 @@
         <w:rPr>
           <w:u w:val="single"/>
         </w:rPr>
-        <w:t>npm i vitest vite-tsconfig-paths -D</w:t>
+        <w:t xml:space="preserve">npm i </w:t>
+      </w:r>
+      <w:proofErr w:type="spellStart"/>
+      <w:r>
+        <w:rPr>
+          <w:u w:val="single"/>
+        </w:rPr>
+        <w:t>vitest</w:t>
+      </w:r>
+      <w:proofErr w:type="spellEnd"/>
+      <w:r>
+        <w:rPr>
+          <w:u w:val="single"/>
+        </w:rPr>
+        <w:t xml:space="preserve"> </w:t>
+      </w:r>
+      <w:proofErr w:type="spellStart"/>
+      <w:r>
+        <w:rPr>
+          <w:u w:val="single"/>
+        </w:rPr>
+        <w:t>vite</w:t>
+      </w:r>
+      <w:proofErr w:type="spellEnd"/>
+      <w:r>
+        <w:rPr>
+          <w:u w:val="single"/>
+        </w:rPr>
+        <w:t>-</w:t>
+      </w:r>
+      <w:proofErr w:type="spellStart"/>
+      <w:r>
+        <w:rPr>
+          <w:u w:val="single"/>
+        </w:rPr>
+        <w:t>tsconfig</w:t>
+      </w:r>
+      <w:proofErr w:type="spellEnd"/>
+      <w:r>
+        <w:rPr>
+          <w:u w:val="single"/>
+        </w:rPr>
+        <w:t>-paths -D</w:t>
       </w:r>
     </w:p>
     <w:p>
@@ -2504,8 +3004,30 @@
         <w:rPr>
           <w:highlight w:val="cyan"/>
         </w:rPr>
-        <w:t>– In-Memory database</w:t>
-      </w:r>
+        <w:t xml:space="preserve">– </w:t>
+      </w:r>
+      <w:proofErr w:type="spellStart"/>
+      <w:r>
+        <w:rPr>
+          <w:highlight w:val="cyan"/>
+        </w:rPr>
+        <w:t>In-Memory</w:t>
+      </w:r>
+      <w:proofErr w:type="spellEnd"/>
+      <w:r>
+        <w:rPr>
+          <w:highlight w:val="cyan"/>
+        </w:rPr>
+        <w:t xml:space="preserve"> </w:t>
+      </w:r>
+      <w:proofErr w:type="spellStart"/>
+      <w:r>
+        <w:rPr>
+          <w:highlight w:val="cyan"/>
+        </w:rPr>
+        <w:t>database</w:t>
+      </w:r>
+      <w:proofErr w:type="spellEnd"/>
     </w:p>
     <w:p>
       <w:r>
@@ -2688,7 +3210,21 @@
         <w:rPr>
           <w:highlight w:val="cyan"/>
         </w:rPr>
-        <w:t>– Gerando coverage de testes</w:t>
+        <w:t xml:space="preserve">– Gerando </w:t>
+      </w:r>
+      <w:proofErr w:type="spellStart"/>
+      <w:r>
+        <w:rPr>
+          <w:highlight w:val="cyan"/>
+        </w:rPr>
+        <w:t>coverage</w:t>
+      </w:r>
+      <w:proofErr w:type="spellEnd"/>
+      <w:r>
+        <w:rPr>
+          <w:highlight w:val="cyan"/>
+        </w:rPr>
+        <w:t xml:space="preserve"> de testes</w:t>
       </w:r>
     </w:p>
     <w:p>
@@ -3126,12 +3662,28 @@
         </w:rPr>
         <w:t xml:space="preserve">– </w:t>
       </w:r>
-      <w:r>
-        <w:rPr>
-          <w:highlight w:val="cyan"/>
-        </w:rPr>
-        <w:t>Refatorando instancias no testes</w:t>
-      </w:r>
+      <w:proofErr w:type="spellStart"/>
+      <w:r>
+        <w:rPr>
+          <w:highlight w:val="cyan"/>
+        </w:rPr>
+        <w:t>Refatorando</w:t>
+      </w:r>
+      <w:proofErr w:type="spellEnd"/>
+      <w:r>
+        <w:rPr>
+          <w:highlight w:val="cyan"/>
+        </w:rPr>
+        <w:t xml:space="preserve"> instancias </w:t>
+      </w:r>
+      <w:proofErr w:type="gramStart"/>
+      <w:r>
+        <w:rPr>
+          <w:highlight w:val="cyan"/>
+        </w:rPr>
+        <w:t>no testes</w:t>
+      </w:r>
+      <w:proofErr w:type="gramEnd"/>
     </w:p>
     <w:p>
       <w:r>
@@ -3187,8 +3739,30 @@
         <w:rPr>
           <w:highlight w:val="cyan"/>
         </w:rPr>
-        <w:t>– Utilizando factory pattern</w:t>
-      </w:r>
+        <w:t xml:space="preserve">– Utilizando </w:t>
+      </w:r>
+      <w:proofErr w:type="spellStart"/>
+      <w:r>
+        <w:rPr>
+          <w:highlight w:val="cyan"/>
+        </w:rPr>
+        <w:t>factory</w:t>
+      </w:r>
+      <w:proofErr w:type="spellEnd"/>
+      <w:r>
+        <w:rPr>
+          <w:highlight w:val="cyan"/>
+        </w:rPr>
+        <w:t xml:space="preserve"> </w:t>
+      </w:r>
+      <w:proofErr w:type="spellStart"/>
+      <w:r>
+        <w:rPr>
+          <w:highlight w:val="cyan"/>
+        </w:rPr>
+        <w:t>pattern</w:t>
+      </w:r>
+      <w:proofErr w:type="spellEnd"/>
     </w:p>
     <w:p>
       <w:r>
@@ -3478,17 +4052,180 @@
           </wp:inline>
         </w:drawing>
       </w:r>
+    </w:p>
+    <w:p>
       <w:bookmarkStart w:id="0" w:name="_GoBack"/>
-      <w:bookmarkEnd w:id="0"/>
-    </w:p>
-    <w:p>
-      <w:r>
+      <w:r>
+        <w:rPr>
+          <w:highlight w:val="cyan"/>
+        </w:rPr>
         <w:t xml:space="preserve">29 </w:t>
       </w:r>
       <w:r>
+        <w:rPr>
+          <w:highlight w:val="cyan"/>
+        </w:rPr>
         <w:t>– Caso de uso de check-in</w:t>
       </w:r>
     </w:p>
+    <w:bookmarkEnd w:id="0"/>
+    <w:p>
+      <w:r>
+        <w:drawing>
+          <wp:inline distT="0" distB="0" distL="0" distR="0" wp14:anchorId="18566B95" wp14:editId="5AB24607">
+            <wp:extent cx="5400040" cy="2701925"/>
+            <wp:effectExtent l="0" t="0" r="0" b="3175"/>
+            <wp:docPr id="65" name="Imagem 65"/>
+            <wp:cNvGraphicFramePr>
+              <a:graphicFrameLocks xmlns:a="http://schemas.openxmlformats.org/drawingml/2006/main" noChangeAspect="1"/>
+            </wp:cNvGraphicFramePr>
+            <a:graphic xmlns:a="http://schemas.openxmlformats.org/drawingml/2006/main">
+              <a:graphicData uri="http://schemas.openxmlformats.org/drawingml/2006/picture">
+                <pic:pic xmlns:pic="http://schemas.openxmlformats.org/drawingml/2006/picture">
+                  <pic:nvPicPr>
+                    <pic:cNvPr id="1" name=""/>
+                    <pic:cNvPicPr/>
+                  </pic:nvPicPr>
+                  <pic:blipFill>
+                    <a:blip r:embed="rId71"/>
+                    <a:stretch>
+                      <a:fillRect/>
+                    </a:stretch>
+                  </pic:blipFill>
+                  <pic:spPr>
+                    <a:xfrm>
+                      <a:off x="0" y="0"/>
+                      <a:ext cx="5400040" cy="2701925"/>
+                    </a:xfrm>
+                    <a:prstGeom prst="rect">
+                      <a:avLst/>
+                    </a:prstGeom>
+                  </pic:spPr>
+                </pic:pic>
+              </a:graphicData>
+            </a:graphic>
+          </wp:inline>
+        </w:drawing>
+      </w:r>
+    </w:p>
+    <w:p>
+      <w:r>
+        <w:lastRenderedPageBreak/>
+        <w:drawing>
+          <wp:inline distT="0" distB="0" distL="0" distR="0" wp14:anchorId="54DC7AA1" wp14:editId="0F103663">
+            <wp:extent cx="5400040" cy="2561590"/>
+            <wp:effectExtent l="0" t="0" r="0" b="0"/>
+            <wp:docPr id="66" name="Imagem 66"/>
+            <wp:cNvGraphicFramePr>
+              <a:graphicFrameLocks xmlns:a="http://schemas.openxmlformats.org/drawingml/2006/main" noChangeAspect="1"/>
+            </wp:cNvGraphicFramePr>
+            <a:graphic xmlns:a="http://schemas.openxmlformats.org/drawingml/2006/main">
+              <a:graphicData uri="http://schemas.openxmlformats.org/drawingml/2006/picture">
+                <pic:pic xmlns:pic="http://schemas.openxmlformats.org/drawingml/2006/picture">
+                  <pic:nvPicPr>
+                    <pic:cNvPr id="1" name=""/>
+                    <pic:cNvPicPr/>
+                  </pic:nvPicPr>
+                  <pic:blipFill>
+                    <a:blip r:embed="rId72"/>
+                    <a:stretch>
+                      <a:fillRect/>
+                    </a:stretch>
+                  </pic:blipFill>
+                  <pic:spPr>
+                    <a:xfrm>
+                      <a:off x="0" y="0"/>
+                      <a:ext cx="5400040" cy="2561590"/>
+                    </a:xfrm>
+                    <a:prstGeom prst="rect">
+                      <a:avLst/>
+                    </a:prstGeom>
+                  </pic:spPr>
+                </pic:pic>
+              </a:graphicData>
+            </a:graphic>
+          </wp:inline>
+        </w:drawing>
+      </w:r>
+    </w:p>
+    <w:p>
+      <w:r>
+        <w:drawing>
+          <wp:inline distT="0" distB="0" distL="0" distR="0" wp14:anchorId="20524C18" wp14:editId="3C68F36F">
+            <wp:extent cx="5400040" cy="2193925"/>
+            <wp:effectExtent l="0" t="0" r="0" b="0"/>
+            <wp:docPr id="67" name="Imagem 67"/>
+            <wp:cNvGraphicFramePr>
+              <a:graphicFrameLocks xmlns:a="http://schemas.openxmlformats.org/drawingml/2006/main" noChangeAspect="1"/>
+            </wp:cNvGraphicFramePr>
+            <a:graphic xmlns:a="http://schemas.openxmlformats.org/drawingml/2006/main">
+              <a:graphicData uri="http://schemas.openxmlformats.org/drawingml/2006/picture">
+                <pic:pic xmlns:pic="http://schemas.openxmlformats.org/drawingml/2006/picture">
+                  <pic:nvPicPr>
+                    <pic:cNvPr id="1" name=""/>
+                    <pic:cNvPicPr/>
+                  </pic:nvPicPr>
+                  <pic:blipFill>
+                    <a:blip r:embed="rId73"/>
+                    <a:stretch>
+                      <a:fillRect/>
+                    </a:stretch>
+                  </pic:blipFill>
+                  <pic:spPr>
+                    <a:xfrm>
+                      <a:off x="0" y="0"/>
+                      <a:ext cx="5400040" cy="2193925"/>
+                    </a:xfrm>
+                    <a:prstGeom prst="rect">
+                      <a:avLst/>
+                    </a:prstGeom>
+                  </pic:spPr>
+                </pic:pic>
+              </a:graphicData>
+            </a:graphic>
+          </wp:inline>
+        </w:drawing>
+      </w:r>
+    </w:p>
+    <w:p>
+      <w:r>
+        <w:drawing>
+          <wp:inline distT="0" distB="0" distL="0" distR="0" wp14:anchorId="6066C8DC" wp14:editId="391DE2AD">
+            <wp:extent cx="5400040" cy="2310765"/>
+            <wp:effectExtent l="0" t="0" r="0" b="0"/>
+            <wp:docPr id="68" name="Imagem 68"/>
+            <wp:cNvGraphicFramePr>
+              <a:graphicFrameLocks xmlns:a="http://schemas.openxmlformats.org/drawingml/2006/main" noChangeAspect="1"/>
+            </wp:cNvGraphicFramePr>
+            <a:graphic xmlns:a="http://schemas.openxmlformats.org/drawingml/2006/main">
+              <a:graphicData uri="http://schemas.openxmlformats.org/drawingml/2006/picture">
+                <pic:pic xmlns:pic="http://schemas.openxmlformats.org/drawingml/2006/picture">
+                  <pic:nvPicPr>
+                    <pic:cNvPr id="1" name=""/>
+                    <pic:cNvPicPr/>
+                  </pic:nvPicPr>
+                  <pic:blipFill>
+                    <a:blip r:embed="rId74"/>
+                    <a:stretch>
+                      <a:fillRect/>
+                    </a:stretch>
+                  </pic:blipFill>
+                  <pic:spPr>
+                    <a:xfrm>
+                      <a:off x="0" y="0"/>
+                      <a:ext cx="5400040" cy="2310765"/>
+                    </a:xfrm>
+                    <a:prstGeom prst="rect">
+                      <a:avLst/>
+                    </a:prstGeom>
+                  </pic:spPr>
+                </pic:pic>
+              </a:graphicData>
+            </a:graphic>
+          </wp:inline>
+        </w:drawing>
+      </w:r>
+    </w:p>
     <w:p>
       <w:pPr>
         <w:rPr>
@@ -3524,7 +4261,21 @@
         <w:rPr>
           <w:lang w:val="en-US"/>
         </w:rPr>
-        <w:t>– Validando data do check-in</w:t>
+        <w:t xml:space="preserve">– </w:t>
+      </w:r>
+      <w:proofErr w:type="spellStart"/>
+      <w:r>
+        <w:rPr>
+          <w:lang w:val="en-US"/>
+        </w:rPr>
+        <w:t>Validando</w:t>
+      </w:r>
+      <w:proofErr w:type="spellEnd"/>
+      <w:r>
+        <w:rPr>
+          <w:lang w:val="en-US"/>
+        </w:rPr>
+        <w:t xml:space="preserve"> data do check-in</w:t>
       </w:r>
     </w:p>
     <w:p>
@@ -3532,7 +4283,15 @@
         <w:t xml:space="preserve">32 </w:t>
       </w:r>
       <w:r>
-        <w:t>– Validando distância do ckeck-in</w:t>
+        <w:t xml:space="preserve">– Validando distância do </w:t>
+      </w:r>
+      <w:proofErr w:type="spellStart"/>
+      <w:r>
+        <w:t>ckeck</w:t>
+      </w:r>
+      <w:proofErr w:type="spellEnd"/>
+      <w:r>
+        <w:t>-in</w:t>
       </w:r>
     </w:p>
     <w:p>
@@ -3553,6 +4312,7 @@
     </w:p>
     <w:p>
       <w:r>
+        <w:lastRenderedPageBreak/>
         <w:t>35 -</w:t>
       </w:r>
     </w:p>
@@ -3578,7 +4338,6 @@
     </w:p>
     <w:p>
       <w:r>
-        <w:lastRenderedPageBreak/>
         <w:t>40 -</w:t>
       </w:r>
     </w:p>

</xml_diff>

<commit_message>
30 TDD & Mocking
</commit_message>
<xml_diff>
--- a/2023/03_api_solid.docx
+++ b/2023/03_api_solid.docx
@@ -96,108 +96,50 @@
         <w:rPr>
           <w:u w:val="single"/>
         </w:rPr>
-        <w:t xml:space="preserve">npm </w:t>
-      </w:r>
-      <w:proofErr w:type="spellStart"/>
+        <w:t>npm init -y</w:t>
+      </w:r>
+      <w:r>
+        <w:t xml:space="preserve"> e </w:t>
+      </w:r>
       <w:r>
         <w:rPr>
           <w:u w:val="single"/>
         </w:rPr>
+        <w:t>npm i typescript @types/node -D</w:t>
+      </w:r>
+      <w:r>
+        <w:t xml:space="preserve"> </w:t>
+      </w:r>
+      <w:r>
+        <w:t xml:space="preserve">e </w:t>
+      </w:r>
+      <w:r>
+        <w:rPr>
+          <w:u w:val="single"/>
+        </w:rPr>
+        <w:t>npm i tsx tsup -D</w:t>
+      </w:r>
+      <w:r>
+        <w:t xml:space="preserve"> depois no terminal executar </w:t>
+      </w:r>
+      <w:r>
+        <w:rPr>
+          <w:u w:val="single"/>
+        </w:rPr>
+        <w:t xml:space="preserve">npx tsc </w:t>
+      </w:r>
+      <w:r>
+        <w:rPr>
+          <w:u w:val="single"/>
+        </w:rPr>
+        <w:t>–</w:t>
+      </w:r>
+      <w:r>
+        <w:rPr>
+          <w:u w:val="single"/>
+        </w:rPr>
         <w:t>init</w:t>
       </w:r>
-      <w:proofErr w:type="spellEnd"/>
-      <w:r>
-        <w:rPr>
-          <w:u w:val="single"/>
-        </w:rPr>
-        <w:t xml:space="preserve"> -y</w:t>
-      </w:r>
-      <w:r>
-        <w:t xml:space="preserve"> e </w:t>
-      </w:r>
-      <w:r>
-        <w:rPr>
-          <w:u w:val="single"/>
-        </w:rPr>
-        <w:t>npm i typescript @</w:t>
-      </w:r>
-      <w:proofErr w:type="spellStart"/>
-      <w:r>
-        <w:rPr>
-          <w:u w:val="single"/>
-        </w:rPr>
-        <w:t>types</w:t>
-      </w:r>
-      <w:proofErr w:type="spellEnd"/>
-      <w:r>
-        <w:rPr>
-          <w:u w:val="single"/>
-        </w:rPr>
-        <w:t>/node -D</w:t>
-      </w:r>
-      <w:r>
-        <w:t xml:space="preserve"> </w:t>
-      </w:r>
-      <w:r>
-        <w:t xml:space="preserve">e </w:t>
-      </w:r>
-      <w:r>
-        <w:rPr>
-          <w:u w:val="single"/>
-        </w:rPr>
-        <w:t xml:space="preserve">npm i tsx </w:t>
-      </w:r>
-      <w:proofErr w:type="spellStart"/>
-      <w:r>
-        <w:rPr>
-          <w:u w:val="single"/>
-        </w:rPr>
-        <w:t>tsup</w:t>
-      </w:r>
-      <w:proofErr w:type="spellEnd"/>
-      <w:r>
-        <w:rPr>
-          <w:u w:val="single"/>
-        </w:rPr>
-        <w:t xml:space="preserve"> -D</w:t>
-      </w:r>
-      <w:r>
-        <w:t xml:space="preserve"> depois no terminal executar </w:t>
-      </w:r>
-      <w:r>
-        <w:rPr>
-          <w:u w:val="single"/>
-        </w:rPr>
-        <w:t xml:space="preserve">npx </w:t>
-      </w:r>
-      <w:proofErr w:type="spellStart"/>
-      <w:r>
-        <w:rPr>
-          <w:u w:val="single"/>
-        </w:rPr>
-        <w:t>tsc</w:t>
-      </w:r>
-      <w:proofErr w:type="spellEnd"/>
-      <w:r>
-        <w:rPr>
-          <w:u w:val="single"/>
-        </w:rPr>
-        <w:t xml:space="preserve"> </w:t>
-      </w:r>
-      <w:r>
-        <w:rPr>
-          <w:u w:val="single"/>
-        </w:rPr>
-        <w:t>–</w:t>
-      </w:r>
-      <w:proofErr w:type="spellStart"/>
-      <w:r>
-        <w:rPr>
-          <w:u w:val="single"/>
-        </w:rPr>
-        <w:t>init</w:t>
-      </w:r>
-      <w:proofErr w:type="spellEnd"/>
       <w:r>
         <w:t xml:space="preserve"> </w:t>
       </w:r>
@@ -252,16 +194,8 @@
         <w:rPr>
           <w:u w:val="single"/>
         </w:rPr>
-        <w:t xml:space="preserve">npm i </w:t>
-      </w:r>
-      <w:proofErr w:type="spellStart"/>
-      <w:r>
-        <w:rPr>
-          <w:u w:val="single"/>
-        </w:rPr>
-        <w:t>fastify</w:t>
-      </w:r>
-      <w:proofErr w:type="spellEnd"/>
+        <w:t>npm i fastify</w:t>
+      </w:r>
     </w:p>
     <w:p>
       <w:r>
@@ -406,15 +340,7 @@
     </w:p>
     <w:p>
       <w:r>
-        <w:t xml:space="preserve">Deixa </w:t>
-      </w:r>
-      <w:proofErr w:type="gramStart"/>
-      <w:r>
-        <w:t>as versão</w:t>
-      </w:r>
-      <w:proofErr w:type="gramEnd"/>
-      <w:r>
-        <w:t xml:space="preserve"> do npm fixa</w:t>
+        <w:t>Deixa as versão do npm fixa</w:t>
       </w:r>
     </w:p>
     <w:p>
@@ -481,39 +407,23 @@
         <w:rPr>
           <w:u w:val="single"/>
         </w:rPr>
-        <w:t xml:space="preserve">npm i </w:t>
-      </w:r>
-      <w:proofErr w:type="spellStart"/>
+        <w:t>npm i dotenv</w:t>
+      </w:r>
       <w:r>
         <w:rPr>
           <w:u w:val="single"/>
         </w:rPr>
-        <w:t>dotenv</w:t>
-      </w:r>
-      <w:proofErr w:type="spellEnd"/>
+        <w:t xml:space="preserve"> </w:t>
+      </w:r>
+      <w:r>
+        <w:t xml:space="preserve">e </w:t>
+      </w:r>
       <w:r>
         <w:rPr>
           <w:u w:val="single"/>
         </w:rPr>
-        <w:t xml:space="preserve"> </w:t>
-      </w:r>
-      <w:r>
-        <w:t xml:space="preserve">e </w:t>
-      </w:r>
-      <w:r>
-        <w:rPr>
-          <w:u w:val="single"/>
-        </w:rPr>
-        <w:t xml:space="preserve">npm i </w:t>
-      </w:r>
-      <w:proofErr w:type="spellStart"/>
-      <w:r>
-        <w:rPr>
-          <w:u w:val="single"/>
-        </w:rPr>
-        <w:t>zod</w:t>
-      </w:r>
-      <w:proofErr w:type="spellEnd"/>
+        <w:t>npm i zod</w:t>
+      </w:r>
     </w:p>
     <w:p>
       <w:r>
@@ -653,21 +563,7 @@
         <w:rPr>
           <w:highlight w:val="cyan"/>
         </w:rPr>
-        <w:t xml:space="preserve"> Criando </w:t>
-      </w:r>
-      <w:proofErr w:type="spellStart"/>
-      <w:r>
-        <w:rPr>
-          <w:highlight w:val="cyan"/>
-        </w:rPr>
-        <w:t>aliases</w:t>
-      </w:r>
-      <w:proofErr w:type="spellEnd"/>
-      <w:r>
-        <w:rPr>
-          <w:highlight w:val="cyan"/>
-        </w:rPr>
-        <w:t xml:space="preserve"> de importação</w:t>
+        <w:t xml:space="preserve"> Criando aliases de importação</w:t>
       </w:r>
     </w:p>
     <w:p>
@@ -793,16 +689,8 @@
         <w:rPr>
           <w:u w:val="single"/>
         </w:rPr>
-        <w:t xml:space="preserve">npx prisma </w:t>
-      </w:r>
-      <w:proofErr w:type="spellStart"/>
-      <w:r>
-        <w:rPr>
-          <w:u w:val="single"/>
-        </w:rPr>
-        <w:t>init</w:t>
-      </w:r>
-      <w:proofErr w:type="spellEnd"/>
+        <w:t>npx prisma init</w:t>
+      </w:r>
     </w:p>
     <w:p>
       <w:r>
@@ -908,36 +796,20 @@
         <w:rPr>
           <w:u w:val="single"/>
         </w:rPr>
-        <w:t xml:space="preserve">npx prisma </w:t>
-      </w:r>
-      <w:proofErr w:type="spellStart"/>
+        <w:t>npx prisma generate</w:t>
+      </w:r>
+      <w:r>
+        <w:t xml:space="preserve"> para gerar as tipagens</w:t>
+      </w:r>
+      <w:r>
+        <w:t xml:space="preserve"> e depois instalar o </w:t>
+      </w:r>
       <w:r>
         <w:rPr>
           <w:u w:val="single"/>
         </w:rPr>
-        <w:t>generate</w:t>
-      </w:r>
-      <w:proofErr w:type="spellEnd"/>
-      <w:r>
-        <w:t xml:space="preserve"> para gerar as tipagens</w:t>
-      </w:r>
-      <w:r>
-        <w:t xml:space="preserve"> e depois instalar o </w:t>
-      </w:r>
-      <w:r>
-        <w:rPr>
-          <w:u w:val="single"/>
-        </w:rPr>
-        <w:t>npm i @prisma/</w:t>
-      </w:r>
-      <w:proofErr w:type="spellStart"/>
-      <w:r>
-        <w:rPr>
-          <w:u w:val="single"/>
-        </w:rPr>
-        <w:t>client</w:t>
-      </w:r>
-      <w:proofErr w:type="spellEnd"/>
+        <w:t>npm i @prisma/client</w:t>
+      </w:r>
     </w:p>
     <w:p>
       <w:r>
@@ -987,84 +859,12 @@
       <w:r>
         <w:t xml:space="preserve">e para criar a imagem </w:t>
       </w:r>
-      <w:proofErr w:type="spellStart"/>
       <w:r>
         <w:rPr>
           <w:u w:val="single"/>
         </w:rPr>
-        <w:t>docker</w:t>
-      </w:r>
-      <w:proofErr w:type="spellEnd"/>
-      <w:r>
-        <w:rPr>
-          <w:u w:val="single"/>
-        </w:rPr>
-        <w:t xml:space="preserve"> </w:t>
-      </w:r>
-      <w:proofErr w:type="spellStart"/>
-      <w:r>
-        <w:rPr>
-          <w:u w:val="single"/>
-        </w:rPr>
-        <w:t>run</w:t>
-      </w:r>
-      <w:proofErr w:type="spellEnd"/>
-      <w:r>
-        <w:rPr>
-          <w:u w:val="single"/>
-        </w:rPr>
-        <w:t xml:space="preserve"> –name </w:t>
-      </w:r>
-      <w:proofErr w:type="spellStart"/>
-      <w:r>
-        <w:rPr>
-          <w:u w:val="single"/>
-        </w:rPr>
-        <w:t>api-solid-pg</w:t>
-      </w:r>
-      <w:proofErr w:type="spellEnd"/>
-      <w:r>
-        <w:rPr>
-          <w:u w:val="single"/>
-        </w:rPr>
-        <w:t xml:space="preserve"> -e POSTGRESQL_USERNAME=Docker -e POSTGRESQL_PASSWORD=Docker -e POSTGRESQL_DATABASE=</w:t>
-      </w:r>
-      <w:proofErr w:type="spellStart"/>
-      <w:r>
-        <w:rPr>
-          <w:u w:val="single"/>
-        </w:rPr>
-        <w:t>apisolid</w:t>
-      </w:r>
-      <w:proofErr w:type="spellEnd"/>
-      <w:r>
-        <w:rPr>
-          <w:u w:val="single"/>
-        </w:rPr>
-        <w:t xml:space="preserve"> -p 5432:5432 </w:t>
-      </w:r>
-      <w:proofErr w:type="spellStart"/>
-      <w:r>
-        <w:rPr>
-          <w:u w:val="single"/>
-        </w:rPr>
-        <w:t>bitnami</w:t>
-      </w:r>
-      <w:proofErr w:type="spellEnd"/>
-      <w:r>
-        <w:rPr>
-          <w:u w:val="single"/>
-        </w:rPr>
-        <w:t>/</w:t>
-      </w:r>
-      <w:proofErr w:type="spellStart"/>
-      <w:r>
-        <w:rPr>
-          <w:u w:val="single"/>
-        </w:rPr>
-        <w:t>postgresql</w:t>
-      </w:r>
-      <w:proofErr w:type="spellEnd"/>
+        <w:t>docker run –name api-solid-pg -e POSTGRESQL_USERNAME=Docker -e POSTGRESQL_PASSWORD=Docker -e POSTGRESQL_DATABASE=apisolid -p 5432:5432 bitnami/postgresql</w:t>
+      </w:r>
     </w:p>
     <w:p>
       <w:pPr>
@@ -1084,14 +884,12 @@
         </w:rPr>
         <w:t xml:space="preserve"> Docker </w:t>
       </w:r>
-      <w:proofErr w:type="spellStart"/>
       <w:r>
         <w:rPr>
           <w:highlight w:val="cyan"/>
         </w:rPr>
         <w:t>compose</w:t>
       </w:r>
-      <w:proofErr w:type="spellEnd"/>
     </w:p>
     <w:p>
       <w:pPr>
@@ -1102,7 +900,6 @@
       <w:r>
         <w:t xml:space="preserve">Para subir o container </w:t>
       </w:r>
-      <w:proofErr w:type="spellStart"/>
       <w:r>
         <w:rPr>
           <w:u w:val="single"/>
@@ -1113,85 +910,26 @@
         <w:rPr>
           <w:u w:val="single"/>
         </w:rPr>
-        <w:t>ker</w:t>
-      </w:r>
-      <w:proofErr w:type="spellEnd"/>
+        <w:t>ker composse up -d</w:t>
+      </w:r>
+      <w:r>
+        <w:t xml:space="preserve"> e depois para criar as tabela roda o comando </w:t>
+      </w:r>
       <w:r>
         <w:rPr>
           <w:u w:val="single"/>
         </w:rPr>
-        <w:t xml:space="preserve"> composse </w:t>
-      </w:r>
-      <w:proofErr w:type="spellStart"/>
+        <w:t>npx prisma migrate dev</w:t>
+      </w:r>
+      <w:r>
+        <w:t xml:space="preserve"> e para visualizar a tabela </w:t>
+      </w:r>
       <w:r>
         <w:rPr>
           <w:u w:val="single"/>
         </w:rPr>
-        <w:t>up</w:t>
-      </w:r>
-      <w:proofErr w:type="spellEnd"/>
-      <w:r>
-        <w:rPr>
-          <w:u w:val="single"/>
-        </w:rPr>
-        <w:t xml:space="preserve"> -d</w:t>
-      </w:r>
-      <w:r>
-        <w:t xml:space="preserve"> e depois para criar </w:t>
-      </w:r>
-      <w:proofErr w:type="gramStart"/>
-      <w:r>
-        <w:t>as tabela</w:t>
-      </w:r>
-      <w:proofErr w:type="gramEnd"/>
-      <w:r>
-        <w:t xml:space="preserve"> roda o comando </w:t>
-      </w:r>
-      <w:r>
-        <w:rPr>
-          <w:u w:val="single"/>
-        </w:rPr>
-        <w:t xml:space="preserve">npx prisma </w:t>
-      </w:r>
-      <w:proofErr w:type="spellStart"/>
-      <w:r>
-        <w:rPr>
-          <w:u w:val="single"/>
-        </w:rPr>
-        <w:t>migrate</w:t>
-      </w:r>
-      <w:proofErr w:type="spellEnd"/>
-      <w:r>
-        <w:rPr>
-          <w:u w:val="single"/>
-        </w:rPr>
-        <w:t xml:space="preserve"> </w:t>
-      </w:r>
-      <w:proofErr w:type="spellStart"/>
-      <w:r>
-        <w:rPr>
-          <w:u w:val="single"/>
-        </w:rPr>
-        <w:t>dev</w:t>
-      </w:r>
-      <w:proofErr w:type="spellEnd"/>
-      <w:r>
-        <w:t xml:space="preserve"> e para visualizar a tabela </w:t>
-      </w:r>
-      <w:r>
-        <w:rPr>
-          <w:u w:val="single"/>
-        </w:rPr>
-        <w:t xml:space="preserve">npx prisma </w:t>
-      </w:r>
-      <w:proofErr w:type="spellStart"/>
-      <w:r>
-        <w:rPr>
-          <w:u w:val="single"/>
-        </w:rPr>
-        <w:t>studio</w:t>
-      </w:r>
-      <w:proofErr w:type="spellEnd"/>
+        <w:t>npx prisma studio</w:t>
+      </w:r>
     </w:p>
     <w:p>
       <w:pPr>
@@ -1306,63 +1044,19 @@
         <w:rPr>
           <w:highlight w:val="cyan"/>
         </w:rPr>
-        <w:t xml:space="preserve"> Criando </w:t>
-      </w:r>
-      <w:proofErr w:type="spellStart"/>
-      <w:r>
-        <w:rPr>
-          <w:highlight w:val="cyan"/>
-        </w:rPr>
-        <w:t>schema</w:t>
-      </w:r>
-      <w:proofErr w:type="spellEnd"/>
-      <w:r>
-        <w:rPr>
-          <w:highlight w:val="cyan"/>
-        </w:rPr>
-        <w:t xml:space="preserve"> do prisma</w:t>
-      </w:r>
-    </w:p>
-    <w:p>
-      <w:r>
-        <w:t xml:space="preserve">Depois de alterar </w:t>
-      </w:r>
-      <w:proofErr w:type="gramStart"/>
-      <w:r>
-        <w:t>as tabela</w:t>
-      </w:r>
-      <w:proofErr w:type="gramEnd"/>
-      <w:r>
-        <w:t xml:space="preserve"> no prisma </w:t>
+        <w:t xml:space="preserve"> Criando schema do prisma</w:t>
+      </w:r>
+    </w:p>
+    <w:p>
+      <w:r>
+        <w:t xml:space="preserve">Depois de alterar as tabela no prisma </w:t>
       </w:r>
       <w:r>
         <w:rPr>
           <w:u w:val="single"/>
         </w:rPr>
-        <w:t xml:space="preserve">npx prisma </w:t>
-      </w:r>
-      <w:proofErr w:type="spellStart"/>
-      <w:r>
-        <w:rPr>
-          <w:u w:val="single"/>
-        </w:rPr>
-        <w:t>migrate</w:t>
-      </w:r>
-      <w:proofErr w:type="spellEnd"/>
-      <w:r>
-        <w:rPr>
-          <w:u w:val="single"/>
-        </w:rPr>
-        <w:t xml:space="preserve"> </w:t>
-      </w:r>
-      <w:proofErr w:type="spellStart"/>
-      <w:r>
-        <w:rPr>
-          <w:u w:val="single"/>
-        </w:rPr>
-        <w:t>dev</w:t>
-      </w:r>
-      <w:proofErr w:type="spellEnd"/>
+        <w:t>npx prisma migrate dev</w:t>
+      </w:r>
     </w:p>
     <w:p>
       <w:r>
@@ -1487,30 +1181,8 @@
         <w:rPr>
           <w:u w:val="single"/>
         </w:rPr>
-        <w:t xml:space="preserve">npx prisma </w:t>
-      </w:r>
-      <w:proofErr w:type="spellStart"/>
-      <w:r>
-        <w:rPr>
-          <w:u w:val="single"/>
-        </w:rPr>
-        <w:t>migrate</w:t>
-      </w:r>
-      <w:proofErr w:type="spellEnd"/>
-      <w:r>
-        <w:rPr>
-          <w:u w:val="single"/>
-        </w:rPr>
-        <w:t xml:space="preserve"> </w:t>
-      </w:r>
-      <w:proofErr w:type="spellStart"/>
-      <w:r>
-        <w:rPr>
-          <w:u w:val="single"/>
-        </w:rPr>
-        <w:t>dev</w:t>
-      </w:r>
-      <w:proofErr w:type="spellEnd"/>
+        <w:t>npx prisma migrate dev</w:t>
+      </w:r>
     </w:p>
     <w:p>
       <w:r>
@@ -1622,21 +1294,7 @@
         <w:rPr>
           <w:highlight w:val="cyan"/>
         </w:rPr>
-        <w:t xml:space="preserve"> </w:t>
-      </w:r>
-      <w:proofErr w:type="spellStart"/>
-      <w:r>
-        <w:rPr>
-          <w:highlight w:val="cyan"/>
-        </w:rPr>
-        <w:t>Controller</w:t>
-      </w:r>
-      <w:proofErr w:type="spellEnd"/>
-      <w:r>
-        <w:rPr>
-          <w:highlight w:val="cyan"/>
-        </w:rPr>
-        <w:t xml:space="preserve"> de registro</w:t>
+        <w:t xml:space="preserve"> Controller de registro</w:t>
       </w:r>
     </w:p>
     <w:p>
@@ -1777,80 +1435,30 @@
         <w:rPr>
           <w:highlight w:val="cyan"/>
         </w:rPr>
+        <w:t xml:space="preserve"> Hash de senha e validação</w:t>
+      </w:r>
+    </w:p>
+    <w:p>
+      <w:r>
+        <w:t xml:space="preserve">Instalar </w:t>
+      </w:r>
+      <w:r>
+        <w:rPr>
+          <w:u w:val="single"/>
+        </w:rPr>
+        <w:t>npm i bcryptjs</w:t>
+      </w:r>
+      <w:r>
         <w:t xml:space="preserve"> </w:t>
       </w:r>
-      <w:proofErr w:type="spellStart"/>
-      <w:r>
-        <w:rPr>
-          <w:highlight w:val="cyan"/>
-        </w:rPr>
-        <w:t>Hash</w:t>
-      </w:r>
-      <w:proofErr w:type="spellEnd"/>
-      <w:r>
-        <w:rPr>
-          <w:highlight w:val="cyan"/>
-        </w:rPr>
-        <w:t xml:space="preserve"> de senha e validação</w:t>
-      </w:r>
-    </w:p>
-    <w:p>
-      <w:r>
-        <w:t xml:space="preserve">Instalar </w:t>
+      <w:r>
+        <w:t xml:space="preserve">e depois </w:t>
       </w:r>
       <w:r>
         <w:rPr>
           <w:u w:val="single"/>
         </w:rPr>
-        <w:t xml:space="preserve">npm i </w:t>
-      </w:r>
-      <w:proofErr w:type="spellStart"/>
-      <w:r>
-        <w:rPr>
-          <w:u w:val="single"/>
-        </w:rPr>
-        <w:t>bcryptjs</w:t>
-      </w:r>
-      <w:proofErr w:type="spellEnd"/>
-      <w:r>
-        <w:t xml:space="preserve"> </w:t>
-      </w:r>
-      <w:r>
-        <w:t xml:space="preserve">e depois </w:t>
-      </w:r>
-      <w:r>
-        <w:rPr>
-          <w:u w:val="single"/>
-        </w:rPr>
-        <w:t>npm i @</w:t>
-      </w:r>
-      <w:proofErr w:type="spellStart"/>
-      <w:r>
-        <w:rPr>
-          <w:u w:val="single"/>
-        </w:rPr>
-        <w:t>types</w:t>
-      </w:r>
-      <w:proofErr w:type="spellEnd"/>
-      <w:r>
-        <w:rPr>
-          <w:u w:val="single"/>
-        </w:rPr>
-        <w:t>/</w:t>
-      </w:r>
-      <w:proofErr w:type="spellStart"/>
-      <w:r>
-        <w:rPr>
-          <w:u w:val="single"/>
-        </w:rPr>
-        <w:t>bcryptjs</w:t>
-      </w:r>
-      <w:proofErr w:type="spellEnd"/>
-      <w:r>
-        <w:rPr>
-          <w:u w:val="single"/>
-        </w:rPr>
-        <w:t xml:space="preserve"> -D</w:t>
+        <w:t>npm i @types/bcryptjs -D</w:t>
       </w:r>
     </w:p>
     <w:p>
@@ -2007,28 +1615,12 @@
         </w:rPr>
         <w:t xml:space="preserve"> </w:t>
       </w:r>
-      <w:proofErr w:type="spellStart"/>
-      <w:r>
-        <w:rPr>
-          <w:highlight w:val="cyan"/>
-        </w:rPr>
-        <w:t>Repository</w:t>
-      </w:r>
-      <w:proofErr w:type="spellEnd"/>
-      <w:r>
-        <w:rPr>
-          <w:highlight w:val="cyan"/>
-        </w:rPr>
-        <w:t xml:space="preserve"> </w:t>
-      </w:r>
-      <w:proofErr w:type="spellStart"/>
-      <w:r>
-        <w:rPr>
-          <w:highlight w:val="cyan"/>
-        </w:rPr>
-        <w:t>patterns</w:t>
-      </w:r>
-      <w:proofErr w:type="spellEnd"/>
+      <w:r>
+        <w:rPr>
+          <w:highlight w:val="cyan"/>
+        </w:rPr>
+        <w:t>Repository patterns</w:t>
+      </w:r>
     </w:p>
     <w:p>
       <w:r>
@@ -2225,21 +1817,7 @@
         <w:rPr>
           <w:highlight w:val="cyan"/>
         </w:rPr>
-        <w:t xml:space="preserve"> </w:t>
-      </w:r>
-      <w:proofErr w:type="spellStart"/>
-      <w:r>
-        <w:rPr>
-          <w:highlight w:val="cyan"/>
-        </w:rPr>
-        <w:t>Interaface</w:t>
-      </w:r>
-      <w:proofErr w:type="spellEnd"/>
-      <w:r>
-        <w:rPr>
-          <w:highlight w:val="cyan"/>
-        </w:rPr>
-        <w:t xml:space="preserve"> do repositorio</w:t>
+        <w:t xml:space="preserve"> Interaface do repositorio</w:t>
       </w:r>
     </w:p>
     <w:p>
@@ -2521,35 +2099,7 @@
         <w:rPr>
           <w:highlight w:val="cyan"/>
         </w:rPr>
-        <w:t xml:space="preserve"> </w:t>
-      </w:r>
-      <w:proofErr w:type="spellStart"/>
-      <w:r>
-        <w:rPr>
-          <w:highlight w:val="cyan"/>
-        </w:rPr>
-        <w:t>Handle</w:t>
-      </w:r>
-      <w:proofErr w:type="spellEnd"/>
-      <w:r>
-        <w:rPr>
-          <w:highlight w:val="cyan"/>
-        </w:rPr>
-        <w:t xml:space="preserve"> de </w:t>
-      </w:r>
-      <w:proofErr w:type="spellStart"/>
-      <w:r>
-        <w:rPr>
-          <w:highlight w:val="cyan"/>
-        </w:rPr>
-        <w:t>error</w:t>
-      </w:r>
-      <w:proofErr w:type="spellEnd"/>
-      <w:r>
-        <w:rPr>
-          <w:highlight w:val="cyan"/>
-        </w:rPr>
-        <w:t xml:space="preserve"> global</w:t>
+        <w:t xml:space="preserve"> Handle de error global</w:t>
       </w:r>
     </w:p>
     <w:p>
@@ -2648,16 +2198,8 @@
         <w:rPr>
           <w:highlight w:val="cyan"/>
         </w:rPr>
-        <w:t xml:space="preserve">– Configurando o </w:t>
-      </w:r>
-      <w:proofErr w:type="spellStart"/>
-      <w:r>
-        <w:rPr>
-          <w:highlight w:val="cyan"/>
-        </w:rPr>
-        <w:t>vitest</w:t>
-      </w:r>
-      <w:proofErr w:type="spellEnd"/>
+        <w:t>– Configurando o vitest</w:t>
+      </w:r>
     </w:p>
     <w:p>
       <w:r>
@@ -2667,49 +2209,7 @@
         <w:rPr>
           <w:u w:val="single"/>
         </w:rPr>
-        <w:t xml:space="preserve">npm i </w:t>
-      </w:r>
-      <w:proofErr w:type="spellStart"/>
-      <w:r>
-        <w:rPr>
-          <w:u w:val="single"/>
-        </w:rPr>
-        <w:t>vitest</w:t>
-      </w:r>
-      <w:proofErr w:type="spellEnd"/>
-      <w:r>
-        <w:rPr>
-          <w:u w:val="single"/>
-        </w:rPr>
-        <w:t xml:space="preserve"> </w:t>
-      </w:r>
-      <w:proofErr w:type="spellStart"/>
-      <w:r>
-        <w:rPr>
-          <w:u w:val="single"/>
-        </w:rPr>
-        <w:t>vite</w:t>
-      </w:r>
-      <w:proofErr w:type="spellEnd"/>
-      <w:r>
-        <w:rPr>
-          <w:u w:val="single"/>
-        </w:rPr>
-        <w:t>-</w:t>
-      </w:r>
-      <w:proofErr w:type="spellStart"/>
-      <w:r>
-        <w:rPr>
-          <w:u w:val="single"/>
-        </w:rPr>
-        <w:t>tsconfig</w:t>
-      </w:r>
-      <w:proofErr w:type="spellEnd"/>
-      <w:r>
-        <w:rPr>
-          <w:u w:val="single"/>
-        </w:rPr>
-        <w:t>-paths -D</w:t>
+        <w:t>npm i vitest vite-tsconfig-paths -D</w:t>
       </w:r>
     </w:p>
     <w:p>
@@ -3004,30 +2504,8 @@
         <w:rPr>
           <w:highlight w:val="cyan"/>
         </w:rPr>
-        <w:t xml:space="preserve">– </w:t>
-      </w:r>
-      <w:proofErr w:type="spellStart"/>
-      <w:r>
-        <w:rPr>
-          <w:highlight w:val="cyan"/>
-        </w:rPr>
-        <w:t>In-Memory</w:t>
-      </w:r>
-      <w:proofErr w:type="spellEnd"/>
-      <w:r>
-        <w:rPr>
-          <w:highlight w:val="cyan"/>
-        </w:rPr>
-        <w:t xml:space="preserve"> </w:t>
-      </w:r>
-      <w:proofErr w:type="spellStart"/>
-      <w:r>
-        <w:rPr>
-          <w:highlight w:val="cyan"/>
-        </w:rPr>
-        <w:t>database</w:t>
-      </w:r>
-      <w:proofErr w:type="spellEnd"/>
+        <w:t>– In-Memory database</w:t>
+      </w:r>
     </w:p>
     <w:p>
       <w:r>
@@ -3210,21 +2688,7 @@
         <w:rPr>
           <w:highlight w:val="cyan"/>
         </w:rPr>
-        <w:t xml:space="preserve">– Gerando </w:t>
-      </w:r>
-      <w:proofErr w:type="spellStart"/>
-      <w:r>
-        <w:rPr>
-          <w:highlight w:val="cyan"/>
-        </w:rPr>
-        <w:t>coverage</w:t>
-      </w:r>
-      <w:proofErr w:type="spellEnd"/>
-      <w:r>
-        <w:rPr>
-          <w:highlight w:val="cyan"/>
-        </w:rPr>
-        <w:t xml:space="preserve"> de testes</w:t>
+        <w:t>– Gerando coverage de testes</w:t>
       </w:r>
     </w:p>
     <w:p>
@@ -3662,28 +3126,12 @@
         </w:rPr>
         <w:t xml:space="preserve">– </w:t>
       </w:r>
-      <w:proofErr w:type="spellStart"/>
-      <w:r>
-        <w:rPr>
-          <w:highlight w:val="cyan"/>
-        </w:rPr>
-        <w:t>Refatorando</w:t>
-      </w:r>
-      <w:proofErr w:type="spellEnd"/>
-      <w:r>
-        <w:rPr>
-          <w:highlight w:val="cyan"/>
-        </w:rPr>
-        <w:t xml:space="preserve"> instancias </w:t>
-      </w:r>
-      <w:proofErr w:type="gramStart"/>
-      <w:r>
-        <w:rPr>
-          <w:highlight w:val="cyan"/>
-        </w:rPr>
-        <w:t>no testes</w:t>
-      </w:r>
-      <w:proofErr w:type="gramEnd"/>
+      <w:r>
+        <w:rPr>
+          <w:highlight w:val="cyan"/>
+        </w:rPr>
+        <w:t>Refatorando instancias no testes</w:t>
+      </w:r>
     </w:p>
     <w:p>
       <w:r>
@@ -3739,33 +3187,14 @@
         <w:rPr>
           <w:highlight w:val="cyan"/>
         </w:rPr>
-        <w:t xml:space="preserve">– Utilizando </w:t>
-      </w:r>
-      <w:proofErr w:type="spellStart"/>
-      <w:r>
-        <w:rPr>
-          <w:highlight w:val="cyan"/>
-        </w:rPr>
-        <w:t>factory</w:t>
-      </w:r>
-      <w:proofErr w:type="spellEnd"/>
-      <w:r>
-        <w:rPr>
-          <w:highlight w:val="cyan"/>
-        </w:rPr>
-        <w:t xml:space="preserve"> </w:t>
-      </w:r>
-      <w:proofErr w:type="spellStart"/>
-      <w:r>
-        <w:rPr>
-          <w:highlight w:val="cyan"/>
-        </w:rPr>
-        <w:t>pattern</w:t>
-      </w:r>
-      <w:proofErr w:type="spellEnd"/>
-    </w:p>
-    <w:p>
-      <w:r>
+        <w:t>– Utilizando factory pattern</w:t>
+      </w:r>
+    </w:p>
+    <w:p>
+      <w:r>
+        <w:rPr>
+          <w:noProof/>
+        </w:rPr>
         <w:drawing>
           <wp:inline distT="0" distB="0" distL="0" distR="0" wp14:anchorId="2347ECC6" wp14:editId="0948C491">
             <wp:extent cx="5400040" cy="2443480"/>
@@ -3805,6 +3234,9 @@
     </w:p>
     <w:p>
       <w:r>
+        <w:rPr>
+          <w:noProof/>
+        </w:rPr>
         <w:drawing>
           <wp:inline distT="0" distB="0" distL="0" distR="0" wp14:anchorId="46349043" wp14:editId="7C6CC8D4">
             <wp:extent cx="5400040" cy="1202055"/>
@@ -3858,6 +3290,9 @@
     </w:p>
     <w:p>
       <w:r>
+        <w:rPr>
+          <w:noProof/>
+        </w:rPr>
         <w:lastRenderedPageBreak/>
         <w:drawing>
           <wp:inline distT="0" distB="0" distL="0" distR="0" wp14:anchorId="4AA6AFFC" wp14:editId="6DA73253">
@@ -3898,6 +3333,9 @@
     </w:p>
     <w:p>
       <w:r>
+        <w:rPr>
+          <w:noProof/>
+        </w:rPr>
         <w:drawing>
           <wp:inline distT="0" distB="0" distL="0" distR="0" wp14:anchorId="564F51DF" wp14:editId="33562066">
             <wp:extent cx="5400040" cy="1938020"/>
@@ -3937,6 +3375,9 @@
     </w:p>
     <w:p>
       <w:r>
+        <w:rPr>
+          <w:noProof/>
+        </w:rPr>
         <w:drawing>
           <wp:inline distT="0" distB="0" distL="0" distR="0" wp14:anchorId="7273216E" wp14:editId="1C8C057D">
             <wp:extent cx="5400040" cy="2733675"/>
@@ -3976,6 +3417,9 @@
     </w:p>
     <w:p>
       <w:r>
+        <w:rPr>
+          <w:noProof/>
+        </w:rPr>
         <w:lastRenderedPageBreak/>
         <w:drawing>
           <wp:inline distT="0" distB="0" distL="0" distR="0" wp14:anchorId="4B502503" wp14:editId="78E015E9">
@@ -4016,6 +3460,9 @@
     </w:p>
     <w:p>
       <w:r>
+        <w:rPr>
+          <w:noProof/>
+        </w:rPr>
         <w:drawing>
           <wp:inline distT="0" distB="0" distL="0" distR="0" wp14:anchorId="4ECB85C7" wp14:editId="347E1784">
             <wp:extent cx="5400040" cy="3936365"/>
@@ -4054,7 +3501,6 @@
       </w:r>
     </w:p>
     <w:p>
-      <w:bookmarkStart w:id="0" w:name="_GoBack"/>
       <w:r>
         <w:rPr>
           <w:highlight w:val="cyan"/>
@@ -4068,9 +3514,11 @@
         <w:t>– Caso de uso de check-in</w:t>
       </w:r>
     </w:p>
-    <w:bookmarkEnd w:id="0"/>
-    <w:p>
-      <w:r>
+    <w:p>
+      <w:r>
+        <w:rPr>
+          <w:noProof/>
+        </w:rPr>
         <w:drawing>
           <wp:inline distT="0" distB="0" distL="0" distR="0" wp14:anchorId="18566B95" wp14:editId="5AB24607">
             <wp:extent cx="5400040" cy="2701925"/>
@@ -4110,6 +3558,9 @@
     </w:p>
     <w:p>
       <w:r>
+        <w:rPr>
+          <w:noProof/>
+        </w:rPr>
         <w:lastRenderedPageBreak/>
         <w:drawing>
           <wp:inline distT="0" distB="0" distL="0" distR="0" wp14:anchorId="54DC7AA1" wp14:editId="0F103663">
@@ -4150,6 +3601,9 @@
     </w:p>
     <w:p>
       <w:r>
+        <w:rPr>
+          <w:noProof/>
+        </w:rPr>
         <w:drawing>
           <wp:inline distT="0" distB="0" distL="0" distR="0" wp14:anchorId="20524C18" wp14:editId="3C68F36F">
             <wp:extent cx="5400040" cy="2193925"/>
@@ -4189,6 +3643,9 @@
     </w:p>
     <w:p>
       <w:r>
+        <w:rPr>
+          <w:noProof/>
+        </w:rPr>
         <w:drawing>
           <wp:inline distT="0" distB="0" distL="0" distR="0" wp14:anchorId="6066C8DC" wp14:editId="391DE2AD">
             <wp:extent cx="5400040" cy="2310765"/>
@@ -4255,27 +3712,194 @@
         <w:rPr>
           <w:lang w:val="en-US"/>
         </w:rPr>
+        <w:lastRenderedPageBreak/>
+        <w:drawing>
+          <wp:inline distT="0" distB="0" distL="0" distR="0" wp14:anchorId="7CD89324" wp14:editId="2785713B">
+            <wp:extent cx="5400040" cy="5648325"/>
+            <wp:effectExtent l="0" t="0" r="0" b="9525"/>
+            <wp:docPr id="69" name="Imagem 69"/>
+            <wp:cNvGraphicFramePr>
+              <a:graphicFrameLocks xmlns:a="http://schemas.openxmlformats.org/drawingml/2006/main" noChangeAspect="1"/>
+            </wp:cNvGraphicFramePr>
+            <a:graphic xmlns:a="http://schemas.openxmlformats.org/drawingml/2006/main">
+              <a:graphicData uri="http://schemas.openxmlformats.org/drawingml/2006/picture">
+                <pic:pic xmlns:pic="http://schemas.openxmlformats.org/drawingml/2006/picture">
+                  <pic:nvPicPr>
+                    <pic:cNvPr id="1" name=""/>
+                    <pic:cNvPicPr/>
+                  </pic:nvPicPr>
+                  <pic:blipFill>
+                    <a:blip r:embed="rId75"/>
+                    <a:stretch>
+                      <a:fillRect/>
+                    </a:stretch>
+                  </pic:blipFill>
+                  <pic:spPr>
+                    <a:xfrm>
+                      <a:off x="0" y="0"/>
+                      <a:ext cx="5400040" cy="5648325"/>
+                    </a:xfrm>
+                    <a:prstGeom prst="rect">
+                      <a:avLst/>
+                    </a:prstGeom>
+                  </pic:spPr>
+                </pic:pic>
+              </a:graphicData>
+            </a:graphic>
+          </wp:inline>
+        </w:drawing>
+      </w:r>
+    </w:p>
+    <w:p>
+      <w:pPr>
+        <w:rPr>
+          <w:lang w:val="en-US"/>
+        </w:rPr>
+      </w:pPr>
+      <w:r>
+        <w:rPr>
+          <w:lang w:val="en-US"/>
+        </w:rPr>
+        <w:drawing>
+          <wp:inline distT="0" distB="0" distL="0" distR="0" wp14:anchorId="4AF7ED9E" wp14:editId="091300B9">
+            <wp:extent cx="5400040" cy="1024890"/>
+            <wp:effectExtent l="0" t="0" r="0" b="3810"/>
+            <wp:docPr id="70" name="Imagem 70"/>
+            <wp:cNvGraphicFramePr>
+              <a:graphicFrameLocks xmlns:a="http://schemas.openxmlformats.org/drawingml/2006/main" noChangeAspect="1"/>
+            </wp:cNvGraphicFramePr>
+            <a:graphic xmlns:a="http://schemas.openxmlformats.org/drawingml/2006/main">
+              <a:graphicData uri="http://schemas.openxmlformats.org/drawingml/2006/picture">
+                <pic:pic xmlns:pic="http://schemas.openxmlformats.org/drawingml/2006/picture">
+                  <pic:nvPicPr>
+                    <pic:cNvPr id="1" name=""/>
+                    <pic:cNvPicPr/>
+                  </pic:nvPicPr>
+                  <pic:blipFill>
+                    <a:blip r:embed="rId76"/>
+                    <a:stretch>
+                      <a:fillRect/>
+                    </a:stretch>
+                  </pic:blipFill>
+                  <pic:spPr>
+                    <a:xfrm>
+                      <a:off x="0" y="0"/>
+                      <a:ext cx="5400040" cy="1024890"/>
+                    </a:xfrm>
+                    <a:prstGeom prst="rect">
+                      <a:avLst/>
+                    </a:prstGeom>
+                  </pic:spPr>
+                </pic:pic>
+              </a:graphicData>
+            </a:graphic>
+          </wp:inline>
+        </w:drawing>
+      </w:r>
+    </w:p>
+    <w:p>
+      <w:pPr>
+        <w:rPr>
+          <w:lang w:val="en-US"/>
+        </w:rPr>
+      </w:pPr>
+      <w:r>
+        <w:rPr>
+          <w:lang w:val="en-US"/>
+        </w:rPr>
+        <w:drawing>
+          <wp:inline distT="0" distB="0" distL="0" distR="0" wp14:anchorId="289238EB" wp14:editId="0039B991">
+            <wp:extent cx="5400040" cy="1567180"/>
+            <wp:effectExtent l="0" t="0" r="0" b="0"/>
+            <wp:docPr id="71" name="Imagem 71"/>
+            <wp:cNvGraphicFramePr>
+              <a:graphicFrameLocks xmlns:a="http://schemas.openxmlformats.org/drawingml/2006/main" noChangeAspect="1"/>
+            </wp:cNvGraphicFramePr>
+            <a:graphic xmlns:a="http://schemas.openxmlformats.org/drawingml/2006/main">
+              <a:graphicData uri="http://schemas.openxmlformats.org/drawingml/2006/picture">
+                <pic:pic xmlns:pic="http://schemas.openxmlformats.org/drawingml/2006/picture">
+                  <pic:nvPicPr>
+                    <pic:cNvPr id="1" name=""/>
+                    <pic:cNvPicPr/>
+                  </pic:nvPicPr>
+                  <pic:blipFill>
+                    <a:blip r:embed="rId77"/>
+                    <a:stretch>
+                      <a:fillRect/>
+                    </a:stretch>
+                  </pic:blipFill>
+                  <pic:spPr>
+                    <a:xfrm>
+                      <a:off x="0" y="0"/>
+                      <a:ext cx="5400040" cy="1567180"/>
+                    </a:xfrm>
+                    <a:prstGeom prst="rect">
+                      <a:avLst/>
+                    </a:prstGeom>
+                  </pic:spPr>
+                </pic:pic>
+              </a:graphicData>
+            </a:graphic>
+          </wp:inline>
+        </w:drawing>
+      </w:r>
+    </w:p>
+    <w:p>
+      <w:pPr>
+        <w:rPr>
+          <w:lang w:val="en-US"/>
+        </w:rPr>
+      </w:pPr>
+      <w:r>
+        <w:rPr>
+          <w:lang w:val="en-US"/>
+        </w:rPr>
+        <w:lastRenderedPageBreak/>
+        <w:drawing>
+          <wp:inline distT="0" distB="0" distL="0" distR="0" wp14:anchorId="6E8F1D7A" wp14:editId="7E608215">
+            <wp:extent cx="5400040" cy="1677670"/>
+            <wp:effectExtent l="0" t="0" r="0" b="0"/>
+            <wp:docPr id="72" name="Imagem 72"/>
+            <wp:cNvGraphicFramePr>
+              <a:graphicFrameLocks xmlns:a="http://schemas.openxmlformats.org/drawingml/2006/main" noChangeAspect="1"/>
+            </wp:cNvGraphicFramePr>
+            <a:graphic xmlns:a="http://schemas.openxmlformats.org/drawingml/2006/main">
+              <a:graphicData uri="http://schemas.openxmlformats.org/drawingml/2006/picture">
+                <pic:pic xmlns:pic="http://schemas.openxmlformats.org/drawingml/2006/picture">
+                  <pic:nvPicPr>
+                    <pic:cNvPr id="1" name=""/>
+                    <pic:cNvPicPr/>
+                  </pic:nvPicPr>
+                  <pic:blipFill>
+                    <a:blip r:embed="rId78"/>
+                    <a:stretch>
+                      <a:fillRect/>
+                    </a:stretch>
+                  </pic:blipFill>
+                  <pic:spPr>
+                    <a:xfrm>
+                      <a:off x="0" y="0"/>
+                      <a:ext cx="5400040" cy="1677670"/>
+                    </a:xfrm>
+                    <a:prstGeom prst="rect">
+                      <a:avLst/>
+                    </a:prstGeom>
+                  </pic:spPr>
+                </pic:pic>
+              </a:graphicData>
+            </a:graphic>
+          </wp:inline>
+        </w:drawing>
+      </w:r>
+      <w:bookmarkStart w:id="0" w:name="_GoBack"/>
+      <w:bookmarkEnd w:id="0"/>
+    </w:p>
+    <w:p>
+      <w:r>
         <w:t xml:space="preserve">31 </w:t>
       </w:r>
       <w:r>
-        <w:rPr>
-          <w:lang w:val="en-US"/>
-        </w:rPr>
-        <w:t xml:space="preserve">– </w:t>
-      </w:r>
-      <w:proofErr w:type="spellStart"/>
-      <w:r>
-        <w:rPr>
-          <w:lang w:val="en-US"/>
-        </w:rPr>
-        <w:t>Validando</w:t>
-      </w:r>
-      <w:proofErr w:type="spellEnd"/>
-      <w:r>
-        <w:rPr>
-          <w:lang w:val="en-US"/>
-        </w:rPr>
-        <w:t xml:space="preserve"> data do check-in</w:t>
+        <w:t>– Validando data do check-in</w:t>
       </w:r>
     </w:p>
     <w:p>
@@ -4283,15 +3907,7 @@
         <w:t xml:space="preserve">32 </w:t>
       </w:r>
       <w:r>
-        <w:t xml:space="preserve">– Validando distância do </w:t>
-      </w:r>
-      <w:proofErr w:type="spellStart"/>
-      <w:r>
-        <w:t>ckeck</w:t>
-      </w:r>
-      <w:proofErr w:type="spellEnd"/>
-      <w:r>
-        <w:t>-in</w:t>
+        <w:t>– Validando distância do ckeck-in</w:t>
       </w:r>
     </w:p>
     <w:p>
@@ -4312,7 +3928,6 @@
     </w:p>
     <w:p>
       <w:r>
-        <w:lastRenderedPageBreak/>
         <w:t>35 -</w:t>
       </w:r>
     </w:p>

</xml_diff>

<commit_message>
31 Validando data do check-in
</commit_message>
<xml_diff>
--- a/2023/03_api_solid.docx
+++ b/2023/03_api_solid.docx
@@ -3891,16 +3891,229 @@
           </wp:inline>
         </w:drawing>
       </w:r>
+    </w:p>
+    <w:p>
+      <w:r>
+        <w:rPr>
+          <w:highlight w:val="cyan"/>
+        </w:rPr>
+        <w:t xml:space="preserve">31 </w:t>
+      </w:r>
+      <w:r>
+        <w:rPr>
+          <w:highlight w:val="cyan"/>
+        </w:rPr>
+        <w:t>– Validando data do check-in</w:t>
+      </w:r>
+    </w:p>
+    <w:p>
+      <w:r>
+        <w:t xml:space="preserve">Instalar </w:t>
+      </w:r>
+      <w:r>
+        <w:rPr>
+          <w:u w:val="single"/>
+        </w:rPr>
+        <w:t>npm i dayjs</w:t>
+      </w:r>
+    </w:p>
+    <w:p>
+      <w:r>
+        <w:drawing>
+          <wp:inline distT="0" distB="0" distL="0" distR="0" wp14:anchorId="2F9CDB51" wp14:editId="28922101">
+            <wp:extent cx="5400040" cy="2845435"/>
+            <wp:effectExtent l="0" t="0" r="0" b="0"/>
+            <wp:docPr id="73" name="Imagem 73"/>
+            <wp:cNvGraphicFramePr>
+              <a:graphicFrameLocks xmlns:a="http://schemas.openxmlformats.org/drawingml/2006/main" noChangeAspect="1"/>
+            </wp:cNvGraphicFramePr>
+            <a:graphic xmlns:a="http://schemas.openxmlformats.org/drawingml/2006/main">
+              <a:graphicData uri="http://schemas.openxmlformats.org/drawingml/2006/picture">
+                <pic:pic xmlns:pic="http://schemas.openxmlformats.org/drawingml/2006/picture">
+                  <pic:nvPicPr>
+                    <pic:cNvPr id="1" name=""/>
+                    <pic:cNvPicPr/>
+                  </pic:nvPicPr>
+                  <pic:blipFill>
+                    <a:blip r:embed="rId79"/>
+                    <a:stretch>
+                      <a:fillRect/>
+                    </a:stretch>
+                  </pic:blipFill>
+                  <pic:spPr>
+                    <a:xfrm>
+                      <a:off x="0" y="0"/>
+                      <a:ext cx="5400040" cy="2845435"/>
+                    </a:xfrm>
+                    <a:prstGeom prst="rect">
+                      <a:avLst/>
+                    </a:prstGeom>
+                  </pic:spPr>
+                </pic:pic>
+              </a:graphicData>
+            </a:graphic>
+          </wp:inline>
+        </w:drawing>
+      </w:r>
+    </w:p>
+    <w:p>
+      <w:r>
+        <w:drawing>
+          <wp:inline distT="0" distB="0" distL="0" distR="0" wp14:anchorId="7C35D68B" wp14:editId="03B15ABA">
+            <wp:extent cx="5400040" cy="2766060"/>
+            <wp:effectExtent l="0" t="0" r="0" b="0"/>
+            <wp:docPr id="74" name="Imagem 74"/>
+            <wp:cNvGraphicFramePr>
+              <a:graphicFrameLocks xmlns:a="http://schemas.openxmlformats.org/drawingml/2006/main" noChangeAspect="1"/>
+            </wp:cNvGraphicFramePr>
+            <a:graphic xmlns:a="http://schemas.openxmlformats.org/drawingml/2006/main">
+              <a:graphicData uri="http://schemas.openxmlformats.org/drawingml/2006/picture">
+                <pic:pic xmlns:pic="http://schemas.openxmlformats.org/drawingml/2006/picture">
+                  <pic:nvPicPr>
+                    <pic:cNvPr id="1" name=""/>
+                    <pic:cNvPicPr/>
+                  </pic:nvPicPr>
+                  <pic:blipFill>
+                    <a:blip r:embed="rId80"/>
+                    <a:stretch>
+                      <a:fillRect/>
+                    </a:stretch>
+                  </pic:blipFill>
+                  <pic:spPr>
+                    <a:xfrm>
+                      <a:off x="0" y="0"/>
+                      <a:ext cx="5400040" cy="2766060"/>
+                    </a:xfrm>
+                    <a:prstGeom prst="rect">
+                      <a:avLst/>
+                    </a:prstGeom>
+                  </pic:spPr>
+                </pic:pic>
+              </a:graphicData>
+            </a:graphic>
+          </wp:inline>
+        </w:drawing>
+      </w:r>
+    </w:p>
+    <w:p>
+      <w:r>
+        <w:lastRenderedPageBreak/>
+        <w:drawing>
+          <wp:inline distT="0" distB="0" distL="0" distR="0" wp14:anchorId="7935B881" wp14:editId="1FEB330F">
+            <wp:extent cx="5400040" cy="1846580"/>
+            <wp:effectExtent l="0" t="0" r="0" b="1270"/>
+            <wp:docPr id="75" name="Imagem 75"/>
+            <wp:cNvGraphicFramePr>
+              <a:graphicFrameLocks xmlns:a="http://schemas.openxmlformats.org/drawingml/2006/main" noChangeAspect="1"/>
+            </wp:cNvGraphicFramePr>
+            <a:graphic xmlns:a="http://schemas.openxmlformats.org/drawingml/2006/main">
+              <a:graphicData uri="http://schemas.openxmlformats.org/drawingml/2006/picture">
+                <pic:pic xmlns:pic="http://schemas.openxmlformats.org/drawingml/2006/picture">
+                  <pic:nvPicPr>
+                    <pic:cNvPr id="1" name=""/>
+                    <pic:cNvPicPr/>
+                  </pic:nvPicPr>
+                  <pic:blipFill>
+                    <a:blip r:embed="rId81"/>
+                    <a:stretch>
+                      <a:fillRect/>
+                    </a:stretch>
+                  </pic:blipFill>
+                  <pic:spPr>
+                    <a:xfrm>
+                      <a:off x="0" y="0"/>
+                      <a:ext cx="5400040" cy="1846580"/>
+                    </a:xfrm>
+                    <a:prstGeom prst="rect">
+                      <a:avLst/>
+                    </a:prstGeom>
+                  </pic:spPr>
+                </pic:pic>
+              </a:graphicData>
+            </a:graphic>
+          </wp:inline>
+        </w:drawing>
+      </w:r>
+    </w:p>
+    <w:p>
+      <w:r>
+        <w:drawing>
+          <wp:inline distT="0" distB="0" distL="0" distR="0" wp14:anchorId="367C429F" wp14:editId="0E130985">
+            <wp:extent cx="5400040" cy="1204595"/>
+            <wp:effectExtent l="0" t="0" r="0" b="0"/>
+            <wp:docPr id="76" name="Imagem 76"/>
+            <wp:cNvGraphicFramePr>
+              <a:graphicFrameLocks xmlns:a="http://schemas.openxmlformats.org/drawingml/2006/main" noChangeAspect="1"/>
+            </wp:cNvGraphicFramePr>
+            <a:graphic xmlns:a="http://schemas.openxmlformats.org/drawingml/2006/main">
+              <a:graphicData uri="http://schemas.openxmlformats.org/drawingml/2006/picture">
+                <pic:pic xmlns:pic="http://schemas.openxmlformats.org/drawingml/2006/picture">
+                  <pic:nvPicPr>
+                    <pic:cNvPr id="1" name=""/>
+                    <pic:cNvPicPr/>
+                  </pic:nvPicPr>
+                  <pic:blipFill>
+                    <a:blip r:embed="rId82"/>
+                    <a:stretch>
+                      <a:fillRect/>
+                    </a:stretch>
+                  </pic:blipFill>
+                  <pic:spPr>
+                    <a:xfrm>
+                      <a:off x="0" y="0"/>
+                      <a:ext cx="5400040" cy="1204595"/>
+                    </a:xfrm>
+                    <a:prstGeom prst="rect">
+                      <a:avLst/>
+                    </a:prstGeom>
+                  </pic:spPr>
+                </pic:pic>
+              </a:graphicData>
+            </a:graphic>
+          </wp:inline>
+        </w:drawing>
+      </w:r>
+    </w:p>
+    <w:p>
+      <w:r>
+        <w:drawing>
+          <wp:inline distT="0" distB="0" distL="0" distR="0" wp14:anchorId="511467A4" wp14:editId="23AABF13">
+            <wp:extent cx="5400040" cy="1603375"/>
+            <wp:effectExtent l="0" t="0" r="0" b="0"/>
+            <wp:docPr id="77" name="Imagem 77"/>
+            <wp:cNvGraphicFramePr>
+              <a:graphicFrameLocks xmlns:a="http://schemas.openxmlformats.org/drawingml/2006/main" noChangeAspect="1"/>
+            </wp:cNvGraphicFramePr>
+            <a:graphic xmlns:a="http://schemas.openxmlformats.org/drawingml/2006/main">
+              <a:graphicData uri="http://schemas.openxmlformats.org/drawingml/2006/picture">
+                <pic:pic xmlns:pic="http://schemas.openxmlformats.org/drawingml/2006/picture">
+                  <pic:nvPicPr>
+                    <pic:cNvPr id="1" name=""/>
+                    <pic:cNvPicPr/>
+                  </pic:nvPicPr>
+                  <pic:blipFill>
+                    <a:blip r:embed="rId83"/>
+                    <a:stretch>
+                      <a:fillRect/>
+                    </a:stretch>
+                  </pic:blipFill>
+                  <pic:spPr>
+                    <a:xfrm>
+                      <a:off x="0" y="0"/>
+                      <a:ext cx="5400040" cy="1603375"/>
+                    </a:xfrm>
+                    <a:prstGeom prst="rect">
+                      <a:avLst/>
+                    </a:prstGeom>
+                  </pic:spPr>
+                </pic:pic>
+              </a:graphicData>
+            </a:graphic>
+          </wp:inline>
+        </w:drawing>
+      </w:r>
       <w:bookmarkStart w:id="0" w:name="_GoBack"/>
       <w:bookmarkEnd w:id="0"/>
-    </w:p>
-    <w:p>
-      <w:r>
-        <w:t xml:space="preserve">31 </w:t>
-      </w:r>
-      <w:r>
-        <w:t>– Validando data do check-in</w:t>
-      </w:r>
     </w:p>
     <w:p>
       <w:r>

</xml_diff>